<commit_message>
add most difficult test
</commit_message>
<xml_diff>
--- a/report.docx
+++ b/report.docx
@@ -2912,6 +2912,54 @@
                 <w:lang w:val="en-US" w:eastAsia="en-US" w:bidi="ar-SA"/>
               </w:rPr>
             </w:pPr>
+            <w:r>
+              <w:rPr>
+                <w:rFonts w:ascii="宋体" w:hAnsi="宋体" w:eastAsia="宋体" w:cs="宋体"/>
+                <w:sz w:val="24"/>
+                <w:szCs w:val="24"/>
+              </w:rPr>
+              <w:drawing>
+                <wp:inline distT="0" distB="0" distL="114300" distR="114300">
+                  <wp:extent cx="1811020" cy="1800225"/>
+                  <wp:effectExtent l="0" t="0" r="8255" b="0"/>
+                  <wp:docPr id="12" name="图片 8" descr="IMG_256"/>
+                  <wp:cNvGraphicFramePr>
+                    <a:graphicFrameLocks xmlns:a="http://schemas.openxmlformats.org/drawingml/2006/main" noChangeAspect="1"/>
+                  </wp:cNvGraphicFramePr>
+                  <a:graphic xmlns:a="http://schemas.openxmlformats.org/drawingml/2006/main">
+                    <a:graphicData uri="http://schemas.openxmlformats.org/drawingml/2006/picture">
+                      <pic:pic xmlns:pic="http://schemas.openxmlformats.org/drawingml/2006/picture">
+                        <pic:nvPicPr>
+                          <pic:cNvPr id="12" name="图片 8" descr="IMG_256"/>
+                          <pic:cNvPicPr>
+                            <a:picLocks noChangeAspect="1"/>
+                          </pic:cNvPicPr>
+                        </pic:nvPicPr>
+                        <pic:blipFill>
+                          <a:blip r:embed="rId8"/>
+                          <a:stretch>
+                            <a:fillRect/>
+                          </a:stretch>
+                        </pic:blipFill>
+                        <pic:spPr>
+                          <a:xfrm>
+                            <a:off x="0" y="0"/>
+                            <a:ext cx="1811020" cy="1800225"/>
+                          </a:xfrm>
+                          <a:prstGeom prst="rect">
+                            <a:avLst/>
+                          </a:prstGeom>
+                          <a:noFill/>
+                          <a:ln w="9525">
+                            <a:noFill/>
+                          </a:ln>
+                        </pic:spPr>
+                      </pic:pic>
+                    </a:graphicData>
+                  </a:graphic>
+                </wp:inline>
+              </w:drawing>
+            </w:r>
           </w:p>
         </w:tc>
       </w:tr>
@@ -3023,7 +3071,7 @@
                           </pic:cNvPicPr>
                         </pic:nvPicPr>
                         <pic:blipFill>
-                          <a:blip r:embed="rId8"/>
+                          <a:blip r:embed="rId9"/>
                           <a:stretch>
                             <a:fillRect/>
                           </a:stretch>
@@ -3097,7 +3145,7 @@
                           </pic:cNvPicPr>
                         </pic:nvPicPr>
                         <pic:blipFill>
-                          <a:blip r:embed="rId9"/>
+                          <a:blip r:embed="rId10"/>
                           <a:stretch>
                             <a:fillRect/>
                           </a:stretch>
@@ -3147,6 +3195,54 @@
                 <w:lang w:val="en-US" w:eastAsia="en-US" w:bidi="ar-SA"/>
               </w:rPr>
             </w:pPr>
+            <w:r>
+              <w:rPr>
+                <w:rFonts w:ascii="宋体" w:hAnsi="宋体" w:eastAsia="宋体" w:cs="宋体"/>
+                <w:sz w:val="24"/>
+                <w:szCs w:val="24"/>
+              </w:rPr>
+              <w:drawing>
+                <wp:inline distT="0" distB="0" distL="114300" distR="114300">
+                  <wp:extent cx="1811020" cy="1800225"/>
+                  <wp:effectExtent l="0" t="0" r="8255" b="0"/>
+                  <wp:docPr id="10" name="图片 6" descr="IMG_256"/>
+                  <wp:cNvGraphicFramePr>
+                    <a:graphicFrameLocks xmlns:a="http://schemas.openxmlformats.org/drawingml/2006/main" noChangeAspect="1"/>
+                  </wp:cNvGraphicFramePr>
+                  <a:graphic xmlns:a="http://schemas.openxmlformats.org/drawingml/2006/main">
+                    <a:graphicData uri="http://schemas.openxmlformats.org/drawingml/2006/picture">
+                      <pic:pic xmlns:pic="http://schemas.openxmlformats.org/drawingml/2006/picture">
+                        <pic:nvPicPr>
+                          <pic:cNvPr id="10" name="图片 6" descr="IMG_256"/>
+                          <pic:cNvPicPr>
+                            <a:picLocks noChangeAspect="1"/>
+                          </pic:cNvPicPr>
+                        </pic:nvPicPr>
+                        <pic:blipFill>
+                          <a:blip r:embed="rId11"/>
+                          <a:stretch>
+                            <a:fillRect/>
+                          </a:stretch>
+                        </pic:blipFill>
+                        <pic:spPr>
+                          <a:xfrm>
+                            <a:off x="0" y="0"/>
+                            <a:ext cx="1811020" cy="1800225"/>
+                          </a:xfrm>
+                          <a:prstGeom prst="rect">
+                            <a:avLst/>
+                          </a:prstGeom>
+                          <a:noFill/>
+                          <a:ln w="9525">
+                            <a:noFill/>
+                          </a:ln>
+                        </pic:spPr>
+                      </pic:pic>
+                    </a:graphicData>
+                  </a:graphic>
+                </wp:inline>
+              </w:drawing>
+            </w:r>
           </w:p>
         </w:tc>
       </w:tr>
@@ -6262,7 +6358,7 @@
         <w:tc>
           <w:tcPr>
             <w:tcW w:w="751" w:type="pct"/>
-            <w:shd w:val="clear"/>
+            <w:shd w:val="clear" w:color="auto" w:fill="auto"/>
             <w:vAlign w:val="top"/>
           </w:tcPr>
           <w:p>
@@ -8831,6 +8927,19 @@
                 <w:lang w:val="en-US" w:eastAsia="zh-CN"/>
               </w:rPr>
             </w:pPr>
+            <w:r>
+              <w:rPr>
+                <w:rFonts w:hint="eastAsia" w:eastAsia="宋体"/>
+                <w:b w:val="0"/>
+                <w:bCs w:val="0"/>
+                <w:spacing w:val="5"/>
+                <w:sz w:val="21"/>
+                <w:szCs w:val="21"/>
+                <w:vertAlign w:val="baseline"/>
+                <w:lang w:val="en-US" w:eastAsia="zh-CN"/>
+              </w:rPr>
+              <w:t>Success</w:t>
+            </w:r>
           </w:p>
         </w:tc>
         <w:tc>
@@ -8851,6 +8960,19 @@
                 <w:lang w:val="en-US" w:eastAsia="zh-CN"/>
               </w:rPr>
             </w:pPr>
+            <w:r>
+              <w:rPr>
+                <w:rFonts w:hint="eastAsia" w:eastAsia="宋体"/>
+                <w:b w:val="0"/>
+                <w:bCs w:val="0"/>
+                <w:spacing w:val="5"/>
+                <w:sz w:val="21"/>
+                <w:szCs w:val="21"/>
+                <w:vertAlign w:val="baseline"/>
+                <w:lang w:val="en-US" w:eastAsia="zh-CN"/>
+              </w:rPr>
+              <w:t>32</w:t>
+            </w:r>
           </w:p>
         </w:tc>
         <w:tc>
@@ -8871,6 +8993,19 @@
                 <w:lang w:val="en-US" w:eastAsia="zh-CN"/>
               </w:rPr>
             </w:pPr>
+            <w:r>
+              <w:rPr>
+                <w:rFonts w:hint="eastAsia" w:eastAsia="宋体"/>
+                <w:b w:val="0"/>
+                <w:bCs w:val="0"/>
+                <w:spacing w:val="5"/>
+                <w:sz w:val="21"/>
+                <w:szCs w:val="21"/>
+                <w:vertAlign w:val="baseline"/>
+                <w:lang w:val="en-US" w:eastAsia="zh-CN"/>
+              </w:rPr>
+              <w:t>56332</w:t>
+            </w:r>
           </w:p>
         </w:tc>
         <w:tc>
@@ -8881,16 +9016,29 @@
             <w:pPr>
               <w:widowControl w:val="0"/>
               <w:rPr>
-                <w:rFonts w:hint="default"/>
-                <w:b w:val="0"/>
-                <w:bCs w:val="0"/>
-                <w:spacing w:val="5"/>
-                <w:sz w:val="21"/>
-                <w:szCs w:val="21"/>
-                <w:vertAlign w:val="baseline"/>
-                <w:lang w:val="en-US" w:eastAsia="en-US"/>
-              </w:rPr>
-            </w:pPr>
+                <w:rFonts w:hint="default" w:eastAsia="宋体"/>
+                <w:b w:val="0"/>
+                <w:bCs w:val="0"/>
+                <w:spacing w:val="5"/>
+                <w:sz w:val="21"/>
+                <w:szCs w:val="21"/>
+                <w:vertAlign w:val="baseline"/>
+                <w:lang w:val="en-US" w:eastAsia="zh-CN"/>
+              </w:rPr>
+            </w:pPr>
+            <w:r>
+              <w:rPr>
+                <w:rFonts w:hint="eastAsia" w:eastAsia="宋体"/>
+                <w:b w:val="0"/>
+                <w:bCs w:val="0"/>
+                <w:spacing w:val="5"/>
+                <w:sz w:val="21"/>
+                <w:szCs w:val="21"/>
+                <w:vertAlign w:val="baseline"/>
+                <w:lang w:val="en-US" w:eastAsia="zh-CN"/>
+              </w:rPr>
+              <w:t>15.9252</w:t>
+            </w:r>
           </w:p>
         </w:tc>
       </w:tr>
@@ -9105,6 +9253,19 @@
                 <w:lang w:val="en-US" w:eastAsia="en-US"/>
               </w:rPr>
             </w:pPr>
+            <w:r>
+              <w:rPr>
+                <w:rFonts w:hint="eastAsia" w:eastAsia="宋体"/>
+                <w:b w:val="0"/>
+                <w:bCs w:val="0"/>
+                <w:spacing w:val="5"/>
+                <w:sz w:val="21"/>
+                <w:szCs w:val="21"/>
+                <w:vertAlign w:val="baseline"/>
+                <w:lang w:val="en-US" w:eastAsia="zh-CN"/>
+              </w:rPr>
+              <w:t>Success</w:t>
+            </w:r>
           </w:p>
         </w:tc>
         <w:tc>
@@ -9125,6 +9286,19 @@
                 <w:lang w:val="en-US" w:eastAsia="zh-CN"/>
               </w:rPr>
             </w:pPr>
+            <w:r>
+              <w:rPr>
+                <w:rFonts w:hint="eastAsia" w:eastAsia="宋体"/>
+                <w:b w:val="0"/>
+                <w:bCs w:val="0"/>
+                <w:spacing w:val="5"/>
+                <w:sz w:val="21"/>
+                <w:szCs w:val="21"/>
+                <w:vertAlign w:val="baseline"/>
+                <w:lang w:val="en-US" w:eastAsia="zh-CN"/>
+              </w:rPr>
+              <w:t>12399</w:t>
+            </w:r>
           </w:p>
         </w:tc>
         <w:tc>
@@ -9145,6 +9319,19 @@
                 <w:lang w:val="en-US" w:eastAsia="zh-CN"/>
               </w:rPr>
             </w:pPr>
+            <w:r>
+              <w:rPr>
+                <w:rFonts w:hint="eastAsia" w:eastAsia="宋体"/>
+                <w:b w:val="0"/>
+                <w:bCs w:val="0"/>
+                <w:spacing w:val="5"/>
+                <w:sz w:val="21"/>
+                <w:szCs w:val="21"/>
+                <w:vertAlign w:val="baseline"/>
+                <w:lang w:val="en-US" w:eastAsia="zh-CN"/>
+              </w:rPr>
+              <w:t>14673</w:t>
+            </w:r>
           </w:p>
         </w:tc>
         <w:tc>
@@ -9165,6 +9352,19 @@
                 <w:lang w:val="en-US" w:eastAsia="zh-CN"/>
               </w:rPr>
             </w:pPr>
+            <w:r>
+              <w:rPr>
+                <w:rFonts w:hint="eastAsia" w:eastAsia="宋体"/>
+                <w:b w:val="0"/>
+                <w:bCs w:val="0"/>
+                <w:spacing w:val="5"/>
+                <w:sz w:val="21"/>
+                <w:szCs w:val="21"/>
+                <w:vertAlign w:val="baseline"/>
+                <w:lang w:val="en-US" w:eastAsia="zh-CN"/>
+              </w:rPr>
+              <w:t>11.5494</w:t>
+            </w:r>
           </w:p>
         </w:tc>
       </w:tr>
@@ -9379,6 +9579,19 @@
                 <w:lang w:val="en-US" w:eastAsia="en-US"/>
               </w:rPr>
             </w:pPr>
+            <w:r>
+              <w:rPr>
+                <w:rFonts w:hint="eastAsia" w:eastAsia="宋体"/>
+                <w:b w:val="0"/>
+                <w:bCs w:val="0"/>
+                <w:spacing w:val="5"/>
+                <w:sz w:val="21"/>
+                <w:szCs w:val="21"/>
+                <w:vertAlign w:val="baseline"/>
+                <w:lang w:val="en-US" w:eastAsia="zh-CN"/>
+              </w:rPr>
+              <w:t>Success</w:t>
+            </w:r>
           </w:p>
         </w:tc>
         <w:tc>
@@ -9399,6 +9612,19 @@
                 <w:lang w:val="en-US" w:eastAsia="zh-CN"/>
               </w:rPr>
             </w:pPr>
+            <w:r>
+              <w:rPr>
+                <w:rFonts w:hint="eastAsia" w:eastAsia="宋体"/>
+                <w:b w:val="0"/>
+                <w:bCs w:val="0"/>
+                <w:spacing w:val="5"/>
+                <w:sz w:val="21"/>
+                <w:szCs w:val="21"/>
+                <w:vertAlign w:val="baseline"/>
+                <w:lang w:val="en-US" w:eastAsia="zh-CN"/>
+              </w:rPr>
+              <w:t>4851</w:t>
+            </w:r>
           </w:p>
         </w:tc>
         <w:tc>
@@ -9419,6 +9645,19 @@
                 <w:lang w:val="en-US" w:eastAsia="zh-CN"/>
               </w:rPr>
             </w:pPr>
+            <w:r>
+              <w:rPr>
+                <w:rFonts w:hint="eastAsia" w:eastAsia="宋体"/>
+                <w:b w:val="0"/>
+                <w:bCs w:val="0"/>
+                <w:spacing w:val="5"/>
+                <w:sz w:val="21"/>
+                <w:szCs w:val="21"/>
+                <w:vertAlign w:val="baseline"/>
+                <w:lang w:val="en-US" w:eastAsia="zh-CN"/>
+              </w:rPr>
+              <w:t>5409</w:t>
+            </w:r>
           </w:p>
         </w:tc>
         <w:tc>
@@ -9439,6 +9678,19 @@
                 <w:lang w:val="en-US" w:eastAsia="zh-CN"/>
               </w:rPr>
             </w:pPr>
+            <w:r>
+              <w:rPr>
+                <w:rFonts w:hint="eastAsia" w:eastAsia="宋体"/>
+                <w:b w:val="0"/>
+                <w:bCs w:val="0"/>
+                <w:spacing w:val="5"/>
+                <w:sz w:val="21"/>
+                <w:szCs w:val="21"/>
+                <w:vertAlign w:val="baseline"/>
+                <w:lang w:val="en-US" w:eastAsia="zh-CN"/>
+              </w:rPr>
+              <w:t>3.1426</w:t>
+            </w:r>
           </w:p>
         </w:tc>
       </w:tr>
@@ -9996,8 +10248,6 @@
               </w:rPr>
               <w:t>Success</w:t>
             </w:r>
-            <w:bookmarkStart w:id="0" w:name="_GoBack"/>
-            <w:bookmarkEnd w:id="0"/>
           </w:p>
         </w:tc>
         <w:tc>
@@ -10308,14 +10558,55 @@
     </w:tbl>
     <w:p>
       <w:pPr>
-        <w:rPr>
-          <w:rFonts w:hint="default"/>
-          <w:b/>
-          <w:bCs/>
+        <w:jc w:val="both"/>
+        <w:rPr>
+          <w:rFonts w:hint="eastAsia" w:eastAsia="宋体"/>
+          <w:b w:val="0"/>
+          <w:bCs w:val="0"/>
           <w:spacing w:val="5"/>
           <w:sz w:val="21"/>
           <w:szCs w:val="21"/>
-          <w:lang w:val="en-US" w:eastAsia="en-US"/>
+          <w:lang w:val="en-US" w:eastAsia="zh-CN"/>
+        </w:rPr>
+      </w:pPr>
+    </w:p>
+    <w:p>
+      <w:pPr>
+        <w:jc w:val="both"/>
+        <w:rPr>
+          <w:rFonts w:hint="eastAsia" w:eastAsia="宋体"/>
+          <w:b w:val="0"/>
+          <w:bCs w:val="0"/>
+          <w:spacing w:val="5"/>
+          <w:sz w:val="21"/>
+          <w:szCs w:val="21"/>
+          <w:lang w:val="en-US" w:eastAsia="zh-CN"/>
+        </w:rPr>
+      </w:pPr>
+      <w:r>
+        <w:rPr>
+          <w:rFonts w:hint="eastAsia" w:eastAsia="宋体"/>
+          <w:b w:val="0"/>
+          <w:bCs w:val="0"/>
+          <w:spacing w:val="5"/>
+          <w:sz w:val="21"/>
+          <w:szCs w:val="21"/>
+          <w:lang w:val="en-US" w:eastAsia="zh-CN"/>
+        </w:rPr>
+        <w:t>For the test of middle_puzzle when loop check is False, all tests failed.</w:t>
+      </w:r>
+    </w:p>
+    <w:p>
+      <w:pPr>
+        <w:jc w:val="both"/>
+        <w:rPr>
+          <w:rFonts w:hint="default" w:eastAsia="宋体"/>
+          <w:b w:val="0"/>
+          <w:bCs w:val="0"/>
+          <w:spacing w:val="5"/>
+          <w:sz w:val="21"/>
+          <w:szCs w:val="21"/>
+          <w:lang w:val="en-US" w:eastAsia="zh-CN"/>
         </w:rPr>
       </w:pPr>
     </w:p>
@@ -10342,7 +10633,7 @@
           <w:szCs w:val="21"/>
           <w:lang w:val="en-US" w:eastAsia="zh-CN"/>
         </w:rPr>
-        <w:t>Test result for middle_puzzle (loop=False)</w:t>
+        <w:t>Test result for hard_puzzle (loop=True)</w:t>
       </w:r>
     </w:p>
     <w:tbl>
@@ -10681,6 +10972,19 @@
                 <w:lang w:val="en-US" w:eastAsia="zh-CN"/>
               </w:rPr>
             </w:pPr>
+            <w:r>
+              <w:rPr>
+                <w:rFonts w:hint="eastAsia" w:eastAsia="宋体"/>
+                <w:b w:val="0"/>
+                <w:bCs w:val="0"/>
+                <w:spacing w:val="5"/>
+                <w:sz w:val="21"/>
+                <w:szCs w:val="21"/>
+                <w:vertAlign w:val="baseline"/>
+                <w:lang w:val="en-US" w:eastAsia="zh-CN"/>
+              </w:rPr>
+              <w:t>Failed</w:t>
+            </w:r>
           </w:p>
         </w:tc>
         <w:tc>
@@ -10955,6 +11259,19 @@
                 <w:lang w:val="en-US" w:eastAsia="en-US"/>
               </w:rPr>
             </w:pPr>
+            <w:r>
+              <w:rPr>
+                <w:rFonts w:hint="eastAsia" w:eastAsia="宋体"/>
+                <w:b w:val="0"/>
+                <w:bCs w:val="0"/>
+                <w:spacing w:val="5"/>
+                <w:sz w:val="21"/>
+                <w:szCs w:val="21"/>
+                <w:vertAlign w:val="baseline"/>
+                <w:lang w:val="en-US" w:eastAsia="zh-CN"/>
+              </w:rPr>
+              <w:t>Failed</w:t>
+            </w:r>
           </w:p>
         </w:tc>
         <w:tc>
@@ -11404,21 +11721,21 @@
                 <w:sz w:val="21"/>
                 <w:szCs w:val="21"/>
                 <w:vertAlign w:val="baseline"/>
-                <w:lang w:val="en-US" w:eastAsia="zh-CN"/>
-              </w:rPr>
-            </w:pPr>
-            <w:r>
-              <w:rPr>
-                <w:rFonts w:hint="eastAsia" w:eastAsia="宋体"/>
-                <w:b w:val="0"/>
-                <w:bCs w:val="0"/>
-                <w:spacing w:val="5"/>
-                <w:sz w:val="21"/>
-                <w:szCs w:val="21"/>
-                <w:vertAlign w:val="baseline"/>
-                <w:lang w:val="en-US" w:eastAsia="zh-CN"/>
-              </w:rPr>
-              <w:t>Failed</w:t>
+                <w:lang w:val="en-US" w:eastAsia="en-US"/>
+              </w:rPr>
+            </w:pPr>
+            <w:r>
+              <w:rPr>
+                <w:rFonts w:hint="eastAsia" w:eastAsia="宋体"/>
+                <w:b w:val="0"/>
+                <w:bCs w:val="0"/>
+                <w:spacing w:val="5"/>
+                <w:sz w:val="21"/>
+                <w:szCs w:val="21"/>
+                <w:vertAlign w:val="baseline"/>
+                <w:lang w:val="en-US" w:eastAsia="zh-CN"/>
+              </w:rPr>
+              <w:t>Success</w:t>
             </w:r>
           </w:p>
         </w:tc>
@@ -11430,16 +11747,29 @@
             <w:pPr>
               <w:widowControl w:val="0"/>
               <w:rPr>
-                <w:rFonts w:hint="eastAsia" w:eastAsia="宋体"/>
-                <w:b w:val="0"/>
-                <w:bCs w:val="0"/>
-                <w:spacing w:val="5"/>
-                <w:sz w:val="21"/>
-                <w:szCs w:val="21"/>
-                <w:vertAlign w:val="baseline"/>
-                <w:lang w:val="en-US" w:eastAsia="zh-CN"/>
-              </w:rPr>
-            </w:pPr>
+                <w:rFonts w:hint="default" w:eastAsia="宋体"/>
+                <w:b w:val="0"/>
+                <w:bCs w:val="0"/>
+                <w:spacing w:val="5"/>
+                <w:sz w:val="21"/>
+                <w:szCs w:val="21"/>
+                <w:vertAlign w:val="baseline"/>
+                <w:lang w:val="en-US" w:eastAsia="zh-CN"/>
+              </w:rPr>
+            </w:pPr>
+            <w:r>
+              <w:rPr>
+                <w:rFonts w:hint="eastAsia" w:eastAsia="宋体"/>
+                <w:b w:val="0"/>
+                <w:bCs w:val="0"/>
+                <w:spacing w:val="5"/>
+                <w:sz w:val="21"/>
+                <w:szCs w:val="21"/>
+                <w:vertAlign w:val="baseline"/>
+                <w:lang w:val="en-US" w:eastAsia="zh-CN"/>
+              </w:rPr>
+              <w:t>89</w:t>
+            </w:r>
           </w:p>
         </w:tc>
         <w:tc>
@@ -11460,6 +11790,19 @@
                 <w:lang w:val="en-US" w:eastAsia="zh-CN"/>
               </w:rPr>
             </w:pPr>
+            <w:r>
+              <w:rPr>
+                <w:rFonts w:hint="eastAsia" w:eastAsia="宋体"/>
+                <w:b w:val="0"/>
+                <w:bCs w:val="0"/>
+                <w:spacing w:val="5"/>
+                <w:sz w:val="21"/>
+                <w:szCs w:val="21"/>
+                <w:vertAlign w:val="baseline"/>
+                <w:lang w:val="en-US" w:eastAsia="zh-CN"/>
+              </w:rPr>
+              <w:t>12666</w:t>
+            </w:r>
           </w:p>
         </w:tc>
         <w:tc>
@@ -11480,6 +11823,19 @@
                 <w:lang w:val="en-US" w:eastAsia="zh-CN"/>
               </w:rPr>
             </w:pPr>
+            <w:r>
+              <w:rPr>
+                <w:rFonts w:hint="eastAsia" w:eastAsia="宋体"/>
+                <w:b w:val="0"/>
+                <w:bCs w:val="0"/>
+                <w:spacing w:val="5"/>
+                <w:sz w:val="21"/>
+                <w:szCs w:val="21"/>
+                <w:vertAlign w:val="baseline"/>
+                <w:lang w:val="en-US" w:eastAsia="zh-CN"/>
+              </w:rPr>
+              <w:t>26.1342</w:t>
+            </w:r>
           </w:p>
         </w:tc>
       </w:tr>
@@ -11575,7 +11931,21 @@
                 <w:szCs w:val="21"/>
                 <w:lang w:val="en-US" w:eastAsia="zh-CN"/>
               </w:rPr>
-              <w:t>(Euclidean Distance)</w:t>
+              <w:t>(Euclidean Dist</w:t>
+            </w:r>
+            <w:bookmarkStart w:id="0" w:name="_GoBack"/>
+            <w:bookmarkEnd w:id="0"/>
+            <w:r>
+              <w:rPr>
+                <w:rFonts w:hint="eastAsia" w:eastAsia="宋体"/>
+                <w:b w:val="0"/>
+                <w:bCs w:val="0"/>
+                <w:spacing w:val="5"/>
+                <w:sz w:val="21"/>
+                <w:szCs w:val="21"/>
+                <w:lang w:val="en-US" w:eastAsia="zh-CN"/>
+              </w:rPr>
+              <w:t>ance)</w:t>
             </w:r>
           </w:p>
         </w:tc>
@@ -11597,6 +11967,19 @@
                 <w:lang w:val="en-US" w:eastAsia="en-US"/>
               </w:rPr>
             </w:pPr>
+            <w:r>
+              <w:rPr>
+                <w:rFonts w:hint="eastAsia" w:eastAsia="宋体"/>
+                <w:b w:val="0"/>
+                <w:bCs w:val="0"/>
+                <w:spacing w:val="5"/>
+                <w:sz w:val="21"/>
+                <w:szCs w:val="21"/>
+                <w:vertAlign w:val="baseline"/>
+                <w:lang w:val="en-US" w:eastAsia="zh-CN"/>
+              </w:rPr>
+              <w:t>Success</w:t>
+            </w:r>
           </w:p>
         </w:tc>
         <w:tc>
@@ -11617,6 +12000,19 @@
                 <w:lang w:val="en-US" w:eastAsia="zh-CN"/>
               </w:rPr>
             </w:pPr>
+            <w:r>
+              <w:rPr>
+                <w:rFonts w:hint="eastAsia" w:eastAsia="宋体"/>
+                <w:b w:val="0"/>
+                <w:bCs w:val="0"/>
+                <w:spacing w:val="5"/>
+                <w:sz w:val="21"/>
+                <w:szCs w:val="21"/>
+                <w:vertAlign w:val="baseline"/>
+                <w:lang w:val="en-US" w:eastAsia="zh-CN"/>
+              </w:rPr>
+              <w:t>111</w:t>
+            </w:r>
           </w:p>
         </w:tc>
         <w:tc>
@@ -11637,6 +12033,19 @@
                 <w:lang w:val="en-US" w:eastAsia="zh-CN"/>
               </w:rPr>
             </w:pPr>
+            <w:r>
+              <w:rPr>
+                <w:rFonts w:hint="eastAsia" w:eastAsia="宋体"/>
+                <w:b w:val="0"/>
+                <w:bCs w:val="0"/>
+                <w:spacing w:val="5"/>
+                <w:sz w:val="21"/>
+                <w:szCs w:val="21"/>
+                <w:vertAlign w:val="baseline"/>
+                <w:lang w:val="en-US" w:eastAsia="zh-CN"/>
+              </w:rPr>
+              <w:t>6963</w:t>
+            </w:r>
           </w:p>
         </w:tc>
         <w:tc>
@@ -11654,9 +12063,22 @@
                 <w:sz w:val="21"/>
                 <w:szCs w:val="21"/>
                 <w:vertAlign w:val="baseline"/>
-                <w:lang w:val="en-US" w:eastAsia="en-US"/>
-              </w:rPr>
-            </w:pPr>
+                <w:lang w:val="en-US" w:eastAsia="zh-CN"/>
+              </w:rPr>
+            </w:pPr>
+            <w:r>
+              <w:rPr>
+                <w:rFonts w:hint="eastAsia" w:eastAsia="宋体"/>
+                <w:b w:val="0"/>
+                <w:bCs w:val="0"/>
+                <w:spacing w:val="5"/>
+                <w:sz w:val="21"/>
+                <w:szCs w:val="21"/>
+                <w:vertAlign w:val="baseline"/>
+                <w:lang w:val="en-US" w:eastAsia="zh-CN"/>
+              </w:rPr>
+              <w:t>17.5528</w:t>
+            </w:r>
           </w:p>
         </w:tc>
       </w:tr>
@@ -11742,6 +12164,19 @@
                 <w:lang w:val="en-US" w:eastAsia="en-US"/>
               </w:rPr>
             </w:pPr>
+            <w:r>
+              <w:rPr>
+                <w:rFonts w:hint="eastAsia" w:eastAsia="宋体"/>
+                <w:b w:val="0"/>
+                <w:bCs w:val="0"/>
+                <w:spacing w:val="5"/>
+                <w:sz w:val="21"/>
+                <w:szCs w:val="21"/>
+                <w:vertAlign w:val="baseline"/>
+                <w:lang w:val="en-US" w:eastAsia="zh-CN"/>
+              </w:rPr>
+              <w:t>Success</w:t>
+            </w:r>
           </w:p>
         </w:tc>
         <w:tc>
@@ -11752,16 +12187,29 @@
             <w:pPr>
               <w:widowControl w:val="0"/>
               <w:rPr>
-                <w:rFonts w:hint="eastAsia" w:eastAsia="宋体"/>
-                <w:b w:val="0"/>
-                <w:bCs w:val="0"/>
-                <w:spacing w:val="5"/>
-                <w:sz w:val="21"/>
-                <w:szCs w:val="21"/>
-                <w:vertAlign w:val="baseline"/>
-                <w:lang w:val="en-US" w:eastAsia="zh-CN"/>
-              </w:rPr>
-            </w:pPr>
+                <w:rFonts w:hint="default" w:eastAsia="宋体"/>
+                <w:b w:val="0"/>
+                <w:bCs w:val="0"/>
+                <w:spacing w:val="5"/>
+                <w:sz w:val="21"/>
+                <w:szCs w:val="21"/>
+                <w:vertAlign w:val="baseline"/>
+                <w:lang w:val="en-US" w:eastAsia="zh-CN"/>
+              </w:rPr>
+            </w:pPr>
+            <w:r>
+              <w:rPr>
+                <w:rFonts w:hint="eastAsia" w:eastAsia="宋体"/>
+                <w:b w:val="0"/>
+                <w:bCs w:val="0"/>
+                <w:spacing w:val="5"/>
+                <w:sz w:val="21"/>
+                <w:szCs w:val="21"/>
+                <w:vertAlign w:val="baseline"/>
+                <w:lang w:val="en-US" w:eastAsia="zh-CN"/>
+              </w:rPr>
+              <w:t>62</w:t>
+            </w:r>
           </w:p>
         </w:tc>
         <w:tc>
@@ -11779,9 +12227,22 @@
                 <w:sz w:val="21"/>
                 <w:szCs w:val="21"/>
                 <w:vertAlign w:val="baseline"/>
-                <w:lang w:val="en-US" w:eastAsia="en-US"/>
-              </w:rPr>
-            </w:pPr>
+                <w:lang w:val="en-US" w:eastAsia="zh-CN"/>
+              </w:rPr>
+            </w:pPr>
+            <w:r>
+              <w:rPr>
+                <w:rFonts w:hint="eastAsia" w:eastAsia="宋体"/>
+                <w:b w:val="0"/>
+                <w:bCs w:val="0"/>
+                <w:spacing w:val="5"/>
+                <w:sz w:val="21"/>
+                <w:szCs w:val="21"/>
+                <w:vertAlign w:val="baseline"/>
+                <w:lang w:val="en-US" w:eastAsia="zh-CN"/>
+              </w:rPr>
+              <w:t>6066</w:t>
+            </w:r>
           </w:p>
         </w:tc>
         <w:tc>
@@ -11807,6 +12268,22 @@
                 <w:lang w:val="en-US" w:eastAsia="zh-CN" w:bidi="ar-SA"/>
               </w:rPr>
             </w:pPr>
+            <w:r>
+              <w:rPr>
+                <w:rFonts w:hint="eastAsia" w:eastAsia="宋体" w:cs="Arial"/>
+                <w:b w:val="0"/>
+                <w:bCs w:val="0"/>
+                <w:snapToGrid w:val="0"/>
+                <w:color w:val="000000"/>
+                <w:spacing w:val="5"/>
+                <w:kern w:val="0"/>
+                <w:sz w:val="21"/>
+                <w:szCs w:val="21"/>
+                <w:vertAlign w:val="baseline"/>
+                <w:lang w:val="en-US" w:eastAsia="zh-CN" w:bidi="ar-SA"/>
+              </w:rPr>
+              <w:t>9.5629</w:t>
+            </w:r>
           </w:p>
         </w:tc>
       </w:tr>
@@ -11892,6 +12369,19 @@
                 <w:lang w:val="en-US" w:eastAsia="en-US"/>
               </w:rPr>
             </w:pPr>
+            <w:r>
+              <w:rPr>
+                <w:rFonts w:hint="eastAsia" w:eastAsia="宋体"/>
+                <w:b w:val="0"/>
+                <w:bCs w:val="0"/>
+                <w:spacing w:val="5"/>
+                <w:sz w:val="21"/>
+                <w:szCs w:val="21"/>
+                <w:vertAlign w:val="baseline"/>
+                <w:lang w:val="en-US" w:eastAsia="zh-CN"/>
+              </w:rPr>
+              <w:t>Success</w:t>
+            </w:r>
           </w:p>
         </w:tc>
         <w:tc>
@@ -11902,16 +12392,29 @@
             <w:pPr>
               <w:widowControl w:val="0"/>
               <w:rPr>
-                <w:rFonts w:hint="eastAsia" w:eastAsia="宋体"/>
-                <w:b w:val="0"/>
-                <w:bCs w:val="0"/>
-                <w:spacing w:val="5"/>
-                <w:sz w:val="21"/>
-                <w:szCs w:val="21"/>
-                <w:vertAlign w:val="baseline"/>
-                <w:lang w:val="en-US" w:eastAsia="zh-CN"/>
-              </w:rPr>
-            </w:pPr>
+                <w:rFonts w:hint="default" w:eastAsia="宋体"/>
+                <w:b w:val="0"/>
+                <w:bCs w:val="0"/>
+                <w:spacing w:val="5"/>
+                <w:sz w:val="21"/>
+                <w:szCs w:val="21"/>
+                <w:vertAlign w:val="baseline"/>
+                <w:lang w:val="en-US" w:eastAsia="zh-CN"/>
+              </w:rPr>
+            </w:pPr>
+            <w:r>
+              <w:rPr>
+                <w:rFonts w:hint="eastAsia" w:eastAsia="宋体"/>
+                <w:b w:val="0"/>
+                <w:bCs w:val="0"/>
+                <w:spacing w:val="5"/>
+                <w:sz w:val="21"/>
+                <w:szCs w:val="21"/>
+                <w:vertAlign w:val="baseline"/>
+                <w:lang w:val="en-US" w:eastAsia="zh-CN"/>
+              </w:rPr>
+              <w:t>51</w:t>
+            </w:r>
           </w:p>
         </w:tc>
         <w:tc>
@@ -11932,6 +12435,19 @@
                 <w:lang w:val="en-US" w:eastAsia="zh-CN"/>
               </w:rPr>
             </w:pPr>
+            <w:r>
+              <w:rPr>
+                <w:rFonts w:hint="eastAsia" w:eastAsia="宋体"/>
+                <w:b w:val="0"/>
+                <w:bCs w:val="0"/>
+                <w:spacing w:val="5"/>
+                <w:sz w:val="21"/>
+                <w:szCs w:val="21"/>
+                <w:vertAlign w:val="baseline"/>
+                <w:lang w:val="en-US" w:eastAsia="zh-CN"/>
+              </w:rPr>
+              <w:t>2334</w:t>
+            </w:r>
           </w:p>
         </w:tc>
         <w:tc>
@@ -11949,1646 +12465,22 @@
                 <w:sz w:val="21"/>
                 <w:szCs w:val="21"/>
                 <w:vertAlign w:val="baseline"/>
-                <w:lang w:val="en-US" w:eastAsia="en-US"/>
-              </w:rPr>
-            </w:pPr>
-          </w:p>
-        </w:tc>
-      </w:tr>
-    </w:tbl>
-    <w:p>
-      <w:pPr>
-        <w:rPr>
-          <w:rFonts w:hint="default"/>
-          <w:b/>
-          <w:bCs/>
-          <w:spacing w:val="5"/>
-          <w:sz w:val="21"/>
-          <w:szCs w:val="21"/>
-          <w:lang w:val="en-US" w:eastAsia="en-US"/>
-        </w:rPr>
-      </w:pPr>
-    </w:p>
-    <w:p>
-      <w:pPr>
-        <w:jc w:val="center"/>
-        <w:rPr>
-          <w:rFonts w:hint="default"/>
-          <w:b/>
-          <w:bCs/>
-          <w:spacing w:val="5"/>
-          <w:sz w:val="21"/>
-          <w:szCs w:val="21"/>
-          <w:lang w:val="en-US" w:eastAsia="en-US"/>
-        </w:rPr>
-      </w:pPr>
-      <w:r>
-        <w:rPr>
-          <w:rFonts w:hint="eastAsia" w:eastAsia="宋体"/>
-          <w:b/>
-          <w:bCs/>
-          <w:spacing w:val="5"/>
-          <w:sz w:val="21"/>
-          <w:szCs w:val="21"/>
-          <w:lang w:val="en-US" w:eastAsia="zh-CN"/>
-        </w:rPr>
-        <w:t>Test result for hard_puzzle (loop=True)</w:t>
-      </w:r>
-    </w:p>
-    <w:tbl>
-      <w:tblPr>
-        <w:tblStyle w:val="5"/>
-        <w:tblW w:w="4999" w:type="pct"/>
-        <w:tblInd w:w="0" w:type="dxa"/>
-        <w:tblBorders>
-          <w:top w:val="single" w:color="auto" w:sz="4" w:space="0"/>
-          <w:left w:val="single" w:color="auto" w:sz="4" w:space="0"/>
-          <w:bottom w:val="single" w:color="auto" w:sz="4" w:space="0"/>
-          <w:right w:val="single" w:color="auto" w:sz="4" w:space="0"/>
-          <w:insideH w:val="single" w:color="auto" w:sz="4" w:space="0"/>
-          <w:insideV w:val="single" w:color="auto" w:sz="4" w:space="0"/>
-        </w:tblBorders>
-        <w:tblLayout w:type="autofit"/>
-        <w:tblCellMar>
-          <w:top w:w="0" w:type="dxa"/>
-          <w:left w:w="108" w:type="dxa"/>
-          <w:bottom w:w="0" w:type="dxa"/>
-          <w:right w:w="108" w:type="dxa"/>
-        </w:tblCellMar>
-      </w:tblPr>
-      <w:tblGrid>
-        <w:gridCol w:w="4320"/>
-        <w:gridCol w:w="1301"/>
-        <w:gridCol w:w="1368"/>
-        <w:gridCol w:w="2086"/>
-        <w:gridCol w:w="1605"/>
-      </w:tblGrid>
-      <w:tr>
-        <w:tblPrEx>
-          <w:tblBorders>
-            <w:top w:val="single" w:color="auto" w:sz="4" w:space="0"/>
-            <w:left w:val="single" w:color="auto" w:sz="4" w:space="0"/>
-            <w:bottom w:val="single" w:color="auto" w:sz="4" w:space="0"/>
-            <w:right w:val="single" w:color="auto" w:sz="4" w:space="0"/>
-            <w:insideH w:val="single" w:color="auto" w:sz="4" w:space="0"/>
-            <w:insideV w:val="single" w:color="auto" w:sz="4" w:space="0"/>
-          </w:tblBorders>
-          <w:tblCellMar>
-            <w:top w:w="0" w:type="dxa"/>
-            <w:left w:w="108" w:type="dxa"/>
-            <w:bottom w:w="0" w:type="dxa"/>
-            <w:right w:w="108" w:type="dxa"/>
-          </w:tblCellMar>
-        </w:tblPrEx>
-        <w:trPr>
-          <w:trHeight w:val="334" w:hRule="atLeast"/>
-        </w:trPr>
-        <w:tc>
-          <w:tcPr>
-            <w:tcW w:w="2022" w:type="pct"/>
-          </w:tcPr>
-          <w:p>
-            <w:pPr>
-              <w:widowControl w:val="0"/>
-              <w:rPr>
-                <w:rFonts w:hint="default" w:eastAsia="宋体"/>
-                <w:b w:val="0"/>
-                <w:bCs w:val="0"/>
-                <w:spacing w:val="5"/>
-                <w:sz w:val="21"/>
-                <w:szCs w:val="21"/>
-                <w:vertAlign w:val="baseline"/>
-                <w:lang w:val="en-US" w:eastAsia="zh-CN"/>
-              </w:rPr>
-            </w:pPr>
-          </w:p>
-        </w:tc>
-        <w:tc>
-          <w:tcPr>
-            <w:tcW w:w="609" w:type="pct"/>
-            <w:shd w:val="clear" w:color="auto" w:fill="auto"/>
-            <w:vAlign w:val="top"/>
-          </w:tcPr>
-          <w:p>
-            <w:pPr>
-              <w:widowControl w:val="0"/>
-              <w:numPr>
-                <w:ilvl w:val="0"/>
-                <w:numId w:val="0"/>
-              </w:numPr>
-              <w:ind w:left="0" w:leftChars="0" w:firstLine="0" w:firstLineChars="0"/>
-              <w:jc w:val="center"/>
-              <w:rPr>
-                <w:rFonts w:hint="default" w:ascii="Arial" w:hAnsi="Arial" w:eastAsia="Arial" w:cs="Arial"/>
-                <w:b w:val="0"/>
-                <w:bCs w:val="0"/>
-                <w:snapToGrid w:val="0"/>
-                <w:color w:val="000000"/>
-                <w:spacing w:val="3"/>
-                <w:kern w:val="0"/>
-                <w:sz w:val="21"/>
-                <w:szCs w:val="21"/>
-                <w:lang w:val="en-US" w:eastAsia="zh-CN" w:bidi="ar-SA"/>
-              </w:rPr>
-            </w:pPr>
-            <w:r>
-              <w:rPr>
-                <w:rFonts w:hint="eastAsia" w:cs="Arial"/>
-                <w:b w:val="0"/>
-                <w:bCs w:val="0"/>
-                <w:snapToGrid w:val="0"/>
-                <w:color w:val="000000"/>
-                <w:spacing w:val="3"/>
-                <w:kern w:val="0"/>
-                <w:sz w:val="21"/>
-                <w:szCs w:val="21"/>
-                <w:lang w:val="en-US" w:eastAsia="zh-CN" w:bidi="ar-SA"/>
-              </w:rPr>
-              <w:t>Find solution</w:t>
-            </w:r>
-          </w:p>
-        </w:tc>
-        <w:tc>
-          <w:tcPr>
-            <w:tcW w:w="640" w:type="pct"/>
-            <w:shd w:val="clear" w:color="auto" w:fill="auto"/>
-            <w:vAlign w:val="top"/>
-          </w:tcPr>
-          <w:p>
-            <w:pPr>
-              <w:widowControl w:val="0"/>
-              <w:numPr>
-                <w:ilvl w:val="0"/>
-                <w:numId w:val="0"/>
-              </w:numPr>
-              <w:ind w:left="0" w:leftChars="0" w:firstLine="0" w:firstLineChars="0"/>
-              <w:jc w:val="center"/>
-              <w:rPr>
-                <w:rFonts w:hint="default" w:ascii="Arial" w:hAnsi="Arial" w:eastAsia="宋体" w:cs="Arial"/>
-                <w:b w:val="0"/>
-                <w:bCs w:val="0"/>
-                <w:snapToGrid w:val="0"/>
-                <w:color w:val="000000"/>
-                <w:spacing w:val="3"/>
-                <w:kern w:val="0"/>
-                <w:sz w:val="21"/>
-                <w:szCs w:val="21"/>
-                <w:lang w:val="en-US" w:eastAsia="zh-CN" w:bidi="ar-SA"/>
-              </w:rPr>
-            </w:pPr>
-            <w:r>
-              <w:rPr>
-                <w:rFonts w:hint="eastAsia" w:eastAsia="宋体" w:cs="Arial"/>
-                <w:b w:val="0"/>
-                <w:bCs w:val="0"/>
-                <w:snapToGrid w:val="0"/>
-                <w:color w:val="000000"/>
-                <w:spacing w:val="3"/>
-                <w:kern w:val="0"/>
-                <w:sz w:val="21"/>
-                <w:szCs w:val="21"/>
-                <w:lang w:val="en-US" w:eastAsia="zh-CN" w:bidi="ar-SA"/>
-              </w:rPr>
-              <w:t>Path length</w:t>
-            </w:r>
-          </w:p>
-        </w:tc>
-        <w:tc>
-          <w:tcPr>
-            <w:tcW w:w="976" w:type="pct"/>
-          </w:tcPr>
-          <w:p>
-            <w:pPr>
-              <w:widowControl w:val="0"/>
-              <w:rPr>
-                <w:rFonts w:hint="default" w:ascii="Arial" w:hAnsi="Arial" w:eastAsia="宋体" w:cs="Arial"/>
-                <w:b w:val="0"/>
-                <w:bCs w:val="0"/>
-                <w:snapToGrid w:val="0"/>
-                <w:color w:val="000000"/>
-                <w:spacing w:val="3"/>
-                <w:kern w:val="0"/>
-                <w:sz w:val="21"/>
-                <w:szCs w:val="21"/>
-                <w:lang w:val="en-US" w:eastAsia="zh-CN" w:bidi="ar-SA"/>
-              </w:rPr>
-            </w:pPr>
-            <w:r>
-              <w:rPr>
-                <w:rFonts w:hint="eastAsia" w:eastAsia="宋体" w:cs="Arial"/>
-                <w:b w:val="0"/>
-                <w:bCs w:val="0"/>
-                <w:snapToGrid w:val="0"/>
-                <w:color w:val="000000"/>
-                <w:spacing w:val="3"/>
-                <w:kern w:val="0"/>
-                <w:sz w:val="21"/>
-                <w:szCs w:val="21"/>
-                <w:lang w:val="en-US" w:eastAsia="zh-CN" w:bidi="ar-SA"/>
-              </w:rPr>
-              <w:t>Total nodes tested</w:t>
-            </w:r>
-          </w:p>
-        </w:tc>
-        <w:tc>
-          <w:tcPr>
-            <w:tcW w:w="751" w:type="pct"/>
-          </w:tcPr>
-          <w:p>
-            <w:pPr>
-              <w:widowControl w:val="0"/>
-              <w:rPr>
-                <w:rFonts w:hint="default" w:ascii="Arial" w:hAnsi="Arial" w:eastAsia="宋体" w:cs="Arial"/>
-                <w:b w:val="0"/>
-                <w:bCs w:val="0"/>
-                <w:snapToGrid w:val="0"/>
-                <w:color w:val="000000"/>
-                <w:spacing w:val="3"/>
-                <w:kern w:val="0"/>
-                <w:sz w:val="21"/>
-                <w:szCs w:val="21"/>
-                <w:lang w:val="en-US" w:eastAsia="zh-CN" w:bidi="ar-SA"/>
-              </w:rPr>
-            </w:pPr>
-            <w:r>
-              <w:rPr>
-                <w:rFonts w:hint="eastAsia" w:eastAsia="宋体" w:cs="Arial"/>
-                <w:b w:val="0"/>
-                <w:bCs w:val="0"/>
-                <w:snapToGrid w:val="0"/>
-                <w:color w:val="000000"/>
-                <w:spacing w:val="3"/>
-                <w:kern w:val="0"/>
-                <w:sz w:val="21"/>
-                <w:szCs w:val="21"/>
-                <w:lang w:val="en-US" w:eastAsia="zh-CN" w:bidi="ar-SA"/>
-              </w:rPr>
-              <w:t>Time taken(s)</w:t>
-            </w:r>
-          </w:p>
-        </w:tc>
-      </w:tr>
-      <w:tr>
-        <w:tblPrEx>
-          <w:tblBorders>
-            <w:top w:val="single" w:color="auto" w:sz="4" w:space="0"/>
-            <w:left w:val="single" w:color="auto" w:sz="4" w:space="0"/>
-            <w:bottom w:val="single" w:color="auto" w:sz="4" w:space="0"/>
-            <w:right w:val="single" w:color="auto" w:sz="4" w:space="0"/>
-            <w:insideH w:val="single" w:color="auto" w:sz="4" w:space="0"/>
-            <w:insideV w:val="single" w:color="auto" w:sz="4" w:space="0"/>
-          </w:tblBorders>
-          <w:tblCellMar>
-            <w:top w:w="0" w:type="dxa"/>
-            <w:left w:w="108" w:type="dxa"/>
-            <w:bottom w:w="0" w:type="dxa"/>
-            <w:right w:w="108" w:type="dxa"/>
-          </w:tblCellMar>
-        </w:tblPrEx>
-        <w:tc>
-          <w:tcPr>
-            <w:tcW w:w="2022" w:type="pct"/>
-          </w:tcPr>
-          <w:p>
-            <w:pPr>
-              <w:widowControl w:val="0"/>
-              <w:rPr>
-                <w:rFonts w:hint="default" w:eastAsia="宋体"/>
-                <w:b w:val="0"/>
-                <w:bCs w:val="0"/>
-                <w:spacing w:val="5"/>
-                <w:sz w:val="21"/>
-                <w:szCs w:val="21"/>
-                <w:vertAlign w:val="baseline"/>
-                <w:lang w:val="en-US" w:eastAsia="zh-CN"/>
-              </w:rPr>
-            </w:pPr>
-            <w:r>
-              <w:rPr>
-                <w:rFonts w:hint="eastAsia" w:eastAsia="宋体"/>
-                <w:b w:val="0"/>
-                <w:bCs w:val="0"/>
-                <w:spacing w:val="5"/>
-                <w:sz w:val="21"/>
-                <w:szCs w:val="21"/>
-                <w:lang w:val="en-US" w:eastAsia="zh-CN"/>
-              </w:rPr>
-              <w:t>B</w:t>
-            </w:r>
-            <w:r>
-              <w:rPr>
-                <w:rFonts w:hint="default"/>
-                <w:b w:val="0"/>
-                <w:bCs w:val="0"/>
-                <w:spacing w:val="5"/>
-                <w:sz w:val="21"/>
-                <w:szCs w:val="21"/>
-                <w:lang w:val="en-US" w:eastAsia="en-US"/>
-              </w:rPr>
-              <w:t>readth-</w:t>
-            </w:r>
-            <w:r>
-              <w:rPr>
-                <w:rFonts w:hint="eastAsia" w:eastAsia="宋体"/>
-                <w:b w:val="0"/>
-                <w:bCs w:val="0"/>
-                <w:spacing w:val="5"/>
-                <w:sz w:val="21"/>
-                <w:szCs w:val="21"/>
-                <w:lang w:val="en-US" w:eastAsia="zh-CN"/>
-              </w:rPr>
-              <w:t>F</w:t>
-            </w:r>
-            <w:r>
-              <w:rPr>
-                <w:rFonts w:hint="default"/>
-                <w:b w:val="0"/>
-                <w:bCs w:val="0"/>
-                <w:spacing w:val="5"/>
-                <w:sz w:val="21"/>
-                <w:szCs w:val="21"/>
-                <w:lang w:val="en-US" w:eastAsia="en-US"/>
-              </w:rPr>
-              <w:t>irst</w:t>
-            </w:r>
-          </w:p>
-        </w:tc>
-        <w:tc>
-          <w:tcPr>
-            <w:tcW w:w="609" w:type="pct"/>
-          </w:tcPr>
-          <w:p>
-            <w:pPr>
-              <w:widowControl w:val="0"/>
-              <w:rPr>
-                <w:rFonts w:hint="default" w:eastAsia="宋体"/>
-                <w:b w:val="0"/>
-                <w:bCs w:val="0"/>
-                <w:spacing w:val="5"/>
-                <w:sz w:val="21"/>
-                <w:szCs w:val="21"/>
-                <w:vertAlign w:val="baseline"/>
-                <w:lang w:val="en-US" w:eastAsia="zh-CN"/>
-              </w:rPr>
-            </w:pPr>
-          </w:p>
-        </w:tc>
-        <w:tc>
-          <w:tcPr>
-            <w:tcW w:w="640" w:type="pct"/>
-          </w:tcPr>
-          <w:p>
-            <w:pPr>
-              <w:widowControl w:val="0"/>
-              <w:rPr>
-                <w:rFonts w:hint="default" w:eastAsia="宋体"/>
-                <w:b w:val="0"/>
-                <w:bCs w:val="0"/>
-                <w:spacing w:val="5"/>
-                <w:sz w:val="21"/>
-                <w:szCs w:val="21"/>
-                <w:vertAlign w:val="baseline"/>
-                <w:lang w:val="en-US" w:eastAsia="zh-CN"/>
-              </w:rPr>
-            </w:pPr>
-          </w:p>
-        </w:tc>
-        <w:tc>
-          <w:tcPr>
-            <w:tcW w:w="976" w:type="pct"/>
-          </w:tcPr>
-          <w:p>
-            <w:pPr>
-              <w:widowControl w:val="0"/>
-              <w:rPr>
-                <w:rFonts w:hint="default" w:eastAsia="宋体"/>
-                <w:b w:val="0"/>
-                <w:bCs w:val="0"/>
-                <w:spacing w:val="5"/>
-                <w:sz w:val="21"/>
-                <w:szCs w:val="21"/>
-                <w:vertAlign w:val="baseline"/>
-                <w:lang w:val="en-US" w:eastAsia="zh-CN"/>
-              </w:rPr>
-            </w:pPr>
-          </w:p>
-        </w:tc>
-        <w:tc>
-          <w:tcPr>
-            <w:tcW w:w="751" w:type="pct"/>
-          </w:tcPr>
-          <w:p>
-            <w:pPr>
-              <w:widowControl w:val="0"/>
-              <w:rPr>
-                <w:rFonts w:hint="default"/>
-                <w:b w:val="0"/>
-                <w:bCs w:val="0"/>
-                <w:spacing w:val="5"/>
-                <w:sz w:val="21"/>
-                <w:szCs w:val="21"/>
-                <w:vertAlign w:val="baseline"/>
-                <w:lang w:val="en-US" w:eastAsia="en-US"/>
-              </w:rPr>
-            </w:pPr>
-          </w:p>
-        </w:tc>
-      </w:tr>
-      <w:tr>
-        <w:tblPrEx>
-          <w:tblBorders>
-            <w:top w:val="single" w:color="auto" w:sz="4" w:space="0"/>
-            <w:left w:val="single" w:color="auto" w:sz="4" w:space="0"/>
-            <w:bottom w:val="single" w:color="auto" w:sz="4" w:space="0"/>
-            <w:right w:val="single" w:color="auto" w:sz="4" w:space="0"/>
-            <w:insideH w:val="single" w:color="auto" w:sz="4" w:space="0"/>
-            <w:insideV w:val="single" w:color="auto" w:sz="4" w:space="0"/>
-          </w:tblBorders>
-          <w:tblCellMar>
-            <w:top w:w="0" w:type="dxa"/>
-            <w:left w:w="108" w:type="dxa"/>
-            <w:bottom w:w="0" w:type="dxa"/>
-            <w:right w:w="108" w:type="dxa"/>
-          </w:tblCellMar>
-        </w:tblPrEx>
-        <w:tc>
-          <w:tcPr>
-            <w:tcW w:w="2022" w:type="pct"/>
-          </w:tcPr>
-          <w:p>
-            <w:pPr>
-              <w:widowControl w:val="0"/>
-              <w:rPr>
-                <w:rFonts w:hint="default" w:eastAsia="宋体"/>
-                <w:b w:val="0"/>
-                <w:bCs w:val="0"/>
-                <w:spacing w:val="5"/>
-                <w:sz w:val="21"/>
-                <w:szCs w:val="21"/>
-                <w:vertAlign w:val="baseline"/>
-                <w:lang w:val="en-US" w:eastAsia="zh-CN"/>
-              </w:rPr>
-            </w:pPr>
-            <w:r>
-              <w:rPr>
-                <w:rFonts w:hint="eastAsia" w:eastAsia="宋体"/>
-                <w:b w:val="0"/>
-                <w:bCs w:val="0"/>
-                <w:spacing w:val="5"/>
-                <w:sz w:val="21"/>
-                <w:szCs w:val="21"/>
-                <w:lang w:val="en-US" w:eastAsia="zh-CN"/>
-              </w:rPr>
-              <w:t>D</w:t>
-            </w:r>
-            <w:r>
-              <w:rPr>
-                <w:rFonts w:hint="default"/>
-                <w:b w:val="0"/>
-                <w:bCs w:val="0"/>
-                <w:spacing w:val="5"/>
-                <w:sz w:val="21"/>
-                <w:szCs w:val="21"/>
-                <w:lang w:val="en-US" w:eastAsia="en-US"/>
-              </w:rPr>
-              <w:t>epth-</w:t>
-            </w:r>
-            <w:r>
-              <w:rPr>
-                <w:rFonts w:hint="eastAsia" w:eastAsia="宋体"/>
-                <w:b w:val="0"/>
-                <w:bCs w:val="0"/>
-                <w:spacing w:val="5"/>
-                <w:sz w:val="21"/>
-                <w:szCs w:val="21"/>
-                <w:lang w:val="en-US" w:eastAsia="zh-CN"/>
-              </w:rPr>
-              <w:t>F</w:t>
-            </w:r>
-            <w:r>
-              <w:rPr>
-                <w:rFonts w:hint="default"/>
-                <w:b w:val="0"/>
-                <w:bCs w:val="0"/>
-                <w:spacing w:val="5"/>
-                <w:sz w:val="21"/>
-                <w:szCs w:val="21"/>
-                <w:lang w:val="en-US" w:eastAsia="en-US"/>
-              </w:rPr>
-              <w:t>irst</w:t>
-            </w:r>
-            <w:r>
-              <w:rPr>
-                <w:rFonts w:hint="eastAsia" w:eastAsia="宋体"/>
-                <w:b w:val="0"/>
-                <w:bCs w:val="0"/>
-                <w:spacing w:val="5"/>
-                <w:sz w:val="21"/>
-                <w:szCs w:val="21"/>
-                <w:lang w:val="en-US" w:eastAsia="zh-CN"/>
-              </w:rPr>
-              <w:t>(F</w:t>
-            </w:r>
-            <w:r>
-              <w:rPr>
-                <w:rFonts w:hint="default"/>
-                <w:b w:val="0"/>
-                <w:bCs w:val="0"/>
-                <w:spacing w:val="5"/>
-                <w:sz w:val="21"/>
-                <w:szCs w:val="21"/>
-                <w:lang w:val="en-US" w:eastAsia="en-US"/>
-              </w:rPr>
-              <w:t xml:space="preserve">ixed </w:t>
-            </w:r>
-            <w:r>
-              <w:rPr>
-                <w:rFonts w:hint="eastAsia" w:eastAsia="宋体"/>
-                <w:b w:val="0"/>
-                <w:bCs w:val="0"/>
-                <w:spacing w:val="5"/>
-                <w:sz w:val="21"/>
-                <w:szCs w:val="21"/>
-                <w:lang w:val="en-US" w:eastAsia="zh-CN"/>
-              </w:rPr>
-              <w:t>A</w:t>
-            </w:r>
-            <w:r>
-              <w:rPr>
-                <w:rFonts w:hint="default"/>
-                <w:b w:val="0"/>
-                <w:bCs w:val="0"/>
-                <w:spacing w:val="5"/>
-                <w:sz w:val="21"/>
-                <w:szCs w:val="21"/>
-                <w:lang w:val="en-US" w:eastAsia="en-US"/>
-              </w:rPr>
-              <w:t xml:space="preserve">ction </w:t>
-            </w:r>
-            <w:r>
-              <w:rPr>
-                <w:rFonts w:hint="eastAsia" w:eastAsia="宋体"/>
-                <w:b w:val="0"/>
-                <w:bCs w:val="0"/>
-                <w:spacing w:val="5"/>
-                <w:sz w:val="21"/>
-                <w:szCs w:val="21"/>
-                <w:lang w:val="en-US" w:eastAsia="zh-CN"/>
-              </w:rPr>
-              <w:t>C</w:t>
-            </w:r>
-            <w:r>
-              <w:rPr>
-                <w:rFonts w:hint="default"/>
-                <w:b w:val="0"/>
-                <w:bCs w:val="0"/>
-                <w:spacing w:val="5"/>
-                <w:sz w:val="21"/>
-                <w:szCs w:val="21"/>
-                <w:lang w:val="en-US" w:eastAsia="en-US"/>
-              </w:rPr>
-              <w:t>hoice</w:t>
-            </w:r>
-            <w:r>
-              <w:rPr>
-                <w:rFonts w:hint="eastAsia" w:eastAsia="宋体"/>
-                <w:b w:val="0"/>
-                <w:bCs w:val="0"/>
-                <w:spacing w:val="5"/>
-                <w:sz w:val="21"/>
-                <w:szCs w:val="21"/>
-                <w:lang w:val="en-US" w:eastAsia="zh-CN"/>
-              </w:rPr>
-              <w:t xml:space="preserve"> O</w:t>
-            </w:r>
-            <w:r>
-              <w:rPr>
-                <w:rFonts w:hint="default"/>
-                <w:b w:val="0"/>
-                <w:bCs w:val="0"/>
-                <w:spacing w:val="5"/>
-                <w:sz w:val="21"/>
-                <w:szCs w:val="21"/>
-                <w:lang w:val="en-US" w:eastAsia="en-US"/>
-              </w:rPr>
-              <w:t>rder</w:t>
-            </w:r>
-            <w:r>
-              <w:rPr>
-                <w:rFonts w:hint="eastAsia" w:eastAsia="宋体"/>
-                <w:b w:val="0"/>
-                <w:bCs w:val="0"/>
-                <w:spacing w:val="5"/>
-                <w:sz w:val="21"/>
-                <w:szCs w:val="21"/>
-                <w:lang w:val="en-US" w:eastAsia="zh-CN"/>
-              </w:rPr>
-              <w:t>)</w:t>
-            </w:r>
-          </w:p>
-        </w:tc>
-        <w:tc>
-          <w:tcPr>
-            <w:tcW w:w="609" w:type="pct"/>
-          </w:tcPr>
-          <w:p>
-            <w:pPr>
-              <w:widowControl w:val="0"/>
-              <w:rPr>
-                <w:rFonts w:hint="default"/>
-                <w:b w:val="0"/>
-                <w:bCs w:val="0"/>
-                <w:spacing w:val="5"/>
-                <w:sz w:val="21"/>
-                <w:szCs w:val="21"/>
-                <w:vertAlign w:val="baseline"/>
-                <w:lang w:val="en-US" w:eastAsia="en-US"/>
-              </w:rPr>
-            </w:pPr>
-          </w:p>
-        </w:tc>
-        <w:tc>
-          <w:tcPr>
-            <w:tcW w:w="640" w:type="pct"/>
-          </w:tcPr>
-          <w:p>
-            <w:pPr>
-              <w:widowControl w:val="0"/>
-              <w:rPr>
-                <w:rFonts w:hint="default" w:eastAsia="宋体"/>
-                <w:b w:val="0"/>
-                <w:bCs w:val="0"/>
-                <w:spacing w:val="5"/>
-                <w:sz w:val="21"/>
-                <w:szCs w:val="21"/>
-                <w:vertAlign w:val="baseline"/>
-                <w:lang w:val="en-US" w:eastAsia="zh-CN"/>
-              </w:rPr>
-            </w:pPr>
-          </w:p>
-        </w:tc>
-        <w:tc>
-          <w:tcPr>
-            <w:tcW w:w="976" w:type="pct"/>
-          </w:tcPr>
-          <w:p>
-            <w:pPr>
-              <w:widowControl w:val="0"/>
-              <w:rPr>
-                <w:rFonts w:hint="default" w:eastAsia="宋体"/>
-                <w:b w:val="0"/>
-                <w:bCs w:val="0"/>
-                <w:spacing w:val="5"/>
-                <w:sz w:val="21"/>
-                <w:szCs w:val="21"/>
-                <w:vertAlign w:val="baseline"/>
-                <w:lang w:val="en-US" w:eastAsia="zh-CN"/>
-              </w:rPr>
-            </w:pPr>
-          </w:p>
-        </w:tc>
-        <w:tc>
-          <w:tcPr>
-            <w:tcW w:w="751" w:type="pct"/>
-          </w:tcPr>
-          <w:p>
-            <w:pPr>
-              <w:widowControl w:val="0"/>
-              <w:rPr>
-                <w:rFonts w:hint="default" w:eastAsia="宋体"/>
-                <w:b w:val="0"/>
-                <w:bCs w:val="0"/>
-                <w:spacing w:val="5"/>
-                <w:sz w:val="21"/>
-                <w:szCs w:val="21"/>
-                <w:vertAlign w:val="baseline"/>
-                <w:lang w:val="en-US" w:eastAsia="zh-CN"/>
-              </w:rPr>
-            </w:pPr>
-          </w:p>
-        </w:tc>
-      </w:tr>
-      <w:tr>
-        <w:tblPrEx>
-          <w:tblBorders>
-            <w:top w:val="single" w:color="auto" w:sz="4" w:space="0"/>
-            <w:left w:val="single" w:color="auto" w:sz="4" w:space="0"/>
-            <w:bottom w:val="single" w:color="auto" w:sz="4" w:space="0"/>
-            <w:right w:val="single" w:color="auto" w:sz="4" w:space="0"/>
-            <w:insideH w:val="single" w:color="auto" w:sz="4" w:space="0"/>
-            <w:insideV w:val="single" w:color="auto" w:sz="4" w:space="0"/>
-          </w:tblBorders>
-          <w:tblCellMar>
-            <w:top w:w="0" w:type="dxa"/>
-            <w:left w:w="108" w:type="dxa"/>
-            <w:bottom w:w="0" w:type="dxa"/>
-            <w:right w:w="108" w:type="dxa"/>
-          </w:tblCellMar>
-        </w:tblPrEx>
-        <w:tc>
-          <w:tcPr>
-            <w:tcW w:w="2022" w:type="pct"/>
-          </w:tcPr>
-          <w:p>
-            <w:pPr>
-              <w:widowControl w:val="0"/>
-              <w:rPr>
-                <w:rFonts w:hint="eastAsia" w:eastAsia="宋体"/>
-                <w:b w:val="0"/>
-                <w:bCs w:val="0"/>
-                <w:spacing w:val="5"/>
-                <w:sz w:val="21"/>
-                <w:szCs w:val="21"/>
-                <w:vertAlign w:val="baseline"/>
-                <w:lang w:val="en-US" w:eastAsia="zh-CN"/>
-              </w:rPr>
-            </w:pPr>
-            <w:r>
-              <w:rPr>
-                <w:rFonts w:hint="eastAsia" w:eastAsia="宋体"/>
-                <w:b w:val="0"/>
-                <w:bCs w:val="0"/>
-                <w:spacing w:val="5"/>
-                <w:sz w:val="21"/>
-                <w:szCs w:val="21"/>
-                <w:lang w:val="en-US" w:eastAsia="zh-CN"/>
-              </w:rPr>
-              <w:t>D</w:t>
-            </w:r>
-            <w:r>
-              <w:rPr>
-                <w:rFonts w:hint="default"/>
-                <w:b w:val="0"/>
-                <w:bCs w:val="0"/>
-                <w:spacing w:val="5"/>
-                <w:sz w:val="21"/>
-                <w:szCs w:val="21"/>
-                <w:lang w:val="en-US" w:eastAsia="en-US"/>
-              </w:rPr>
-              <w:t>epth-</w:t>
-            </w:r>
-            <w:r>
-              <w:rPr>
-                <w:rFonts w:hint="eastAsia" w:eastAsia="宋体"/>
-                <w:b w:val="0"/>
-                <w:bCs w:val="0"/>
-                <w:spacing w:val="5"/>
-                <w:sz w:val="21"/>
-                <w:szCs w:val="21"/>
-                <w:lang w:val="en-US" w:eastAsia="zh-CN"/>
-              </w:rPr>
-              <w:t>F</w:t>
-            </w:r>
-            <w:r>
-              <w:rPr>
-                <w:rFonts w:hint="default"/>
-                <w:b w:val="0"/>
-                <w:bCs w:val="0"/>
-                <w:spacing w:val="5"/>
-                <w:sz w:val="21"/>
-                <w:szCs w:val="21"/>
-                <w:lang w:val="en-US" w:eastAsia="en-US"/>
-              </w:rPr>
-              <w:t>irst</w:t>
-            </w:r>
-            <w:r>
-              <w:rPr>
-                <w:rFonts w:hint="eastAsia" w:eastAsia="宋体"/>
-                <w:b w:val="0"/>
-                <w:bCs w:val="0"/>
-                <w:spacing w:val="5"/>
-                <w:sz w:val="21"/>
-                <w:szCs w:val="21"/>
-                <w:lang w:val="en-US" w:eastAsia="zh-CN"/>
-              </w:rPr>
-              <w:t>(R</w:t>
-            </w:r>
-            <w:r>
-              <w:rPr>
-                <w:rFonts w:hint="default"/>
-                <w:b w:val="0"/>
-                <w:bCs w:val="0"/>
-                <w:spacing w:val="5"/>
-                <w:sz w:val="21"/>
-                <w:szCs w:val="21"/>
-                <w:lang w:val="en-US" w:eastAsia="en-US"/>
-              </w:rPr>
-              <w:t xml:space="preserve">andom </w:t>
-            </w:r>
-            <w:r>
-              <w:rPr>
-                <w:rFonts w:hint="eastAsia" w:eastAsia="宋体"/>
-                <w:b w:val="0"/>
-                <w:bCs w:val="0"/>
-                <w:spacing w:val="5"/>
-                <w:sz w:val="21"/>
-                <w:szCs w:val="21"/>
-                <w:lang w:val="en-US" w:eastAsia="zh-CN"/>
-              </w:rPr>
-              <w:t>A</w:t>
-            </w:r>
-            <w:r>
-              <w:rPr>
-                <w:rFonts w:hint="default"/>
-                <w:b w:val="0"/>
-                <w:bCs w:val="0"/>
-                <w:spacing w:val="5"/>
-                <w:sz w:val="21"/>
-                <w:szCs w:val="21"/>
-                <w:lang w:val="en-US" w:eastAsia="en-US"/>
-              </w:rPr>
-              <w:t xml:space="preserve">ction </w:t>
-            </w:r>
-            <w:r>
-              <w:rPr>
-                <w:rFonts w:hint="eastAsia" w:eastAsia="宋体"/>
-                <w:b w:val="0"/>
-                <w:bCs w:val="0"/>
-                <w:spacing w:val="5"/>
-                <w:sz w:val="21"/>
-                <w:szCs w:val="21"/>
-                <w:lang w:val="en-US" w:eastAsia="zh-CN"/>
-              </w:rPr>
-              <w:t>C</w:t>
-            </w:r>
-            <w:r>
-              <w:rPr>
-                <w:rFonts w:hint="default"/>
-                <w:b w:val="0"/>
-                <w:bCs w:val="0"/>
-                <w:spacing w:val="5"/>
-                <w:sz w:val="21"/>
-                <w:szCs w:val="21"/>
-                <w:lang w:val="en-US" w:eastAsia="en-US"/>
-              </w:rPr>
-              <w:t xml:space="preserve">hoice </w:t>
-            </w:r>
-            <w:r>
-              <w:rPr>
-                <w:rFonts w:hint="eastAsia" w:eastAsia="宋体"/>
-                <w:b w:val="0"/>
-                <w:bCs w:val="0"/>
-                <w:spacing w:val="5"/>
-                <w:sz w:val="21"/>
-                <w:szCs w:val="21"/>
-                <w:lang w:val="en-US" w:eastAsia="zh-CN"/>
-              </w:rPr>
-              <w:t>O</w:t>
-            </w:r>
-            <w:r>
-              <w:rPr>
-                <w:rFonts w:hint="default"/>
-                <w:b w:val="0"/>
-                <w:bCs w:val="0"/>
-                <w:spacing w:val="5"/>
-                <w:sz w:val="21"/>
-                <w:szCs w:val="21"/>
-                <w:lang w:val="en-US" w:eastAsia="en-US"/>
-              </w:rPr>
-              <w:t>rde</w:t>
-            </w:r>
-            <w:r>
-              <w:rPr>
-                <w:rFonts w:hint="eastAsia" w:eastAsia="宋体"/>
-                <w:b w:val="0"/>
-                <w:bCs w:val="0"/>
-                <w:spacing w:val="5"/>
-                <w:sz w:val="21"/>
-                <w:szCs w:val="21"/>
-                <w:lang w:val="en-US" w:eastAsia="zh-CN"/>
-              </w:rPr>
-              <w:t>r)</w:t>
-            </w:r>
-          </w:p>
-        </w:tc>
-        <w:tc>
-          <w:tcPr>
-            <w:tcW w:w="609" w:type="pct"/>
-          </w:tcPr>
-          <w:p>
-            <w:pPr>
-              <w:widowControl w:val="0"/>
-              <w:rPr>
-                <w:rFonts w:hint="default"/>
-                <w:b w:val="0"/>
-                <w:bCs w:val="0"/>
-                <w:spacing w:val="5"/>
-                <w:sz w:val="21"/>
-                <w:szCs w:val="21"/>
-                <w:vertAlign w:val="baseline"/>
-                <w:lang w:val="en-US" w:eastAsia="en-US"/>
-              </w:rPr>
-            </w:pPr>
-          </w:p>
-        </w:tc>
-        <w:tc>
-          <w:tcPr>
-            <w:tcW w:w="640" w:type="pct"/>
-          </w:tcPr>
-          <w:p>
-            <w:pPr>
-              <w:widowControl w:val="0"/>
-              <w:rPr>
-                <w:rFonts w:hint="default" w:eastAsia="宋体"/>
-                <w:b w:val="0"/>
-                <w:bCs w:val="0"/>
-                <w:spacing w:val="5"/>
-                <w:sz w:val="21"/>
-                <w:szCs w:val="21"/>
-                <w:vertAlign w:val="baseline"/>
-                <w:lang w:val="en-US" w:eastAsia="zh-CN"/>
-              </w:rPr>
-            </w:pPr>
-          </w:p>
-        </w:tc>
-        <w:tc>
-          <w:tcPr>
-            <w:tcW w:w="976" w:type="pct"/>
-          </w:tcPr>
-          <w:p>
-            <w:pPr>
-              <w:widowControl w:val="0"/>
-              <w:rPr>
-                <w:rFonts w:hint="default" w:eastAsia="宋体"/>
-                <w:b w:val="0"/>
-                <w:bCs w:val="0"/>
-                <w:spacing w:val="5"/>
-                <w:sz w:val="21"/>
-                <w:szCs w:val="21"/>
-                <w:vertAlign w:val="baseline"/>
-                <w:lang w:val="en-US" w:eastAsia="zh-CN"/>
-              </w:rPr>
-            </w:pPr>
-          </w:p>
-        </w:tc>
-        <w:tc>
-          <w:tcPr>
-            <w:tcW w:w="751" w:type="pct"/>
-          </w:tcPr>
-          <w:p>
-            <w:pPr>
-              <w:widowControl w:val="0"/>
-              <w:rPr>
-                <w:rFonts w:hint="default" w:eastAsia="宋体"/>
-                <w:b w:val="0"/>
-                <w:bCs w:val="0"/>
-                <w:spacing w:val="5"/>
-                <w:sz w:val="21"/>
-                <w:szCs w:val="21"/>
-                <w:vertAlign w:val="baseline"/>
-                <w:lang w:val="en-US" w:eastAsia="zh-CN"/>
-              </w:rPr>
-            </w:pPr>
-          </w:p>
-        </w:tc>
-      </w:tr>
-      <w:tr>
-        <w:tblPrEx>
-          <w:tblBorders>
-            <w:top w:val="single" w:color="auto" w:sz="4" w:space="0"/>
-            <w:left w:val="single" w:color="auto" w:sz="4" w:space="0"/>
-            <w:bottom w:val="single" w:color="auto" w:sz="4" w:space="0"/>
-            <w:right w:val="single" w:color="auto" w:sz="4" w:space="0"/>
-            <w:insideH w:val="single" w:color="auto" w:sz="4" w:space="0"/>
-            <w:insideV w:val="single" w:color="auto" w:sz="4" w:space="0"/>
-          </w:tblBorders>
-          <w:tblCellMar>
-            <w:top w:w="0" w:type="dxa"/>
-            <w:left w:w="108" w:type="dxa"/>
-            <w:bottom w:w="0" w:type="dxa"/>
-            <w:right w:w="108" w:type="dxa"/>
-          </w:tblCellMar>
-        </w:tblPrEx>
-        <w:tc>
-          <w:tcPr>
-            <w:tcW w:w="2022" w:type="pct"/>
-          </w:tcPr>
-          <w:p>
-            <w:pPr>
-              <w:widowControl w:val="0"/>
-              <w:rPr>
-                <w:rFonts w:hint="default" w:eastAsia="宋体"/>
-                <w:b w:val="0"/>
-                <w:bCs w:val="0"/>
-                <w:spacing w:val="5"/>
-                <w:sz w:val="21"/>
-                <w:szCs w:val="21"/>
-                <w:vertAlign w:val="baseline"/>
-                <w:lang w:val="en-US" w:eastAsia="zh-CN"/>
-              </w:rPr>
-            </w:pPr>
-            <w:r>
-              <w:rPr>
-                <w:rFonts w:hint="eastAsia" w:eastAsia="宋体"/>
-                <w:b w:val="0"/>
-                <w:bCs w:val="0"/>
-                <w:spacing w:val="5"/>
-                <w:sz w:val="21"/>
-                <w:szCs w:val="21"/>
-                <w:lang w:val="en-US" w:eastAsia="zh-CN"/>
-              </w:rPr>
-              <w:t>B</w:t>
-            </w:r>
-            <w:r>
-              <w:rPr>
-                <w:rFonts w:hint="default"/>
-                <w:b w:val="0"/>
-                <w:bCs w:val="0"/>
-                <w:spacing w:val="5"/>
-                <w:sz w:val="21"/>
-                <w:szCs w:val="21"/>
-                <w:lang w:val="en-US" w:eastAsia="en-US"/>
-              </w:rPr>
-              <w:t xml:space="preserve">est </w:t>
-            </w:r>
-            <w:r>
-              <w:rPr>
-                <w:rFonts w:hint="eastAsia" w:eastAsia="宋体"/>
-                <w:b w:val="0"/>
-                <w:bCs w:val="0"/>
-                <w:spacing w:val="5"/>
-                <w:sz w:val="21"/>
-                <w:szCs w:val="21"/>
-                <w:lang w:val="en-US" w:eastAsia="zh-CN"/>
-              </w:rPr>
-              <w:t>F</w:t>
-            </w:r>
-            <w:r>
-              <w:rPr>
-                <w:rFonts w:hint="default"/>
-                <w:b w:val="0"/>
-                <w:bCs w:val="0"/>
-                <w:spacing w:val="5"/>
-                <w:sz w:val="21"/>
-                <w:szCs w:val="21"/>
-                <w:lang w:val="en-US" w:eastAsia="en-US"/>
-              </w:rPr>
-              <w:t>irst</w:t>
-            </w:r>
-            <w:r>
-              <w:rPr>
-                <w:rFonts w:hint="eastAsia" w:eastAsia="宋体"/>
-                <w:b w:val="0"/>
-                <w:bCs w:val="0"/>
-                <w:spacing w:val="5"/>
-                <w:sz w:val="21"/>
-                <w:szCs w:val="21"/>
-                <w:lang w:val="en-US" w:eastAsia="zh-CN"/>
-              </w:rPr>
-              <w:t>(Manhattan Distance)</w:t>
-            </w:r>
-          </w:p>
-        </w:tc>
-        <w:tc>
-          <w:tcPr>
-            <w:tcW w:w="609" w:type="pct"/>
-          </w:tcPr>
-          <w:p>
-            <w:pPr>
-              <w:widowControl w:val="0"/>
-              <w:rPr>
-                <w:rFonts w:hint="default" w:eastAsia="宋体"/>
-                <w:b w:val="0"/>
-                <w:bCs w:val="0"/>
-                <w:spacing w:val="5"/>
-                <w:sz w:val="21"/>
-                <w:szCs w:val="21"/>
-                <w:vertAlign w:val="baseline"/>
-                <w:lang w:val="en-US" w:eastAsia="en-US"/>
-              </w:rPr>
-            </w:pPr>
-          </w:p>
-        </w:tc>
-        <w:tc>
-          <w:tcPr>
-            <w:tcW w:w="640" w:type="pct"/>
-          </w:tcPr>
-          <w:p>
-            <w:pPr>
-              <w:widowControl w:val="0"/>
-              <w:rPr>
-                <w:rFonts w:hint="eastAsia" w:eastAsia="宋体"/>
-                <w:b w:val="0"/>
-                <w:bCs w:val="0"/>
-                <w:spacing w:val="5"/>
-                <w:sz w:val="21"/>
-                <w:szCs w:val="21"/>
-                <w:vertAlign w:val="baseline"/>
-                <w:lang w:val="en-US" w:eastAsia="zh-CN"/>
-              </w:rPr>
-            </w:pPr>
-          </w:p>
-        </w:tc>
-        <w:tc>
-          <w:tcPr>
-            <w:tcW w:w="976" w:type="pct"/>
-          </w:tcPr>
-          <w:p>
-            <w:pPr>
-              <w:widowControl w:val="0"/>
-              <w:rPr>
-                <w:rFonts w:hint="default" w:eastAsia="宋体"/>
-                <w:b w:val="0"/>
-                <w:bCs w:val="0"/>
-                <w:spacing w:val="5"/>
-                <w:sz w:val="21"/>
-                <w:szCs w:val="21"/>
-                <w:vertAlign w:val="baseline"/>
-                <w:lang w:val="en-US" w:eastAsia="zh-CN"/>
-              </w:rPr>
-            </w:pPr>
-          </w:p>
-        </w:tc>
-        <w:tc>
-          <w:tcPr>
-            <w:tcW w:w="751" w:type="pct"/>
-          </w:tcPr>
-          <w:p>
-            <w:pPr>
-              <w:widowControl w:val="0"/>
-              <w:rPr>
-                <w:rFonts w:hint="default" w:eastAsia="宋体"/>
-                <w:b w:val="0"/>
-                <w:bCs w:val="0"/>
-                <w:spacing w:val="5"/>
-                <w:sz w:val="21"/>
-                <w:szCs w:val="21"/>
-                <w:vertAlign w:val="baseline"/>
-                <w:lang w:val="en-US" w:eastAsia="zh-CN"/>
-              </w:rPr>
-            </w:pPr>
-          </w:p>
-        </w:tc>
-      </w:tr>
-      <w:tr>
-        <w:tblPrEx>
-          <w:tblBorders>
-            <w:top w:val="single" w:color="auto" w:sz="4" w:space="0"/>
-            <w:left w:val="single" w:color="auto" w:sz="4" w:space="0"/>
-            <w:bottom w:val="single" w:color="auto" w:sz="4" w:space="0"/>
-            <w:right w:val="single" w:color="auto" w:sz="4" w:space="0"/>
-            <w:insideH w:val="single" w:color="auto" w:sz="4" w:space="0"/>
-            <w:insideV w:val="single" w:color="auto" w:sz="4" w:space="0"/>
-          </w:tblBorders>
-          <w:tblCellMar>
-            <w:top w:w="0" w:type="dxa"/>
-            <w:left w:w="108" w:type="dxa"/>
-            <w:bottom w:w="0" w:type="dxa"/>
-            <w:right w:w="108" w:type="dxa"/>
-          </w:tblCellMar>
-        </w:tblPrEx>
-        <w:tc>
-          <w:tcPr>
-            <w:tcW w:w="2022" w:type="pct"/>
-          </w:tcPr>
-          <w:p>
-            <w:pPr>
-              <w:widowControl w:val="0"/>
-              <w:rPr>
-                <w:rFonts w:hint="default" w:eastAsia="宋体"/>
-                <w:b w:val="0"/>
-                <w:bCs w:val="0"/>
-                <w:spacing w:val="5"/>
-                <w:sz w:val="21"/>
-                <w:szCs w:val="21"/>
-                <w:lang w:val="en-US" w:eastAsia="zh-CN"/>
-              </w:rPr>
-            </w:pPr>
-            <w:r>
-              <w:rPr>
-                <w:rFonts w:hint="eastAsia" w:eastAsia="宋体"/>
-                <w:b w:val="0"/>
-                <w:bCs w:val="0"/>
-                <w:spacing w:val="5"/>
-                <w:sz w:val="21"/>
-                <w:szCs w:val="21"/>
-                <w:lang w:val="en-US" w:eastAsia="zh-CN"/>
-              </w:rPr>
-              <w:t>B</w:t>
-            </w:r>
-            <w:r>
-              <w:rPr>
-                <w:rFonts w:hint="default"/>
-                <w:b w:val="0"/>
-                <w:bCs w:val="0"/>
-                <w:spacing w:val="5"/>
-                <w:sz w:val="21"/>
-                <w:szCs w:val="21"/>
-                <w:lang w:val="en-US" w:eastAsia="en-US"/>
-              </w:rPr>
-              <w:t xml:space="preserve">est </w:t>
-            </w:r>
-            <w:r>
-              <w:rPr>
-                <w:rFonts w:hint="eastAsia" w:eastAsia="宋体"/>
-                <w:b w:val="0"/>
-                <w:bCs w:val="0"/>
-                <w:spacing w:val="5"/>
-                <w:sz w:val="21"/>
-                <w:szCs w:val="21"/>
-                <w:lang w:val="en-US" w:eastAsia="zh-CN"/>
-              </w:rPr>
-              <w:t>F</w:t>
-            </w:r>
-            <w:r>
-              <w:rPr>
-                <w:rFonts w:hint="default"/>
-                <w:b w:val="0"/>
-                <w:bCs w:val="0"/>
-                <w:spacing w:val="5"/>
-                <w:sz w:val="21"/>
-                <w:szCs w:val="21"/>
-                <w:lang w:val="en-US" w:eastAsia="en-US"/>
-              </w:rPr>
-              <w:t>irst</w:t>
-            </w:r>
-            <w:r>
-              <w:rPr>
-                <w:rFonts w:hint="eastAsia" w:eastAsia="宋体"/>
-                <w:b w:val="0"/>
-                <w:bCs w:val="0"/>
-                <w:spacing w:val="5"/>
-                <w:sz w:val="21"/>
-                <w:szCs w:val="21"/>
-                <w:lang w:val="en-US" w:eastAsia="zh-CN"/>
-              </w:rPr>
-              <w:t>(Euclidean Distance)</w:t>
-            </w:r>
-          </w:p>
-        </w:tc>
-        <w:tc>
-          <w:tcPr>
-            <w:tcW w:w="609" w:type="pct"/>
-          </w:tcPr>
-          <w:p>
-            <w:pPr>
-              <w:widowControl w:val="0"/>
-              <w:rPr>
-                <w:rFonts w:hint="default" w:eastAsia="宋体"/>
-                <w:b w:val="0"/>
-                <w:bCs w:val="0"/>
-                <w:spacing w:val="5"/>
-                <w:sz w:val="21"/>
-                <w:szCs w:val="21"/>
-                <w:vertAlign w:val="baseline"/>
-                <w:lang w:val="en-US" w:eastAsia="en-US"/>
-              </w:rPr>
-            </w:pPr>
-          </w:p>
-        </w:tc>
-        <w:tc>
-          <w:tcPr>
-            <w:tcW w:w="640" w:type="pct"/>
-          </w:tcPr>
-          <w:p>
-            <w:pPr>
-              <w:widowControl w:val="0"/>
-              <w:rPr>
-                <w:rFonts w:hint="default" w:eastAsia="宋体"/>
-                <w:b w:val="0"/>
-                <w:bCs w:val="0"/>
-                <w:spacing w:val="5"/>
-                <w:sz w:val="21"/>
-                <w:szCs w:val="21"/>
-                <w:vertAlign w:val="baseline"/>
-                <w:lang w:val="en-US" w:eastAsia="zh-CN"/>
-              </w:rPr>
-            </w:pPr>
-          </w:p>
-        </w:tc>
-        <w:tc>
-          <w:tcPr>
-            <w:tcW w:w="976" w:type="pct"/>
-          </w:tcPr>
-          <w:p>
-            <w:pPr>
-              <w:widowControl w:val="0"/>
-              <w:rPr>
-                <w:rFonts w:hint="default" w:eastAsia="宋体"/>
-                <w:b w:val="0"/>
-                <w:bCs w:val="0"/>
-                <w:spacing w:val="5"/>
-                <w:sz w:val="21"/>
-                <w:szCs w:val="21"/>
-                <w:vertAlign w:val="baseline"/>
-                <w:lang w:val="en-US" w:eastAsia="zh-CN"/>
-              </w:rPr>
-            </w:pPr>
-          </w:p>
-        </w:tc>
-        <w:tc>
-          <w:tcPr>
-            <w:tcW w:w="751" w:type="pct"/>
-          </w:tcPr>
-          <w:p>
-            <w:pPr>
-              <w:widowControl w:val="0"/>
-              <w:rPr>
-                <w:rFonts w:hint="default" w:eastAsia="宋体"/>
-                <w:b w:val="0"/>
-                <w:bCs w:val="0"/>
-                <w:spacing w:val="5"/>
-                <w:sz w:val="21"/>
-                <w:szCs w:val="21"/>
-                <w:vertAlign w:val="baseline"/>
-                <w:lang w:val="en-US" w:eastAsia="en-US"/>
-              </w:rPr>
-            </w:pPr>
-          </w:p>
-        </w:tc>
-      </w:tr>
-      <w:tr>
-        <w:tblPrEx>
-          <w:tblBorders>
-            <w:top w:val="single" w:color="auto" w:sz="4" w:space="0"/>
-            <w:left w:val="single" w:color="auto" w:sz="4" w:space="0"/>
-            <w:bottom w:val="single" w:color="auto" w:sz="4" w:space="0"/>
-            <w:right w:val="single" w:color="auto" w:sz="4" w:space="0"/>
-            <w:insideH w:val="single" w:color="auto" w:sz="4" w:space="0"/>
-            <w:insideV w:val="single" w:color="auto" w:sz="4" w:space="0"/>
-          </w:tblBorders>
-          <w:tblCellMar>
-            <w:top w:w="0" w:type="dxa"/>
-            <w:left w:w="108" w:type="dxa"/>
-            <w:bottom w:w="0" w:type="dxa"/>
-            <w:right w:w="108" w:type="dxa"/>
-          </w:tblCellMar>
-        </w:tblPrEx>
-        <w:trPr>
-          <w:trHeight w:val="197" w:hRule="atLeast"/>
-        </w:trPr>
-        <w:tc>
-          <w:tcPr>
-            <w:tcW w:w="2022" w:type="pct"/>
-          </w:tcPr>
-          <w:p>
-            <w:pPr>
-              <w:widowControl w:val="0"/>
-              <w:rPr>
-                <w:rFonts w:hint="default" w:eastAsia="宋体"/>
-                <w:b w:val="0"/>
-                <w:bCs w:val="0"/>
-                <w:spacing w:val="5"/>
-                <w:sz w:val="21"/>
-                <w:szCs w:val="21"/>
-                <w:vertAlign w:val="baseline"/>
-                <w:lang w:val="en-US" w:eastAsia="zh-CN"/>
-              </w:rPr>
-            </w:pPr>
-            <w:r>
-              <w:rPr>
-                <w:rFonts w:hint="default"/>
-                <w:b w:val="0"/>
-                <w:bCs w:val="0"/>
-                <w:spacing w:val="5"/>
-                <w:sz w:val="21"/>
-                <w:szCs w:val="21"/>
-                <w:lang w:val="en-US" w:eastAsia="en-US"/>
-              </w:rPr>
-              <w:t>A*</w:t>
-            </w:r>
-            <w:r>
-              <w:rPr>
-                <w:rFonts w:hint="eastAsia" w:eastAsia="宋体"/>
-                <w:b w:val="0"/>
-                <w:bCs w:val="0"/>
-                <w:spacing w:val="5"/>
-                <w:sz w:val="21"/>
-                <w:szCs w:val="21"/>
-                <w:lang w:val="en-US" w:eastAsia="zh-CN"/>
-              </w:rPr>
-              <w:t>(Manhattan Distance)</w:t>
-            </w:r>
-          </w:p>
-        </w:tc>
-        <w:tc>
-          <w:tcPr>
-            <w:tcW w:w="609" w:type="pct"/>
-          </w:tcPr>
-          <w:p>
-            <w:pPr>
-              <w:widowControl w:val="0"/>
-              <w:rPr>
-                <w:rFonts w:hint="default" w:eastAsia="宋体"/>
-                <w:b w:val="0"/>
-                <w:bCs w:val="0"/>
-                <w:spacing w:val="5"/>
-                <w:sz w:val="21"/>
-                <w:szCs w:val="21"/>
-                <w:vertAlign w:val="baseline"/>
-                <w:lang w:val="en-US" w:eastAsia="en-US"/>
-              </w:rPr>
-            </w:pPr>
-          </w:p>
-        </w:tc>
-        <w:tc>
-          <w:tcPr>
-            <w:tcW w:w="640" w:type="pct"/>
-          </w:tcPr>
-          <w:p>
-            <w:pPr>
-              <w:widowControl w:val="0"/>
-              <w:rPr>
-                <w:rFonts w:hint="eastAsia" w:eastAsia="宋体"/>
-                <w:b w:val="0"/>
-                <w:bCs w:val="0"/>
-                <w:spacing w:val="5"/>
-                <w:sz w:val="21"/>
-                <w:szCs w:val="21"/>
-                <w:vertAlign w:val="baseline"/>
-                <w:lang w:val="en-US" w:eastAsia="zh-CN"/>
-              </w:rPr>
-            </w:pPr>
-          </w:p>
-        </w:tc>
-        <w:tc>
-          <w:tcPr>
-            <w:tcW w:w="976" w:type="pct"/>
-          </w:tcPr>
-          <w:p>
-            <w:pPr>
-              <w:widowControl w:val="0"/>
-              <w:rPr>
-                <w:rFonts w:hint="default" w:eastAsia="宋体"/>
-                <w:b w:val="0"/>
-                <w:bCs w:val="0"/>
-                <w:spacing w:val="5"/>
-                <w:sz w:val="21"/>
-                <w:szCs w:val="21"/>
-                <w:vertAlign w:val="baseline"/>
-                <w:lang w:val="en-US" w:eastAsia="en-US"/>
-              </w:rPr>
-            </w:pPr>
-          </w:p>
-        </w:tc>
-        <w:tc>
-          <w:tcPr>
-            <w:tcW w:w="751" w:type="pct"/>
-            <w:shd w:val="clear" w:color="auto" w:fill="auto"/>
-            <w:vAlign w:val="top"/>
-          </w:tcPr>
-          <w:p>
-            <w:pPr>
-              <w:widowControl w:val="0"/>
-              <w:rPr>
-                <w:rFonts w:hint="default" w:ascii="Arial" w:hAnsi="Arial" w:eastAsia="宋体" w:cs="Arial"/>
-                <w:b w:val="0"/>
-                <w:bCs w:val="0"/>
-                <w:snapToGrid w:val="0"/>
-                <w:color w:val="000000"/>
-                <w:spacing w:val="5"/>
-                <w:kern w:val="0"/>
-                <w:sz w:val="21"/>
-                <w:szCs w:val="21"/>
-                <w:vertAlign w:val="baseline"/>
-                <w:lang w:val="en-US" w:eastAsia="zh-CN" w:bidi="ar-SA"/>
-              </w:rPr>
-            </w:pPr>
-          </w:p>
-        </w:tc>
-      </w:tr>
-      <w:tr>
-        <w:tblPrEx>
-          <w:tblBorders>
-            <w:top w:val="single" w:color="auto" w:sz="4" w:space="0"/>
-            <w:left w:val="single" w:color="auto" w:sz="4" w:space="0"/>
-            <w:bottom w:val="single" w:color="auto" w:sz="4" w:space="0"/>
-            <w:right w:val="single" w:color="auto" w:sz="4" w:space="0"/>
-            <w:insideH w:val="single" w:color="auto" w:sz="4" w:space="0"/>
-            <w:insideV w:val="single" w:color="auto" w:sz="4" w:space="0"/>
-          </w:tblBorders>
-          <w:tblCellMar>
-            <w:top w:w="0" w:type="dxa"/>
-            <w:left w:w="108" w:type="dxa"/>
-            <w:bottom w:w="0" w:type="dxa"/>
-            <w:right w:w="108" w:type="dxa"/>
-          </w:tblCellMar>
-        </w:tblPrEx>
-        <w:trPr>
-          <w:trHeight w:val="303" w:hRule="atLeast"/>
-        </w:trPr>
-        <w:tc>
-          <w:tcPr>
-            <w:tcW w:w="2022" w:type="pct"/>
-          </w:tcPr>
-          <w:p>
-            <w:pPr>
-              <w:widowControl w:val="0"/>
-              <w:rPr>
-                <w:rFonts w:hint="default" w:eastAsia="宋体"/>
-                <w:b w:val="0"/>
-                <w:bCs w:val="0"/>
-                <w:spacing w:val="5"/>
-                <w:sz w:val="21"/>
-                <w:szCs w:val="21"/>
-                <w:vertAlign w:val="baseline"/>
-                <w:lang w:val="en-US" w:eastAsia="zh-CN"/>
-              </w:rPr>
-            </w:pPr>
-            <w:r>
-              <w:rPr>
-                <w:rFonts w:hint="default"/>
-                <w:b w:val="0"/>
-                <w:bCs w:val="0"/>
-                <w:spacing w:val="5"/>
-                <w:sz w:val="21"/>
-                <w:szCs w:val="21"/>
-                <w:lang w:val="en-US" w:eastAsia="en-US"/>
-              </w:rPr>
-              <w:t>A*</w:t>
-            </w:r>
-            <w:r>
-              <w:rPr>
-                <w:rFonts w:hint="eastAsia" w:eastAsia="宋体"/>
-                <w:b w:val="0"/>
-                <w:bCs w:val="0"/>
-                <w:spacing w:val="5"/>
-                <w:sz w:val="21"/>
-                <w:szCs w:val="21"/>
-                <w:lang w:val="en-US" w:eastAsia="zh-CN"/>
-              </w:rPr>
-              <w:t>(Euclidean Distance)</w:t>
-            </w:r>
-          </w:p>
-        </w:tc>
-        <w:tc>
-          <w:tcPr>
-            <w:tcW w:w="609" w:type="pct"/>
-          </w:tcPr>
-          <w:p>
-            <w:pPr>
-              <w:widowControl w:val="0"/>
-              <w:rPr>
-                <w:rFonts w:hint="default" w:eastAsia="宋体"/>
-                <w:b w:val="0"/>
-                <w:bCs w:val="0"/>
-                <w:spacing w:val="5"/>
-                <w:sz w:val="21"/>
-                <w:szCs w:val="21"/>
-                <w:vertAlign w:val="baseline"/>
-                <w:lang w:val="en-US" w:eastAsia="en-US"/>
-              </w:rPr>
-            </w:pPr>
-          </w:p>
-        </w:tc>
-        <w:tc>
-          <w:tcPr>
-            <w:tcW w:w="640" w:type="pct"/>
-          </w:tcPr>
-          <w:p>
-            <w:pPr>
-              <w:widowControl w:val="0"/>
-              <w:rPr>
-                <w:rFonts w:hint="eastAsia" w:eastAsia="宋体"/>
-                <w:b w:val="0"/>
-                <w:bCs w:val="0"/>
-                <w:spacing w:val="5"/>
-                <w:sz w:val="21"/>
-                <w:szCs w:val="21"/>
-                <w:vertAlign w:val="baseline"/>
-                <w:lang w:val="en-US" w:eastAsia="zh-CN"/>
-              </w:rPr>
-            </w:pPr>
-          </w:p>
-        </w:tc>
-        <w:tc>
-          <w:tcPr>
-            <w:tcW w:w="976" w:type="pct"/>
-          </w:tcPr>
-          <w:p>
-            <w:pPr>
-              <w:widowControl w:val="0"/>
-              <w:rPr>
-                <w:rFonts w:hint="default" w:eastAsia="宋体"/>
-                <w:b w:val="0"/>
-                <w:bCs w:val="0"/>
-                <w:spacing w:val="5"/>
-                <w:sz w:val="21"/>
-                <w:szCs w:val="21"/>
-                <w:vertAlign w:val="baseline"/>
-                <w:lang w:val="en-US" w:eastAsia="zh-CN"/>
-              </w:rPr>
-            </w:pPr>
-          </w:p>
-        </w:tc>
-        <w:tc>
-          <w:tcPr>
-            <w:tcW w:w="751" w:type="pct"/>
-          </w:tcPr>
-          <w:p>
-            <w:pPr>
-              <w:widowControl w:val="0"/>
-              <w:rPr>
-                <w:rFonts w:hint="default" w:eastAsia="宋体"/>
-                <w:b w:val="0"/>
-                <w:bCs w:val="0"/>
-                <w:spacing w:val="5"/>
-                <w:sz w:val="21"/>
-                <w:szCs w:val="21"/>
-                <w:vertAlign w:val="baseline"/>
-                <w:lang w:val="en-US" w:eastAsia="en-US"/>
-              </w:rPr>
-            </w:pPr>
+                <w:lang w:val="en-US" w:eastAsia="zh-CN"/>
+              </w:rPr>
+            </w:pPr>
+            <w:r>
+              <w:rPr>
+                <w:rFonts w:hint="eastAsia" w:eastAsia="宋体"/>
+                <w:b w:val="0"/>
+                <w:bCs w:val="0"/>
+                <w:spacing w:val="5"/>
+                <w:sz w:val="21"/>
+                <w:szCs w:val="21"/>
+                <w:vertAlign w:val="baseline"/>
+                <w:lang w:val="en-US" w:eastAsia="zh-CN"/>
+              </w:rPr>
+              <w:t>8.4967</w:t>
+            </w:r>
           </w:p>
         </w:tc>
       </w:tr>
@@ -15507,7 +14399,7 @@
     <w:lsdException w:unhideWhenUsed="0" w:uiPriority="0" w:semiHidden="0" w:name="HTML Code"/>
     <w:lsdException w:unhideWhenUsed="0" w:uiPriority="0" w:semiHidden="0" w:name="HTML Definition"/>
     <w:lsdException w:unhideWhenUsed="0" w:uiPriority="0" w:semiHidden="0" w:name="HTML Keyboard"/>
-    <w:lsdException w:unhideWhenUsed="0" w:uiPriority="0" w:semiHidden="0" w:name="HTML Preformatted"/>
+    <w:lsdException w:qFormat="1" w:unhideWhenUsed="0" w:uiPriority="0" w:semiHidden="0" w:name="HTML Preformatted"/>
     <w:lsdException w:unhideWhenUsed="0" w:uiPriority="0" w:semiHidden="0" w:name="HTML Sample"/>
     <w:lsdException w:unhideWhenUsed="0" w:uiPriority="0" w:semiHidden="0" w:name="HTML Typewriter"/>
     <w:lsdException w:unhideWhenUsed="0" w:uiPriority="0" w:semiHidden="0" w:name="HTML Variable"/>
@@ -15718,6 +14610,7 @@
   <w:style w:type="paragraph" w:styleId="3">
     <w:name w:val="HTML Preformatted"/>
     <w:basedOn w:val="1"/>
+    <w:qFormat/>
     <w:uiPriority w:val="0"/>
     <w:pPr>
       <w:tabs>

</xml_diff>

<commit_message>
finish all tests for puzzle
</commit_message>
<xml_diff>
--- a/report.docx
+++ b/report.docx
@@ -2949,6 +2949,12 @@
             <w:insideH w:val="single" w:color="auto" w:sz="4" w:space="0"/>
             <w:insideV w:val="single" w:color="auto" w:sz="4" w:space="0"/>
           </w:tblBorders>
+          <w:tblCellMar>
+            <w:top w:w="0" w:type="dxa"/>
+            <w:left w:w="108" w:type="dxa"/>
+            <w:bottom w:w="0" w:type="dxa"/>
+            <w:right w:w="108" w:type="dxa"/>
+          </w:tblCellMar>
         </w:tblPrEx>
         <w:trPr>
           <w:trHeight w:val="90" w:hRule="atLeast"/>
@@ -4111,16 +4117,7 @@
           <w:szCs w:val="24"/>
           <w:lang w:val="en-US" w:eastAsia="zh-CN"/>
         </w:rPr>
-        <w:t xml:space="preserve">, </w:t>
-      </w:r>
-      <w:r>
-        <w:rPr>
-          <w:rFonts w:hint="eastAsia" w:cs="Arial"/>
-          <w:sz w:val="24"/>
-          <w:szCs w:val="24"/>
-          <w:lang w:val="en-US" w:eastAsia="zh-CN"/>
-        </w:rPr>
-        <w:t>and the formula is shown below</w:t>
+        <w:t>, and the formula is shown below</w:t>
       </w:r>
       <w:r>
         <w:rPr>
@@ -4393,6 +4390,7 @@
               <w:keepNext w:val="0"/>
               <w:keepLines w:val="0"/>
               <w:pageBreakBefore w:val="0"/>
+              <w:widowControl w:val="0"/>
               <w:kinsoku w:val="0"/>
               <w:wordWrap/>
               <w:overflowPunct/>
@@ -4503,6 +4501,7 @@
               <w:keepNext w:val="0"/>
               <w:keepLines w:val="0"/>
               <w:pageBreakBefore w:val="0"/>
+              <w:widowControl w:val="0"/>
               <w:kinsoku w:val="0"/>
               <w:wordWrap/>
               <w:overflowPunct/>
@@ -4551,6 +4550,7 @@
               <w:keepNext w:val="0"/>
               <w:keepLines w:val="0"/>
               <w:pageBreakBefore w:val="0"/>
+              <w:widowControl w:val="0"/>
               <w:kinsoku w:val="0"/>
               <w:wordWrap/>
               <w:overflowPunct/>
@@ -4610,6 +4610,7 @@
               <w:keepNext w:val="0"/>
               <w:keepLines w:val="0"/>
               <w:pageBreakBefore w:val="0"/>
+              <w:widowControl w:val="0"/>
               <w:kinsoku w:val="0"/>
               <w:wordWrap/>
               <w:overflowPunct/>
@@ -4669,6 +4670,7 @@
               <w:keepNext w:val="0"/>
               <w:keepLines w:val="0"/>
               <w:pageBreakBefore w:val="0"/>
+              <w:widowControl w:val="0"/>
               <w:kinsoku w:val="0"/>
               <w:wordWrap/>
               <w:overflowPunct/>
@@ -4728,6 +4730,7 @@
               <w:keepNext w:val="0"/>
               <w:keepLines w:val="0"/>
               <w:pageBreakBefore w:val="0"/>
+              <w:widowControl w:val="0"/>
               <w:kinsoku w:val="0"/>
               <w:wordWrap/>
               <w:overflowPunct/>
@@ -4787,6 +4790,7 @@
               <w:keepNext w:val="0"/>
               <w:keepLines w:val="0"/>
               <w:pageBreakBefore w:val="0"/>
+              <w:widowControl w:val="0"/>
               <w:kinsoku w:val="0"/>
               <w:wordWrap/>
               <w:overflowPunct/>
@@ -4824,6 +4828,7 @@
               <w:keepNext w:val="0"/>
               <w:keepLines w:val="0"/>
               <w:pageBreakBefore w:val="0"/>
+              <w:widowControl w:val="0"/>
               <w:kinsoku w:val="0"/>
               <w:wordWrap/>
               <w:overflowPunct/>
@@ -4937,40 +4942,7 @@
           <w:szCs w:val="24"/>
           <w:lang w:val="en-US" w:eastAsia="zh-CN"/>
         </w:rPr>
-        <w:t>Euclidean Distance</w:t>
-      </w:r>
-      <w:r>
-        <w:rPr>
-          <w:rFonts w:hint="default" w:ascii="Arial" w:hAnsi="Arial" w:cs="Arial"/>
-          <w:b/>
-          <w:bCs/>
-          <w:sz w:val="24"/>
-          <w:szCs w:val="24"/>
-          <w:lang w:val="en-US" w:eastAsia="zh-CN"/>
-        </w:rPr>
-        <w:t xml:space="preserve"> (</w:t>
-      </w:r>
-      <w:r>
-        <w:rPr>
-          <w:rFonts w:hint="default" w:ascii="Arial" w:hAnsi="Arial" w:cs="Arial"/>
-          <w:b/>
-          <w:bCs/>
-          <w:sz w:val="24"/>
-          <w:szCs w:val="24"/>
-          <w:lang w:val="en-US" w:eastAsia="zh-CN"/>
-        </w:rPr>
-        <w:t>Straight-Line Distance</w:t>
-      </w:r>
-      <w:r>
-        <w:rPr>
-          <w:rFonts w:hint="default" w:ascii="Arial" w:hAnsi="Arial" w:cs="Arial"/>
-          <w:b/>
-          <w:bCs/>
-          <w:sz w:val="24"/>
-          <w:szCs w:val="24"/>
-          <w:lang w:val="en-US" w:eastAsia="zh-CN"/>
-        </w:rPr>
-        <w:t>)</w:t>
+        <w:t>Euclidean Distance (Straight-Line Distance)</w:t>
       </w:r>
       <w:r>
         <w:rPr>
@@ -5331,6 +5303,12 @@
             <w:insideH w:val="single" w:color="auto" w:sz="4" w:space="0"/>
             <w:insideV w:val="single" w:color="auto" w:sz="4" w:space="0"/>
           </w:tblBorders>
+          <w:tblCellMar>
+            <w:top w:w="0" w:type="dxa"/>
+            <w:left w:w="108" w:type="dxa"/>
+            <w:bottom w:w="0" w:type="dxa"/>
+            <w:right w:w="108" w:type="dxa"/>
+          </w:tblCellMar>
         </w:tblPrEx>
         <w:trPr>
           <w:jc w:val="center"/>
@@ -5344,6 +5322,7 @@
               <w:keepNext w:val="0"/>
               <w:keepLines w:val="0"/>
               <w:pageBreakBefore w:val="0"/>
+              <w:widowControl w:val="0"/>
               <w:kinsoku w:val="0"/>
               <w:wordWrap/>
               <w:overflowPunct/>
@@ -5432,6 +5411,7 @@
               <w:keepNext w:val="0"/>
               <w:keepLines w:val="0"/>
               <w:pageBreakBefore w:val="0"/>
+              <w:widowControl w:val="0"/>
               <w:kinsoku w:val="0"/>
               <w:wordWrap/>
               <w:overflowPunct/>
@@ -5480,6 +5460,7 @@
               <w:keepNext w:val="0"/>
               <w:keepLines w:val="0"/>
               <w:pageBreakBefore w:val="0"/>
+              <w:widowControl w:val="0"/>
               <w:kinsoku w:val="0"/>
               <w:wordWrap/>
               <w:overflowPunct/>
@@ -5539,6 +5520,7 @@
               <w:keepNext w:val="0"/>
               <w:keepLines w:val="0"/>
               <w:pageBreakBefore w:val="0"/>
+              <w:widowControl w:val="0"/>
               <w:kinsoku w:val="0"/>
               <w:wordWrap/>
               <w:overflowPunct/>
@@ -5598,6 +5580,7 @@
               <w:keepNext w:val="0"/>
               <w:keepLines w:val="0"/>
               <w:pageBreakBefore w:val="0"/>
+              <w:widowControl w:val="0"/>
               <w:kinsoku w:val="0"/>
               <w:wordWrap/>
               <w:overflowPunct/>
@@ -5657,6 +5640,7 @@
               <w:keepNext w:val="0"/>
               <w:keepLines w:val="0"/>
               <w:pageBreakBefore w:val="0"/>
+              <w:widowControl w:val="0"/>
               <w:kinsoku w:val="0"/>
               <w:wordWrap/>
               <w:overflowPunct/>
@@ -5716,6 +5700,7 @@
               <w:keepNext w:val="0"/>
               <w:keepLines w:val="0"/>
               <w:pageBreakBefore w:val="0"/>
+              <w:widowControl w:val="0"/>
               <w:kinsoku w:val="0"/>
               <w:wordWrap/>
               <w:overflowPunct/>
@@ -5753,6 +5738,7 @@
               <w:keepNext w:val="0"/>
               <w:keepLines w:val="0"/>
               <w:pageBreakBefore w:val="0"/>
+              <w:widowControl w:val="0"/>
               <w:kinsoku w:val="0"/>
               <w:wordWrap/>
               <w:overflowPunct/>
@@ -6191,6 +6177,7 @@
               <w:keepNext w:val="0"/>
               <w:keepLines w:val="0"/>
               <w:pageBreakBefore w:val="0"/>
+              <w:widowControl w:val="0"/>
               <w:kinsoku w:val="0"/>
               <w:wordWrap/>
               <w:overflowPunct/>
@@ -6271,6 +6258,7 @@
               <w:keepNext w:val="0"/>
               <w:keepLines w:val="0"/>
               <w:pageBreakBefore w:val="0"/>
+              <w:widowControl w:val="0"/>
               <w:numPr>
                 <w:ilvl w:val="0"/>
                 <w:numId w:val="0"/>
@@ -6319,6 +6307,7 @@
               <w:keepNext w:val="0"/>
               <w:keepLines w:val="0"/>
               <w:pageBreakBefore w:val="0"/>
+              <w:widowControl w:val="0"/>
               <w:numPr>
                 <w:ilvl w:val="0"/>
                 <w:numId w:val="0"/>
@@ -6359,28 +6348,15 @@
                 <w:szCs w:val="24"/>
                 <w:lang w:val="en-US" w:eastAsia="zh-CN"/>
               </w:rPr>
-              <w:t xml:space="preserve">   </w:t>
-            </w:r>
-            <w:r>
-              <w:rPr>
-                <w:rFonts w:hint="default" w:ascii="Arial" w:hAnsi="Arial" w:eastAsia="宋体" w:cs="Arial"/>
-                <w:b w:val="0"/>
-                <w:bCs w:val="0"/>
-                <w:i/>
-                <w:iCs/>
-                <w:spacing w:val="5"/>
-                <w:sz w:val="24"/>
-                <w:szCs w:val="24"/>
-                <w:lang w:val="en-US" w:eastAsia="zh-CN"/>
-              </w:rPr>
-              <w:t xml:space="preserve"> [1, 3, 0, 0, 0, 0, 5, 5],</w:t>
-            </w:r>
-          </w:p>
-          <w:p>
-            <w:pPr>
-              <w:keepNext w:val="0"/>
-              <w:keepLines w:val="0"/>
-              <w:pageBreakBefore w:val="0"/>
+              <w:t xml:space="preserve">    [1, 3, 0, 0, 0, 0, 5, 5],</w:t>
+            </w:r>
+          </w:p>
+          <w:p>
+            <w:pPr>
+              <w:keepNext w:val="0"/>
+              <w:keepLines w:val="0"/>
+              <w:pageBreakBefore w:val="0"/>
+              <w:widowControl w:val="0"/>
               <w:numPr>
                 <w:ilvl w:val="0"/>
                 <w:numId w:val="0"/>
@@ -6429,6 +6405,7 @@
               <w:keepNext w:val="0"/>
               <w:keepLines w:val="0"/>
               <w:pageBreakBefore w:val="0"/>
+              <w:widowControl w:val="0"/>
               <w:numPr>
                 <w:ilvl w:val="0"/>
                 <w:numId w:val="0"/>
@@ -6477,6 +6454,7 @@
               <w:keepNext w:val="0"/>
               <w:keepLines w:val="0"/>
               <w:pageBreakBefore w:val="0"/>
+              <w:widowControl w:val="0"/>
               <w:numPr>
                 <w:ilvl w:val="0"/>
                 <w:numId w:val="0"/>
@@ -6525,6 +6503,7 @@
               <w:keepNext w:val="0"/>
               <w:keepLines w:val="0"/>
               <w:pageBreakBefore w:val="0"/>
+              <w:widowControl w:val="0"/>
               <w:numPr>
                 <w:ilvl w:val="0"/>
                 <w:numId w:val="0"/>
@@ -6573,6 +6552,7 @@
               <w:keepNext w:val="0"/>
               <w:keepLines w:val="0"/>
               <w:pageBreakBefore w:val="0"/>
+              <w:widowControl w:val="0"/>
               <w:numPr>
                 <w:ilvl w:val="0"/>
                 <w:numId w:val="0"/>
@@ -6621,6 +6601,7 @@
               <w:keepNext w:val="0"/>
               <w:keepLines w:val="0"/>
               <w:pageBreakBefore w:val="0"/>
+              <w:widowControl w:val="0"/>
               <w:numPr>
                 <w:ilvl w:val="0"/>
                 <w:numId w:val="0"/>
@@ -6669,6 +6650,7 @@
               <w:keepNext w:val="0"/>
               <w:keepLines w:val="0"/>
               <w:pageBreakBefore w:val="0"/>
+              <w:widowControl w:val="0"/>
               <w:numPr>
                 <w:ilvl w:val="0"/>
                 <w:numId w:val="0"/>
@@ -6717,6 +6699,7 @@
               <w:keepNext w:val="0"/>
               <w:keepLines w:val="0"/>
               <w:pageBreakBefore w:val="0"/>
+              <w:widowControl w:val="0"/>
               <w:numPr>
                 <w:ilvl w:val="0"/>
                 <w:numId w:val="0"/>
@@ -6765,6 +6748,7 @@
               <w:keepNext w:val="0"/>
               <w:keepLines w:val="0"/>
               <w:pageBreakBefore w:val="0"/>
+              <w:widowControl w:val="0"/>
               <w:numPr>
                 <w:ilvl w:val="0"/>
                 <w:numId w:val="0"/>
@@ -6813,6 +6797,7 @@
               <w:keepNext w:val="0"/>
               <w:keepLines w:val="0"/>
               <w:pageBreakBefore w:val="0"/>
+              <w:widowControl w:val="0"/>
               <w:numPr>
                 <w:ilvl w:val="0"/>
                 <w:numId w:val="0"/>
@@ -6861,6 +6846,7 @@
               <w:keepNext w:val="0"/>
               <w:keepLines w:val="0"/>
               <w:pageBreakBefore w:val="0"/>
+              <w:widowControl w:val="0"/>
               <w:numPr>
                 <w:ilvl w:val="0"/>
                 <w:numId w:val="0"/>
@@ -6909,6 +6895,7 @@
               <w:keepNext w:val="0"/>
               <w:keepLines w:val="0"/>
               <w:pageBreakBefore w:val="0"/>
+              <w:widowControl w:val="0"/>
               <w:numPr>
                 <w:ilvl w:val="0"/>
                 <w:numId w:val="0"/>
@@ -6957,6 +6944,7 @@
               <w:keepNext w:val="0"/>
               <w:keepLines w:val="0"/>
               <w:pageBreakBefore w:val="0"/>
+              <w:widowControl w:val="0"/>
               <w:numPr>
                 <w:ilvl w:val="0"/>
                 <w:numId w:val="0"/>
@@ -7005,6 +6993,7 @@
               <w:keepNext w:val="0"/>
               <w:keepLines w:val="0"/>
               <w:pageBreakBefore w:val="0"/>
+              <w:widowControl w:val="0"/>
               <w:numPr>
                 <w:ilvl w:val="0"/>
                 <w:numId w:val="0"/>
@@ -7053,6 +7042,7 @@
               <w:keepNext w:val="0"/>
               <w:keepLines w:val="0"/>
               <w:pageBreakBefore w:val="0"/>
+              <w:widowControl w:val="0"/>
               <w:numPr>
                 <w:ilvl w:val="0"/>
                 <w:numId w:val="0"/>
@@ -7101,6 +7091,7 @@
               <w:keepNext w:val="0"/>
               <w:keepLines w:val="0"/>
               <w:pageBreakBefore w:val="0"/>
+              <w:widowControl w:val="0"/>
               <w:numPr>
                 <w:ilvl w:val="0"/>
                 <w:numId w:val="0"/>
@@ -7149,6 +7140,7 @@
               <w:keepNext w:val="0"/>
               <w:keepLines w:val="0"/>
               <w:pageBreakBefore w:val="0"/>
+              <w:widowControl w:val="0"/>
               <w:numPr>
                 <w:ilvl w:val="0"/>
                 <w:numId w:val="0"/>
@@ -7197,6 +7189,7 @@
               <w:keepNext w:val="0"/>
               <w:keepLines w:val="0"/>
               <w:pageBreakBefore w:val="0"/>
+              <w:widowControl w:val="0"/>
               <w:numPr>
                 <w:ilvl w:val="0"/>
                 <w:numId w:val="0"/>
@@ -7245,6 +7238,7 @@
               <w:keepNext w:val="0"/>
               <w:keepLines w:val="0"/>
               <w:pageBreakBefore w:val="0"/>
+              <w:widowControl w:val="0"/>
               <w:numPr>
                 <w:ilvl w:val="0"/>
                 <w:numId w:val="0"/>
@@ -7423,6 +7417,7 @@
               <w:keepNext w:val="0"/>
               <w:keepLines w:val="0"/>
               <w:pageBreakBefore w:val="0"/>
+              <w:widowControl w:val="0"/>
               <w:kinsoku w:val="0"/>
               <w:wordWrap/>
               <w:overflowPunct/>
@@ -7490,6 +7485,7 @@
               <w:keepNext w:val="0"/>
               <w:keepLines w:val="0"/>
               <w:pageBreakBefore w:val="0"/>
+              <w:widowControl w:val="0"/>
               <w:numPr>
                 <w:ilvl w:val="0"/>
                 <w:numId w:val="0"/>
@@ -7640,37 +7636,7 @@
           <w:szCs w:val="24"/>
           <w:lang w:val="en-US" w:eastAsia="zh-CN"/>
         </w:rPr>
-        <w:t>. S</w:t>
-      </w:r>
-      <w:r>
-        <w:rPr>
-          <w:rFonts w:hint="eastAsia" w:eastAsia="宋体"/>
-          <w:b w:val="0"/>
-          <w:bCs w:val="0"/>
-          <w:i w:val="0"/>
-          <w:iCs w:val="0"/>
-          <w:spacing w:val="5"/>
-          <w:sz w:val="24"/>
-          <w:szCs w:val="24"/>
-          <w:lang w:val="en-US" w:eastAsia="zh-CN"/>
-        </w:rPr>
-        <w:t>ome example test cases</w:t>
-      </w:r>
-      <w:bookmarkStart w:id="0" w:name="_GoBack"/>
-      <w:bookmarkEnd w:id="0"/>
-      <w:r>
-        <w:rPr>
-          <w:rFonts w:hint="eastAsia" w:eastAsia="宋体"/>
-          <w:b w:val="0"/>
-          <w:bCs w:val="0"/>
-          <w:i w:val="0"/>
-          <w:iCs w:val="0"/>
-          <w:spacing w:val="5"/>
-          <w:sz w:val="24"/>
-          <w:szCs w:val="24"/>
-          <w:lang w:val="en-US" w:eastAsia="zh-CN"/>
-        </w:rPr>
-        <w:t xml:space="preserve"> are shown below.</w:t>
+        <w:t>. Some example test cases are shown below.</w:t>
       </w:r>
     </w:p>
     <w:tbl>
@@ -7726,6 +7692,7 @@
               <w:keepNext w:val="0"/>
               <w:keepLines w:val="0"/>
               <w:pageBreakBefore w:val="0"/>
+              <w:widowControl w:val="0"/>
               <w:kinsoku w:val="0"/>
               <w:wordWrap/>
               <w:overflowPunct/>
@@ -7928,7 +7895,7 @@
                 <w:szCs w:val="24"/>
                 <w:lang w:val="en-US" w:eastAsia="zh-CN"/>
               </w:rPr>
-              <w:t>r</w:t>
+              <w:t>r)</w:t>
             </w:r>
             <w:r>
               <w:rPr>
@@ -7974,6 +7941,7 @@
               <w:keepNext w:val="0"/>
               <w:keepLines w:val="0"/>
               <w:pageBreakBefore w:val="0"/>
+              <w:widowControl w:val="0"/>
               <w:numPr>
                 <w:ilvl w:val="0"/>
                 <w:numId w:val="0"/>
@@ -8114,12 +8082,6 @@
             <w:insideH w:val="single" w:color="auto" w:sz="4" w:space="0"/>
             <w:insideV w:val="single" w:color="auto" w:sz="4" w:space="0"/>
           </w:tblBorders>
-          <w:tblCellMar>
-            <w:top w:w="0" w:type="dxa"/>
-            <w:left w:w="108" w:type="dxa"/>
-            <w:bottom w:w="0" w:type="dxa"/>
-            <w:right w:w="108" w:type="dxa"/>
-          </w:tblCellMar>
         </w:tblPrEx>
         <w:trPr>
           <w:jc w:val="center"/>
@@ -8133,6 +8095,7 @@
               <w:keepNext w:val="0"/>
               <w:keepLines w:val="0"/>
               <w:pageBreakBefore w:val="0"/>
+              <w:widowControl w:val="0"/>
               <w:numPr>
                 <w:ilvl w:val="0"/>
                 <w:numId w:val="0"/>
@@ -8231,6 +8194,7 @@
               <w:keepNext w:val="0"/>
               <w:keepLines w:val="0"/>
               <w:pageBreakBefore w:val="0"/>
+              <w:widowControl w:val="0"/>
               <w:numPr>
                 <w:ilvl w:val="0"/>
                 <w:numId w:val="0"/>
@@ -17069,6 +17033,21 @@
                 <w:lang w:val="en-US" w:eastAsia="en-US"/>
               </w:rPr>
             </w:pPr>
+            <w:r>
+              <w:rPr>
+                <w:rFonts w:hint="eastAsia" w:eastAsia="宋体"/>
+                <w:b w:val="0"/>
+                <w:bCs w:val="0"/>
+                <w:spacing w:val="5"/>
+                <w:sz w:val="24"/>
+                <w:szCs w:val="24"/>
+                <w:vertAlign w:val="baseline"/>
+                <w:lang w:val="en-US" w:eastAsia="zh-CN"/>
+              </w:rPr>
+              <w:t>Failed</w:t>
+            </w:r>
+            <w:bookmarkStart w:id="0" w:name="_GoBack"/>
+            <w:bookmarkEnd w:id="0"/>
           </w:p>
         </w:tc>
         <w:tc>
@@ -18362,2116 +18341,33 @@
         <w:adjustRightInd w:val="0"/>
         <w:snapToGrid w:val="0"/>
         <w:spacing w:line="240" w:lineRule="auto"/>
-        <w:jc w:val="center"/>
+        <w:jc w:val="both"/>
         <w:textAlignment w:val="baseline"/>
         <w:rPr>
-          <w:rFonts w:hint="default"/>
-          <w:b/>
-          <w:bCs/>
+          <w:rFonts w:hint="eastAsia" w:eastAsia="宋体"/>
+          <w:b w:val="0"/>
+          <w:bCs w:val="0"/>
           <w:spacing w:val="5"/>
           <w:sz w:val="24"/>
           <w:szCs w:val="24"/>
-          <w:lang w:val="en-US" w:eastAsia="en-US"/>
+          <w:lang w:val="en-US" w:eastAsia="zh-CN"/>
         </w:rPr>
       </w:pPr>
       <w:r>
         <w:rPr>
           <w:rFonts w:hint="eastAsia" w:eastAsia="宋体"/>
-          <w:b/>
-          <w:bCs/>
+          <w:b w:val="0"/>
+          <w:bCs w:val="0"/>
           <w:spacing w:val="5"/>
           <w:sz w:val="24"/>
           <w:szCs w:val="24"/>
           <w:lang w:val="en-US" w:eastAsia="zh-CN"/>
         </w:rPr>
-        <w:t>Test result for hard_puzzle (loop=False)</w:t>
+        <w:t>For the test of hard_puzzle when loop check is False, all tests failed.</w:t>
       </w:r>
     </w:p>
-    <w:tbl>
-      <w:tblPr>
-        <w:tblStyle w:val="6"/>
-        <w:tblW w:w="0" w:type="auto"/>
-        <w:tblInd w:w="0" w:type="dxa"/>
-        <w:tblBorders>
-          <w:top w:val="single" w:color="auto" w:sz="4" w:space="0"/>
-          <w:left w:val="single" w:color="auto" w:sz="4" w:space="0"/>
-          <w:bottom w:val="single" w:color="auto" w:sz="4" w:space="0"/>
-          <w:right w:val="single" w:color="auto" w:sz="4" w:space="0"/>
-          <w:insideH w:val="single" w:color="auto" w:sz="4" w:space="0"/>
-          <w:insideV w:val="single" w:color="auto" w:sz="4" w:space="0"/>
-        </w:tblBorders>
-        <w:tblLayout w:type="autofit"/>
-        <w:tblCellMar>
-          <w:top w:w="0" w:type="dxa"/>
-          <w:left w:w="108" w:type="dxa"/>
-          <w:bottom w:w="0" w:type="dxa"/>
-          <w:right w:w="108" w:type="dxa"/>
-        </w:tblCellMar>
-      </w:tblPr>
-      <w:tblGrid>
-        <w:gridCol w:w="3276"/>
-        <w:gridCol w:w="1616"/>
-        <w:gridCol w:w="1464"/>
-        <w:gridCol w:w="2245"/>
-        <w:gridCol w:w="1722"/>
-      </w:tblGrid>
-      <w:tr>
-        <w:tblPrEx>
-          <w:tblBorders>
-            <w:top w:val="single" w:color="auto" w:sz="4" w:space="0"/>
-            <w:left w:val="single" w:color="auto" w:sz="4" w:space="0"/>
-            <w:bottom w:val="single" w:color="auto" w:sz="4" w:space="0"/>
-            <w:right w:val="single" w:color="auto" w:sz="4" w:space="0"/>
-            <w:insideH w:val="single" w:color="auto" w:sz="4" w:space="0"/>
-            <w:insideV w:val="single" w:color="auto" w:sz="4" w:space="0"/>
-          </w:tblBorders>
-          <w:tblCellMar>
-            <w:top w:w="0" w:type="dxa"/>
-            <w:left w:w="108" w:type="dxa"/>
-            <w:bottom w:w="0" w:type="dxa"/>
-            <w:right w:w="108" w:type="dxa"/>
-          </w:tblCellMar>
-        </w:tblPrEx>
-        <w:trPr>
-          <w:trHeight w:val="334" w:hRule="atLeast"/>
-        </w:trPr>
-        <w:tc>
-          <w:tcPr>
-            <w:tcW w:w="0" w:type="auto"/>
-          </w:tcPr>
-          <w:p>
-            <w:pPr>
-              <w:keepNext w:val="0"/>
-              <w:keepLines w:val="0"/>
-              <w:pageBreakBefore w:val="0"/>
-              <w:widowControl w:val="0"/>
-              <w:kinsoku w:val="0"/>
-              <w:wordWrap/>
-              <w:overflowPunct/>
-              <w:topLinePunct w:val="0"/>
-              <w:autoSpaceDE w:val="0"/>
-              <w:autoSpaceDN w:val="0"/>
-              <w:bidi w:val="0"/>
-              <w:adjustRightInd w:val="0"/>
-              <w:snapToGrid w:val="0"/>
-              <w:spacing w:line="240" w:lineRule="auto"/>
-              <w:textAlignment w:val="baseline"/>
-              <w:rPr>
-                <w:rFonts w:hint="default" w:eastAsia="宋体"/>
-                <w:b w:val="0"/>
-                <w:bCs w:val="0"/>
-                <w:spacing w:val="5"/>
-                <w:sz w:val="24"/>
-                <w:szCs w:val="24"/>
-                <w:vertAlign w:val="baseline"/>
-                <w:lang w:val="en-US" w:eastAsia="zh-CN"/>
-              </w:rPr>
-            </w:pPr>
-          </w:p>
-        </w:tc>
-        <w:tc>
-          <w:tcPr>
-            <w:tcW w:w="0" w:type="auto"/>
-            <w:shd w:val="clear" w:color="auto" w:fill="auto"/>
-            <w:vAlign w:val="top"/>
-          </w:tcPr>
-          <w:p>
-            <w:pPr>
-              <w:keepNext w:val="0"/>
-              <w:keepLines w:val="0"/>
-              <w:pageBreakBefore w:val="0"/>
-              <w:widowControl w:val="0"/>
-              <w:numPr>
-                <w:ilvl w:val="0"/>
-                <w:numId w:val="0"/>
-              </w:numPr>
-              <w:kinsoku w:val="0"/>
-              <w:wordWrap/>
-              <w:overflowPunct/>
-              <w:topLinePunct w:val="0"/>
-              <w:autoSpaceDE w:val="0"/>
-              <w:autoSpaceDN w:val="0"/>
-              <w:bidi w:val="0"/>
-              <w:adjustRightInd w:val="0"/>
-              <w:snapToGrid w:val="0"/>
-              <w:spacing w:line="240" w:lineRule="auto"/>
-              <w:ind w:left="0" w:leftChars="0" w:firstLine="0" w:firstLineChars="0"/>
-              <w:jc w:val="center"/>
-              <w:textAlignment w:val="baseline"/>
-              <w:rPr>
-                <w:rFonts w:hint="default" w:ascii="Arial" w:hAnsi="Arial" w:eastAsia="Arial" w:cs="Arial"/>
-                <w:b w:val="0"/>
-                <w:bCs w:val="0"/>
-                <w:snapToGrid w:val="0"/>
-                <w:color w:val="000000"/>
-                <w:spacing w:val="3"/>
-                <w:kern w:val="0"/>
-                <w:sz w:val="24"/>
-                <w:szCs w:val="24"/>
-                <w:lang w:val="en-US" w:eastAsia="zh-CN" w:bidi="ar-SA"/>
-              </w:rPr>
-            </w:pPr>
-            <w:r>
-              <w:rPr>
-                <w:rFonts w:hint="eastAsia" w:cs="Arial"/>
-                <w:b w:val="0"/>
-                <w:bCs w:val="0"/>
-                <w:snapToGrid w:val="0"/>
-                <w:color w:val="000000"/>
-                <w:spacing w:val="3"/>
-                <w:kern w:val="0"/>
-                <w:sz w:val="24"/>
-                <w:szCs w:val="24"/>
-                <w:lang w:val="en-US" w:eastAsia="zh-CN" w:bidi="ar-SA"/>
-              </w:rPr>
-              <w:t>Find solution</w:t>
-            </w:r>
-          </w:p>
-        </w:tc>
-        <w:tc>
-          <w:tcPr>
-            <w:tcW w:w="0" w:type="auto"/>
-            <w:shd w:val="clear" w:color="auto" w:fill="auto"/>
-            <w:vAlign w:val="top"/>
-          </w:tcPr>
-          <w:p>
-            <w:pPr>
-              <w:keepNext w:val="0"/>
-              <w:keepLines w:val="0"/>
-              <w:pageBreakBefore w:val="0"/>
-              <w:widowControl w:val="0"/>
-              <w:numPr>
-                <w:ilvl w:val="0"/>
-                <w:numId w:val="0"/>
-              </w:numPr>
-              <w:kinsoku w:val="0"/>
-              <w:wordWrap/>
-              <w:overflowPunct/>
-              <w:topLinePunct w:val="0"/>
-              <w:autoSpaceDE w:val="0"/>
-              <w:autoSpaceDN w:val="0"/>
-              <w:bidi w:val="0"/>
-              <w:adjustRightInd w:val="0"/>
-              <w:snapToGrid w:val="0"/>
-              <w:spacing w:line="240" w:lineRule="auto"/>
-              <w:ind w:left="0" w:leftChars="0" w:firstLine="0" w:firstLineChars="0"/>
-              <w:jc w:val="center"/>
-              <w:textAlignment w:val="baseline"/>
-              <w:rPr>
-                <w:rFonts w:hint="default" w:ascii="Arial" w:hAnsi="Arial" w:eastAsia="宋体" w:cs="Arial"/>
-                <w:b w:val="0"/>
-                <w:bCs w:val="0"/>
-                <w:snapToGrid w:val="0"/>
-                <w:color w:val="000000"/>
-                <w:spacing w:val="3"/>
-                <w:kern w:val="0"/>
-                <w:sz w:val="24"/>
-                <w:szCs w:val="24"/>
-                <w:lang w:val="en-US" w:eastAsia="zh-CN" w:bidi="ar-SA"/>
-              </w:rPr>
-            </w:pPr>
-            <w:r>
-              <w:rPr>
-                <w:rFonts w:hint="eastAsia" w:eastAsia="宋体" w:cs="Arial"/>
-                <w:b w:val="0"/>
-                <w:bCs w:val="0"/>
-                <w:snapToGrid w:val="0"/>
-                <w:color w:val="000000"/>
-                <w:spacing w:val="3"/>
-                <w:kern w:val="0"/>
-                <w:sz w:val="24"/>
-                <w:szCs w:val="24"/>
-                <w:lang w:val="en-US" w:eastAsia="zh-CN" w:bidi="ar-SA"/>
-              </w:rPr>
-              <w:t>Path length</w:t>
-            </w:r>
-          </w:p>
-        </w:tc>
-        <w:tc>
-          <w:tcPr>
-            <w:tcW w:w="0" w:type="auto"/>
-          </w:tcPr>
-          <w:p>
-            <w:pPr>
-              <w:keepNext w:val="0"/>
-              <w:keepLines w:val="0"/>
-              <w:pageBreakBefore w:val="0"/>
-              <w:widowControl w:val="0"/>
-              <w:kinsoku w:val="0"/>
-              <w:wordWrap/>
-              <w:overflowPunct/>
-              <w:topLinePunct w:val="0"/>
-              <w:autoSpaceDE w:val="0"/>
-              <w:autoSpaceDN w:val="0"/>
-              <w:bidi w:val="0"/>
-              <w:adjustRightInd w:val="0"/>
-              <w:snapToGrid w:val="0"/>
-              <w:spacing w:line="240" w:lineRule="auto"/>
-              <w:textAlignment w:val="baseline"/>
-              <w:rPr>
-                <w:rFonts w:hint="default" w:ascii="Arial" w:hAnsi="Arial" w:eastAsia="宋体" w:cs="Arial"/>
-                <w:b w:val="0"/>
-                <w:bCs w:val="0"/>
-                <w:snapToGrid w:val="0"/>
-                <w:color w:val="000000"/>
-                <w:spacing w:val="3"/>
-                <w:kern w:val="0"/>
-                <w:sz w:val="24"/>
-                <w:szCs w:val="24"/>
-                <w:lang w:val="en-US" w:eastAsia="zh-CN" w:bidi="ar-SA"/>
-              </w:rPr>
-            </w:pPr>
-            <w:r>
-              <w:rPr>
-                <w:rFonts w:hint="eastAsia" w:eastAsia="宋体" w:cs="Arial"/>
-                <w:b w:val="0"/>
-                <w:bCs w:val="0"/>
-                <w:snapToGrid w:val="0"/>
-                <w:color w:val="000000"/>
-                <w:spacing w:val="3"/>
-                <w:kern w:val="0"/>
-                <w:sz w:val="24"/>
-                <w:szCs w:val="24"/>
-                <w:lang w:val="en-US" w:eastAsia="zh-CN" w:bidi="ar-SA"/>
-              </w:rPr>
-              <w:t>Total nodes tested</w:t>
-            </w:r>
-          </w:p>
-        </w:tc>
-        <w:tc>
-          <w:tcPr>
-            <w:tcW w:w="0" w:type="auto"/>
-          </w:tcPr>
-          <w:p>
-            <w:pPr>
-              <w:keepNext w:val="0"/>
-              <w:keepLines w:val="0"/>
-              <w:pageBreakBefore w:val="0"/>
-              <w:widowControl w:val="0"/>
-              <w:kinsoku w:val="0"/>
-              <w:wordWrap/>
-              <w:overflowPunct/>
-              <w:topLinePunct w:val="0"/>
-              <w:autoSpaceDE w:val="0"/>
-              <w:autoSpaceDN w:val="0"/>
-              <w:bidi w:val="0"/>
-              <w:adjustRightInd w:val="0"/>
-              <w:snapToGrid w:val="0"/>
-              <w:spacing w:line="240" w:lineRule="auto"/>
-              <w:textAlignment w:val="baseline"/>
-              <w:rPr>
-                <w:rFonts w:hint="default" w:ascii="Arial" w:hAnsi="Arial" w:eastAsia="宋体" w:cs="Arial"/>
-                <w:b w:val="0"/>
-                <w:bCs w:val="0"/>
-                <w:snapToGrid w:val="0"/>
-                <w:color w:val="000000"/>
-                <w:spacing w:val="3"/>
-                <w:kern w:val="0"/>
-                <w:sz w:val="24"/>
-                <w:szCs w:val="24"/>
-                <w:lang w:val="en-US" w:eastAsia="zh-CN" w:bidi="ar-SA"/>
-              </w:rPr>
-            </w:pPr>
-            <w:r>
-              <w:rPr>
-                <w:rFonts w:hint="eastAsia" w:eastAsia="宋体" w:cs="Arial"/>
-                <w:b w:val="0"/>
-                <w:bCs w:val="0"/>
-                <w:snapToGrid w:val="0"/>
-                <w:color w:val="000000"/>
-                <w:spacing w:val="3"/>
-                <w:kern w:val="0"/>
-                <w:sz w:val="24"/>
-                <w:szCs w:val="24"/>
-                <w:lang w:val="en-US" w:eastAsia="zh-CN" w:bidi="ar-SA"/>
-              </w:rPr>
-              <w:t>Time taken(s)</w:t>
-            </w:r>
-          </w:p>
-        </w:tc>
-      </w:tr>
-      <w:tr>
-        <w:tblPrEx>
-          <w:tblBorders>
-            <w:top w:val="single" w:color="auto" w:sz="4" w:space="0"/>
-            <w:left w:val="single" w:color="auto" w:sz="4" w:space="0"/>
-            <w:bottom w:val="single" w:color="auto" w:sz="4" w:space="0"/>
-            <w:right w:val="single" w:color="auto" w:sz="4" w:space="0"/>
-            <w:insideH w:val="single" w:color="auto" w:sz="4" w:space="0"/>
-            <w:insideV w:val="single" w:color="auto" w:sz="4" w:space="0"/>
-          </w:tblBorders>
-          <w:tblCellMar>
-            <w:top w:w="0" w:type="dxa"/>
-            <w:left w:w="108" w:type="dxa"/>
-            <w:bottom w:w="0" w:type="dxa"/>
-            <w:right w:w="108" w:type="dxa"/>
-          </w:tblCellMar>
-        </w:tblPrEx>
-        <w:tc>
-          <w:tcPr>
-            <w:tcW w:w="0" w:type="auto"/>
-            <w:vAlign w:val="top"/>
-          </w:tcPr>
-          <w:p>
-            <w:pPr>
-              <w:keepNext w:val="0"/>
-              <w:keepLines w:val="0"/>
-              <w:pageBreakBefore w:val="0"/>
-              <w:widowControl w:val="0"/>
-              <w:kinsoku w:val="0"/>
-              <w:wordWrap/>
-              <w:overflowPunct/>
-              <w:topLinePunct w:val="0"/>
-              <w:autoSpaceDE w:val="0"/>
-              <w:autoSpaceDN w:val="0"/>
-              <w:bidi w:val="0"/>
-              <w:adjustRightInd w:val="0"/>
-              <w:snapToGrid w:val="0"/>
-              <w:spacing w:line="240" w:lineRule="auto"/>
-              <w:textAlignment w:val="baseline"/>
-              <w:rPr>
-                <w:rFonts w:hint="default" w:eastAsia="宋体"/>
-                <w:b w:val="0"/>
-                <w:bCs w:val="0"/>
-                <w:spacing w:val="5"/>
-                <w:sz w:val="24"/>
-                <w:szCs w:val="24"/>
-                <w:vertAlign w:val="baseline"/>
-                <w:lang w:val="en-US" w:eastAsia="zh-CN"/>
-              </w:rPr>
-            </w:pPr>
-            <w:r>
-              <w:rPr>
-                <w:rFonts w:hint="eastAsia" w:eastAsia="宋体"/>
-                <w:b w:val="0"/>
-                <w:bCs w:val="0"/>
-                <w:spacing w:val="5"/>
-                <w:sz w:val="24"/>
-                <w:szCs w:val="24"/>
-                <w:lang w:val="en-US" w:eastAsia="zh-CN"/>
-              </w:rPr>
-              <w:t>B</w:t>
-            </w:r>
-            <w:r>
-              <w:rPr>
-                <w:rFonts w:hint="default"/>
-                <w:b w:val="0"/>
-                <w:bCs w:val="0"/>
-                <w:spacing w:val="5"/>
-                <w:sz w:val="24"/>
-                <w:szCs w:val="24"/>
-                <w:lang w:val="en-US" w:eastAsia="en-US"/>
-              </w:rPr>
-              <w:t>readth-</w:t>
-            </w:r>
-            <w:r>
-              <w:rPr>
-                <w:rFonts w:hint="eastAsia" w:eastAsia="宋体"/>
-                <w:b w:val="0"/>
-                <w:bCs w:val="0"/>
-                <w:spacing w:val="5"/>
-                <w:sz w:val="24"/>
-                <w:szCs w:val="24"/>
-                <w:lang w:val="en-US" w:eastAsia="zh-CN"/>
-              </w:rPr>
-              <w:t>F</w:t>
-            </w:r>
-            <w:r>
-              <w:rPr>
-                <w:rFonts w:hint="default"/>
-                <w:b w:val="0"/>
-                <w:bCs w:val="0"/>
-                <w:spacing w:val="5"/>
-                <w:sz w:val="24"/>
-                <w:szCs w:val="24"/>
-                <w:lang w:val="en-US" w:eastAsia="en-US"/>
-              </w:rPr>
-              <w:t>irst</w:t>
-            </w:r>
-          </w:p>
-        </w:tc>
-        <w:tc>
-          <w:tcPr>
-            <w:tcW w:w="0" w:type="auto"/>
-          </w:tcPr>
-          <w:p>
-            <w:pPr>
-              <w:keepNext w:val="0"/>
-              <w:keepLines w:val="0"/>
-              <w:pageBreakBefore w:val="0"/>
-              <w:widowControl w:val="0"/>
-              <w:kinsoku w:val="0"/>
-              <w:wordWrap/>
-              <w:overflowPunct/>
-              <w:topLinePunct w:val="0"/>
-              <w:autoSpaceDE w:val="0"/>
-              <w:autoSpaceDN w:val="0"/>
-              <w:bidi w:val="0"/>
-              <w:adjustRightInd w:val="0"/>
-              <w:snapToGrid w:val="0"/>
-              <w:spacing w:line="240" w:lineRule="auto"/>
-              <w:textAlignment w:val="baseline"/>
-              <w:rPr>
-                <w:rFonts w:hint="default" w:eastAsia="宋体"/>
-                <w:b w:val="0"/>
-                <w:bCs w:val="0"/>
-                <w:spacing w:val="5"/>
-                <w:sz w:val="24"/>
-                <w:szCs w:val="24"/>
-                <w:vertAlign w:val="baseline"/>
-                <w:lang w:val="en-US" w:eastAsia="zh-CN"/>
-              </w:rPr>
-            </w:pPr>
-          </w:p>
-        </w:tc>
-        <w:tc>
-          <w:tcPr>
-            <w:tcW w:w="0" w:type="auto"/>
-          </w:tcPr>
-          <w:p>
-            <w:pPr>
-              <w:keepNext w:val="0"/>
-              <w:keepLines w:val="0"/>
-              <w:pageBreakBefore w:val="0"/>
-              <w:widowControl w:val="0"/>
-              <w:kinsoku w:val="0"/>
-              <w:wordWrap/>
-              <w:overflowPunct/>
-              <w:topLinePunct w:val="0"/>
-              <w:autoSpaceDE w:val="0"/>
-              <w:autoSpaceDN w:val="0"/>
-              <w:bidi w:val="0"/>
-              <w:adjustRightInd w:val="0"/>
-              <w:snapToGrid w:val="0"/>
-              <w:spacing w:line="240" w:lineRule="auto"/>
-              <w:textAlignment w:val="baseline"/>
-              <w:rPr>
-                <w:rFonts w:hint="default" w:eastAsia="宋体"/>
-                <w:b w:val="0"/>
-                <w:bCs w:val="0"/>
-                <w:spacing w:val="5"/>
-                <w:sz w:val="24"/>
-                <w:szCs w:val="24"/>
-                <w:vertAlign w:val="baseline"/>
-                <w:lang w:val="en-US" w:eastAsia="zh-CN"/>
-              </w:rPr>
-            </w:pPr>
-          </w:p>
-        </w:tc>
-        <w:tc>
-          <w:tcPr>
-            <w:tcW w:w="0" w:type="auto"/>
-          </w:tcPr>
-          <w:p>
-            <w:pPr>
-              <w:keepNext w:val="0"/>
-              <w:keepLines w:val="0"/>
-              <w:pageBreakBefore w:val="0"/>
-              <w:widowControl w:val="0"/>
-              <w:kinsoku w:val="0"/>
-              <w:wordWrap/>
-              <w:overflowPunct/>
-              <w:topLinePunct w:val="0"/>
-              <w:autoSpaceDE w:val="0"/>
-              <w:autoSpaceDN w:val="0"/>
-              <w:bidi w:val="0"/>
-              <w:adjustRightInd w:val="0"/>
-              <w:snapToGrid w:val="0"/>
-              <w:spacing w:line="240" w:lineRule="auto"/>
-              <w:textAlignment w:val="baseline"/>
-              <w:rPr>
-                <w:rFonts w:hint="default" w:eastAsia="宋体"/>
-                <w:b w:val="0"/>
-                <w:bCs w:val="0"/>
-                <w:spacing w:val="5"/>
-                <w:sz w:val="24"/>
-                <w:szCs w:val="24"/>
-                <w:vertAlign w:val="baseline"/>
-                <w:lang w:val="en-US" w:eastAsia="zh-CN"/>
-              </w:rPr>
-            </w:pPr>
-          </w:p>
-        </w:tc>
-        <w:tc>
-          <w:tcPr>
-            <w:tcW w:w="0" w:type="auto"/>
-          </w:tcPr>
-          <w:p>
-            <w:pPr>
-              <w:keepNext w:val="0"/>
-              <w:keepLines w:val="0"/>
-              <w:pageBreakBefore w:val="0"/>
-              <w:widowControl w:val="0"/>
-              <w:kinsoku w:val="0"/>
-              <w:wordWrap/>
-              <w:overflowPunct/>
-              <w:topLinePunct w:val="0"/>
-              <w:autoSpaceDE w:val="0"/>
-              <w:autoSpaceDN w:val="0"/>
-              <w:bidi w:val="0"/>
-              <w:adjustRightInd w:val="0"/>
-              <w:snapToGrid w:val="0"/>
-              <w:spacing w:line="240" w:lineRule="auto"/>
-              <w:textAlignment w:val="baseline"/>
-              <w:rPr>
-                <w:rFonts w:hint="default"/>
-                <w:b w:val="0"/>
-                <w:bCs w:val="0"/>
-                <w:spacing w:val="5"/>
-                <w:sz w:val="24"/>
-                <w:szCs w:val="24"/>
-                <w:vertAlign w:val="baseline"/>
-                <w:lang w:val="en-US" w:eastAsia="en-US"/>
-              </w:rPr>
-            </w:pPr>
-          </w:p>
-        </w:tc>
-      </w:tr>
-      <w:tr>
-        <w:tblPrEx>
-          <w:tblBorders>
-            <w:top w:val="single" w:color="auto" w:sz="4" w:space="0"/>
-            <w:left w:val="single" w:color="auto" w:sz="4" w:space="0"/>
-            <w:bottom w:val="single" w:color="auto" w:sz="4" w:space="0"/>
-            <w:right w:val="single" w:color="auto" w:sz="4" w:space="0"/>
-            <w:insideH w:val="single" w:color="auto" w:sz="4" w:space="0"/>
-            <w:insideV w:val="single" w:color="auto" w:sz="4" w:space="0"/>
-          </w:tblBorders>
-          <w:tblCellMar>
-            <w:top w:w="0" w:type="dxa"/>
-            <w:left w:w="108" w:type="dxa"/>
-            <w:bottom w:w="0" w:type="dxa"/>
-            <w:right w:w="108" w:type="dxa"/>
-          </w:tblCellMar>
-        </w:tblPrEx>
-        <w:tc>
-          <w:tcPr>
-            <w:tcW w:w="0" w:type="auto"/>
-            <w:vAlign w:val="top"/>
-          </w:tcPr>
-          <w:p>
-            <w:pPr>
-              <w:keepNext w:val="0"/>
-              <w:keepLines w:val="0"/>
-              <w:pageBreakBefore w:val="0"/>
-              <w:widowControl w:val="0"/>
-              <w:kinsoku w:val="0"/>
-              <w:wordWrap/>
-              <w:overflowPunct/>
-              <w:topLinePunct w:val="0"/>
-              <w:autoSpaceDE w:val="0"/>
-              <w:autoSpaceDN w:val="0"/>
-              <w:bidi w:val="0"/>
-              <w:adjustRightInd w:val="0"/>
-              <w:snapToGrid w:val="0"/>
-              <w:spacing w:line="240" w:lineRule="auto"/>
-              <w:textAlignment w:val="baseline"/>
-              <w:rPr>
-                <w:rFonts w:hint="default" w:eastAsia="宋体"/>
-                <w:b w:val="0"/>
-                <w:bCs w:val="0"/>
-                <w:spacing w:val="5"/>
-                <w:sz w:val="24"/>
-                <w:szCs w:val="24"/>
-                <w:vertAlign w:val="baseline"/>
-                <w:lang w:val="en-US" w:eastAsia="zh-CN"/>
-              </w:rPr>
-            </w:pPr>
-            <w:r>
-              <w:rPr>
-                <w:rFonts w:hint="eastAsia" w:eastAsia="宋体"/>
-                <w:b w:val="0"/>
-                <w:bCs w:val="0"/>
-                <w:spacing w:val="5"/>
-                <w:sz w:val="24"/>
-                <w:szCs w:val="24"/>
-                <w:lang w:val="en-US" w:eastAsia="zh-CN"/>
-              </w:rPr>
-              <w:t>D</w:t>
-            </w:r>
-            <w:r>
-              <w:rPr>
-                <w:rFonts w:hint="default"/>
-                <w:b w:val="0"/>
-                <w:bCs w:val="0"/>
-                <w:spacing w:val="5"/>
-                <w:sz w:val="24"/>
-                <w:szCs w:val="24"/>
-                <w:lang w:val="en-US" w:eastAsia="en-US"/>
-              </w:rPr>
-              <w:t>epth-</w:t>
-            </w:r>
-            <w:r>
-              <w:rPr>
-                <w:rFonts w:hint="eastAsia" w:eastAsia="宋体"/>
-                <w:b w:val="0"/>
-                <w:bCs w:val="0"/>
-                <w:spacing w:val="5"/>
-                <w:sz w:val="24"/>
-                <w:szCs w:val="24"/>
-                <w:lang w:val="en-US" w:eastAsia="zh-CN"/>
-              </w:rPr>
-              <w:t>F</w:t>
-            </w:r>
-            <w:r>
-              <w:rPr>
-                <w:rFonts w:hint="default"/>
-                <w:b w:val="0"/>
-                <w:bCs w:val="0"/>
-                <w:spacing w:val="5"/>
-                <w:sz w:val="24"/>
-                <w:szCs w:val="24"/>
-                <w:lang w:val="en-US" w:eastAsia="en-US"/>
-              </w:rPr>
-              <w:t>irst</w:t>
-            </w:r>
-            <w:r>
-              <w:rPr>
-                <w:rFonts w:hint="eastAsia" w:eastAsia="宋体"/>
-                <w:b w:val="0"/>
-                <w:bCs w:val="0"/>
-                <w:spacing w:val="5"/>
-                <w:sz w:val="24"/>
-                <w:szCs w:val="24"/>
-                <w:lang w:val="en-US" w:eastAsia="zh-CN"/>
-              </w:rPr>
-              <w:t>(F</w:t>
-            </w:r>
-            <w:r>
-              <w:rPr>
-                <w:rFonts w:hint="default"/>
-                <w:b w:val="0"/>
-                <w:bCs w:val="0"/>
-                <w:spacing w:val="5"/>
-                <w:sz w:val="24"/>
-                <w:szCs w:val="24"/>
-                <w:lang w:val="en-US" w:eastAsia="en-US"/>
-              </w:rPr>
-              <w:t xml:space="preserve">ixed </w:t>
-            </w:r>
-            <w:r>
-              <w:rPr>
-                <w:rFonts w:hint="eastAsia" w:eastAsia="宋体"/>
-                <w:b w:val="0"/>
-                <w:bCs w:val="0"/>
-                <w:spacing w:val="5"/>
-                <w:sz w:val="24"/>
-                <w:szCs w:val="24"/>
-                <w:lang w:val="en-US" w:eastAsia="zh-CN"/>
-              </w:rPr>
-              <w:t>O</w:t>
-            </w:r>
-            <w:r>
-              <w:rPr>
-                <w:rFonts w:hint="default"/>
-                <w:b w:val="0"/>
-                <w:bCs w:val="0"/>
-                <w:spacing w:val="5"/>
-                <w:sz w:val="24"/>
-                <w:szCs w:val="24"/>
-                <w:lang w:val="en-US" w:eastAsia="en-US"/>
-              </w:rPr>
-              <w:t>rder</w:t>
-            </w:r>
-            <w:r>
-              <w:rPr>
-                <w:rFonts w:hint="eastAsia" w:eastAsia="宋体"/>
-                <w:b w:val="0"/>
-                <w:bCs w:val="0"/>
-                <w:spacing w:val="5"/>
-                <w:sz w:val="24"/>
-                <w:szCs w:val="24"/>
-                <w:lang w:val="en-US" w:eastAsia="zh-CN"/>
-              </w:rPr>
-              <w:t>)</w:t>
-            </w:r>
-          </w:p>
-        </w:tc>
-        <w:tc>
-          <w:tcPr>
-            <w:tcW w:w="0" w:type="auto"/>
-          </w:tcPr>
-          <w:p>
-            <w:pPr>
-              <w:keepNext w:val="0"/>
-              <w:keepLines w:val="0"/>
-              <w:pageBreakBefore w:val="0"/>
-              <w:widowControl w:val="0"/>
-              <w:kinsoku w:val="0"/>
-              <w:wordWrap/>
-              <w:overflowPunct/>
-              <w:topLinePunct w:val="0"/>
-              <w:autoSpaceDE w:val="0"/>
-              <w:autoSpaceDN w:val="0"/>
-              <w:bidi w:val="0"/>
-              <w:adjustRightInd w:val="0"/>
-              <w:snapToGrid w:val="0"/>
-              <w:spacing w:line="240" w:lineRule="auto"/>
-              <w:textAlignment w:val="baseline"/>
-              <w:rPr>
-                <w:rFonts w:hint="default"/>
-                <w:b w:val="0"/>
-                <w:bCs w:val="0"/>
-                <w:spacing w:val="5"/>
-                <w:sz w:val="24"/>
-                <w:szCs w:val="24"/>
-                <w:vertAlign w:val="baseline"/>
-                <w:lang w:val="en-US" w:eastAsia="en-US"/>
-              </w:rPr>
-            </w:pPr>
-          </w:p>
-        </w:tc>
-        <w:tc>
-          <w:tcPr>
-            <w:tcW w:w="0" w:type="auto"/>
-          </w:tcPr>
-          <w:p>
-            <w:pPr>
-              <w:keepNext w:val="0"/>
-              <w:keepLines w:val="0"/>
-              <w:pageBreakBefore w:val="0"/>
-              <w:widowControl w:val="0"/>
-              <w:kinsoku w:val="0"/>
-              <w:wordWrap/>
-              <w:overflowPunct/>
-              <w:topLinePunct w:val="0"/>
-              <w:autoSpaceDE w:val="0"/>
-              <w:autoSpaceDN w:val="0"/>
-              <w:bidi w:val="0"/>
-              <w:adjustRightInd w:val="0"/>
-              <w:snapToGrid w:val="0"/>
-              <w:spacing w:line="240" w:lineRule="auto"/>
-              <w:textAlignment w:val="baseline"/>
-              <w:rPr>
-                <w:rFonts w:hint="default" w:eastAsia="宋体"/>
-                <w:b w:val="0"/>
-                <w:bCs w:val="0"/>
-                <w:spacing w:val="5"/>
-                <w:sz w:val="24"/>
-                <w:szCs w:val="24"/>
-                <w:vertAlign w:val="baseline"/>
-                <w:lang w:val="en-US" w:eastAsia="zh-CN"/>
-              </w:rPr>
-            </w:pPr>
-          </w:p>
-        </w:tc>
-        <w:tc>
-          <w:tcPr>
-            <w:tcW w:w="0" w:type="auto"/>
-          </w:tcPr>
-          <w:p>
-            <w:pPr>
-              <w:keepNext w:val="0"/>
-              <w:keepLines w:val="0"/>
-              <w:pageBreakBefore w:val="0"/>
-              <w:widowControl w:val="0"/>
-              <w:kinsoku w:val="0"/>
-              <w:wordWrap/>
-              <w:overflowPunct/>
-              <w:topLinePunct w:val="0"/>
-              <w:autoSpaceDE w:val="0"/>
-              <w:autoSpaceDN w:val="0"/>
-              <w:bidi w:val="0"/>
-              <w:adjustRightInd w:val="0"/>
-              <w:snapToGrid w:val="0"/>
-              <w:spacing w:line="240" w:lineRule="auto"/>
-              <w:textAlignment w:val="baseline"/>
-              <w:rPr>
-                <w:rFonts w:hint="default" w:eastAsia="宋体"/>
-                <w:b w:val="0"/>
-                <w:bCs w:val="0"/>
-                <w:spacing w:val="5"/>
-                <w:sz w:val="24"/>
-                <w:szCs w:val="24"/>
-                <w:vertAlign w:val="baseline"/>
-                <w:lang w:val="en-US" w:eastAsia="zh-CN"/>
-              </w:rPr>
-            </w:pPr>
-          </w:p>
-        </w:tc>
-        <w:tc>
-          <w:tcPr>
-            <w:tcW w:w="0" w:type="auto"/>
-          </w:tcPr>
-          <w:p>
-            <w:pPr>
-              <w:keepNext w:val="0"/>
-              <w:keepLines w:val="0"/>
-              <w:pageBreakBefore w:val="0"/>
-              <w:widowControl w:val="0"/>
-              <w:kinsoku w:val="0"/>
-              <w:wordWrap/>
-              <w:overflowPunct/>
-              <w:topLinePunct w:val="0"/>
-              <w:autoSpaceDE w:val="0"/>
-              <w:autoSpaceDN w:val="0"/>
-              <w:bidi w:val="0"/>
-              <w:adjustRightInd w:val="0"/>
-              <w:snapToGrid w:val="0"/>
-              <w:spacing w:line="240" w:lineRule="auto"/>
-              <w:textAlignment w:val="baseline"/>
-              <w:rPr>
-                <w:rFonts w:hint="default" w:eastAsia="宋体"/>
-                <w:b w:val="0"/>
-                <w:bCs w:val="0"/>
-                <w:spacing w:val="5"/>
-                <w:sz w:val="24"/>
-                <w:szCs w:val="24"/>
-                <w:vertAlign w:val="baseline"/>
-                <w:lang w:val="en-US" w:eastAsia="zh-CN"/>
-              </w:rPr>
-            </w:pPr>
-          </w:p>
-        </w:tc>
-      </w:tr>
-      <w:tr>
-        <w:tblPrEx>
-          <w:tblBorders>
-            <w:top w:val="single" w:color="auto" w:sz="4" w:space="0"/>
-            <w:left w:val="single" w:color="auto" w:sz="4" w:space="0"/>
-            <w:bottom w:val="single" w:color="auto" w:sz="4" w:space="0"/>
-            <w:right w:val="single" w:color="auto" w:sz="4" w:space="0"/>
-            <w:insideH w:val="single" w:color="auto" w:sz="4" w:space="0"/>
-            <w:insideV w:val="single" w:color="auto" w:sz="4" w:space="0"/>
-          </w:tblBorders>
-          <w:tblCellMar>
-            <w:top w:w="0" w:type="dxa"/>
-            <w:left w:w="108" w:type="dxa"/>
-            <w:bottom w:w="0" w:type="dxa"/>
-            <w:right w:w="108" w:type="dxa"/>
-          </w:tblCellMar>
-        </w:tblPrEx>
-        <w:tc>
-          <w:tcPr>
-            <w:tcW w:w="0" w:type="auto"/>
-            <w:vAlign w:val="top"/>
-          </w:tcPr>
-          <w:p>
-            <w:pPr>
-              <w:keepNext w:val="0"/>
-              <w:keepLines w:val="0"/>
-              <w:pageBreakBefore w:val="0"/>
-              <w:widowControl w:val="0"/>
-              <w:kinsoku w:val="0"/>
-              <w:wordWrap/>
-              <w:overflowPunct/>
-              <w:topLinePunct w:val="0"/>
-              <w:autoSpaceDE w:val="0"/>
-              <w:autoSpaceDN w:val="0"/>
-              <w:bidi w:val="0"/>
-              <w:adjustRightInd w:val="0"/>
-              <w:snapToGrid w:val="0"/>
-              <w:spacing w:line="240" w:lineRule="auto"/>
-              <w:textAlignment w:val="baseline"/>
-              <w:rPr>
-                <w:rFonts w:hint="eastAsia" w:eastAsia="宋体"/>
-                <w:b w:val="0"/>
-                <w:bCs w:val="0"/>
-                <w:spacing w:val="5"/>
-                <w:sz w:val="24"/>
-                <w:szCs w:val="24"/>
-                <w:vertAlign w:val="baseline"/>
-                <w:lang w:val="en-US" w:eastAsia="zh-CN"/>
-              </w:rPr>
-            </w:pPr>
-            <w:r>
-              <w:rPr>
-                <w:rFonts w:hint="eastAsia" w:eastAsia="宋体"/>
-                <w:b w:val="0"/>
-                <w:bCs w:val="0"/>
-                <w:spacing w:val="5"/>
-                <w:sz w:val="24"/>
-                <w:szCs w:val="24"/>
-                <w:lang w:val="en-US" w:eastAsia="zh-CN"/>
-              </w:rPr>
-              <w:t>D</w:t>
-            </w:r>
-            <w:r>
-              <w:rPr>
-                <w:rFonts w:hint="default"/>
-                <w:b w:val="0"/>
-                <w:bCs w:val="0"/>
-                <w:spacing w:val="5"/>
-                <w:sz w:val="24"/>
-                <w:szCs w:val="24"/>
-                <w:lang w:val="en-US" w:eastAsia="en-US"/>
-              </w:rPr>
-              <w:t>epth-</w:t>
-            </w:r>
-            <w:r>
-              <w:rPr>
-                <w:rFonts w:hint="eastAsia" w:eastAsia="宋体"/>
-                <w:b w:val="0"/>
-                <w:bCs w:val="0"/>
-                <w:spacing w:val="5"/>
-                <w:sz w:val="24"/>
-                <w:szCs w:val="24"/>
-                <w:lang w:val="en-US" w:eastAsia="zh-CN"/>
-              </w:rPr>
-              <w:t>F</w:t>
-            </w:r>
-            <w:r>
-              <w:rPr>
-                <w:rFonts w:hint="default"/>
-                <w:b w:val="0"/>
-                <w:bCs w:val="0"/>
-                <w:spacing w:val="5"/>
-                <w:sz w:val="24"/>
-                <w:szCs w:val="24"/>
-                <w:lang w:val="en-US" w:eastAsia="en-US"/>
-              </w:rPr>
-              <w:t>irst</w:t>
-            </w:r>
-            <w:r>
-              <w:rPr>
-                <w:rFonts w:hint="eastAsia" w:eastAsia="宋体"/>
-                <w:b w:val="0"/>
-                <w:bCs w:val="0"/>
-                <w:spacing w:val="5"/>
-                <w:sz w:val="24"/>
-                <w:szCs w:val="24"/>
-                <w:lang w:val="en-US" w:eastAsia="zh-CN"/>
-              </w:rPr>
-              <w:t>(R</w:t>
-            </w:r>
-            <w:r>
-              <w:rPr>
-                <w:rFonts w:hint="default"/>
-                <w:b w:val="0"/>
-                <w:bCs w:val="0"/>
-                <w:spacing w:val="5"/>
-                <w:sz w:val="24"/>
-                <w:szCs w:val="24"/>
-                <w:lang w:val="en-US" w:eastAsia="en-US"/>
-              </w:rPr>
-              <w:t xml:space="preserve">andom </w:t>
-            </w:r>
-            <w:r>
-              <w:rPr>
-                <w:rFonts w:hint="eastAsia" w:eastAsia="宋体"/>
-                <w:b w:val="0"/>
-                <w:bCs w:val="0"/>
-                <w:spacing w:val="5"/>
-                <w:sz w:val="24"/>
-                <w:szCs w:val="24"/>
-                <w:lang w:val="en-US" w:eastAsia="zh-CN"/>
-              </w:rPr>
-              <w:t>O</w:t>
-            </w:r>
-            <w:r>
-              <w:rPr>
-                <w:rFonts w:hint="default"/>
-                <w:b w:val="0"/>
-                <w:bCs w:val="0"/>
-                <w:spacing w:val="5"/>
-                <w:sz w:val="24"/>
-                <w:szCs w:val="24"/>
-                <w:lang w:val="en-US" w:eastAsia="en-US"/>
-              </w:rPr>
-              <w:t>rde</w:t>
-            </w:r>
-            <w:r>
-              <w:rPr>
-                <w:rFonts w:hint="eastAsia" w:eastAsia="宋体"/>
-                <w:b w:val="0"/>
-                <w:bCs w:val="0"/>
-                <w:spacing w:val="5"/>
-                <w:sz w:val="24"/>
-                <w:szCs w:val="24"/>
-                <w:lang w:val="en-US" w:eastAsia="zh-CN"/>
-              </w:rPr>
-              <w:t>r)</w:t>
-            </w:r>
-          </w:p>
-        </w:tc>
-        <w:tc>
-          <w:tcPr>
-            <w:tcW w:w="0" w:type="auto"/>
-          </w:tcPr>
-          <w:p>
-            <w:pPr>
-              <w:keepNext w:val="0"/>
-              <w:keepLines w:val="0"/>
-              <w:pageBreakBefore w:val="0"/>
-              <w:widowControl w:val="0"/>
-              <w:kinsoku w:val="0"/>
-              <w:wordWrap/>
-              <w:overflowPunct/>
-              <w:topLinePunct w:val="0"/>
-              <w:autoSpaceDE w:val="0"/>
-              <w:autoSpaceDN w:val="0"/>
-              <w:bidi w:val="0"/>
-              <w:adjustRightInd w:val="0"/>
-              <w:snapToGrid w:val="0"/>
-              <w:spacing w:line="240" w:lineRule="auto"/>
-              <w:textAlignment w:val="baseline"/>
-              <w:rPr>
-                <w:rFonts w:hint="default"/>
-                <w:b w:val="0"/>
-                <w:bCs w:val="0"/>
-                <w:spacing w:val="5"/>
-                <w:sz w:val="24"/>
-                <w:szCs w:val="24"/>
-                <w:vertAlign w:val="baseline"/>
-                <w:lang w:val="en-US" w:eastAsia="en-US"/>
-              </w:rPr>
-            </w:pPr>
-          </w:p>
-        </w:tc>
-        <w:tc>
-          <w:tcPr>
-            <w:tcW w:w="0" w:type="auto"/>
-          </w:tcPr>
-          <w:p>
-            <w:pPr>
-              <w:keepNext w:val="0"/>
-              <w:keepLines w:val="0"/>
-              <w:pageBreakBefore w:val="0"/>
-              <w:widowControl w:val="0"/>
-              <w:kinsoku w:val="0"/>
-              <w:wordWrap/>
-              <w:overflowPunct/>
-              <w:topLinePunct w:val="0"/>
-              <w:autoSpaceDE w:val="0"/>
-              <w:autoSpaceDN w:val="0"/>
-              <w:bidi w:val="0"/>
-              <w:adjustRightInd w:val="0"/>
-              <w:snapToGrid w:val="0"/>
-              <w:spacing w:line="240" w:lineRule="auto"/>
-              <w:textAlignment w:val="baseline"/>
-              <w:rPr>
-                <w:rFonts w:hint="default" w:eastAsia="宋体"/>
-                <w:b w:val="0"/>
-                <w:bCs w:val="0"/>
-                <w:spacing w:val="5"/>
-                <w:sz w:val="24"/>
-                <w:szCs w:val="24"/>
-                <w:vertAlign w:val="baseline"/>
-                <w:lang w:val="en-US" w:eastAsia="zh-CN"/>
-              </w:rPr>
-            </w:pPr>
-          </w:p>
-        </w:tc>
-        <w:tc>
-          <w:tcPr>
-            <w:tcW w:w="0" w:type="auto"/>
-          </w:tcPr>
-          <w:p>
-            <w:pPr>
-              <w:keepNext w:val="0"/>
-              <w:keepLines w:val="0"/>
-              <w:pageBreakBefore w:val="0"/>
-              <w:widowControl w:val="0"/>
-              <w:kinsoku w:val="0"/>
-              <w:wordWrap/>
-              <w:overflowPunct/>
-              <w:topLinePunct w:val="0"/>
-              <w:autoSpaceDE w:val="0"/>
-              <w:autoSpaceDN w:val="0"/>
-              <w:bidi w:val="0"/>
-              <w:adjustRightInd w:val="0"/>
-              <w:snapToGrid w:val="0"/>
-              <w:spacing w:line="240" w:lineRule="auto"/>
-              <w:textAlignment w:val="baseline"/>
-              <w:rPr>
-                <w:rFonts w:hint="default" w:eastAsia="宋体"/>
-                <w:b w:val="0"/>
-                <w:bCs w:val="0"/>
-                <w:spacing w:val="5"/>
-                <w:sz w:val="24"/>
-                <w:szCs w:val="24"/>
-                <w:vertAlign w:val="baseline"/>
-                <w:lang w:val="en-US" w:eastAsia="zh-CN"/>
-              </w:rPr>
-            </w:pPr>
-          </w:p>
-        </w:tc>
-        <w:tc>
-          <w:tcPr>
-            <w:tcW w:w="0" w:type="auto"/>
-          </w:tcPr>
-          <w:p>
-            <w:pPr>
-              <w:keepNext w:val="0"/>
-              <w:keepLines w:val="0"/>
-              <w:pageBreakBefore w:val="0"/>
-              <w:widowControl w:val="0"/>
-              <w:kinsoku w:val="0"/>
-              <w:wordWrap/>
-              <w:overflowPunct/>
-              <w:topLinePunct w:val="0"/>
-              <w:autoSpaceDE w:val="0"/>
-              <w:autoSpaceDN w:val="0"/>
-              <w:bidi w:val="0"/>
-              <w:adjustRightInd w:val="0"/>
-              <w:snapToGrid w:val="0"/>
-              <w:spacing w:line="240" w:lineRule="auto"/>
-              <w:textAlignment w:val="baseline"/>
-              <w:rPr>
-                <w:rFonts w:hint="default" w:eastAsia="宋体"/>
-                <w:b w:val="0"/>
-                <w:bCs w:val="0"/>
-                <w:spacing w:val="5"/>
-                <w:sz w:val="24"/>
-                <w:szCs w:val="24"/>
-                <w:vertAlign w:val="baseline"/>
-                <w:lang w:val="en-US" w:eastAsia="zh-CN"/>
-              </w:rPr>
-            </w:pPr>
-          </w:p>
-        </w:tc>
-      </w:tr>
-      <w:tr>
-        <w:tblPrEx>
-          <w:tblBorders>
-            <w:top w:val="single" w:color="auto" w:sz="4" w:space="0"/>
-            <w:left w:val="single" w:color="auto" w:sz="4" w:space="0"/>
-            <w:bottom w:val="single" w:color="auto" w:sz="4" w:space="0"/>
-            <w:right w:val="single" w:color="auto" w:sz="4" w:space="0"/>
-            <w:insideH w:val="single" w:color="auto" w:sz="4" w:space="0"/>
-            <w:insideV w:val="single" w:color="auto" w:sz="4" w:space="0"/>
-          </w:tblBorders>
-          <w:tblCellMar>
-            <w:top w:w="0" w:type="dxa"/>
-            <w:left w:w="108" w:type="dxa"/>
-            <w:bottom w:w="0" w:type="dxa"/>
-            <w:right w:w="108" w:type="dxa"/>
-          </w:tblCellMar>
-        </w:tblPrEx>
-        <w:tc>
-          <w:tcPr>
-            <w:tcW w:w="0" w:type="auto"/>
-            <w:vAlign w:val="top"/>
-          </w:tcPr>
-          <w:p>
-            <w:pPr>
-              <w:keepNext w:val="0"/>
-              <w:keepLines w:val="0"/>
-              <w:pageBreakBefore w:val="0"/>
-              <w:widowControl w:val="0"/>
-              <w:kinsoku w:val="0"/>
-              <w:wordWrap/>
-              <w:overflowPunct/>
-              <w:topLinePunct w:val="0"/>
-              <w:autoSpaceDE w:val="0"/>
-              <w:autoSpaceDN w:val="0"/>
-              <w:bidi w:val="0"/>
-              <w:adjustRightInd w:val="0"/>
-              <w:snapToGrid w:val="0"/>
-              <w:spacing w:line="240" w:lineRule="auto"/>
-              <w:textAlignment w:val="baseline"/>
-              <w:rPr>
-                <w:rFonts w:hint="default" w:eastAsia="宋体"/>
-                <w:b w:val="0"/>
-                <w:bCs w:val="0"/>
-                <w:spacing w:val="5"/>
-                <w:sz w:val="24"/>
-                <w:szCs w:val="24"/>
-                <w:vertAlign w:val="baseline"/>
-                <w:lang w:val="en-US" w:eastAsia="zh-CN"/>
-              </w:rPr>
-            </w:pPr>
-            <w:r>
-              <w:rPr>
-                <w:rFonts w:hint="eastAsia" w:eastAsia="宋体"/>
-                <w:b w:val="0"/>
-                <w:bCs w:val="0"/>
-                <w:spacing w:val="5"/>
-                <w:sz w:val="24"/>
-                <w:szCs w:val="24"/>
-                <w:lang w:val="en-US" w:eastAsia="zh-CN"/>
-              </w:rPr>
-              <w:t>B</w:t>
-            </w:r>
-            <w:r>
-              <w:rPr>
-                <w:rFonts w:hint="default"/>
-                <w:b w:val="0"/>
-                <w:bCs w:val="0"/>
-                <w:spacing w:val="5"/>
-                <w:sz w:val="24"/>
-                <w:szCs w:val="24"/>
-                <w:lang w:val="en-US" w:eastAsia="en-US"/>
-              </w:rPr>
-              <w:t xml:space="preserve">est </w:t>
-            </w:r>
-            <w:r>
-              <w:rPr>
-                <w:rFonts w:hint="eastAsia" w:eastAsia="宋体"/>
-                <w:b w:val="0"/>
-                <w:bCs w:val="0"/>
-                <w:spacing w:val="5"/>
-                <w:sz w:val="24"/>
-                <w:szCs w:val="24"/>
-                <w:lang w:val="en-US" w:eastAsia="zh-CN"/>
-              </w:rPr>
-              <w:t>F</w:t>
-            </w:r>
-            <w:r>
-              <w:rPr>
-                <w:rFonts w:hint="default"/>
-                <w:b w:val="0"/>
-                <w:bCs w:val="0"/>
-                <w:spacing w:val="5"/>
-                <w:sz w:val="24"/>
-                <w:szCs w:val="24"/>
-                <w:lang w:val="en-US" w:eastAsia="en-US"/>
-              </w:rPr>
-              <w:t>irst</w:t>
-            </w:r>
-            <w:r>
-              <w:rPr>
-                <w:rFonts w:hint="eastAsia" w:eastAsia="宋体"/>
-                <w:b w:val="0"/>
-                <w:bCs w:val="0"/>
-                <w:spacing w:val="5"/>
-                <w:sz w:val="24"/>
-                <w:szCs w:val="24"/>
-                <w:lang w:val="en-US" w:eastAsia="zh-CN"/>
-              </w:rPr>
-              <w:t>(Manhattan)</w:t>
-            </w:r>
-          </w:p>
-        </w:tc>
-        <w:tc>
-          <w:tcPr>
-            <w:tcW w:w="0" w:type="auto"/>
-          </w:tcPr>
-          <w:p>
-            <w:pPr>
-              <w:keepNext w:val="0"/>
-              <w:keepLines w:val="0"/>
-              <w:pageBreakBefore w:val="0"/>
-              <w:widowControl w:val="0"/>
-              <w:kinsoku w:val="0"/>
-              <w:wordWrap/>
-              <w:overflowPunct/>
-              <w:topLinePunct w:val="0"/>
-              <w:autoSpaceDE w:val="0"/>
-              <w:autoSpaceDN w:val="0"/>
-              <w:bidi w:val="0"/>
-              <w:adjustRightInd w:val="0"/>
-              <w:snapToGrid w:val="0"/>
-              <w:spacing w:line="240" w:lineRule="auto"/>
-              <w:textAlignment w:val="baseline"/>
-              <w:rPr>
-                <w:rFonts w:hint="default" w:eastAsia="宋体"/>
-                <w:b w:val="0"/>
-                <w:bCs w:val="0"/>
-                <w:spacing w:val="5"/>
-                <w:sz w:val="24"/>
-                <w:szCs w:val="24"/>
-                <w:vertAlign w:val="baseline"/>
-                <w:lang w:val="en-US" w:eastAsia="en-US"/>
-              </w:rPr>
-            </w:pPr>
-          </w:p>
-        </w:tc>
-        <w:tc>
-          <w:tcPr>
-            <w:tcW w:w="0" w:type="auto"/>
-          </w:tcPr>
-          <w:p>
-            <w:pPr>
-              <w:keepNext w:val="0"/>
-              <w:keepLines w:val="0"/>
-              <w:pageBreakBefore w:val="0"/>
-              <w:widowControl w:val="0"/>
-              <w:kinsoku w:val="0"/>
-              <w:wordWrap/>
-              <w:overflowPunct/>
-              <w:topLinePunct w:val="0"/>
-              <w:autoSpaceDE w:val="0"/>
-              <w:autoSpaceDN w:val="0"/>
-              <w:bidi w:val="0"/>
-              <w:adjustRightInd w:val="0"/>
-              <w:snapToGrid w:val="0"/>
-              <w:spacing w:line="240" w:lineRule="auto"/>
-              <w:textAlignment w:val="baseline"/>
-              <w:rPr>
-                <w:rFonts w:hint="eastAsia" w:eastAsia="宋体"/>
-                <w:b w:val="0"/>
-                <w:bCs w:val="0"/>
-                <w:spacing w:val="5"/>
-                <w:sz w:val="24"/>
-                <w:szCs w:val="24"/>
-                <w:vertAlign w:val="baseline"/>
-                <w:lang w:val="en-US" w:eastAsia="zh-CN"/>
-              </w:rPr>
-            </w:pPr>
-          </w:p>
-        </w:tc>
-        <w:tc>
-          <w:tcPr>
-            <w:tcW w:w="0" w:type="auto"/>
-          </w:tcPr>
-          <w:p>
-            <w:pPr>
-              <w:keepNext w:val="0"/>
-              <w:keepLines w:val="0"/>
-              <w:pageBreakBefore w:val="0"/>
-              <w:widowControl w:val="0"/>
-              <w:kinsoku w:val="0"/>
-              <w:wordWrap/>
-              <w:overflowPunct/>
-              <w:topLinePunct w:val="0"/>
-              <w:autoSpaceDE w:val="0"/>
-              <w:autoSpaceDN w:val="0"/>
-              <w:bidi w:val="0"/>
-              <w:adjustRightInd w:val="0"/>
-              <w:snapToGrid w:val="0"/>
-              <w:spacing w:line="240" w:lineRule="auto"/>
-              <w:textAlignment w:val="baseline"/>
-              <w:rPr>
-                <w:rFonts w:hint="default" w:eastAsia="宋体"/>
-                <w:b w:val="0"/>
-                <w:bCs w:val="0"/>
-                <w:spacing w:val="5"/>
-                <w:sz w:val="24"/>
-                <w:szCs w:val="24"/>
-                <w:vertAlign w:val="baseline"/>
-                <w:lang w:val="en-US" w:eastAsia="zh-CN"/>
-              </w:rPr>
-            </w:pPr>
-          </w:p>
-        </w:tc>
-        <w:tc>
-          <w:tcPr>
-            <w:tcW w:w="0" w:type="auto"/>
-          </w:tcPr>
-          <w:p>
-            <w:pPr>
-              <w:keepNext w:val="0"/>
-              <w:keepLines w:val="0"/>
-              <w:pageBreakBefore w:val="0"/>
-              <w:widowControl w:val="0"/>
-              <w:kinsoku w:val="0"/>
-              <w:wordWrap/>
-              <w:overflowPunct/>
-              <w:topLinePunct w:val="0"/>
-              <w:autoSpaceDE w:val="0"/>
-              <w:autoSpaceDN w:val="0"/>
-              <w:bidi w:val="0"/>
-              <w:adjustRightInd w:val="0"/>
-              <w:snapToGrid w:val="0"/>
-              <w:spacing w:line="240" w:lineRule="auto"/>
-              <w:textAlignment w:val="baseline"/>
-              <w:rPr>
-                <w:rFonts w:hint="default" w:eastAsia="宋体"/>
-                <w:b w:val="0"/>
-                <w:bCs w:val="0"/>
-                <w:spacing w:val="5"/>
-                <w:sz w:val="24"/>
-                <w:szCs w:val="24"/>
-                <w:vertAlign w:val="baseline"/>
-                <w:lang w:val="en-US" w:eastAsia="zh-CN"/>
-              </w:rPr>
-            </w:pPr>
-          </w:p>
-        </w:tc>
-      </w:tr>
-      <w:tr>
-        <w:tblPrEx>
-          <w:tblBorders>
-            <w:top w:val="single" w:color="auto" w:sz="4" w:space="0"/>
-            <w:left w:val="single" w:color="auto" w:sz="4" w:space="0"/>
-            <w:bottom w:val="single" w:color="auto" w:sz="4" w:space="0"/>
-            <w:right w:val="single" w:color="auto" w:sz="4" w:space="0"/>
-            <w:insideH w:val="single" w:color="auto" w:sz="4" w:space="0"/>
-            <w:insideV w:val="single" w:color="auto" w:sz="4" w:space="0"/>
-          </w:tblBorders>
-          <w:tblCellMar>
-            <w:top w:w="0" w:type="dxa"/>
-            <w:left w:w="108" w:type="dxa"/>
-            <w:bottom w:w="0" w:type="dxa"/>
-            <w:right w:w="108" w:type="dxa"/>
-          </w:tblCellMar>
-        </w:tblPrEx>
-        <w:tc>
-          <w:tcPr>
-            <w:tcW w:w="0" w:type="auto"/>
-            <w:vAlign w:val="top"/>
-          </w:tcPr>
-          <w:p>
-            <w:pPr>
-              <w:keepNext w:val="0"/>
-              <w:keepLines w:val="0"/>
-              <w:pageBreakBefore w:val="0"/>
-              <w:widowControl w:val="0"/>
-              <w:kinsoku w:val="0"/>
-              <w:wordWrap/>
-              <w:overflowPunct/>
-              <w:topLinePunct w:val="0"/>
-              <w:autoSpaceDE w:val="0"/>
-              <w:autoSpaceDN w:val="0"/>
-              <w:bidi w:val="0"/>
-              <w:adjustRightInd w:val="0"/>
-              <w:snapToGrid w:val="0"/>
-              <w:spacing w:line="240" w:lineRule="auto"/>
-              <w:textAlignment w:val="baseline"/>
-              <w:rPr>
-                <w:rFonts w:hint="default" w:eastAsia="宋体"/>
-                <w:b w:val="0"/>
-                <w:bCs w:val="0"/>
-                <w:spacing w:val="5"/>
-                <w:sz w:val="24"/>
-                <w:szCs w:val="24"/>
-                <w:lang w:val="en-US" w:eastAsia="zh-CN"/>
-              </w:rPr>
-            </w:pPr>
-            <w:r>
-              <w:rPr>
-                <w:rFonts w:hint="eastAsia" w:eastAsia="宋体"/>
-                <w:b w:val="0"/>
-                <w:bCs w:val="0"/>
-                <w:spacing w:val="5"/>
-                <w:sz w:val="24"/>
-                <w:szCs w:val="24"/>
-                <w:lang w:val="en-US" w:eastAsia="zh-CN"/>
-              </w:rPr>
-              <w:t>B</w:t>
-            </w:r>
-            <w:r>
-              <w:rPr>
-                <w:rFonts w:hint="default"/>
-                <w:b w:val="0"/>
-                <w:bCs w:val="0"/>
-                <w:spacing w:val="5"/>
-                <w:sz w:val="24"/>
-                <w:szCs w:val="24"/>
-                <w:lang w:val="en-US" w:eastAsia="en-US"/>
-              </w:rPr>
-              <w:t xml:space="preserve">est </w:t>
-            </w:r>
-            <w:r>
-              <w:rPr>
-                <w:rFonts w:hint="eastAsia" w:eastAsia="宋体"/>
-                <w:b w:val="0"/>
-                <w:bCs w:val="0"/>
-                <w:spacing w:val="5"/>
-                <w:sz w:val="24"/>
-                <w:szCs w:val="24"/>
-                <w:lang w:val="en-US" w:eastAsia="zh-CN"/>
-              </w:rPr>
-              <w:t>F</w:t>
-            </w:r>
-            <w:r>
-              <w:rPr>
-                <w:rFonts w:hint="default"/>
-                <w:b w:val="0"/>
-                <w:bCs w:val="0"/>
-                <w:spacing w:val="5"/>
-                <w:sz w:val="24"/>
-                <w:szCs w:val="24"/>
-                <w:lang w:val="en-US" w:eastAsia="en-US"/>
-              </w:rPr>
-              <w:t>irst</w:t>
-            </w:r>
-            <w:r>
-              <w:rPr>
-                <w:rFonts w:hint="eastAsia" w:eastAsia="宋体"/>
-                <w:b w:val="0"/>
-                <w:bCs w:val="0"/>
-                <w:spacing w:val="5"/>
-                <w:sz w:val="24"/>
-                <w:szCs w:val="24"/>
-                <w:lang w:val="en-US" w:eastAsia="zh-CN"/>
-              </w:rPr>
-              <w:t>(Euclidean)</w:t>
-            </w:r>
-          </w:p>
-        </w:tc>
-        <w:tc>
-          <w:tcPr>
-            <w:tcW w:w="0" w:type="auto"/>
-          </w:tcPr>
-          <w:p>
-            <w:pPr>
-              <w:keepNext w:val="0"/>
-              <w:keepLines w:val="0"/>
-              <w:pageBreakBefore w:val="0"/>
-              <w:widowControl w:val="0"/>
-              <w:kinsoku w:val="0"/>
-              <w:wordWrap/>
-              <w:overflowPunct/>
-              <w:topLinePunct w:val="0"/>
-              <w:autoSpaceDE w:val="0"/>
-              <w:autoSpaceDN w:val="0"/>
-              <w:bidi w:val="0"/>
-              <w:adjustRightInd w:val="0"/>
-              <w:snapToGrid w:val="0"/>
-              <w:spacing w:line="240" w:lineRule="auto"/>
-              <w:textAlignment w:val="baseline"/>
-              <w:rPr>
-                <w:rFonts w:hint="default" w:eastAsia="宋体"/>
-                <w:b w:val="0"/>
-                <w:bCs w:val="0"/>
-                <w:spacing w:val="5"/>
-                <w:sz w:val="24"/>
-                <w:szCs w:val="24"/>
-                <w:vertAlign w:val="baseline"/>
-                <w:lang w:val="en-US" w:eastAsia="en-US"/>
-              </w:rPr>
-            </w:pPr>
-          </w:p>
-        </w:tc>
-        <w:tc>
-          <w:tcPr>
-            <w:tcW w:w="0" w:type="auto"/>
-          </w:tcPr>
-          <w:p>
-            <w:pPr>
-              <w:keepNext w:val="0"/>
-              <w:keepLines w:val="0"/>
-              <w:pageBreakBefore w:val="0"/>
-              <w:widowControl w:val="0"/>
-              <w:kinsoku w:val="0"/>
-              <w:wordWrap/>
-              <w:overflowPunct/>
-              <w:topLinePunct w:val="0"/>
-              <w:autoSpaceDE w:val="0"/>
-              <w:autoSpaceDN w:val="0"/>
-              <w:bidi w:val="0"/>
-              <w:adjustRightInd w:val="0"/>
-              <w:snapToGrid w:val="0"/>
-              <w:spacing w:line="240" w:lineRule="auto"/>
-              <w:textAlignment w:val="baseline"/>
-              <w:rPr>
-                <w:rFonts w:hint="default" w:eastAsia="宋体"/>
-                <w:b w:val="0"/>
-                <w:bCs w:val="0"/>
-                <w:spacing w:val="5"/>
-                <w:sz w:val="24"/>
-                <w:szCs w:val="24"/>
-                <w:vertAlign w:val="baseline"/>
-                <w:lang w:val="en-US" w:eastAsia="zh-CN"/>
-              </w:rPr>
-            </w:pPr>
-          </w:p>
-        </w:tc>
-        <w:tc>
-          <w:tcPr>
-            <w:tcW w:w="0" w:type="auto"/>
-          </w:tcPr>
-          <w:p>
-            <w:pPr>
-              <w:keepNext w:val="0"/>
-              <w:keepLines w:val="0"/>
-              <w:pageBreakBefore w:val="0"/>
-              <w:widowControl w:val="0"/>
-              <w:kinsoku w:val="0"/>
-              <w:wordWrap/>
-              <w:overflowPunct/>
-              <w:topLinePunct w:val="0"/>
-              <w:autoSpaceDE w:val="0"/>
-              <w:autoSpaceDN w:val="0"/>
-              <w:bidi w:val="0"/>
-              <w:adjustRightInd w:val="0"/>
-              <w:snapToGrid w:val="0"/>
-              <w:spacing w:line="240" w:lineRule="auto"/>
-              <w:textAlignment w:val="baseline"/>
-              <w:rPr>
-                <w:rFonts w:hint="default" w:eastAsia="宋体"/>
-                <w:b w:val="0"/>
-                <w:bCs w:val="0"/>
-                <w:spacing w:val="5"/>
-                <w:sz w:val="24"/>
-                <w:szCs w:val="24"/>
-                <w:vertAlign w:val="baseline"/>
-                <w:lang w:val="en-US" w:eastAsia="zh-CN"/>
-              </w:rPr>
-            </w:pPr>
-          </w:p>
-        </w:tc>
-        <w:tc>
-          <w:tcPr>
-            <w:tcW w:w="0" w:type="auto"/>
-          </w:tcPr>
-          <w:p>
-            <w:pPr>
-              <w:keepNext w:val="0"/>
-              <w:keepLines w:val="0"/>
-              <w:pageBreakBefore w:val="0"/>
-              <w:widowControl w:val="0"/>
-              <w:kinsoku w:val="0"/>
-              <w:wordWrap/>
-              <w:overflowPunct/>
-              <w:topLinePunct w:val="0"/>
-              <w:autoSpaceDE w:val="0"/>
-              <w:autoSpaceDN w:val="0"/>
-              <w:bidi w:val="0"/>
-              <w:adjustRightInd w:val="0"/>
-              <w:snapToGrid w:val="0"/>
-              <w:spacing w:line="240" w:lineRule="auto"/>
-              <w:textAlignment w:val="baseline"/>
-              <w:rPr>
-                <w:rFonts w:hint="default" w:eastAsia="宋体"/>
-                <w:b w:val="0"/>
-                <w:bCs w:val="0"/>
-                <w:spacing w:val="5"/>
-                <w:sz w:val="24"/>
-                <w:szCs w:val="24"/>
-                <w:vertAlign w:val="baseline"/>
-                <w:lang w:val="en-US" w:eastAsia="en-US"/>
-              </w:rPr>
-            </w:pPr>
-          </w:p>
-        </w:tc>
-      </w:tr>
-      <w:tr>
-        <w:tblPrEx>
-          <w:tblBorders>
-            <w:top w:val="single" w:color="auto" w:sz="4" w:space="0"/>
-            <w:left w:val="single" w:color="auto" w:sz="4" w:space="0"/>
-            <w:bottom w:val="single" w:color="auto" w:sz="4" w:space="0"/>
-            <w:right w:val="single" w:color="auto" w:sz="4" w:space="0"/>
-            <w:insideH w:val="single" w:color="auto" w:sz="4" w:space="0"/>
-            <w:insideV w:val="single" w:color="auto" w:sz="4" w:space="0"/>
-          </w:tblBorders>
-          <w:tblCellMar>
-            <w:top w:w="0" w:type="dxa"/>
-            <w:left w:w="108" w:type="dxa"/>
-            <w:bottom w:w="0" w:type="dxa"/>
-            <w:right w:w="108" w:type="dxa"/>
-          </w:tblCellMar>
-        </w:tblPrEx>
-        <w:trPr>
-          <w:trHeight w:val="197" w:hRule="atLeast"/>
-        </w:trPr>
-        <w:tc>
-          <w:tcPr>
-            <w:tcW w:w="0" w:type="auto"/>
-            <w:vAlign w:val="top"/>
-          </w:tcPr>
-          <w:p>
-            <w:pPr>
-              <w:keepNext w:val="0"/>
-              <w:keepLines w:val="0"/>
-              <w:pageBreakBefore w:val="0"/>
-              <w:widowControl w:val="0"/>
-              <w:kinsoku w:val="0"/>
-              <w:wordWrap/>
-              <w:overflowPunct/>
-              <w:topLinePunct w:val="0"/>
-              <w:autoSpaceDE w:val="0"/>
-              <w:autoSpaceDN w:val="0"/>
-              <w:bidi w:val="0"/>
-              <w:adjustRightInd w:val="0"/>
-              <w:snapToGrid w:val="0"/>
-              <w:spacing w:line="240" w:lineRule="auto"/>
-              <w:textAlignment w:val="baseline"/>
-              <w:rPr>
-                <w:rFonts w:hint="default" w:eastAsia="宋体"/>
-                <w:b w:val="0"/>
-                <w:bCs w:val="0"/>
-                <w:spacing w:val="5"/>
-                <w:sz w:val="24"/>
-                <w:szCs w:val="24"/>
-                <w:vertAlign w:val="baseline"/>
-                <w:lang w:val="en-US" w:eastAsia="zh-CN"/>
-              </w:rPr>
-            </w:pPr>
-            <w:r>
-              <w:rPr>
-                <w:rFonts w:hint="default"/>
-                <w:b w:val="0"/>
-                <w:bCs w:val="0"/>
-                <w:spacing w:val="5"/>
-                <w:sz w:val="24"/>
-                <w:szCs w:val="24"/>
-                <w:lang w:val="en-US" w:eastAsia="en-US"/>
-              </w:rPr>
-              <w:t>A*</w:t>
-            </w:r>
-            <w:r>
-              <w:rPr>
-                <w:rFonts w:hint="eastAsia" w:eastAsia="宋体"/>
-                <w:b w:val="0"/>
-                <w:bCs w:val="0"/>
-                <w:spacing w:val="5"/>
-                <w:sz w:val="24"/>
-                <w:szCs w:val="24"/>
-                <w:lang w:val="en-US" w:eastAsia="zh-CN"/>
-              </w:rPr>
-              <w:t>(Manhattan)</w:t>
-            </w:r>
-          </w:p>
-        </w:tc>
-        <w:tc>
-          <w:tcPr>
-            <w:tcW w:w="0" w:type="auto"/>
-          </w:tcPr>
-          <w:p>
-            <w:pPr>
-              <w:keepNext w:val="0"/>
-              <w:keepLines w:val="0"/>
-              <w:pageBreakBefore w:val="0"/>
-              <w:widowControl w:val="0"/>
-              <w:kinsoku w:val="0"/>
-              <w:wordWrap/>
-              <w:overflowPunct/>
-              <w:topLinePunct w:val="0"/>
-              <w:autoSpaceDE w:val="0"/>
-              <w:autoSpaceDN w:val="0"/>
-              <w:bidi w:val="0"/>
-              <w:adjustRightInd w:val="0"/>
-              <w:snapToGrid w:val="0"/>
-              <w:spacing w:line="240" w:lineRule="auto"/>
-              <w:textAlignment w:val="baseline"/>
-              <w:rPr>
-                <w:rFonts w:hint="default" w:eastAsia="宋体"/>
-                <w:b w:val="0"/>
-                <w:bCs w:val="0"/>
-                <w:spacing w:val="5"/>
-                <w:sz w:val="24"/>
-                <w:szCs w:val="24"/>
-                <w:vertAlign w:val="baseline"/>
-                <w:lang w:val="en-US" w:eastAsia="en-US"/>
-              </w:rPr>
-            </w:pPr>
-          </w:p>
-        </w:tc>
-        <w:tc>
-          <w:tcPr>
-            <w:tcW w:w="0" w:type="auto"/>
-          </w:tcPr>
-          <w:p>
-            <w:pPr>
-              <w:keepNext w:val="0"/>
-              <w:keepLines w:val="0"/>
-              <w:pageBreakBefore w:val="0"/>
-              <w:widowControl w:val="0"/>
-              <w:kinsoku w:val="0"/>
-              <w:wordWrap/>
-              <w:overflowPunct/>
-              <w:topLinePunct w:val="0"/>
-              <w:autoSpaceDE w:val="0"/>
-              <w:autoSpaceDN w:val="0"/>
-              <w:bidi w:val="0"/>
-              <w:adjustRightInd w:val="0"/>
-              <w:snapToGrid w:val="0"/>
-              <w:spacing w:line="240" w:lineRule="auto"/>
-              <w:textAlignment w:val="baseline"/>
-              <w:rPr>
-                <w:rFonts w:hint="eastAsia" w:eastAsia="宋体"/>
-                <w:b w:val="0"/>
-                <w:bCs w:val="0"/>
-                <w:spacing w:val="5"/>
-                <w:sz w:val="24"/>
-                <w:szCs w:val="24"/>
-                <w:vertAlign w:val="baseline"/>
-                <w:lang w:val="en-US" w:eastAsia="zh-CN"/>
-              </w:rPr>
-            </w:pPr>
-          </w:p>
-        </w:tc>
-        <w:tc>
-          <w:tcPr>
-            <w:tcW w:w="0" w:type="auto"/>
-          </w:tcPr>
-          <w:p>
-            <w:pPr>
-              <w:keepNext w:val="0"/>
-              <w:keepLines w:val="0"/>
-              <w:pageBreakBefore w:val="0"/>
-              <w:widowControl w:val="0"/>
-              <w:kinsoku w:val="0"/>
-              <w:wordWrap/>
-              <w:overflowPunct/>
-              <w:topLinePunct w:val="0"/>
-              <w:autoSpaceDE w:val="0"/>
-              <w:autoSpaceDN w:val="0"/>
-              <w:bidi w:val="0"/>
-              <w:adjustRightInd w:val="0"/>
-              <w:snapToGrid w:val="0"/>
-              <w:spacing w:line="240" w:lineRule="auto"/>
-              <w:textAlignment w:val="baseline"/>
-              <w:rPr>
-                <w:rFonts w:hint="default" w:eastAsia="宋体"/>
-                <w:b w:val="0"/>
-                <w:bCs w:val="0"/>
-                <w:spacing w:val="5"/>
-                <w:sz w:val="24"/>
-                <w:szCs w:val="24"/>
-                <w:vertAlign w:val="baseline"/>
-                <w:lang w:val="en-US" w:eastAsia="en-US"/>
-              </w:rPr>
-            </w:pPr>
-          </w:p>
-        </w:tc>
-        <w:tc>
-          <w:tcPr>
-            <w:tcW w:w="0" w:type="auto"/>
-            <w:shd w:val="clear" w:color="auto" w:fill="auto"/>
-            <w:vAlign w:val="top"/>
-          </w:tcPr>
-          <w:p>
-            <w:pPr>
-              <w:keepNext w:val="0"/>
-              <w:keepLines w:val="0"/>
-              <w:pageBreakBefore w:val="0"/>
-              <w:widowControl w:val="0"/>
-              <w:kinsoku w:val="0"/>
-              <w:wordWrap/>
-              <w:overflowPunct/>
-              <w:topLinePunct w:val="0"/>
-              <w:autoSpaceDE w:val="0"/>
-              <w:autoSpaceDN w:val="0"/>
-              <w:bidi w:val="0"/>
-              <w:adjustRightInd w:val="0"/>
-              <w:snapToGrid w:val="0"/>
-              <w:spacing w:line="240" w:lineRule="auto"/>
-              <w:textAlignment w:val="baseline"/>
-              <w:rPr>
-                <w:rFonts w:hint="default" w:ascii="Arial" w:hAnsi="Arial" w:eastAsia="宋体" w:cs="Arial"/>
-                <w:b w:val="0"/>
-                <w:bCs w:val="0"/>
-                <w:snapToGrid w:val="0"/>
-                <w:color w:val="000000"/>
-                <w:spacing w:val="5"/>
-                <w:kern w:val="0"/>
-                <w:sz w:val="24"/>
-                <w:szCs w:val="24"/>
-                <w:vertAlign w:val="baseline"/>
-                <w:lang w:val="en-US" w:eastAsia="zh-CN" w:bidi="ar-SA"/>
-              </w:rPr>
-            </w:pPr>
-          </w:p>
-        </w:tc>
-      </w:tr>
-      <w:tr>
-        <w:tblPrEx>
-          <w:tblBorders>
-            <w:top w:val="single" w:color="auto" w:sz="4" w:space="0"/>
-            <w:left w:val="single" w:color="auto" w:sz="4" w:space="0"/>
-            <w:bottom w:val="single" w:color="auto" w:sz="4" w:space="0"/>
-            <w:right w:val="single" w:color="auto" w:sz="4" w:space="0"/>
-            <w:insideH w:val="single" w:color="auto" w:sz="4" w:space="0"/>
-            <w:insideV w:val="single" w:color="auto" w:sz="4" w:space="0"/>
-          </w:tblBorders>
-          <w:tblCellMar>
-            <w:top w:w="0" w:type="dxa"/>
-            <w:left w:w="108" w:type="dxa"/>
-            <w:bottom w:w="0" w:type="dxa"/>
-            <w:right w:w="108" w:type="dxa"/>
-          </w:tblCellMar>
-        </w:tblPrEx>
-        <w:trPr>
-          <w:trHeight w:val="303" w:hRule="atLeast"/>
-        </w:trPr>
-        <w:tc>
-          <w:tcPr>
-            <w:tcW w:w="0" w:type="auto"/>
-            <w:vAlign w:val="top"/>
-          </w:tcPr>
-          <w:p>
-            <w:pPr>
-              <w:keepNext w:val="0"/>
-              <w:keepLines w:val="0"/>
-              <w:pageBreakBefore w:val="0"/>
-              <w:widowControl w:val="0"/>
-              <w:kinsoku w:val="0"/>
-              <w:wordWrap/>
-              <w:overflowPunct/>
-              <w:topLinePunct w:val="0"/>
-              <w:autoSpaceDE w:val="0"/>
-              <w:autoSpaceDN w:val="0"/>
-              <w:bidi w:val="0"/>
-              <w:adjustRightInd w:val="0"/>
-              <w:snapToGrid w:val="0"/>
-              <w:spacing w:line="240" w:lineRule="auto"/>
-              <w:textAlignment w:val="baseline"/>
-              <w:rPr>
-                <w:rFonts w:hint="default" w:eastAsia="宋体"/>
-                <w:b w:val="0"/>
-                <w:bCs w:val="0"/>
-                <w:spacing w:val="5"/>
-                <w:sz w:val="24"/>
-                <w:szCs w:val="24"/>
-                <w:vertAlign w:val="baseline"/>
-                <w:lang w:val="en-US" w:eastAsia="zh-CN"/>
-              </w:rPr>
-            </w:pPr>
-            <w:r>
-              <w:rPr>
-                <w:rFonts w:hint="default"/>
-                <w:b w:val="0"/>
-                <w:bCs w:val="0"/>
-                <w:spacing w:val="5"/>
-                <w:sz w:val="24"/>
-                <w:szCs w:val="24"/>
-                <w:lang w:val="en-US" w:eastAsia="en-US"/>
-              </w:rPr>
-              <w:t>A*</w:t>
-            </w:r>
-            <w:r>
-              <w:rPr>
-                <w:rFonts w:hint="eastAsia" w:eastAsia="宋体"/>
-                <w:b w:val="0"/>
-                <w:bCs w:val="0"/>
-                <w:spacing w:val="5"/>
-                <w:sz w:val="24"/>
-                <w:szCs w:val="24"/>
-                <w:lang w:val="en-US" w:eastAsia="zh-CN"/>
-              </w:rPr>
-              <w:t>(Euclidean)</w:t>
-            </w:r>
-          </w:p>
-        </w:tc>
-        <w:tc>
-          <w:tcPr>
-            <w:tcW w:w="0" w:type="auto"/>
-          </w:tcPr>
-          <w:p>
-            <w:pPr>
-              <w:keepNext w:val="0"/>
-              <w:keepLines w:val="0"/>
-              <w:pageBreakBefore w:val="0"/>
-              <w:widowControl w:val="0"/>
-              <w:kinsoku w:val="0"/>
-              <w:wordWrap/>
-              <w:overflowPunct/>
-              <w:topLinePunct w:val="0"/>
-              <w:autoSpaceDE w:val="0"/>
-              <w:autoSpaceDN w:val="0"/>
-              <w:bidi w:val="0"/>
-              <w:adjustRightInd w:val="0"/>
-              <w:snapToGrid w:val="0"/>
-              <w:spacing w:line="240" w:lineRule="auto"/>
-              <w:textAlignment w:val="baseline"/>
-              <w:rPr>
-                <w:rFonts w:hint="default" w:eastAsia="宋体"/>
-                <w:b w:val="0"/>
-                <w:bCs w:val="0"/>
-                <w:spacing w:val="5"/>
-                <w:sz w:val="24"/>
-                <w:szCs w:val="24"/>
-                <w:vertAlign w:val="baseline"/>
-                <w:lang w:val="en-US" w:eastAsia="en-US"/>
-              </w:rPr>
-            </w:pPr>
-          </w:p>
-        </w:tc>
-        <w:tc>
-          <w:tcPr>
-            <w:tcW w:w="0" w:type="auto"/>
-          </w:tcPr>
-          <w:p>
-            <w:pPr>
-              <w:keepNext w:val="0"/>
-              <w:keepLines w:val="0"/>
-              <w:pageBreakBefore w:val="0"/>
-              <w:widowControl w:val="0"/>
-              <w:kinsoku w:val="0"/>
-              <w:wordWrap/>
-              <w:overflowPunct/>
-              <w:topLinePunct w:val="0"/>
-              <w:autoSpaceDE w:val="0"/>
-              <w:autoSpaceDN w:val="0"/>
-              <w:bidi w:val="0"/>
-              <w:adjustRightInd w:val="0"/>
-              <w:snapToGrid w:val="0"/>
-              <w:spacing w:line="240" w:lineRule="auto"/>
-              <w:textAlignment w:val="baseline"/>
-              <w:rPr>
-                <w:rFonts w:hint="eastAsia" w:eastAsia="宋体"/>
-                <w:b w:val="0"/>
-                <w:bCs w:val="0"/>
-                <w:spacing w:val="5"/>
-                <w:sz w:val="24"/>
-                <w:szCs w:val="24"/>
-                <w:vertAlign w:val="baseline"/>
-                <w:lang w:val="en-US" w:eastAsia="zh-CN"/>
-              </w:rPr>
-            </w:pPr>
-          </w:p>
-        </w:tc>
-        <w:tc>
-          <w:tcPr>
-            <w:tcW w:w="0" w:type="auto"/>
-          </w:tcPr>
-          <w:p>
-            <w:pPr>
-              <w:keepNext w:val="0"/>
-              <w:keepLines w:val="0"/>
-              <w:pageBreakBefore w:val="0"/>
-              <w:widowControl w:val="0"/>
-              <w:kinsoku w:val="0"/>
-              <w:wordWrap/>
-              <w:overflowPunct/>
-              <w:topLinePunct w:val="0"/>
-              <w:autoSpaceDE w:val="0"/>
-              <w:autoSpaceDN w:val="0"/>
-              <w:bidi w:val="0"/>
-              <w:adjustRightInd w:val="0"/>
-              <w:snapToGrid w:val="0"/>
-              <w:spacing w:line="240" w:lineRule="auto"/>
-              <w:textAlignment w:val="baseline"/>
-              <w:rPr>
-                <w:rFonts w:hint="default" w:eastAsia="宋体"/>
-                <w:b w:val="0"/>
-                <w:bCs w:val="0"/>
-                <w:spacing w:val="5"/>
-                <w:sz w:val="24"/>
-                <w:szCs w:val="24"/>
-                <w:vertAlign w:val="baseline"/>
-                <w:lang w:val="en-US" w:eastAsia="zh-CN"/>
-              </w:rPr>
-            </w:pPr>
-          </w:p>
-        </w:tc>
-        <w:tc>
-          <w:tcPr>
-            <w:tcW w:w="0" w:type="auto"/>
-          </w:tcPr>
-          <w:p>
-            <w:pPr>
-              <w:keepNext w:val="0"/>
-              <w:keepLines w:val="0"/>
-              <w:pageBreakBefore w:val="0"/>
-              <w:widowControl w:val="0"/>
-              <w:kinsoku w:val="0"/>
-              <w:wordWrap/>
-              <w:overflowPunct/>
-              <w:topLinePunct w:val="0"/>
-              <w:autoSpaceDE w:val="0"/>
-              <w:autoSpaceDN w:val="0"/>
-              <w:bidi w:val="0"/>
-              <w:adjustRightInd w:val="0"/>
-              <w:snapToGrid w:val="0"/>
-              <w:spacing w:line="240" w:lineRule="auto"/>
-              <w:textAlignment w:val="baseline"/>
-              <w:rPr>
-                <w:rFonts w:hint="default" w:eastAsia="宋体"/>
-                <w:b w:val="0"/>
-                <w:bCs w:val="0"/>
-                <w:spacing w:val="5"/>
-                <w:sz w:val="24"/>
-                <w:szCs w:val="24"/>
-                <w:vertAlign w:val="baseline"/>
-                <w:lang w:val="en-US" w:eastAsia="en-US"/>
-              </w:rPr>
-            </w:pPr>
-          </w:p>
-        </w:tc>
-      </w:tr>
-    </w:tbl>
     <w:p>
       <w:pPr>
-        <w:keepNext w:val="0"/>
-        <w:keepLines w:val="0"/>
-        <w:pageBreakBefore w:val="0"/>
-        <w:kinsoku w:val="0"/>
-        <w:wordWrap/>
-        <w:overflowPunct/>
-        <w:topLinePunct w:val="0"/>
-        <w:autoSpaceDE w:val="0"/>
-        <w:autoSpaceDN w:val="0"/>
-        <w:bidi w:val="0"/>
-        <w:adjustRightInd w:val="0"/>
-        <w:snapToGrid w:val="0"/>
-        <w:spacing w:line="240" w:lineRule="auto"/>
-        <w:textAlignment w:val="baseline"/>
         <w:rPr>
           <w:rFonts w:hint="default"/>
           <w:b/>

</xml_diff>

<commit_message>
add observation 5 7 8 9
</commit_message>
<xml_diff>
--- a/report.docx
+++ b/report.docx
@@ -5303,12 +5303,6 @@
             <w:insideH w:val="single" w:color="auto" w:sz="4" w:space="0"/>
             <w:insideV w:val="single" w:color="auto" w:sz="4" w:space="0"/>
           </w:tblBorders>
-          <w:tblCellMar>
-            <w:top w:w="0" w:type="dxa"/>
-            <w:left w:w="108" w:type="dxa"/>
-            <w:bottom w:w="0" w:type="dxa"/>
-            <w:right w:w="108" w:type="dxa"/>
-          </w:tblCellMar>
         </w:tblPrEx>
         <w:trPr>
           <w:jc w:val="center"/>
@@ -18603,6 +18597,7 @@
         <w:keepLines w:val="0"/>
         <w:pageBreakBefore w:val="0"/>
         <w:numPr>
+          <w:ilvl w:val="0"/>
           <w:numId w:val="0"/>
         </w:numPr>
         <w:kinsoku w:val="0"/>
@@ -18669,21 +18664,7 @@
           <w:szCs w:val="24"/>
           <w:lang w:val="en-US" w:eastAsia="zh-CN"/>
         </w:rPr>
-        <w:t>DFS with fixed action ordering getting stuck in deep paths and failing to find a solution as it tries to go as deep as possible in one branch before backtracking. Our results showed that while DFS with fixed ord</w:t>
-      </w:r>
-      <w:bookmarkStart w:id="0" w:name="_GoBack"/>
-      <w:bookmarkEnd w:id="0"/>
-      <w:r>
-        <w:rPr>
-          <w:rFonts w:hint="eastAsia" w:eastAsia="宋体"/>
-          <w:b w:val="0"/>
-          <w:bCs w:val="0"/>
-          <w:spacing w:val="5"/>
-          <w:sz w:val="24"/>
-          <w:szCs w:val="24"/>
-          <w:lang w:val="en-US" w:eastAsia="zh-CN"/>
-        </w:rPr>
-        <w:t>ering failed in some cases, DFS with random action ordering succeeded. Randomization helps explore different paths, and overall, it took less time compared to the fixed order.</w:t>
+        <w:t>DFS with fixed action ordering getting stuck in deep paths and failing to find a solution as it tries to go as deep as possible in one branch before backtracking. Our results showed that while DFS with fixed ordering failed in some cases, DFS with random action ordering succeeded. Randomization helps explore different paths, and overall, it took less time compared to the fixed order.</w:t>
       </w:r>
     </w:p>
     <w:p>
@@ -18692,6 +18673,7 @@
         <w:keepLines w:val="0"/>
         <w:pageBreakBefore w:val="0"/>
         <w:numPr>
+          <w:ilvl w:val="0"/>
           <w:numId w:val="0"/>
         </w:numPr>
         <w:kinsoku w:val="0"/>
@@ -18803,6 +18785,7 @@
         <w:keepLines w:val="0"/>
         <w:pageBreakBefore w:val="0"/>
         <w:numPr>
+          <w:ilvl w:val="0"/>
           <w:numId w:val="0"/>
         </w:numPr>
         <w:kinsoku w:val="0"/>
@@ -18935,6 +18918,67 @@
         <w:pageBreakBefore w:val="0"/>
         <w:numPr>
           <w:ilvl w:val="0"/>
+          <w:numId w:val="2"/>
+        </w:numPr>
+        <w:kinsoku w:val="0"/>
+        <w:wordWrap/>
+        <w:overflowPunct/>
+        <w:topLinePunct w:val="0"/>
+        <w:autoSpaceDE w:val="0"/>
+        <w:autoSpaceDN w:val="0"/>
+        <w:bidi w:val="0"/>
+        <w:adjustRightInd w:val="0"/>
+        <w:snapToGrid w:val="0"/>
+        <w:spacing w:line="240" w:lineRule="auto"/>
+        <w:ind w:left="0" w:leftChars="0" w:firstLine="0" w:firstLineChars="0"/>
+        <w:jc w:val="left"/>
+        <w:textAlignment w:val="baseline"/>
+        <w:rPr>
+          <w:rFonts w:hint="eastAsia" w:cs="Arial"/>
+          <w:snapToGrid w:val="0"/>
+          <w:color w:val="000000"/>
+          <w:spacing w:val="3"/>
+          <w:kern w:val="0"/>
+          <w:sz w:val="24"/>
+          <w:szCs w:val="24"/>
+          <w:lang w:val="en-US" w:eastAsia="zh-CN" w:bidi="ar-SA"/>
+        </w:rPr>
+      </w:pPr>
+      <w:r>
+        <w:rPr>
+          <w:rFonts w:hint="eastAsia" w:cs="Arial"/>
+          <w:snapToGrid w:val="0"/>
+          <w:color w:val="000000"/>
+          <w:spacing w:val="3"/>
+          <w:kern w:val="0"/>
+          <w:sz w:val="24"/>
+          <w:szCs w:val="24"/>
+          <w:lang w:val="en-US" w:eastAsia="zh-CN" w:bidi="ar-SA"/>
+        </w:rPr>
+        <w:t xml:space="preserve">Loop checking prevents revisiting explored states, improving efficiency and reducing redundancy. Our results show that enabling it significantly increases the success rate of searches while reducing </w:t>
+      </w:r>
+      <w:bookmarkStart w:id="0" w:name="_GoBack"/>
+      <w:bookmarkEnd w:id="0"/>
+      <w:r>
+        <w:rPr>
+          <w:rFonts w:hint="eastAsia" w:cs="Arial"/>
+          <w:snapToGrid w:val="0"/>
+          <w:color w:val="000000"/>
+          <w:spacing w:val="3"/>
+          <w:kern w:val="0"/>
+          <w:sz w:val="24"/>
+          <w:szCs w:val="24"/>
+          <w:lang w:val="en-US" w:eastAsia="zh-CN" w:bidi="ar-SA"/>
+        </w:rPr>
+        <w:t>the total nodes tested and computation time.</w:t>
+      </w:r>
+    </w:p>
+    <w:p>
+      <w:pPr>
+        <w:keepNext w:val="0"/>
+        <w:keepLines w:val="0"/>
+        <w:pageBreakBefore w:val="0"/>
+        <w:numPr>
           <w:numId w:val="0"/>
         </w:numPr>
         <w:kinsoku w:val="0"/>
@@ -18947,6 +18991,7 @@
         <w:adjustRightInd w:val="0"/>
         <w:snapToGrid w:val="0"/>
         <w:spacing w:line="240" w:lineRule="auto"/>
+        <w:ind w:leftChars="0"/>
         <w:jc w:val="left"/>
         <w:textAlignment w:val="baseline"/>
         <w:rPr>
@@ -18960,7 +19005,29 @@
           <w:lang w:val="en-US" w:eastAsia="zh-CN" w:bidi="ar-SA"/>
         </w:rPr>
       </w:pPr>
-      <w:r>
+    </w:p>
+    <w:p>
+      <w:pPr>
+        <w:keepNext w:val="0"/>
+        <w:keepLines w:val="0"/>
+        <w:pageBreakBefore w:val="0"/>
+        <w:numPr>
+          <w:ilvl w:val="0"/>
+          <w:numId w:val="2"/>
+        </w:numPr>
+        <w:kinsoku w:val="0"/>
+        <w:wordWrap/>
+        <w:overflowPunct/>
+        <w:topLinePunct w:val="0"/>
+        <w:autoSpaceDE w:val="0"/>
+        <w:autoSpaceDN w:val="0"/>
+        <w:bidi w:val="0"/>
+        <w:adjustRightInd w:val="0"/>
+        <w:snapToGrid w:val="0"/>
+        <w:spacing w:line="240" w:lineRule="auto"/>
+        <w:ind w:left="0" w:leftChars="0" w:firstLine="0" w:firstLineChars="0"/>
+        <w:jc w:val="left"/>
+        <w:textAlignment w:val="baseline"/>
         <w:rPr>
           <w:rFonts w:hint="eastAsia" w:cs="Arial"/>
           <w:snapToGrid w:val="0"/>
@@ -18971,7 +19038,19 @@
           <w:szCs w:val="24"/>
           <w:lang w:val="en-US" w:eastAsia="zh-CN" w:bidi="ar-SA"/>
         </w:rPr>
-        <w:t>5 Loop check</w:t>
+      </w:pPr>
+      <w:r>
+        <w:rPr>
+          <w:rFonts w:hint="eastAsia" w:cs="Arial"/>
+          <w:snapToGrid w:val="0"/>
+          <w:color w:val="000000"/>
+          <w:spacing w:val="3"/>
+          <w:kern w:val="0"/>
+          <w:sz w:val="24"/>
+          <w:szCs w:val="24"/>
+          <w:lang w:val="en-US" w:eastAsia="zh-CN" w:bidi="ar-SA"/>
+        </w:rPr>
+        <w:t>The balance between the cost and heuristic in A* search algorithms is essential in determining the search strategy. If the heuristic is given too much weight compared to the cost, the search may prioritize estimated distance over actual cost, resulting in suboptimal paths. Conversely, if the cost is emphasized more, the search can become too greedy and inefficient. Through experimentation, we found a balanced ratio that worked well and provided faster results.</w:t>
       </w:r>
     </w:p>
     <w:p>
@@ -19014,7 +19093,7 @@
         <w:pageBreakBefore w:val="0"/>
         <w:numPr>
           <w:ilvl w:val="0"/>
-          <w:numId w:val="0"/>
+          <w:numId w:val="2"/>
         </w:numPr>
         <w:kinsoku w:val="0"/>
         <w:wordWrap/>
@@ -19026,8 +19105,21 @@
         <w:adjustRightInd w:val="0"/>
         <w:snapToGrid w:val="0"/>
         <w:spacing w:line="240" w:lineRule="auto"/>
+        <w:ind w:left="0" w:leftChars="0" w:firstLine="0" w:firstLineChars="0"/>
         <w:jc w:val="left"/>
         <w:textAlignment w:val="baseline"/>
+        <w:rPr>
+          <w:rFonts w:hint="default" w:cs="Arial"/>
+          <w:snapToGrid w:val="0"/>
+          <w:color w:val="000000"/>
+          <w:spacing w:val="3"/>
+          <w:kern w:val="0"/>
+          <w:sz w:val="24"/>
+          <w:szCs w:val="24"/>
+          <w:lang w:val="en-US" w:eastAsia="zh-CN" w:bidi="ar-SA"/>
+        </w:rPr>
+      </w:pPr>
+      <w:r>
         <w:rPr>
           <w:rFonts w:hint="eastAsia" w:cs="Arial"/>
           <w:snapToGrid w:val="0"/>
@@ -19038,19 +19130,7 @@
           <w:szCs w:val="24"/>
           <w:lang w:val="en-US" w:eastAsia="zh-CN" w:bidi="ar-SA"/>
         </w:rPr>
-      </w:pPr>
-      <w:r>
-        <w:rPr>
-          <w:rFonts w:hint="eastAsia" w:cs="Arial"/>
-          <w:snapToGrid w:val="0"/>
-          <w:color w:val="000000"/>
-          <w:spacing w:val="3"/>
-          <w:kern w:val="0"/>
-          <w:sz w:val="24"/>
-          <w:szCs w:val="24"/>
-          <w:lang w:val="en-US" w:eastAsia="zh-CN" w:bidi="ar-SA"/>
-        </w:rPr>
-        <w:t>The balance between the cost and heuristic in A* search algorithms is essential in determining the search strategy. If the heuristic is given too much weight compared to the cost, the search may prioritize estimated distance over actual cost, resulting in suboptimal paths. Conversely, if the cost is emphasized more, the search can become too greedy and inefficient. Through experimentation, we found a balanced ratio that worked well and provided faster results.</w:t>
+        <w:t>The larger the puzzle, the greater the number of tiles, and the farther the tiles need to be moved from their initial to their goal positions, the more difficult the puzzle becomes.</w:t>
       </w:r>
     </w:p>
     <w:p>
@@ -19075,6 +19155,40 @@
         <w:jc w:val="left"/>
         <w:textAlignment w:val="baseline"/>
         <w:rPr>
+          <w:rFonts w:hint="default" w:cs="Arial"/>
+          <w:snapToGrid w:val="0"/>
+          <w:color w:val="000000"/>
+          <w:spacing w:val="3"/>
+          <w:kern w:val="0"/>
+          <w:sz w:val="24"/>
+          <w:szCs w:val="24"/>
+          <w:lang w:val="en-US" w:eastAsia="zh-CN" w:bidi="ar-SA"/>
+        </w:rPr>
+      </w:pPr>
+    </w:p>
+    <w:p>
+      <w:pPr>
+        <w:keepNext w:val="0"/>
+        <w:keepLines w:val="0"/>
+        <w:pageBreakBefore w:val="0"/>
+        <w:numPr>
+          <w:ilvl w:val="0"/>
+          <w:numId w:val="2"/>
+        </w:numPr>
+        <w:kinsoku w:val="0"/>
+        <w:wordWrap/>
+        <w:overflowPunct/>
+        <w:topLinePunct w:val="0"/>
+        <w:autoSpaceDE w:val="0"/>
+        <w:autoSpaceDN w:val="0"/>
+        <w:bidi w:val="0"/>
+        <w:adjustRightInd w:val="0"/>
+        <w:snapToGrid w:val="0"/>
+        <w:spacing w:line="240" w:lineRule="auto"/>
+        <w:ind w:left="0" w:leftChars="0" w:firstLine="0" w:firstLineChars="0"/>
+        <w:jc w:val="left"/>
+        <w:textAlignment w:val="baseline"/>
+        <w:rPr>
           <w:rFonts w:hint="eastAsia" w:cs="Arial"/>
           <w:snapToGrid w:val="0"/>
           <w:color w:val="000000"/>
@@ -19085,6 +19199,44 @@
           <w:lang w:val="en-US" w:eastAsia="zh-CN" w:bidi="ar-SA"/>
         </w:rPr>
       </w:pPr>
+      <w:r>
+        <w:rPr>
+          <w:rFonts w:hint="eastAsia" w:cs="Arial"/>
+          <w:snapToGrid w:val="0"/>
+          <w:color w:val="000000"/>
+          <w:spacing w:val="3"/>
+          <w:kern w:val="0"/>
+          <w:sz w:val="24"/>
+          <w:szCs w:val="24"/>
+          <w:lang w:val="en-US" w:eastAsia="zh-CN" w:bidi="ar-SA"/>
+        </w:rPr>
+        <w:t>As puzzle complexity increases, the path length, number of nodes tested, and computation time generally increase for most algorithms. However, for A* based on E</w:t>
+      </w:r>
+      <w:r>
+        <w:rPr>
+          <w:rFonts w:hint="eastAsia" w:eastAsia="宋体"/>
+          <w:b w:val="0"/>
+          <w:bCs w:val="0"/>
+          <w:spacing w:val="5"/>
+          <w:sz w:val="24"/>
+          <w:szCs w:val="24"/>
+          <w:lang w:val="en-US" w:eastAsia="zh-CN"/>
+        </w:rPr>
+        <w:t>uclidean distance</w:t>
+      </w:r>
+      <w:r>
+        <w:rPr>
+          <w:rFonts w:hint="eastAsia" w:cs="Arial"/>
+          <w:snapToGrid w:val="0"/>
+          <w:color w:val="000000"/>
+          <w:spacing w:val="3"/>
+          <w:kern w:val="0"/>
+          <w:sz w:val="24"/>
+          <w:szCs w:val="24"/>
+          <w:lang w:val="en-US" w:eastAsia="zh-CN" w:bidi="ar-SA"/>
+        </w:rPr>
+        <w:t>, the number of tested nodes may not always strictly increase with difficulty. This is because a well-designed heuristic can more effectively guide the search in harder puzzles, sometimes resulting in fewer nodes being explored compared to moderately difficult puzzles.</w:t>
+      </w:r>
     </w:p>
     <w:p>
       <w:pPr>
@@ -19118,96 +19270,53 @@
           <w:lang w:val="en-US" w:eastAsia="zh-CN" w:bidi="ar-SA"/>
         </w:rPr>
       </w:pPr>
-      <w:r>
-        <w:rPr>
-          <w:rFonts w:hint="eastAsia" w:cs="Arial"/>
+    </w:p>
+    <w:p>
+      <w:pPr>
+        <w:keepNext w:val="0"/>
+        <w:keepLines w:val="0"/>
+        <w:pageBreakBefore w:val="0"/>
+        <w:numPr>
+          <w:ilvl w:val="0"/>
+          <w:numId w:val="2"/>
+        </w:numPr>
+        <w:kinsoku w:val="0"/>
+        <w:wordWrap/>
+        <w:overflowPunct/>
+        <w:topLinePunct w:val="0"/>
+        <w:autoSpaceDE w:val="0"/>
+        <w:autoSpaceDN w:val="0"/>
+        <w:bidi w:val="0"/>
+        <w:adjustRightInd w:val="0"/>
+        <w:snapToGrid w:val="0"/>
+        <w:spacing w:line="240" w:lineRule="auto"/>
+        <w:ind w:left="0" w:leftChars="0" w:firstLine="0" w:firstLineChars="0"/>
+        <w:jc w:val="left"/>
+        <w:textAlignment w:val="baseline"/>
+        <w:rPr>
+          <w:rFonts w:hint="eastAsia" w:eastAsia="宋体" w:cs="Arial"/>
+          <w:b w:val="0"/>
+          <w:bCs w:val="0"/>
           <w:snapToGrid w:val="0"/>
           <w:color w:val="000000"/>
-          <w:spacing w:val="3"/>
+          <w:spacing w:val="5"/>
           <w:kern w:val="0"/>
           <w:sz w:val="24"/>
           <w:szCs w:val="24"/>
           <w:lang w:val="en-US" w:eastAsia="zh-CN" w:bidi="ar-SA"/>
         </w:rPr>
-        <w:t>7 Puzzle越大</w:t>
-      </w:r>
-      <w:r>
-        <w:rPr>
-          <w:rFonts w:hint="default" w:cs="Arial"/>
-          <w:snapToGrid w:val="0"/>
-          <w:color w:val="000000"/>
-          <w:spacing w:val="3"/>
-          <w:kern w:val="0"/>
-          <w:sz w:val="24"/>
-          <w:szCs w:val="24"/>
-          <w:lang w:val="en-US" w:eastAsia="zh-CN" w:bidi="ar-SA"/>
-        </w:rPr>
-        <w:t>、初始状态和目标</w:t>
-      </w:r>
-      <w:r>
-        <w:rPr>
-          <w:rFonts w:hint="eastAsia" w:cs="Arial"/>
-          <w:snapToGrid w:val="0"/>
-          <w:color w:val="000000"/>
-          <w:spacing w:val="3"/>
-          <w:kern w:val="0"/>
-          <w:sz w:val="24"/>
-          <w:szCs w:val="24"/>
-          <w:lang w:val="en-US" w:eastAsia="zh-CN" w:bidi="ar-SA"/>
-        </w:rPr>
-        <w:t>状态</w:t>
-      </w:r>
-      <w:r>
-        <w:rPr>
-          <w:rFonts w:hint="default" w:cs="Arial"/>
-          <w:snapToGrid w:val="0"/>
-          <w:color w:val="000000"/>
-          <w:spacing w:val="3"/>
-          <w:kern w:val="0"/>
-          <w:sz w:val="24"/>
-          <w:szCs w:val="24"/>
-          <w:lang w:val="en-US" w:eastAsia="zh-CN" w:bidi="ar-SA"/>
-        </w:rPr>
-        <w:t>中的方块数量</w:t>
-      </w:r>
-      <w:r>
-        <w:rPr>
-          <w:rFonts w:hint="eastAsia" w:cs="Arial"/>
-          <w:snapToGrid w:val="0"/>
-          <w:color w:val="000000"/>
-          <w:spacing w:val="3"/>
-          <w:kern w:val="0"/>
-          <w:sz w:val="24"/>
-          <w:szCs w:val="24"/>
-          <w:lang w:val="en-US" w:eastAsia="zh-CN" w:bidi="ar-SA"/>
-        </w:rPr>
-        <w:t>越多、相同滑块在初始状态和目标状态中距离越远，</w:t>
-      </w:r>
-      <w:r>
-        <w:rPr>
-          <w:rFonts w:hint="default" w:cs="Arial"/>
-          <w:snapToGrid w:val="0"/>
-          <w:color w:val="000000"/>
-          <w:spacing w:val="3"/>
-          <w:kern w:val="0"/>
-          <w:sz w:val="24"/>
-          <w:szCs w:val="24"/>
-          <w:lang w:val="en-US" w:eastAsia="zh-CN" w:bidi="ar-SA"/>
-        </w:rPr>
-        <w:t>谜题的</w:t>
-      </w:r>
-      <w:r>
-        <w:rPr>
-          <w:rFonts w:hint="eastAsia" w:cs="Arial"/>
-          <w:snapToGrid w:val="0"/>
-          <w:color w:val="000000"/>
-          <w:spacing w:val="3"/>
-          <w:kern w:val="0"/>
-          <w:sz w:val="24"/>
-          <w:szCs w:val="24"/>
-          <w:lang w:val="en-US" w:eastAsia="zh-CN" w:bidi="ar-SA"/>
-        </w:rPr>
-        <w:t>难度就更大</w:t>
+      </w:pPr>
+      <w:r>
+        <w:rPr>
+          <w:rFonts w:hint="eastAsia" w:eastAsia="宋体"/>
+          <w:b w:val="0"/>
+          <w:bCs w:val="0"/>
+          <w:spacing w:val="5"/>
+          <w:sz w:val="24"/>
+          <w:szCs w:val="24"/>
+          <w:lang w:val="en-US" w:eastAsia="zh-CN"/>
+        </w:rPr>
+        <w:t>For highly complex puzzles, uninformed search methods like BFS and DFS often fail due to excessive memory usage or time constraints. In contrast, heuristic-based search algorithms, such as Best-First Search and A*, demonstrate superior performance. By leveraging heuristics, they efficiently prune the search space, significantly reducing the number of explored nodes and computation time, making them viable solutions even for difficult puzzles.</w:t>
       </w:r>
     </w:p>
     <w:p>
@@ -19242,247 +19351,6 @@
           <w:lang w:val="en-US" w:eastAsia="zh-CN" w:bidi="ar-SA"/>
         </w:rPr>
       </w:pPr>
-    </w:p>
-    <w:p>
-      <w:pPr>
-        <w:keepNext w:val="0"/>
-        <w:keepLines w:val="0"/>
-        <w:pageBreakBefore w:val="0"/>
-        <w:numPr>
-          <w:ilvl w:val="0"/>
-          <w:numId w:val="0"/>
-        </w:numPr>
-        <w:kinsoku w:val="0"/>
-        <w:wordWrap/>
-        <w:overflowPunct/>
-        <w:topLinePunct w:val="0"/>
-        <w:autoSpaceDE w:val="0"/>
-        <w:autoSpaceDN w:val="0"/>
-        <w:bidi w:val="0"/>
-        <w:adjustRightInd w:val="0"/>
-        <w:snapToGrid w:val="0"/>
-        <w:spacing w:line="240" w:lineRule="auto"/>
-        <w:jc w:val="left"/>
-        <w:textAlignment w:val="baseline"/>
-        <w:rPr>
-          <w:rFonts w:hint="default" w:cs="Arial"/>
-          <w:snapToGrid w:val="0"/>
-          <w:color w:val="000000"/>
-          <w:spacing w:val="3"/>
-          <w:kern w:val="0"/>
-          <w:sz w:val="24"/>
-          <w:szCs w:val="24"/>
-          <w:lang w:val="en-US" w:eastAsia="zh-CN" w:bidi="ar-SA"/>
-        </w:rPr>
-      </w:pPr>
-      <w:r>
-        <w:rPr>
-          <w:rFonts w:hint="eastAsia" w:cs="Arial"/>
-          <w:snapToGrid w:val="0"/>
-          <w:color w:val="000000"/>
-          <w:spacing w:val="3"/>
-          <w:kern w:val="0"/>
-          <w:sz w:val="24"/>
-          <w:szCs w:val="24"/>
-          <w:lang w:val="en-US" w:eastAsia="zh-CN" w:bidi="ar-SA"/>
-        </w:rPr>
-        <w:t>8 面对puzzle难度的增加，每个算法得到的path，</w:t>
-      </w:r>
-      <w:r>
-        <w:rPr>
-          <w:rFonts w:hint="default" w:cs="Arial"/>
-          <w:snapToGrid w:val="0"/>
-          <w:color w:val="000000"/>
-          <w:spacing w:val="3"/>
-          <w:kern w:val="0"/>
-          <w:sz w:val="24"/>
-          <w:szCs w:val="24"/>
-          <w:lang w:val="en-US" w:eastAsia="zh-CN" w:bidi="ar-SA"/>
-        </w:rPr>
-        <w:t>生成的节点和花费的时间都显著增加</w:t>
-      </w:r>
-    </w:p>
-    <w:p>
-      <w:pPr>
-        <w:keepNext w:val="0"/>
-        <w:keepLines w:val="0"/>
-        <w:pageBreakBefore w:val="0"/>
-        <w:numPr>
-          <w:ilvl w:val="0"/>
-          <w:numId w:val="0"/>
-        </w:numPr>
-        <w:kinsoku w:val="0"/>
-        <w:wordWrap/>
-        <w:overflowPunct/>
-        <w:topLinePunct w:val="0"/>
-        <w:autoSpaceDE w:val="0"/>
-        <w:autoSpaceDN w:val="0"/>
-        <w:bidi w:val="0"/>
-        <w:adjustRightInd w:val="0"/>
-        <w:snapToGrid w:val="0"/>
-        <w:spacing w:line="240" w:lineRule="auto"/>
-        <w:jc w:val="left"/>
-        <w:textAlignment w:val="baseline"/>
-        <w:rPr>
-          <w:rFonts w:hint="default" w:cs="Arial"/>
-          <w:snapToGrid w:val="0"/>
-          <w:color w:val="000000"/>
-          <w:spacing w:val="3"/>
-          <w:kern w:val="0"/>
-          <w:sz w:val="24"/>
-          <w:szCs w:val="24"/>
-          <w:lang w:val="en-US" w:eastAsia="zh-CN" w:bidi="ar-SA"/>
-        </w:rPr>
-      </w:pPr>
-    </w:p>
-    <w:p>
-      <w:pPr>
-        <w:keepNext w:val="0"/>
-        <w:keepLines w:val="0"/>
-        <w:pageBreakBefore w:val="0"/>
-        <w:numPr>
-          <w:ilvl w:val="0"/>
-          <w:numId w:val="0"/>
-        </w:numPr>
-        <w:kinsoku w:val="0"/>
-        <w:wordWrap/>
-        <w:overflowPunct/>
-        <w:topLinePunct w:val="0"/>
-        <w:autoSpaceDE w:val="0"/>
-        <w:autoSpaceDN w:val="0"/>
-        <w:bidi w:val="0"/>
-        <w:adjustRightInd w:val="0"/>
-        <w:snapToGrid w:val="0"/>
-        <w:spacing w:line="240" w:lineRule="auto"/>
-        <w:jc w:val="left"/>
-        <w:textAlignment w:val="baseline"/>
-        <w:rPr>
-          <w:rFonts w:hint="default" w:cs="Arial"/>
-          <w:snapToGrid w:val="0"/>
-          <w:color w:val="000000"/>
-          <w:spacing w:val="3"/>
-          <w:kern w:val="0"/>
-          <w:sz w:val="24"/>
-          <w:szCs w:val="24"/>
-          <w:lang w:val="en-US" w:eastAsia="zh-CN" w:bidi="ar-SA"/>
-        </w:rPr>
-      </w:pPr>
-      <w:r>
-        <w:rPr>
-          <w:rFonts w:hint="eastAsia" w:eastAsia="宋体"/>
-          <w:b w:val="0"/>
-          <w:bCs w:val="0"/>
-          <w:spacing w:val="5"/>
-          <w:sz w:val="24"/>
-          <w:szCs w:val="24"/>
-          <w:lang w:val="en-US" w:eastAsia="zh-CN"/>
-        </w:rPr>
-        <w:t>9 面对复杂puzzle</w:t>
-      </w:r>
-      <w:r>
-        <w:rPr>
-          <w:rFonts w:hint="default" w:cs="Arial"/>
-          <w:snapToGrid w:val="0"/>
-          <w:color w:val="000000"/>
-          <w:spacing w:val="3"/>
-          <w:kern w:val="0"/>
-          <w:sz w:val="24"/>
-          <w:szCs w:val="24"/>
-          <w:lang w:val="en-US" w:eastAsia="zh-CN" w:bidi="ar-SA"/>
-        </w:rPr>
-        <w:t>，BFS和DFS</w:t>
-      </w:r>
-      <w:r>
-        <w:rPr>
-          <w:rFonts w:hint="eastAsia" w:cs="Arial"/>
-          <w:snapToGrid w:val="0"/>
-          <w:color w:val="000000"/>
-          <w:spacing w:val="3"/>
-          <w:kern w:val="0"/>
-          <w:sz w:val="24"/>
-          <w:szCs w:val="24"/>
-          <w:lang w:val="en-US" w:eastAsia="zh-CN" w:bidi="ar-SA"/>
-        </w:rPr>
-        <w:t>会因为</w:t>
-      </w:r>
-      <w:r>
-        <w:rPr>
-          <w:rFonts w:hint="default" w:cs="Arial"/>
-          <w:snapToGrid w:val="0"/>
-          <w:color w:val="000000"/>
-          <w:spacing w:val="3"/>
-          <w:kern w:val="0"/>
-          <w:sz w:val="24"/>
-          <w:szCs w:val="24"/>
-          <w:lang w:val="en-US" w:eastAsia="zh-CN" w:bidi="ar-SA"/>
-        </w:rPr>
-        <w:t>超时而无法产生结果。</w:t>
-      </w:r>
-      <w:r>
-        <w:rPr>
-          <w:rFonts w:hint="eastAsia" w:cs="Arial"/>
-          <w:snapToGrid w:val="0"/>
-          <w:color w:val="000000"/>
-          <w:spacing w:val="3"/>
-          <w:kern w:val="0"/>
-          <w:sz w:val="24"/>
-          <w:szCs w:val="24"/>
-          <w:lang w:val="en-US" w:eastAsia="zh-CN" w:bidi="ar-SA"/>
-        </w:rPr>
-        <w:t>但</w:t>
-      </w:r>
-      <w:r>
-        <w:rPr>
-          <w:rFonts w:hint="default" w:cs="Arial"/>
-          <w:snapToGrid w:val="0"/>
-          <w:color w:val="000000"/>
-          <w:spacing w:val="3"/>
-          <w:kern w:val="0"/>
-          <w:sz w:val="24"/>
-          <w:szCs w:val="24"/>
-          <w:lang w:val="en-US" w:eastAsia="zh-CN" w:bidi="ar-SA"/>
-        </w:rPr>
-        <w:t>基于启发式的搜索（</w:t>
-      </w:r>
-      <w:r>
-        <w:rPr>
-          <w:rFonts w:hint="eastAsia" w:cs="Arial"/>
-          <w:snapToGrid w:val="0"/>
-          <w:color w:val="000000"/>
-          <w:spacing w:val="3"/>
-          <w:kern w:val="0"/>
-          <w:sz w:val="24"/>
-          <w:szCs w:val="24"/>
-          <w:lang w:val="en-US" w:eastAsia="zh-CN" w:bidi="ar-SA"/>
-        </w:rPr>
-        <w:t>best first , A*,</w:t>
-      </w:r>
-      <w:r>
-        <w:rPr>
-          <w:rFonts w:hint="default" w:cs="Arial"/>
-          <w:snapToGrid w:val="0"/>
-          <w:color w:val="000000"/>
-          <w:spacing w:val="3"/>
-          <w:kern w:val="0"/>
-          <w:sz w:val="24"/>
-          <w:szCs w:val="24"/>
-          <w:lang w:val="en-US" w:eastAsia="zh-CN" w:bidi="ar-SA"/>
-        </w:rPr>
-        <w:t>）</w:t>
-      </w:r>
-      <w:r>
-        <w:rPr>
-          <w:rFonts w:hint="eastAsia" w:cs="Arial"/>
-          <w:snapToGrid w:val="0"/>
-          <w:color w:val="000000"/>
-          <w:spacing w:val="3"/>
-          <w:kern w:val="0"/>
-          <w:sz w:val="24"/>
-          <w:szCs w:val="24"/>
-          <w:lang w:val="en-US" w:eastAsia="zh-CN" w:bidi="ar-SA"/>
-        </w:rPr>
-        <w:t>可以成功搜索</w:t>
-      </w:r>
     </w:p>
     <w:sectPr>
       <w:pgSz w:w="11906" w:h="16838"/>

</xml_diff>

<commit_message>
add test result of robot_simple and robot_middle in report
</commit_message>
<xml_diff>
--- a/report.docx
+++ b/report.docx
@@ -14604,11 +14604,11 @@
         </w:tblCellMar>
       </w:tblPr>
       <w:tblGrid>
-        <w:gridCol w:w="3276"/>
-        <w:gridCol w:w="1616"/>
-        <w:gridCol w:w="1464"/>
-        <w:gridCol w:w="2245"/>
-        <w:gridCol w:w="1722"/>
+        <w:gridCol w:w="3275"/>
+        <w:gridCol w:w="1816"/>
+        <w:gridCol w:w="1507"/>
+        <w:gridCol w:w="2311"/>
+        <w:gridCol w:w="1773"/>
       </w:tblGrid>
       <w:tr>
         <w:tblPrEx>
@@ -14632,7 +14632,7 @@
         </w:trPr>
         <w:tc>
           <w:tcPr>
-            <w:tcW w:w="3276" w:type="dxa"/>
+            <w:tcW w:w="3275" w:type="dxa"/>
             <w:tcBorders>
               <w:top w:val="single" w:color="000000" w:sz="4" w:space="0"/>
               <w:left w:val="single" w:color="000000" w:sz="4" w:space="0"/>
@@ -14676,7 +14676,7 @@
         </w:tc>
         <w:tc>
           <w:tcPr>
-            <w:tcW w:w="1616" w:type="dxa"/>
+            <w:tcW w:w="1764" w:type="dxa"/>
             <w:tcBorders>
               <w:top w:val="single" w:color="000000" w:sz="4" w:space="0"/>
               <w:left w:val="single" w:color="000000" w:sz="4" w:space="0"/>
@@ -14942,9 +14942,12 @@
             <w:right w:w="108" w:type="dxa"/>
           </w:tblCellMar>
         </w:tblPrEx>
+        <w:trPr>
+          <w:trHeight w:val="90" w:hRule="atLeast"/>
+        </w:trPr>
         <w:tc>
           <w:tcPr>
-            <w:tcW w:w="3276" w:type="dxa"/>
+            <w:tcW w:w="3275" w:type="dxa"/>
             <w:tcBorders>
               <w:top w:val="single" w:color="000000" w:sz="4" w:space="0"/>
               <w:left w:val="single" w:color="000000" w:sz="4" w:space="0"/>
@@ -15035,9 +15038,8 @@
         </w:tc>
         <w:tc>
           <w:tcPr>
-            <w:tcW w:w="7047" w:type="dxa"/>
+            <w:tcW w:w="7407" w:type="dxa"/>
             <w:gridSpan w:val="4"/>
-            <w:vMerge w:val="restart"/>
             <w:tcBorders>
               <w:top w:val="single" w:color="000000" w:sz="4" w:space="0"/>
               <w:left w:val="single" w:color="000000" w:sz="4" w:space="0"/>
@@ -15066,7 +15068,7 @@
               <w:jc w:val="center"/>
               <w:textAlignment w:val="baseline"/>
               <w:rPr>
-                <w:rFonts w:hint="default" w:eastAsia="宋体"/>
+                <w:rFonts w:hint="eastAsia" w:eastAsia="宋体"/>
                 <w:b w:val="0"/>
                 <w:bCs w:val="0"/>
                 <w:spacing w:val="5"/>
@@ -15111,7 +15113,7 @@
         </w:tblPrEx>
         <w:tc>
           <w:tcPr>
-            <w:tcW w:w="3276" w:type="dxa"/>
+            <w:tcW w:w="3275" w:type="dxa"/>
             <w:tcBorders>
               <w:top w:val="single" w:color="000000" w:sz="4" w:space="0"/>
               <w:left w:val="single" w:color="000000" w:sz="4" w:space="0"/>
@@ -15262,9 +15264,82 @@
         </w:tc>
         <w:tc>
           <w:tcPr>
-            <w:tcW w:w="7047" w:type="dxa"/>
+            <w:tcW w:w="7407" w:type="dxa"/>
             <w:gridSpan w:val="4"/>
-            <w:vMerge w:val="continue"/>
+            <w:tcBorders>
+              <w:top w:val="single" w:color="000000" w:sz="4" w:space="0"/>
+              <w:left w:val="single" w:color="000000" w:sz="4" w:space="0"/>
+              <w:bottom w:val="single" w:color="000000" w:sz="4" w:space="0"/>
+              <w:right w:val="single" w:color="000000" w:sz="4" w:space="0"/>
+            </w:tcBorders>
+            <w:shd w:val="clear" w:color="auto" w:fill="auto"/>
+            <w:vAlign w:val="center"/>
+          </w:tcPr>
+          <w:p>
+            <w:pPr>
+              <w:keepNext w:val="0"/>
+              <w:keepLines w:val="0"/>
+              <w:pageBreakBefore w:val="0"/>
+              <w:widowControl w:val="0"/>
+              <w:kinsoku w:val="0"/>
+              <w:wordWrap/>
+              <w:overflowPunct/>
+              <w:topLinePunct w:val="0"/>
+              <w:autoSpaceDE w:val="0"/>
+              <w:autoSpaceDN w:val="0"/>
+              <w:bidi w:val="0"/>
+              <w:adjustRightInd w:val="0"/>
+              <w:snapToGrid w:val="0"/>
+              <w:spacing w:line="240" w:lineRule="auto"/>
+              <w:jc w:val="center"/>
+              <w:textAlignment w:val="baseline"/>
+              <w:rPr>
+                <w:rFonts w:hint="default" w:eastAsia="宋体"/>
+                <w:b w:val="0"/>
+                <w:bCs w:val="0"/>
+                <w:spacing w:val="5"/>
+                <w:sz w:val="24"/>
+                <w:szCs w:val="24"/>
+                <w:vertAlign w:val="baseline"/>
+                <w:lang w:val="en-US" w:eastAsia="zh-CN"/>
+              </w:rPr>
+            </w:pPr>
+            <w:r>
+              <w:rPr>
+                <w:rFonts w:hint="eastAsia" w:eastAsia="宋体"/>
+                <w:b w:val="0"/>
+                <w:bCs w:val="0"/>
+                <w:spacing w:val="5"/>
+                <w:sz w:val="24"/>
+                <w:szCs w:val="24"/>
+                <w:vertAlign w:val="baseline"/>
+                <w:lang w:val="en-US" w:eastAsia="zh-CN"/>
+              </w:rPr>
+              <w:t>Failed</w:t>
+            </w:r>
+          </w:p>
+        </w:tc>
+      </w:tr>
+      <w:tr>
+        <w:tblPrEx>
+          <w:tblBorders>
+            <w:top w:val="single" w:color="auto" w:sz="4" w:space="0"/>
+            <w:left w:val="single" w:color="auto" w:sz="4" w:space="0"/>
+            <w:bottom w:val="single" w:color="auto" w:sz="4" w:space="0"/>
+            <w:right w:val="single" w:color="auto" w:sz="4" w:space="0"/>
+            <w:insideH w:val="single" w:color="auto" w:sz="4" w:space="0"/>
+            <w:insideV w:val="single" w:color="auto" w:sz="4" w:space="0"/>
+          </w:tblBorders>
+          <w:tblCellMar>
+            <w:top w:w="0" w:type="dxa"/>
+            <w:left w:w="108" w:type="dxa"/>
+            <w:bottom w:w="0" w:type="dxa"/>
+            <w:right w:w="108" w:type="dxa"/>
+          </w:tblCellMar>
+        </w:tblPrEx>
+        <w:tc>
+          <w:tcPr>
+            <w:tcW w:w="3275" w:type="dxa"/>
             <w:tcBorders>
               <w:top w:val="single" w:color="000000" w:sz="4" w:space="0"/>
               <w:left w:val="single" w:color="000000" w:sz="4" w:space="0"/>
@@ -15293,7 +15368,7 @@
               <w:jc w:val="center"/>
               <w:textAlignment w:val="baseline"/>
               <w:rPr>
-                <w:rFonts w:hint="default" w:eastAsia="宋体"/>
+                <w:rFonts w:hint="eastAsia" w:eastAsia="宋体"/>
                 <w:b w:val="0"/>
                 <w:bCs w:val="0"/>
                 <w:spacing w:val="5"/>
@@ -15303,29 +15378,120 @@
                 <w:lang w:val="en-US" w:eastAsia="zh-CN"/>
               </w:rPr>
             </w:pPr>
+            <w:r>
+              <w:rPr>
+                <w:rFonts w:hint="eastAsia" w:eastAsia="宋体"/>
+                <w:b w:val="0"/>
+                <w:bCs w:val="0"/>
+                <w:spacing w:val="5"/>
+                <w:sz w:val="24"/>
+                <w:szCs w:val="24"/>
+                <w:lang w:val="en-US" w:eastAsia="zh-CN"/>
+              </w:rPr>
+              <w:t>D</w:t>
+            </w:r>
+            <w:r>
+              <w:rPr>
+                <w:rFonts w:hint="default"/>
+                <w:b w:val="0"/>
+                <w:bCs w:val="0"/>
+                <w:spacing w:val="5"/>
+                <w:sz w:val="24"/>
+                <w:szCs w:val="24"/>
+                <w:lang w:val="en-US" w:eastAsia="en-US"/>
+              </w:rPr>
+              <w:t>epth-</w:t>
+            </w:r>
+            <w:r>
+              <w:rPr>
+                <w:rFonts w:hint="eastAsia" w:eastAsia="宋体"/>
+                <w:b w:val="0"/>
+                <w:bCs w:val="0"/>
+                <w:spacing w:val="5"/>
+                <w:sz w:val="24"/>
+                <w:szCs w:val="24"/>
+                <w:lang w:val="en-US" w:eastAsia="zh-CN"/>
+              </w:rPr>
+              <w:t>F</w:t>
+            </w:r>
+            <w:r>
+              <w:rPr>
+                <w:rFonts w:hint="default"/>
+                <w:b w:val="0"/>
+                <w:bCs w:val="0"/>
+                <w:spacing w:val="5"/>
+                <w:sz w:val="24"/>
+                <w:szCs w:val="24"/>
+                <w:lang w:val="en-US" w:eastAsia="en-US"/>
+              </w:rPr>
+              <w:t>irst</w:t>
+            </w:r>
+            <w:r>
+              <w:rPr>
+                <w:rFonts w:hint="eastAsia" w:eastAsia="宋体"/>
+                <w:b w:val="0"/>
+                <w:bCs w:val="0"/>
+                <w:spacing w:val="5"/>
+                <w:sz w:val="24"/>
+                <w:szCs w:val="24"/>
+                <w:lang w:val="en-US" w:eastAsia="zh-CN"/>
+              </w:rPr>
+              <w:t>(R</w:t>
+            </w:r>
+            <w:r>
+              <w:rPr>
+                <w:rFonts w:hint="default"/>
+                <w:b w:val="0"/>
+                <w:bCs w:val="0"/>
+                <w:spacing w:val="5"/>
+                <w:sz w:val="24"/>
+                <w:szCs w:val="24"/>
+                <w:lang w:val="en-US" w:eastAsia="en-US"/>
+              </w:rPr>
+              <w:t xml:space="preserve">andom </w:t>
+            </w:r>
+            <w:r>
+              <w:rPr>
+                <w:rFonts w:hint="eastAsia" w:eastAsia="宋体"/>
+                <w:b w:val="0"/>
+                <w:bCs w:val="0"/>
+                <w:spacing w:val="5"/>
+                <w:sz w:val="24"/>
+                <w:szCs w:val="24"/>
+                <w:lang w:val="en-US" w:eastAsia="zh-CN"/>
+              </w:rPr>
+              <w:t>O</w:t>
+            </w:r>
+            <w:r>
+              <w:rPr>
+                <w:rFonts w:hint="default"/>
+                <w:b w:val="0"/>
+                <w:bCs w:val="0"/>
+                <w:spacing w:val="5"/>
+                <w:sz w:val="24"/>
+                <w:szCs w:val="24"/>
+                <w:lang w:val="en-US" w:eastAsia="en-US"/>
+              </w:rPr>
+              <w:t>rde</w:t>
+            </w:r>
+            <w:r>
+              <w:rPr>
+                <w:rFonts w:hint="eastAsia" w:eastAsia="宋体"/>
+                <w:b w:val="0"/>
+                <w:bCs w:val="0"/>
+                <w:spacing w:val="5"/>
+                <w:sz w:val="24"/>
+                <w:szCs w:val="24"/>
+                <w:lang w:val="en-US" w:eastAsia="zh-CN"/>
+              </w:rPr>
+              <w:t>r)</w:t>
+            </w:r>
           </w:p>
         </w:tc>
-      </w:tr>
-      <w:tr>
-        <w:tblPrEx>
-          <w:tblBorders>
-            <w:top w:val="single" w:color="auto" w:sz="4" w:space="0"/>
-            <w:left w:val="single" w:color="auto" w:sz="4" w:space="0"/>
-            <w:bottom w:val="single" w:color="auto" w:sz="4" w:space="0"/>
-            <w:right w:val="single" w:color="auto" w:sz="4" w:space="0"/>
-            <w:insideH w:val="single" w:color="auto" w:sz="4" w:space="0"/>
-            <w:insideV w:val="single" w:color="auto" w:sz="4" w:space="0"/>
-          </w:tblBorders>
-          <w:tblCellMar>
-            <w:top w:w="0" w:type="dxa"/>
-            <w:left w:w="108" w:type="dxa"/>
-            <w:bottom w:w="0" w:type="dxa"/>
-            <w:right w:w="108" w:type="dxa"/>
-          </w:tblCellMar>
-        </w:tblPrEx>
         <w:tc>
           <w:tcPr>
-            <w:tcW w:w="3276" w:type="dxa"/>
+            <w:tcW w:w="7407" w:type="dxa"/>
+            <w:gridSpan w:val="4"/>
             <w:tcBorders>
               <w:top w:val="single" w:color="000000" w:sz="4" w:space="0"/>
               <w:left w:val="single" w:color="000000" w:sz="4" w:space="0"/>
@@ -15354,6 +15520,18 @@
               <w:jc w:val="center"/>
               <w:textAlignment w:val="baseline"/>
               <w:rPr>
+                <w:rFonts w:hint="default" w:eastAsia="宋体"/>
+                <w:b w:val="0"/>
+                <w:bCs w:val="0"/>
+                <w:spacing w:val="5"/>
+                <w:sz w:val="24"/>
+                <w:szCs w:val="24"/>
+                <w:vertAlign w:val="baseline"/>
+                <w:lang w:val="en-US" w:eastAsia="zh-CN"/>
+              </w:rPr>
+            </w:pPr>
+            <w:r>
+              <w:rPr>
                 <w:rFonts w:hint="eastAsia" w:eastAsia="宋体"/>
                 <w:b w:val="0"/>
                 <w:bCs w:val="0"/>
@@ -15363,160 +15541,10 @@
                 <w:vertAlign w:val="baseline"/>
                 <w:lang w:val="en-US" w:eastAsia="zh-CN"/>
               </w:rPr>
-            </w:pPr>
-            <w:r>
-              <w:rPr>
-                <w:rFonts w:hint="eastAsia" w:eastAsia="宋体"/>
-                <w:b w:val="0"/>
-                <w:bCs w:val="0"/>
-                <w:spacing w:val="5"/>
-                <w:sz w:val="24"/>
-                <w:szCs w:val="24"/>
-                <w:lang w:val="en-US" w:eastAsia="zh-CN"/>
-              </w:rPr>
-              <w:t>D</w:t>
-            </w:r>
-            <w:r>
-              <w:rPr>
-                <w:rFonts w:hint="default"/>
-                <w:b w:val="0"/>
-                <w:bCs w:val="0"/>
-                <w:spacing w:val="5"/>
-                <w:sz w:val="24"/>
-                <w:szCs w:val="24"/>
-                <w:lang w:val="en-US" w:eastAsia="en-US"/>
-              </w:rPr>
-              <w:t>epth-</w:t>
-            </w:r>
-            <w:r>
-              <w:rPr>
-                <w:rFonts w:hint="eastAsia" w:eastAsia="宋体"/>
-                <w:b w:val="0"/>
-                <w:bCs w:val="0"/>
-                <w:spacing w:val="5"/>
-                <w:sz w:val="24"/>
-                <w:szCs w:val="24"/>
-                <w:lang w:val="en-US" w:eastAsia="zh-CN"/>
-              </w:rPr>
-              <w:t>F</w:t>
-            </w:r>
-            <w:r>
-              <w:rPr>
-                <w:rFonts w:hint="default"/>
-                <w:b w:val="0"/>
-                <w:bCs w:val="0"/>
-                <w:spacing w:val="5"/>
-                <w:sz w:val="24"/>
-                <w:szCs w:val="24"/>
-                <w:lang w:val="en-US" w:eastAsia="en-US"/>
-              </w:rPr>
-              <w:t>irst</w:t>
-            </w:r>
-            <w:r>
-              <w:rPr>
-                <w:rFonts w:hint="eastAsia" w:eastAsia="宋体"/>
-                <w:b w:val="0"/>
-                <w:bCs w:val="0"/>
-                <w:spacing w:val="5"/>
-                <w:sz w:val="24"/>
-                <w:szCs w:val="24"/>
-                <w:lang w:val="en-US" w:eastAsia="zh-CN"/>
-              </w:rPr>
-              <w:t>(R</w:t>
-            </w:r>
-            <w:r>
-              <w:rPr>
-                <w:rFonts w:hint="default"/>
-                <w:b w:val="0"/>
-                <w:bCs w:val="0"/>
-                <w:spacing w:val="5"/>
-                <w:sz w:val="24"/>
-                <w:szCs w:val="24"/>
-                <w:lang w:val="en-US" w:eastAsia="en-US"/>
-              </w:rPr>
-              <w:t xml:space="preserve">andom </w:t>
-            </w:r>
-            <w:r>
-              <w:rPr>
-                <w:rFonts w:hint="eastAsia" w:eastAsia="宋体"/>
-                <w:b w:val="0"/>
-                <w:bCs w:val="0"/>
-                <w:spacing w:val="5"/>
-                <w:sz w:val="24"/>
-                <w:szCs w:val="24"/>
-                <w:lang w:val="en-US" w:eastAsia="zh-CN"/>
-              </w:rPr>
-              <w:t>O</w:t>
-            </w:r>
-            <w:r>
-              <w:rPr>
-                <w:rFonts w:hint="default"/>
-                <w:b w:val="0"/>
-                <w:bCs w:val="0"/>
-                <w:spacing w:val="5"/>
-                <w:sz w:val="24"/>
-                <w:szCs w:val="24"/>
-                <w:lang w:val="en-US" w:eastAsia="en-US"/>
-              </w:rPr>
-              <w:t>rde</w:t>
-            </w:r>
-            <w:r>
-              <w:rPr>
-                <w:rFonts w:hint="eastAsia" w:eastAsia="宋体"/>
-                <w:b w:val="0"/>
-                <w:bCs w:val="0"/>
-                <w:spacing w:val="5"/>
-                <w:sz w:val="24"/>
-                <w:szCs w:val="24"/>
-                <w:lang w:val="en-US" w:eastAsia="zh-CN"/>
-              </w:rPr>
-              <w:t>r)</w:t>
-            </w:r>
-          </w:p>
-        </w:tc>
-        <w:tc>
-          <w:tcPr>
-            <w:tcW w:w="7047" w:type="dxa"/>
-            <w:gridSpan w:val="4"/>
-            <w:vMerge w:val="continue"/>
-            <w:tcBorders>
-              <w:top w:val="single" w:color="000000" w:sz="4" w:space="0"/>
-              <w:left w:val="single" w:color="000000" w:sz="4" w:space="0"/>
-              <w:bottom w:val="single" w:color="000000" w:sz="4" w:space="0"/>
-              <w:right w:val="single" w:color="000000" w:sz="4" w:space="0"/>
-            </w:tcBorders>
-            <w:shd w:val="clear" w:color="auto" w:fill="CFCECE" w:themeFill="background2" w:themeFillShade="E5"/>
-            <w:vAlign w:val="center"/>
-          </w:tcPr>
-          <w:p>
-            <w:pPr>
-              <w:keepNext w:val="0"/>
-              <w:keepLines w:val="0"/>
-              <w:pageBreakBefore w:val="0"/>
-              <w:widowControl w:val="0"/>
-              <w:kinsoku w:val="0"/>
-              <w:wordWrap/>
-              <w:overflowPunct/>
-              <w:topLinePunct w:val="0"/>
-              <w:autoSpaceDE w:val="0"/>
-              <w:autoSpaceDN w:val="0"/>
-              <w:bidi w:val="0"/>
-              <w:adjustRightInd w:val="0"/>
-              <w:snapToGrid w:val="0"/>
-              <w:spacing w:line="240" w:lineRule="auto"/>
-              <w:jc w:val="center"/>
-              <w:textAlignment w:val="baseline"/>
-              <w:rPr>
-                <w:rFonts w:hint="default" w:eastAsia="宋体"/>
-                <w:b w:val="0"/>
-                <w:bCs w:val="0"/>
-                <w:spacing w:val="5"/>
-                <w:sz w:val="24"/>
-                <w:szCs w:val="24"/>
-                <w:vertAlign w:val="baseline"/>
-                <w:lang w:val="en-US" w:eastAsia="zh-CN"/>
-              </w:rPr>
-            </w:pPr>
+              <w:t>Failed</w:t>
+            </w:r>
+            <w:bookmarkStart w:id="0" w:name="_GoBack"/>
+            <w:bookmarkEnd w:id="0"/>
           </w:p>
         </w:tc>
       </w:tr>
@@ -15539,7 +15567,7 @@
         </w:tblPrEx>
         <w:tc>
           <w:tcPr>
-            <w:tcW w:w="3276" w:type="dxa"/>
+            <w:tcW w:w="3275" w:type="dxa"/>
             <w:tcBorders>
               <w:top w:val="single" w:color="000000" w:sz="4" w:space="0"/>
               <w:left w:val="single" w:color="000000" w:sz="4" w:space="0"/>
@@ -15642,7 +15670,7 @@
         </w:tc>
         <w:tc>
           <w:tcPr>
-            <w:tcW w:w="1616" w:type="dxa"/>
+            <w:tcW w:w="1764" w:type="dxa"/>
             <w:tcBorders>
               <w:top w:val="single" w:color="000000" w:sz="4" w:space="0"/>
               <w:left w:val="single" w:color="000000" w:sz="4" w:space="0"/>
@@ -15884,7 +15912,7 @@
         </w:tblPrEx>
         <w:tc>
           <w:tcPr>
-            <w:tcW w:w="3276" w:type="dxa"/>
+            <w:tcW w:w="3275" w:type="dxa"/>
             <w:tcBorders>
               <w:top w:val="single" w:color="000000" w:sz="4" w:space="0"/>
               <w:left w:val="single" w:color="000000" w:sz="4" w:space="0"/>
@@ -15986,7 +16014,7 @@
         </w:tc>
         <w:tc>
           <w:tcPr>
-            <w:tcW w:w="1616" w:type="dxa"/>
+            <w:tcW w:w="1764" w:type="dxa"/>
             <w:tcBorders>
               <w:top w:val="single" w:color="000000" w:sz="4" w:space="0"/>
               <w:left w:val="single" w:color="000000" w:sz="4" w:space="0"/>
@@ -16231,7 +16259,7 @@
         </w:trPr>
         <w:tc>
           <w:tcPr>
-            <w:tcW w:w="3276" w:type="dxa"/>
+            <w:tcW w:w="3275" w:type="dxa"/>
             <w:tcBorders>
               <w:top w:val="single" w:color="000000" w:sz="4" w:space="0"/>
               <w:left w:val="single" w:color="000000" w:sz="4" w:space="0"/>
@@ -16298,7 +16326,7 @@
         </w:tc>
         <w:tc>
           <w:tcPr>
-            <w:tcW w:w="1616" w:type="dxa"/>
+            <w:tcW w:w="1764" w:type="dxa"/>
             <w:tcBorders>
               <w:top w:val="single" w:color="000000" w:sz="4" w:space="0"/>
               <w:left w:val="single" w:color="000000" w:sz="4" w:space="0"/>
@@ -16549,7 +16577,7 @@
         </w:trPr>
         <w:tc>
           <w:tcPr>
-            <w:tcW w:w="3276" w:type="dxa"/>
+            <w:tcW w:w="3275" w:type="dxa"/>
             <w:tcBorders>
               <w:top w:val="single" w:color="000000" w:sz="4" w:space="0"/>
               <w:left w:val="single" w:color="000000" w:sz="4" w:space="0"/>
@@ -16616,7 +16644,7 @@
         </w:tc>
         <w:tc>
           <w:tcPr>
-            <w:tcW w:w="1616" w:type="dxa"/>
+            <w:tcW w:w="1764" w:type="dxa"/>
             <w:tcBorders>
               <w:top w:val="single" w:color="000000" w:sz="4" w:space="0"/>
               <w:left w:val="single" w:color="000000" w:sz="4" w:space="0"/>
@@ -20611,7 +20639,7 @@
         </w:tc>
         <w:tc>
           <w:tcPr>
-            <w:tcW w:w="0" w:type="auto"/>
+            <w:tcW w:w="1616" w:type="dxa"/>
             <w:tcBorders>
               <w:top w:val="single" w:color="000000" w:sz="4" w:space="0"/>
               <w:left w:val="single" w:color="000000" w:sz="4" w:space="0"/>
@@ -20619,7 +20647,7 @@
               <w:right w:val="single" w:color="000000" w:sz="4" w:space="0"/>
             </w:tcBorders>
             <w:shd w:val="clear" w:color="auto" w:fill="CFCECE" w:themeFill="background2" w:themeFillShade="E5"/>
-            <w:vAlign w:val="center"/>
+            <w:vAlign w:val="top"/>
           </w:tcPr>
           <w:p>
             <w:pPr>
@@ -20658,7 +20686,7 @@
                 <w:rFonts w:hint="eastAsia" w:eastAsia="宋体"/>
                 <w:b w:val="0"/>
                 <w:bCs w:val="0"/>
-                <w:color w:val="000000"/>
+                <w:color w:val="auto"/>
                 <w:spacing w:val="5"/>
                 <w:sz w:val="24"/>
                 <w:szCs w:val="24"/>
@@ -20671,7 +20699,7 @@
         </w:tc>
         <w:tc>
           <w:tcPr>
-            <w:tcW w:w="0" w:type="auto"/>
+            <w:tcW w:w="1464" w:type="dxa"/>
             <w:tcBorders>
               <w:top w:val="single" w:color="000000" w:sz="4" w:space="0"/>
               <w:left w:val="single" w:color="000000" w:sz="4" w:space="0"/>
@@ -20679,7 +20707,7 @@
               <w:right w:val="single" w:color="000000" w:sz="4" w:space="0"/>
             </w:tcBorders>
             <w:shd w:val="clear" w:color="auto" w:fill="CFCECE" w:themeFill="background2" w:themeFillShade="E5"/>
-            <w:vAlign w:val="center"/>
+            <w:vAlign w:val="top"/>
           </w:tcPr>
           <w:p>
             <w:pPr>
@@ -20719,7 +20747,7 @@
                 <w:b w:val="0"/>
                 <w:bCs w:val="0"/>
                 <w:snapToGrid w:val="0"/>
-                <w:color w:val="000000"/>
+                <w:color w:val="auto"/>
                 <w:spacing w:val="5"/>
                 <w:kern w:val="0"/>
                 <w:sz w:val="24"/>
@@ -20733,7 +20761,7 @@
         </w:tc>
         <w:tc>
           <w:tcPr>
-            <w:tcW w:w="0" w:type="auto"/>
+            <w:tcW w:w="2245" w:type="dxa"/>
             <w:tcBorders>
               <w:top w:val="single" w:color="000000" w:sz="4" w:space="0"/>
               <w:left w:val="single" w:color="000000" w:sz="4" w:space="0"/>
@@ -20741,7 +20769,7 @@
               <w:right w:val="single" w:color="000000" w:sz="4" w:space="0"/>
             </w:tcBorders>
             <w:shd w:val="clear" w:color="auto" w:fill="CFCECE" w:themeFill="background2" w:themeFillShade="E5"/>
-            <w:vAlign w:val="center"/>
+            <w:vAlign w:val="top"/>
           </w:tcPr>
           <w:p>
             <w:pPr>
@@ -20781,7 +20809,7 @@
                 <w:b w:val="0"/>
                 <w:bCs w:val="0"/>
                 <w:snapToGrid w:val="0"/>
-                <w:color w:val="000000"/>
+                <w:color w:val="auto"/>
                 <w:spacing w:val="5"/>
                 <w:kern w:val="0"/>
                 <w:sz w:val="24"/>
@@ -20795,7 +20823,7 @@
         </w:tc>
         <w:tc>
           <w:tcPr>
-            <w:tcW w:w="0" w:type="auto"/>
+            <w:tcW w:w="1722" w:type="dxa"/>
             <w:tcBorders>
               <w:top w:val="single" w:color="000000" w:sz="4" w:space="0"/>
               <w:left w:val="single" w:color="000000" w:sz="4" w:space="0"/>
@@ -20803,7 +20831,7 @@
               <w:right w:val="single" w:color="000000" w:sz="4" w:space="0"/>
             </w:tcBorders>
             <w:shd w:val="clear" w:color="auto" w:fill="CFCECE" w:themeFill="background2" w:themeFillShade="E5"/>
-            <w:vAlign w:val="center"/>
+            <w:vAlign w:val="top"/>
           </w:tcPr>
           <w:p>
             <w:pPr>
@@ -20843,7 +20871,7 @@
                 <w:b w:val="0"/>
                 <w:bCs w:val="0"/>
                 <w:snapToGrid w:val="0"/>
-                <w:color w:val="000000"/>
+                <w:color w:val="auto"/>
                 <w:spacing w:val="5"/>
                 <w:kern w:val="0"/>
                 <w:sz w:val="24"/>
@@ -21039,7 +21067,7 @@
         </w:tc>
         <w:tc>
           <w:tcPr>
-            <w:tcW w:w="0" w:type="auto"/>
+            <w:tcW w:w="1616" w:type="dxa"/>
             <w:tcBorders>
               <w:top w:val="single" w:color="000000" w:sz="4" w:space="0"/>
               <w:left w:val="single" w:color="000000" w:sz="4" w:space="0"/>
@@ -21047,7 +21075,7 @@
               <w:right w:val="single" w:color="000000" w:sz="4" w:space="0"/>
             </w:tcBorders>
             <w:shd w:val="clear" w:color="auto" w:fill="FFFFFF"/>
-            <w:vAlign w:val="center"/>
+            <w:vAlign w:val="top"/>
           </w:tcPr>
           <w:p>
             <w:pPr>
@@ -21086,7 +21114,7 @@
                 <w:rFonts w:hint="eastAsia" w:eastAsia="宋体"/>
                 <w:b w:val="0"/>
                 <w:bCs w:val="0"/>
-                <w:color w:val="000000"/>
+                <w:color w:val="auto"/>
                 <w:spacing w:val="5"/>
                 <w:sz w:val="24"/>
                 <w:szCs w:val="24"/>
@@ -21099,7 +21127,7 @@
         </w:tc>
         <w:tc>
           <w:tcPr>
-            <w:tcW w:w="0" w:type="auto"/>
+            <w:tcW w:w="1464" w:type="dxa"/>
             <w:tcBorders>
               <w:top w:val="single" w:color="000000" w:sz="4" w:space="0"/>
               <w:left w:val="single" w:color="000000" w:sz="4" w:space="0"/>
@@ -21107,7 +21135,7 @@
               <w:right w:val="single" w:color="000000" w:sz="4" w:space="0"/>
             </w:tcBorders>
             <w:shd w:val="clear" w:color="auto" w:fill="FFFFFF"/>
-            <w:vAlign w:val="center"/>
+            <w:vAlign w:val="top"/>
           </w:tcPr>
           <w:p>
             <w:pPr>
@@ -21147,7 +21175,7 @@
                 <w:b w:val="0"/>
                 <w:bCs w:val="0"/>
                 <w:snapToGrid w:val="0"/>
-                <w:color w:val="000000"/>
+                <w:color w:val="auto"/>
                 <w:spacing w:val="5"/>
                 <w:kern w:val="0"/>
                 <w:sz w:val="24"/>
@@ -21161,7 +21189,7 @@
         </w:tc>
         <w:tc>
           <w:tcPr>
-            <w:tcW w:w="0" w:type="auto"/>
+            <w:tcW w:w="2245" w:type="dxa"/>
             <w:tcBorders>
               <w:top w:val="single" w:color="000000" w:sz="4" w:space="0"/>
               <w:left w:val="single" w:color="000000" w:sz="4" w:space="0"/>
@@ -21169,7 +21197,7 @@
               <w:right w:val="single" w:color="000000" w:sz="4" w:space="0"/>
             </w:tcBorders>
             <w:shd w:val="clear" w:color="auto" w:fill="FFFFFF"/>
-            <w:vAlign w:val="center"/>
+            <w:vAlign w:val="top"/>
           </w:tcPr>
           <w:p>
             <w:pPr>
@@ -21209,7 +21237,7 @@
                 <w:b w:val="0"/>
                 <w:bCs w:val="0"/>
                 <w:snapToGrid w:val="0"/>
-                <w:color w:val="000000"/>
+                <w:color w:val="auto"/>
                 <w:spacing w:val="5"/>
                 <w:kern w:val="0"/>
                 <w:sz w:val="24"/>
@@ -21223,7 +21251,7 @@
         </w:tc>
         <w:tc>
           <w:tcPr>
-            <w:tcW w:w="0" w:type="auto"/>
+            <w:tcW w:w="1722" w:type="dxa"/>
             <w:tcBorders>
               <w:top w:val="single" w:color="000000" w:sz="4" w:space="0"/>
               <w:left w:val="single" w:color="000000" w:sz="4" w:space="0"/>
@@ -21231,7 +21259,7 @@
               <w:right w:val="single" w:color="000000" w:sz="4" w:space="0"/>
             </w:tcBorders>
             <w:shd w:val="clear" w:color="auto" w:fill="FFFFFF"/>
-            <w:vAlign w:val="center"/>
+            <w:vAlign w:val="top"/>
           </w:tcPr>
           <w:p>
             <w:pPr>
@@ -21271,7 +21299,7 @@
                 <w:b w:val="0"/>
                 <w:bCs w:val="0"/>
                 <w:snapToGrid w:val="0"/>
-                <w:color w:val="000000"/>
+                <w:color w:val="auto"/>
                 <w:spacing w:val="5"/>
                 <w:kern w:val="0"/>
                 <w:sz w:val="24"/>
@@ -21464,7 +21492,7 @@
         </w:tc>
         <w:tc>
           <w:tcPr>
-            <w:tcW w:w="0" w:type="auto"/>
+            <w:tcW w:w="1616" w:type="dxa"/>
             <w:tcBorders>
               <w:top w:val="single" w:color="000000" w:sz="4" w:space="0"/>
               <w:left w:val="single" w:color="000000" w:sz="4" w:space="0"/>
@@ -21472,7 +21500,7 @@
               <w:right w:val="single" w:color="000000" w:sz="4" w:space="0"/>
             </w:tcBorders>
             <w:shd w:val="clear" w:color="auto" w:fill="CFCECE" w:themeFill="background2" w:themeFillShade="E5"/>
-            <w:vAlign w:val="center"/>
+            <w:vAlign w:val="top"/>
           </w:tcPr>
           <w:p>
             <w:pPr>
@@ -21511,7 +21539,7 @@
                 <w:rFonts w:hint="eastAsia" w:eastAsia="宋体"/>
                 <w:b w:val="0"/>
                 <w:bCs w:val="0"/>
-                <w:color w:val="000000"/>
+                <w:color w:val="auto"/>
                 <w:spacing w:val="5"/>
                 <w:sz w:val="24"/>
                 <w:szCs w:val="24"/>
@@ -21524,7 +21552,7 @@
         </w:tc>
         <w:tc>
           <w:tcPr>
-            <w:tcW w:w="0" w:type="auto"/>
+            <w:tcW w:w="1464" w:type="dxa"/>
             <w:tcBorders>
               <w:top w:val="single" w:color="000000" w:sz="4" w:space="0"/>
               <w:left w:val="single" w:color="000000" w:sz="4" w:space="0"/>
@@ -21532,7 +21560,7 @@
               <w:right w:val="single" w:color="000000" w:sz="4" w:space="0"/>
             </w:tcBorders>
             <w:shd w:val="clear" w:color="auto" w:fill="CFCECE" w:themeFill="background2" w:themeFillShade="E5"/>
-            <w:vAlign w:val="center"/>
+            <w:vAlign w:val="top"/>
           </w:tcPr>
           <w:p>
             <w:pPr>
@@ -21572,7 +21600,7 @@
                 <w:b w:val="0"/>
                 <w:bCs w:val="0"/>
                 <w:snapToGrid w:val="0"/>
-                <w:color w:val="000000"/>
+                <w:color w:val="auto"/>
                 <w:spacing w:val="5"/>
                 <w:kern w:val="0"/>
                 <w:sz w:val="24"/>
@@ -21586,7 +21614,7 @@
         </w:tc>
         <w:tc>
           <w:tcPr>
-            <w:tcW w:w="0" w:type="auto"/>
+            <w:tcW w:w="2245" w:type="dxa"/>
             <w:tcBorders>
               <w:top w:val="single" w:color="000000" w:sz="4" w:space="0"/>
               <w:left w:val="single" w:color="000000" w:sz="4" w:space="0"/>
@@ -21594,7 +21622,7 @@
               <w:right w:val="single" w:color="000000" w:sz="4" w:space="0"/>
             </w:tcBorders>
             <w:shd w:val="clear" w:color="auto" w:fill="CFCECE" w:themeFill="background2" w:themeFillShade="E5"/>
-            <w:vAlign w:val="center"/>
+            <w:vAlign w:val="top"/>
           </w:tcPr>
           <w:p>
             <w:pPr>
@@ -21634,7 +21662,7 @@
                 <w:b w:val="0"/>
                 <w:bCs w:val="0"/>
                 <w:snapToGrid w:val="0"/>
-                <w:color w:val="000000"/>
+                <w:color w:val="auto"/>
                 <w:spacing w:val="5"/>
                 <w:kern w:val="0"/>
                 <w:sz w:val="24"/>
@@ -21648,7 +21676,7 @@
         </w:tc>
         <w:tc>
           <w:tcPr>
-            <w:tcW w:w="0" w:type="auto"/>
+            <w:tcW w:w="1722" w:type="dxa"/>
             <w:tcBorders>
               <w:top w:val="single" w:color="000000" w:sz="4" w:space="0"/>
               <w:left w:val="single" w:color="000000" w:sz="4" w:space="0"/>
@@ -21656,7 +21684,7 @@
               <w:right w:val="single" w:color="000000" w:sz="4" w:space="0"/>
             </w:tcBorders>
             <w:shd w:val="clear" w:color="auto" w:fill="CFCECE" w:themeFill="background2" w:themeFillShade="E5"/>
-            <w:vAlign w:val="center"/>
+            <w:vAlign w:val="top"/>
           </w:tcPr>
           <w:p>
             <w:pPr>
@@ -21696,7 +21724,7 @@
                 <w:b w:val="0"/>
                 <w:bCs w:val="0"/>
                 <w:snapToGrid w:val="0"/>
-                <w:color w:val="000000"/>
+                <w:color w:val="auto"/>
                 <w:spacing w:val="5"/>
                 <w:kern w:val="0"/>
                 <w:sz w:val="24"/>
@@ -21712,7 +21740,7 @@
                 <w:b w:val="0"/>
                 <w:bCs w:val="0"/>
                 <w:snapToGrid w:val="0"/>
-                <w:color w:val="000000"/>
+                <w:color w:val="auto"/>
                 <w:spacing w:val="5"/>
                 <w:kern w:val="0"/>
                 <w:sz w:val="24"/>
@@ -21853,7 +21881,7 @@
         </w:tc>
         <w:tc>
           <w:tcPr>
-            <w:tcW w:w="0" w:type="auto"/>
+            <w:tcW w:w="1616" w:type="dxa"/>
             <w:tcBorders>
               <w:top w:val="single" w:color="000000" w:sz="4" w:space="0"/>
               <w:left w:val="single" w:color="000000" w:sz="4" w:space="0"/>
@@ -21861,7 +21889,7 @@
               <w:right w:val="single" w:color="000000" w:sz="4" w:space="0"/>
             </w:tcBorders>
             <w:shd w:val="clear" w:color="auto" w:fill="FFFFFF"/>
-            <w:vAlign w:val="center"/>
+            <w:vAlign w:val="top"/>
           </w:tcPr>
           <w:p>
             <w:pPr>
@@ -21900,7 +21928,7 @@
                 <w:rFonts w:hint="eastAsia" w:eastAsia="宋体"/>
                 <w:b w:val="0"/>
                 <w:bCs w:val="0"/>
-                <w:color w:val="000000"/>
+                <w:color w:val="auto"/>
                 <w:spacing w:val="5"/>
                 <w:sz w:val="24"/>
                 <w:szCs w:val="24"/>
@@ -21913,7 +21941,7 @@
         </w:tc>
         <w:tc>
           <w:tcPr>
-            <w:tcW w:w="0" w:type="auto"/>
+            <w:tcW w:w="1464" w:type="dxa"/>
             <w:tcBorders>
               <w:top w:val="single" w:color="000000" w:sz="4" w:space="0"/>
               <w:left w:val="single" w:color="000000" w:sz="4" w:space="0"/>
@@ -21921,7 +21949,7 @@
               <w:right w:val="single" w:color="000000" w:sz="4" w:space="0"/>
             </w:tcBorders>
             <w:shd w:val="clear" w:color="auto" w:fill="FFFFFF"/>
-            <w:vAlign w:val="center"/>
+            <w:vAlign w:val="top"/>
           </w:tcPr>
           <w:p>
             <w:pPr>
@@ -21961,7 +21989,7 @@
                 <w:b w:val="0"/>
                 <w:bCs w:val="0"/>
                 <w:snapToGrid w:val="0"/>
-                <w:color w:val="000000"/>
+                <w:color w:val="auto"/>
                 <w:spacing w:val="5"/>
                 <w:kern w:val="0"/>
                 <w:sz w:val="24"/>
@@ -21975,7 +22003,7 @@
         </w:tc>
         <w:tc>
           <w:tcPr>
-            <w:tcW w:w="0" w:type="auto"/>
+            <w:tcW w:w="2245" w:type="dxa"/>
             <w:tcBorders>
               <w:top w:val="single" w:color="000000" w:sz="4" w:space="0"/>
               <w:left w:val="single" w:color="000000" w:sz="4" w:space="0"/>
@@ -21983,7 +22011,7 @@
               <w:right w:val="single" w:color="000000" w:sz="4" w:space="0"/>
             </w:tcBorders>
             <w:shd w:val="clear" w:color="auto" w:fill="FFFFFF"/>
-            <w:vAlign w:val="center"/>
+            <w:vAlign w:val="top"/>
           </w:tcPr>
           <w:p>
             <w:pPr>
@@ -22023,7 +22051,7 @@
                 <w:b w:val="0"/>
                 <w:bCs w:val="0"/>
                 <w:snapToGrid w:val="0"/>
-                <w:color w:val="000000"/>
+                <w:color w:val="auto"/>
                 <w:spacing w:val="5"/>
                 <w:kern w:val="0"/>
                 <w:sz w:val="24"/>
@@ -22037,7 +22065,7 @@
         </w:tc>
         <w:tc>
           <w:tcPr>
-            <w:tcW w:w="0" w:type="auto"/>
+            <w:tcW w:w="1722" w:type="dxa"/>
             <w:tcBorders>
               <w:top w:val="single" w:color="000000" w:sz="4" w:space="0"/>
               <w:left w:val="single" w:color="000000" w:sz="4" w:space="0"/>
@@ -22045,7 +22073,7 @@
               <w:right w:val="single" w:color="000000" w:sz="4" w:space="0"/>
             </w:tcBorders>
             <w:shd w:val="clear" w:color="auto" w:fill="FFFFFF"/>
-            <w:vAlign w:val="center"/>
+            <w:vAlign w:val="top"/>
           </w:tcPr>
           <w:p>
             <w:pPr>
@@ -22085,7 +22113,7 @@
                 <w:b w:val="0"/>
                 <w:bCs w:val="0"/>
                 <w:snapToGrid w:val="0"/>
-                <w:color w:val="000000"/>
+                <w:color w:val="auto"/>
                 <w:spacing w:val="5"/>
                 <w:kern w:val="0"/>
                 <w:sz w:val="24"/>
@@ -22225,7 +22253,7 @@
         </w:tc>
         <w:tc>
           <w:tcPr>
-            <w:tcW w:w="0" w:type="auto"/>
+            <w:tcW w:w="1616" w:type="dxa"/>
             <w:tcBorders>
               <w:top w:val="single" w:color="000000" w:sz="4" w:space="0"/>
               <w:left w:val="single" w:color="000000" w:sz="4" w:space="0"/>
@@ -22233,7 +22261,7 @@
               <w:right w:val="single" w:color="000000" w:sz="4" w:space="0"/>
             </w:tcBorders>
             <w:shd w:val="clear" w:color="auto" w:fill="CFCECE" w:themeFill="background2" w:themeFillShade="E5"/>
-            <w:vAlign w:val="center"/>
+            <w:vAlign w:val="top"/>
           </w:tcPr>
           <w:p>
             <w:pPr>
@@ -22272,7 +22300,7 @@
                 <w:rFonts w:hint="eastAsia" w:eastAsia="宋体"/>
                 <w:b w:val="0"/>
                 <w:bCs w:val="0"/>
-                <w:color w:val="000000"/>
+                <w:color w:val="auto"/>
                 <w:spacing w:val="5"/>
                 <w:sz w:val="24"/>
                 <w:szCs w:val="24"/>
@@ -22285,7 +22313,7 @@
         </w:tc>
         <w:tc>
           <w:tcPr>
-            <w:tcW w:w="0" w:type="auto"/>
+            <w:tcW w:w="1464" w:type="dxa"/>
             <w:tcBorders>
               <w:top w:val="single" w:color="000000" w:sz="4" w:space="0"/>
               <w:left w:val="single" w:color="000000" w:sz="4" w:space="0"/>
@@ -22293,7 +22321,7 @@
               <w:right w:val="single" w:color="000000" w:sz="4" w:space="0"/>
             </w:tcBorders>
             <w:shd w:val="clear" w:color="auto" w:fill="CFCECE" w:themeFill="background2" w:themeFillShade="E5"/>
-            <w:vAlign w:val="center"/>
+            <w:vAlign w:val="top"/>
           </w:tcPr>
           <w:p>
             <w:pPr>
@@ -22333,7 +22361,7 @@
                 <w:b w:val="0"/>
                 <w:bCs w:val="0"/>
                 <w:snapToGrid w:val="0"/>
-                <w:color w:val="000000"/>
+                <w:color w:val="auto"/>
                 <w:spacing w:val="5"/>
                 <w:kern w:val="0"/>
                 <w:sz w:val="24"/>
@@ -22347,7 +22375,7 @@
         </w:tc>
         <w:tc>
           <w:tcPr>
-            <w:tcW w:w="0" w:type="auto"/>
+            <w:tcW w:w="2245" w:type="dxa"/>
             <w:tcBorders>
               <w:top w:val="single" w:color="000000" w:sz="4" w:space="0"/>
               <w:left w:val="single" w:color="000000" w:sz="4" w:space="0"/>
@@ -22355,7 +22383,7 @@
               <w:right w:val="single" w:color="000000" w:sz="4" w:space="0"/>
             </w:tcBorders>
             <w:shd w:val="clear" w:color="auto" w:fill="CFCECE" w:themeFill="background2" w:themeFillShade="E5"/>
-            <w:vAlign w:val="center"/>
+            <w:vAlign w:val="top"/>
           </w:tcPr>
           <w:p>
             <w:pPr>
@@ -22395,7 +22423,7 @@
                 <w:b w:val="0"/>
                 <w:bCs w:val="0"/>
                 <w:snapToGrid w:val="0"/>
-                <w:color w:val="000000"/>
+                <w:color w:val="auto"/>
                 <w:spacing w:val="5"/>
                 <w:kern w:val="0"/>
                 <w:sz w:val="24"/>
@@ -22409,7 +22437,7 @@
         </w:tc>
         <w:tc>
           <w:tcPr>
-            <w:tcW w:w="0" w:type="auto"/>
+            <w:tcW w:w="1722" w:type="dxa"/>
             <w:tcBorders>
               <w:top w:val="single" w:color="000000" w:sz="4" w:space="0"/>
               <w:left w:val="single" w:color="000000" w:sz="4" w:space="0"/>
@@ -22417,7 +22445,7 @@
               <w:right w:val="single" w:color="000000" w:sz="4" w:space="0"/>
             </w:tcBorders>
             <w:shd w:val="clear" w:color="auto" w:fill="CFCECE" w:themeFill="background2" w:themeFillShade="E5"/>
-            <w:vAlign w:val="center"/>
+            <w:vAlign w:val="top"/>
           </w:tcPr>
           <w:p>
             <w:pPr>
@@ -22457,7 +22485,7 @@
                 <w:b w:val="0"/>
                 <w:bCs w:val="0"/>
                 <w:snapToGrid w:val="0"/>
-                <w:color w:val="000000"/>
+                <w:color w:val="auto"/>
                 <w:spacing w:val="5"/>
                 <w:kern w:val="0"/>
                 <w:sz w:val="24"/>
@@ -22562,7 +22590,7 @@
         </w:tc>
         <w:tc>
           <w:tcPr>
-            <w:tcW w:w="0" w:type="auto"/>
+            <w:tcW w:w="1616" w:type="dxa"/>
             <w:tcBorders>
               <w:top w:val="single" w:color="000000" w:sz="4" w:space="0"/>
               <w:left w:val="single" w:color="000000" w:sz="4" w:space="0"/>
@@ -22570,7 +22598,7 @@
               <w:right w:val="single" w:color="000000" w:sz="4" w:space="0"/>
             </w:tcBorders>
             <w:shd w:val="clear" w:color="auto" w:fill="FFFFFF"/>
-            <w:vAlign w:val="center"/>
+            <w:vAlign w:val="top"/>
           </w:tcPr>
           <w:p>
             <w:pPr>
@@ -22607,7 +22635,7 @@
                 <w:rFonts w:hint="eastAsia" w:eastAsia="宋体"/>
                 <w:b w:val="0"/>
                 <w:bCs w:val="0"/>
-                <w:color w:val="000000"/>
+                <w:color w:val="auto"/>
                 <w:spacing w:val="5"/>
                 <w:sz w:val="24"/>
                 <w:szCs w:val="24"/>
@@ -22620,7 +22648,7 @@
         </w:tc>
         <w:tc>
           <w:tcPr>
-            <w:tcW w:w="0" w:type="auto"/>
+            <w:tcW w:w="1464" w:type="dxa"/>
             <w:tcBorders>
               <w:top w:val="single" w:color="000000" w:sz="4" w:space="0"/>
               <w:left w:val="single" w:color="000000" w:sz="4" w:space="0"/>
@@ -22628,7 +22656,7 @@
               <w:right w:val="single" w:color="000000" w:sz="4" w:space="0"/>
             </w:tcBorders>
             <w:shd w:val="clear" w:color="auto" w:fill="FFFFFF"/>
-            <w:vAlign w:val="center"/>
+            <w:vAlign w:val="top"/>
           </w:tcPr>
           <w:p>
             <w:pPr>
@@ -22665,7 +22693,7 @@
                 <w:rFonts w:hint="eastAsia" w:eastAsia="宋体"/>
                 <w:b w:val="0"/>
                 <w:bCs w:val="0"/>
-                <w:color w:val="000000"/>
+                <w:color w:val="auto"/>
                 <w:spacing w:val="5"/>
                 <w:sz w:val="24"/>
                 <w:szCs w:val="24"/>
@@ -22678,7 +22706,7 @@
         </w:tc>
         <w:tc>
           <w:tcPr>
-            <w:tcW w:w="0" w:type="auto"/>
+            <w:tcW w:w="2245" w:type="dxa"/>
             <w:tcBorders>
               <w:top w:val="single" w:color="000000" w:sz="4" w:space="0"/>
               <w:left w:val="single" w:color="000000" w:sz="4" w:space="0"/>
@@ -22686,7 +22714,7 @@
               <w:right w:val="single" w:color="000000" w:sz="4" w:space="0"/>
             </w:tcBorders>
             <w:shd w:val="clear" w:color="auto" w:fill="FFFFFF"/>
-            <w:vAlign w:val="center"/>
+            <w:vAlign w:val="top"/>
           </w:tcPr>
           <w:p>
             <w:pPr>
@@ -22723,7 +22751,7 @@
                 <w:rFonts w:hint="eastAsia" w:eastAsia="宋体"/>
                 <w:b w:val="0"/>
                 <w:bCs w:val="0"/>
-                <w:color w:val="000000"/>
+                <w:color w:val="auto"/>
                 <w:spacing w:val="5"/>
                 <w:sz w:val="24"/>
                 <w:szCs w:val="24"/>
@@ -22736,7 +22764,7 @@
         </w:tc>
         <w:tc>
           <w:tcPr>
-            <w:tcW w:w="0" w:type="auto"/>
+            <w:tcW w:w="1722" w:type="dxa"/>
             <w:tcBorders>
               <w:top w:val="single" w:color="000000" w:sz="4" w:space="0"/>
               <w:left w:val="single" w:color="000000" w:sz="4" w:space="0"/>
@@ -22744,7 +22772,7 @@
               <w:right w:val="single" w:color="000000" w:sz="4" w:space="0"/>
             </w:tcBorders>
             <w:shd w:val="clear" w:color="auto" w:fill="FFFFFF"/>
-            <w:vAlign w:val="center"/>
+            <w:vAlign w:val="top"/>
           </w:tcPr>
           <w:p>
             <w:pPr>
@@ -22784,7 +22812,7 @@
                 <w:b w:val="0"/>
                 <w:bCs w:val="0"/>
                 <w:snapToGrid w:val="0"/>
-                <w:color w:val="000000"/>
+                <w:color w:val="auto"/>
                 <w:spacing w:val="5"/>
                 <w:kern w:val="0"/>
                 <w:sz w:val="24"/>
@@ -22888,7 +22916,7 @@
         </w:tc>
         <w:tc>
           <w:tcPr>
-            <w:tcW w:w="0" w:type="auto"/>
+            <w:tcW w:w="1616" w:type="dxa"/>
             <w:tcBorders>
               <w:top w:val="single" w:color="000000" w:sz="4" w:space="0"/>
               <w:left w:val="single" w:color="000000" w:sz="4" w:space="0"/>
@@ -22896,7 +22924,7 @@
               <w:right w:val="single" w:color="000000" w:sz="4" w:space="0"/>
             </w:tcBorders>
             <w:shd w:val="clear" w:color="auto" w:fill="CFCECE" w:themeFill="background2" w:themeFillShade="E5"/>
-            <w:vAlign w:val="center"/>
+            <w:vAlign w:val="top"/>
           </w:tcPr>
           <w:p>
             <w:pPr>
@@ -22933,7 +22961,7 @@
                 <w:rFonts w:hint="eastAsia" w:eastAsia="宋体"/>
                 <w:b w:val="0"/>
                 <w:bCs w:val="0"/>
-                <w:color w:val="000000"/>
+                <w:color w:val="auto"/>
                 <w:spacing w:val="5"/>
                 <w:sz w:val="24"/>
                 <w:szCs w:val="24"/>
@@ -22946,7 +22974,7 @@
         </w:tc>
         <w:tc>
           <w:tcPr>
-            <w:tcW w:w="0" w:type="auto"/>
+            <w:tcW w:w="1464" w:type="dxa"/>
             <w:tcBorders>
               <w:top w:val="single" w:color="000000" w:sz="4" w:space="0"/>
               <w:left w:val="single" w:color="000000" w:sz="4" w:space="0"/>
@@ -22954,7 +22982,7 @@
               <w:right w:val="single" w:color="000000" w:sz="4" w:space="0"/>
             </w:tcBorders>
             <w:shd w:val="clear" w:color="auto" w:fill="CFCECE" w:themeFill="background2" w:themeFillShade="E5"/>
-            <w:vAlign w:val="center"/>
+            <w:vAlign w:val="top"/>
           </w:tcPr>
           <w:p>
             <w:pPr>
@@ -22991,7 +23019,7 @@
                 <w:rFonts w:hint="eastAsia" w:eastAsia="宋体"/>
                 <w:b w:val="0"/>
                 <w:bCs w:val="0"/>
-                <w:color w:val="000000"/>
+                <w:color w:val="auto"/>
                 <w:spacing w:val="5"/>
                 <w:sz w:val="24"/>
                 <w:szCs w:val="24"/>
@@ -23004,7 +23032,7 @@
         </w:tc>
         <w:tc>
           <w:tcPr>
-            <w:tcW w:w="0" w:type="auto"/>
+            <w:tcW w:w="2245" w:type="dxa"/>
             <w:tcBorders>
               <w:top w:val="single" w:color="000000" w:sz="4" w:space="0"/>
               <w:left w:val="single" w:color="000000" w:sz="4" w:space="0"/>
@@ -23012,7 +23040,7 @@
               <w:right w:val="single" w:color="000000" w:sz="4" w:space="0"/>
             </w:tcBorders>
             <w:shd w:val="clear" w:color="auto" w:fill="CFCECE" w:themeFill="background2" w:themeFillShade="E5"/>
-            <w:vAlign w:val="center"/>
+            <w:vAlign w:val="top"/>
           </w:tcPr>
           <w:p>
             <w:pPr>
@@ -23049,7 +23077,7 @@
                 <w:rFonts w:hint="eastAsia" w:eastAsia="宋体"/>
                 <w:b w:val="0"/>
                 <w:bCs w:val="0"/>
-                <w:color w:val="000000"/>
+                <w:color w:val="auto"/>
                 <w:spacing w:val="5"/>
                 <w:sz w:val="24"/>
                 <w:szCs w:val="24"/>
@@ -23062,7 +23090,7 @@
         </w:tc>
         <w:tc>
           <w:tcPr>
-            <w:tcW w:w="0" w:type="auto"/>
+            <w:tcW w:w="1722" w:type="dxa"/>
             <w:tcBorders>
               <w:top w:val="single" w:color="000000" w:sz="4" w:space="0"/>
               <w:left w:val="single" w:color="000000" w:sz="4" w:space="0"/>
@@ -23070,7 +23098,7 @@
               <w:right w:val="single" w:color="000000" w:sz="4" w:space="0"/>
             </w:tcBorders>
             <w:shd w:val="clear" w:color="auto" w:fill="CFCECE" w:themeFill="background2" w:themeFillShade="E5"/>
-            <w:vAlign w:val="center"/>
+            <w:vAlign w:val="top"/>
           </w:tcPr>
           <w:p>
             <w:pPr>
@@ -23110,7 +23138,7 @@
                 <w:b w:val="0"/>
                 <w:bCs w:val="0"/>
                 <w:snapToGrid w:val="0"/>
-                <w:color w:val="000000"/>
+                <w:color w:val="auto"/>
                 <w:spacing w:val="5"/>
                 <w:kern w:val="0"/>
                 <w:sz w:val="24"/>
@@ -23651,7 +23679,7 @@
               <w:right w:val="single" w:color="000000" w:sz="4" w:space="0"/>
             </w:tcBorders>
             <w:shd w:val="clear" w:color="auto" w:fill="CFCECE" w:themeFill="background2" w:themeFillShade="E5"/>
-            <w:vAlign w:val="center"/>
+            <w:vAlign w:val="top"/>
           </w:tcPr>
           <w:p>
             <w:pPr>
@@ -23690,7 +23718,7 @@
                 <w:rFonts w:hint="eastAsia" w:eastAsia="宋体"/>
                 <w:b w:val="0"/>
                 <w:bCs w:val="0"/>
-                <w:color w:val="000000"/>
+                <w:color w:val="auto"/>
                 <w:spacing w:val="5"/>
                 <w:sz w:val="24"/>
                 <w:szCs w:val="24"/>
@@ -23711,7 +23739,7 @@
               <w:right w:val="single" w:color="000000" w:sz="4" w:space="0"/>
             </w:tcBorders>
             <w:shd w:val="clear" w:color="auto" w:fill="CFCECE" w:themeFill="background2" w:themeFillShade="E5"/>
-            <w:vAlign w:val="center"/>
+            <w:vAlign w:val="top"/>
           </w:tcPr>
           <w:p>
             <w:pPr>
@@ -23751,7 +23779,7 @@
                 <w:b w:val="0"/>
                 <w:bCs w:val="0"/>
                 <w:snapToGrid w:val="0"/>
-                <w:color w:val="000000"/>
+                <w:color w:val="auto"/>
                 <w:spacing w:val="5"/>
                 <w:kern w:val="0"/>
                 <w:sz w:val="24"/>
@@ -23765,7 +23793,7 @@
         </w:tc>
         <w:tc>
           <w:tcPr>
-            <w:tcW w:w="0" w:type="auto"/>
+            <w:tcW w:w="2245" w:type="dxa"/>
             <w:tcBorders>
               <w:top w:val="single" w:color="000000" w:sz="4" w:space="0"/>
               <w:left w:val="single" w:color="000000" w:sz="4" w:space="0"/>
@@ -23773,7 +23801,7 @@
               <w:right w:val="single" w:color="000000" w:sz="4" w:space="0"/>
             </w:tcBorders>
             <w:shd w:val="clear" w:color="auto" w:fill="CFCECE" w:themeFill="background2" w:themeFillShade="E5"/>
-            <w:vAlign w:val="center"/>
+            <w:vAlign w:val="top"/>
           </w:tcPr>
           <w:p>
             <w:pPr>
@@ -23813,7 +23841,7 @@
                 <w:b w:val="0"/>
                 <w:bCs w:val="0"/>
                 <w:snapToGrid w:val="0"/>
-                <w:color w:val="000000"/>
+                <w:color w:val="auto"/>
                 <w:spacing w:val="5"/>
                 <w:kern w:val="0"/>
                 <w:sz w:val="24"/>
@@ -23827,7 +23855,7 @@
         </w:tc>
         <w:tc>
           <w:tcPr>
-            <w:tcW w:w="0" w:type="auto"/>
+            <w:tcW w:w="1722" w:type="dxa"/>
             <w:tcBorders>
               <w:top w:val="single" w:color="000000" w:sz="4" w:space="0"/>
               <w:left w:val="single" w:color="000000" w:sz="4" w:space="0"/>
@@ -23835,7 +23863,7 @@
               <w:right w:val="single" w:color="000000" w:sz="4" w:space="0"/>
             </w:tcBorders>
             <w:shd w:val="clear" w:color="auto" w:fill="CFCECE" w:themeFill="background2" w:themeFillShade="E5"/>
-            <w:vAlign w:val="center"/>
+            <w:vAlign w:val="top"/>
           </w:tcPr>
           <w:p>
             <w:pPr>
@@ -23875,7 +23903,7 @@
                 <w:b w:val="0"/>
                 <w:bCs w:val="0"/>
                 <w:snapToGrid w:val="0"/>
-                <w:color w:val="000000"/>
+                <w:color w:val="auto"/>
                 <w:spacing w:val="5"/>
                 <w:kern w:val="0"/>
                 <w:sz w:val="24"/>
@@ -24316,7 +24344,7 @@
               <w:right w:val="single" w:color="000000" w:sz="4" w:space="0"/>
             </w:tcBorders>
             <w:shd w:val="clear" w:color="auto" w:fill="CFCECE" w:themeFill="background2" w:themeFillShade="E5"/>
-            <w:vAlign w:val="center"/>
+            <w:vAlign w:val="top"/>
           </w:tcPr>
           <w:p>
             <w:pPr>
@@ -24355,7 +24383,7 @@
                 <w:rFonts w:hint="eastAsia" w:eastAsia="宋体"/>
                 <w:b w:val="0"/>
                 <w:bCs w:val="0"/>
-                <w:color w:val="000000"/>
+                <w:color w:val="auto"/>
                 <w:spacing w:val="5"/>
                 <w:sz w:val="24"/>
                 <w:szCs w:val="24"/>
@@ -24376,7 +24404,7 @@
               <w:right w:val="single" w:color="000000" w:sz="4" w:space="0"/>
             </w:tcBorders>
             <w:shd w:val="clear" w:color="auto" w:fill="CFCECE" w:themeFill="background2" w:themeFillShade="E5"/>
-            <w:vAlign w:val="center"/>
+            <w:vAlign w:val="top"/>
           </w:tcPr>
           <w:p>
             <w:pPr>
@@ -24416,7 +24444,7 @@
                 <w:b w:val="0"/>
                 <w:bCs w:val="0"/>
                 <w:snapToGrid w:val="0"/>
-                <w:color w:val="000000"/>
+                <w:color w:val="auto"/>
                 <w:spacing w:val="5"/>
                 <w:kern w:val="0"/>
                 <w:sz w:val="24"/>
@@ -24430,7 +24458,7 @@
         </w:tc>
         <w:tc>
           <w:tcPr>
-            <w:tcW w:w="0" w:type="auto"/>
+            <w:tcW w:w="2245" w:type="dxa"/>
             <w:tcBorders>
               <w:top w:val="single" w:color="000000" w:sz="4" w:space="0"/>
               <w:left w:val="single" w:color="000000" w:sz="4" w:space="0"/>
@@ -24438,7 +24466,7 @@
               <w:right w:val="single" w:color="000000" w:sz="4" w:space="0"/>
             </w:tcBorders>
             <w:shd w:val="clear" w:color="auto" w:fill="CFCECE" w:themeFill="background2" w:themeFillShade="E5"/>
-            <w:vAlign w:val="center"/>
+            <w:vAlign w:val="top"/>
           </w:tcPr>
           <w:p>
             <w:pPr>
@@ -24478,7 +24506,7 @@
                 <w:b w:val="0"/>
                 <w:bCs w:val="0"/>
                 <w:snapToGrid w:val="0"/>
-                <w:color w:val="000000"/>
+                <w:color w:val="auto"/>
                 <w:spacing w:val="5"/>
                 <w:kern w:val="0"/>
                 <w:sz w:val="24"/>
@@ -24492,7 +24520,7 @@
         </w:tc>
         <w:tc>
           <w:tcPr>
-            <w:tcW w:w="0" w:type="auto"/>
+            <w:tcW w:w="1722" w:type="dxa"/>
             <w:tcBorders>
               <w:top w:val="single" w:color="000000" w:sz="4" w:space="0"/>
               <w:left w:val="single" w:color="000000" w:sz="4" w:space="0"/>
@@ -24500,7 +24528,7 @@
               <w:right w:val="single" w:color="000000" w:sz="4" w:space="0"/>
             </w:tcBorders>
             <w:shd w:val="clear" w:color="auto" w:fill="CFCECE" w:themeFill="background2" w:themeFillShade="E5"/>
-            <w:vAlign w:val="center"/>
+            <w:vAlign w:val="top"/>
           </w:tcPr>
           <w:p>
             <w:pPr>
@@ -24540,7 +24568,7 @@
                 <w:b w:val="0"/>
                 <w:bCs w:val="0"/>
                 <w:snapToGrid w:val="0"/>
-                <w:color w:val="000000"/>
+                <w:color w:val="auto"/>
                 <w:spacing w:val="5"/>
                 <w:kern w:val="0"/>
                 <w:sz w:val="24"/>
@@ -24683,7 +24711,7 @@
               <w:right w:val="single" w:color="000000" w:sz="4" w:space="0"/>
             </w:tcBorders>
             <w:shd w:val="clear" w:color="auto" w:fill="FFFFFF"/>
-            <w:vAlign w:val="center"/>
+            <w:vAlign w:val="top"/>
           </w:tcPr>
           <w:p>
             <w:pPr>
@@ -24742,7 +24770,7 @@
               <w:right w:val="single" w:color="000000" w:sz="4" w:space="0"/>
             </w:tcBorders>
             <w:shd w:val="clear" w:color="auto" w:fill="FFFFFF"/>
-            <w:vAlign w:val="center"/>
+            <w:vAlign w:val="top"/>
           </w:tcPr>
           <w:p>
             <w:pPr>
@@ -24796,7 +24824,7 @@
         </w:tc>
         <w:tc>
           <w:tcPr>
-            <w:tcW w:w="0" w:type="auto"/>
+            <w:tcW w:w="2245" w:type="dxa"/>
             <w:tcBorders>
               <w:top w:val="single" w:color="000000" w:sz="4" w:space="0"/>
               <w:left w:val="single" w:color="000000" w:sz="4" w:space="0"/>
@@ -24804,7 +24832,7 @@
               <w:right w:val="single" w:color="000000" w:sz="4" w:space="0"/>
             </w:tcBorders>
             <w:shd w:val="clear" w:color="auto" w:fill="FFFFFF"/>
-            <w:vAlign w:val="center"/>
+            <w:vAlign w:val="top"/>
           </w:tcPr>
           <w:p>
             <w:pPr>
@@ -24858,7 +24886,7 @@
         </w:tc>
         <w:tc>
           <w:tcPr>
-            <w:tcW w:w="0" w:type="auto"/>
+            <w:tcW w:w="1722" w:type="dxa"/>
             <w:tcBorders>
               <w:top w:val="single" w:color="000000" w:sz="4" w:space="0"/>
               <w:left w:val="single" w:color="000000" w:sz="4" w:space="0"/>
@@ -24866,7 +24894,7 @@
               <w:right w:val="single" w:color="000000" w:sz="4" w:space="0"/>
             </w:tcBorders>
             <w:shd w:val="clear" w:color="auto" w:fill="FFFFFF"/>
-            <w:vAlign w:val="center"/>
+            <w:vAlign w:val="top"/>
           </w:tcPr>
           <w:p>
             <w:pPr>
@@ -25048,7 +25076,7 @@
               <w:right w:val="single" w:color="000000" w:sz="4" w:space="0"/>
             </w:tcBorders>
             <w:shd w:val="clear" w:color="auto" w:fill="CFCECE" w:themeFill="background2" w:themeFillShade="E5"/>
-            <w:vAlign w:val="center"/>
+            <w:vAlign w:val="top"/>
           </w:tcPr>
           <w:p>
             <w:pPr>
@@ -25107,7 +25135,7 @@
               <w:right w:val="single" w:color="000000" w:sz="4" w:space="0"/>
             </w:tcBorders>
             <w:shd w:val="clear" w:color="auto" w:fill="CFCECE" w:themeFill="background2" w:themeFillShade="E5"/>
-            <w:vAlign w:val="center"/>
+            <w:vAlign w:val="top"/>
           </w:tcPr>
           <w:p>
             <w:pPr>
@@ -25161,7 +25189,7 @@
         </w:tc>
         <w:tc>
           <w:tcPr>
-            <w:tcW w:w="0" w:type="auto"/>
+            <w:tcW w:w="2245" w:type="dxa"/>
             <w:tcBorders>
               <w:top w:val="single" w:color="000000" w:sz="4" w:space="0"/>
               <w:left w:val="single" w:color="000000" w:sz="4" w:space="0"/>
@@ -25169,7 +25197,7 @@
               <w:right w:val="single" w:color="000000" w:sz="4" w:space="0"/>
             </w:tcBorders>
             <w:shd w:val="clear" w:color="auto" w:fill="CFCECE" w:themeFill="background2" w:themeFillShade="E5"/>
-            <w:vAlign w:val="center"/>
+            <w:vAlign w:val="top"/>
           </w:tcPr>
           <w:p>
             <w:pPr>
@@ -25223,7 +25251,7 @@
         </w:tc>
         <w:tc>
           <w:tcPr>
-            <w:tcW w:w="0" w:type="auto"/>
+            <w:tcW w:w="1722" w:type="dxa"/>
             <w:tcBorders>
               <w:top w:val="single" w:color="000000" w:sz="4" w:space="0"/>
               <w:left w:val="single" w:color="000000" w:sz="4" w:space="0"/>
@@ -25231,7 +25259,7 @@
               <w:right w:val="single" w:color="000000" w:sz="4" w:space="0"/>
             </w:tcBorders>
             <w:shd w:val="clear" w:color="auto" w:fill="CFCECE" w:themeFill="background2" w:themeFillShade="E5"/>
-            <w:vAlign w:val="center"/>
+            <w:vAlign w:val="top"/>
           </w:tcPr>
           <w:p>
             <w:pPr>
@@ -25381,7 +25409,7 @@
               <w:right w:val="single" w:color="000000" w:sz="4" w:space="0"/>
             </w:tcBorders>
             <w:shd w:val="clear" w:color="auto" w:fill="FFFFFF"/>
-            <w:vAlign w:val="center"/>
+            <w:vAlign w:val="top"/>
           </w:tcPr>
           <w:p>
             <w:pPr>
@@ -25440,7 +25468,7 @@
               <w:right w:val="single" w:color="000000" w:sz="4" w:space="0"/>
             </w:tcBorders>
             <w:shd w:val="clear" w:color="auto" w:fill="FFFFFF"/>
-            <w:vAlign w:val="center"/>
+            <w:vAlign w:val="top"/>
           </w:tcPr>
           <w:p>
             <w:pPr>
@@ -25488,7 +25516,7 @@
         </w:tc>
         <w:tc>
           <w:tcPr>
-            <w:tcW w:w="0" w:type="auto"/>
+            <w:tcW w:w="2245" w:type="dxa"/>
             <w:tcBorders>
               <w:top w:val="single" w:color="000000" w:sz="4" w:space="0"/>
               <w:left w:val="single" w:color="000000" w:sz="4" w:space="0"/>
@@ -25496,7 +25524,7 @@
               <w:right w:val="single" w:color="000000" w:sz="4" w:space="0"/>
             </w:tcBorders>
             <w:shd w:val="clear" w:color="auto" w:fill="FFFFFF"/>
-            <w:vAlign w:val="center"/>
+            <w:vAlign w:val="top"/>
           </w:tcPr>
           <w:p>
             <w:pPr>
@@ -25544,7 +25572,7 @@
         </w:tc>
         <w:tc>
           <w:tcPr>
-            <w:tcW w:w="0" w:type="auto"/>
+            <w:tcW w:w="1722" w:type="dxa"/>
             <w:tcBorders>
               <w:top w:val="single" w:color="000000" w:sz="4" w:space="0"/>
               <w:left w:val="single" w:color="000000" w:sz="4" w:space="0"/>
@@ -25552,7 +25580,7 @@
               <w:right w:val="single" w:color="000000" w:sz="4" w:space="0"/>
             </w:tcBorders>
             <w:shd w:val="clear" w:color="auto" w:fill="FFFFFF"/>
-            <w:vAlign w:val="center"/>
+            <w:vAlign w:val="top"/>
           </w:tcPr>
           <w:p>
             <w:pPr>
@@ -25701,7 +25729,7 @@
               <w:right w:val="single" w:color="000000" w:sz="4" w:space="0"/>
             </w:tcBorders>
             <w:shd w:val="clear" w:color="auto" w:fill="CFCECE" w:themeFill="background2" w:themeFillShade="E5"/>
-            <w:vAlign w:val="center"/>
+            <w:vAlign w:val="top"/>
           </w:tcPr>
           <w:p>
             <w:pPr>
@@ -25757,7 +25785,7 @@
               <w:right w:val="single" w:color="000000" w:sz="4" w:space="0"/>
             </w:tcBorders>
             <w:shd w:val="clear" w:color="auto" w:fill="CFCECE" w:themeFill="background2" w:themeFillShade="E5"/>
-            <w:vAlign w:val="center"/>
+            <w:vAlign w:val="top"/>
           </w:tcPr>
           <w:p>
             <w:pPr>
@@ -25805,7 +25833,7 @@
         </w:tc>
         <w:tc>
           <w:tcPr>
-            <w:tcW w:w="0" w:type="auto"/>
+            <w:tcW w:w="2245" w:type="dxa"/>
             <w:tcBorders>
               <w:top w:val="single" w:color="000000" w:sz="4" w:space="0"/>
               <w:left w:val="single" w:color="000000" w:sz="4" w:space="0"/>
@@ -25813,7 +25841,7 @@
               <w:right w:val="single" w:color="000000" w:sz="4" w:space="0"/>
             </w:tcBorders>
             <w:shd w:val="clear" w:color="auto" w:fill="CFCECE" w:themeFill="background2" w:themeFillShade="E5"/>
-            <w:vAlign w:val="center"/>
+            <w:vAlign w:val="top"/>
           </w:tcPr>
           <w:p>
             <w:pPr>
@@ -25861,7 +25889,7 @@
         </w:tc>
         <w:tc>
           <w:tcPr>
-            <w:tcW w:w="0" w:type="auto"/>
+            <w:tcW w:w="1722" w:type="dxa"/>
             <w:tcBorders>
               <w:top w:val="single" w:color="000000" w:sz="4" w:space="0"/>
               <w:left w:val="single" w:color="000000" w:sz="4" w:space="0"/>
@@ -25869,7 +25897,7 @@
               <w:right w:val="single" w:color="000000" w:sz="4" w:space="0"/>
             </w:tcBorders>
             <w:shd w:val="clear" w:color="auto" w:fill="CFCECE" w:themeFill="background2" w:themeFillShade="E5"/>
-            <w:vAlign w:val="center"/>
+            <w:vAlign w:val="top"/>
           </w:tcPr>
           <w:p>
             <w:pPr>
@@ -26682,7 +26710,7 @@
               <w:right w:val="single" w:color="000000" w:sz="4" w:space="0"/>
             </w:tcBorders>
             <w:shd w:val="clear" w:color="auto" w:fill="FFFFFF"/>
-            <w:vAlign w:val="center"/>
+            <w:vAlign w:val="top"/>
           </w:tcPr>
           <w:p>
             <w:pPr>
@@ -26733,7 +26761,7 @@
         </w:tc>
         <w:tc>
           <w:tcPr>
-            <w:tcW w:w="0" w:type="auto"/>
+            <w:tcW w:w="1464" w:type="dxa"/>
             <w:tcBorders>
               <w:top w:val="single" w:color="000000" w:sz="4" w:space="0"/>
               <w:left w:val="single" w:color="000000" w:sz="4" w:space="0"/>
@@ -26741,7 +26769,7 @@
               <w:right w:val="single" w:color="000000" w:sz="4" w:space="0"/>
             </w:tcBorders>
             <w:shd w:val="clear" w:color="auto" w:fill="FFFFFF"/>
-            <w:vAlign w:val="center"/>
+            <w:vAlign w:val="top"/>
           </w:tcPr>
           <w:p>
             <w:pPr>
@@ -26792,7 +26820,7 @@
         </w:tc>
         <w:tc>
           <w:tcPr>
-            <w:tcW w:w="0" w:type="auto"/>
+            <w:tcW w:w="2245" w:type="dxa"/>
             <w:tcBorders>
               <w:top w:val="single" w:color="000000" w:sz="4" w:space="0"/>
               <w:left w:val="single" w:color="000000" w:sz="4" w:space="0"/>
@@ -26800,7 +26828,7 @@
               <w:right w:val="single" w:color="000000" w:sz="4" w:space="0"/>
             </w:tcBorders>
             <w:shd w:val="clear" w:color="auto" w:fill="FFFFFF"/>
-            <w:vAlign w:val="center"/>
+            <w:vAlign w:val="top"/>
           </w:tcPr>
           <w:p>
             <w:pPr>
@@ -26817,8 +26845,8 @@
               </w:pBdr>
               <w:shd w:val="clear" w:fill="FFFFFF"/>
               <w:wordWrap w:val="0"/>
-              <w:spacing w:before="0" w:beforeAutospacing="0" w:after="0" w:afterAutospacing="0" w:line="240" w:lineRule="auto"/>
-              <w:ind w:left="0" w:right="0" w:firstLine="0"/>
+              <w:spacing w:before="0" w:beforeAutospacing="0" w:after="0" w:afterAutospacing="0"/>
+              <w:ind w:left="0" w:leftChars="0" w:right="0" w:rightChars="0" w:firstLine="0" w:firstLineChars="0"/>
               <w:jc w:val="center"/>
               <w:textAlignment w:val="baseline"/>
               <w:rPr>
@@ -26855,7 +26883,7 @@
         </w:tc>
         <w:tc>
           <w:tcPr>
-            <w:tcW w:w="0" w:type="auto"/>
+            <w:tcW w:w="1722" w:type="dxa"/>
             <w:tcBorders>
               <w:top w:val="single" w:color="000000" w:sz="4" w:space="0"/>
               <w:left w:val="single" w:color="000000" w:sz="4" w:space="0"/>
@@ -26863,7 +26891,7 @@
               <w:right w:val="single" w:color="000000" w:sz="4" w:space="0"/>
             </w:tcBorders>
             <w:shd w:val="clear" w:color="auto" w:fill="FFFFFF"/>
-            <w:vAlign w:val="center"/>
+            <w:vAlign w:val="top"/>
           </w:tcPr>
           <w:p>
             <w:pPr>
@@ -26880,8 +26908,8 @@
               </w:pBdr>
               <w:shd w:val="clear" w:fill="FFFFFF"/>
               <w:wordWrap w:val="0"/>
-              <w:spacing w:before="0" w:beforeAutospacing="0" w:after="0" w:afterAutospacing="0" w:line="240" w:lineRule="auto"/>
-              <w:ind w:left="0" w:right="0" w:firstLine="0"/>
+              <w:spacing w:before="0" w:beforeAutospacing="0" w:after="0" w:afterAutospacing="0"/>
+              <w:ind w:left="0" w:leftChars="0" w:right="0" w:rightChars="0" w:firstLine="0" w:firstLineChars="0"/>
               <w:jc w:val="center"/>
               <w:textAlignment w:val="baseline"/>
               <w:rPr>
@@ -27095,7 +27123,7 @@
               <w:right w:val="single" w:color="000000" w:sz="4" w:space="0"/>
             </w:tcBorders>
             <w:shd w:val="clear" w:color="auto" w:fill="CFCECE" w:themeFill="background2" w:themeFillShade="E5"/>
-            <w:vAlign w:val="center"/>
+            <w:vAlign w:val="top"/>
           </w:tcPr>
           <w:p>
             <w:pPr>
@@ -27129,11 +27157,24 @@
                 <w:lang w:val="en-US" w:eastAsia="en-US" w:bidi="ar-SA"/>
               </w:rPr>
             </w:pPr>
+            <w:r>
+              <w:rPr>
+                <w:rFonts w:hint="eastAsia" w:eastAsia="宋体"/>
+                <w:b w:val="0"/>
+                <w:bCs w:val="0"/>
+                <w:spacing w:val="5"/>
+                <w:sz w:val="24"/>
+                <w:szCs w:val="24"/>
+                <w:vertAlign w:val="baseline"/>
+                <w:lang w:val="en-US" w:eastAsia="zh-CN"/>
+              </w:rPr>
+              <w:t>Success</w:t>
+            </w:r>
           </w:p>
         </w:tc>
         <w:tc>
           <w:tcPr>
-            <w:tcW w:w="0" w:type="auto"/>
+            <w:tcW w:w="1464" w:type="dxa"/>
             <w:tcBorders>
               <w:top w:val="single" w:color="000000" w:sz="4" w:space="0"/>
               <w:left w:val="single" w:color="000000" w:sz="4" w:space="0"/>
@@ -27141,7 +27182,7 @@
               <w:right w:val="single" w:color="000000" w:sz="4" w:space="0"/>
             </w:tcBorders>
             <w:shd w:val="clear" w:color="auto" w:fill="CFCECE" w:themeFill="background2" w:themeFillShade="E5"/>
-            <w:vAlign w:val="center"/>
+            <w:vAlign w:val="top"/>
           </w:tcPr>
           <w:p>
             <w:pPr>
@@ -27175,11 +27216,27 @@
                 <w:lang w:val="en-US" w:eastAsia="zh-CN" w:bidi="ar-SA"/>
               </w:rPr>
             </w:pPr>
+            <w:r>
+              <w:rPr>
+                <w:rFonts w:hint="eastAsia" w:eastAsia="宋体" w:cs="Arial"/>
+                <w:b w:val="0"/>
+                <w:bCs w:val="0"/>
+                <w:snapToGrid w:val="0"/>
+                <w:color w:val="000000"/>
+                <w:spacing w:val="5"/>
+                <w:kern w:val="0"/>
+                <w:sz w:val="24"/>
+                <w:szCs w:val="24"/>
+                <w:vertAlign w:val="baseline"/>
+                <w:lang w:val="en-US" w:eastAsia="zh-CN" w:bidi="ar-SA"/>
+              </w:rPr>
+              <w:t>8522</w:t>
+            </w:r>
           </w:p>
         </w:tc>
         <w:tc>
           <w:tcPr>
-            <w:tcW w:w="0" w:type="auto"/>
+            <w:tcW w:w="2245" w:type="dxa"/>
             <w:tcBorders>
               <w:top w:val="single" w:color="000000" w:sz="4" w:space="0"/>
               <w:left w:val="single" w:color="000000" w:sz="4" w:space="0"/>
@@ -27187,7 +27244,7 @@
               <w:right w:val="single" w:color="000000" w:sz="4" w:space="0"/>
             </w:tcBorders>
             <w:shd w:val="clear" w:color="auto" w:fill="CFCECE" w:themeFill="background2" w:themeFillShade="E5"/>
-            <w:vAlign w:val="center"/>
+            <w:vAlign w:val="top"/>
           </w:tcPr>
           <w:p>
             <w:pPr>
@@ -27221,11 +27278,27 @@
                 <w:lang w:val="en-US" w:eastAsia="zh-CN" w:bidi="ar-SA"/>
               </w:rPr>
             </w:pPr>
+            <w:r>
+              <w:rPr>
+                <w:rFonts w:hint="eastAsia" w:eastAsia="宋体" w:cs="Arial"/>
+                <w:b w:val="0"/>
+                <w:bCs w:val="0"/>
+                <w:snapToGrid w:val="0"/>
+                <w:color w:val="000000"/>
+                <w:spacing w:val="5"/>
+                <w:kern w:val="0"/>
+                <w:sz w:val="24"/>
+                <w:szCs w:val="24"/>
+                <w:vertAlign w:val="baseline"/>
+                <w:lang w:val="en-US" w:eastAsia="zh-CN" w:bidi="ar-SA"/>
+              </w:rPr>
+              <w:t>8794</w:t>
+            </w:r>
           </w:p>
         </w:tc>
         <w:tc>
           <w:tcPr>
-            <w:tcW w:w="0" w:type="auto"/>
+            <w:tcW w:w="1722" w:type="dxa"/>
             <w:tcBorders>
               <w:top w:val="single" w:color="000000" w:sz="4" w:space="0"/>
               <w:left w:val="single" w:color="000000" w:sz="4" w:space="0"/>
@@ -27233,7 +27306,7 @@
               <w:right w:val="single" w:color="000000" w:sz="4" w:space="0"/>
             </w:tcBorders>
             <w:shd w:val="clear" w:color="auto" w:fill="CFCECE" w:themeFill="background2" w:themeFillShade="E5"/>
-            <w:vAlign w:val="center"/>
+            <w:vAlign w:val="top"/>
           </w:tcPr>
           <w:p>
             <w:pPr>
@@ -27267,6 +27340,22 @@
                 <w:lang w:val="en-US" w:eastAsia="zh-CN" w:bidi="ar-SA"/>
               </w:rPr>
             </w:pPr>
+            <w:r>
+              <w:rPr>
+                <w:rFonts w:hint="eastAsia" w:eastAsia="宋体" w:cs="Arial"/>
+                <w:b w:val="0"/>
+                <w:bCs w:val="0"/>
+                <w:snapToGrid w:val="0"/>
+                <w:color w:val="000000"/>
+                <w:spacing w:val="5"/>
+                <w:kern w:val="0"/>
+                <w:sz w:val="24"/>
+                <w:szCs w:val="24"/>
+                <w:vertAlign w:val="baseline"/>
+                <w:lang w:val="en-US" w:eastAsia="zh-CN" w:bidi="ar-SA"/>
+              </w:rPr>
+              <w:t>19.7387</w:t>
+            </w:r>
           </w:p>
         </w:tc>
       </w:tr>
@@ -27400,7 +27489,7 @@
               <w:right w:val="single" w:color="000000" w:sz="4" w:space="0"/>
             </w:tcBorders>
             <w:shd w:val="clear" w:color="auto" w:fill="FFFFFF"/>
-            <w:vAlign w:val="center"/>
+            <w:vAlign w:val="top"/>
           </w:tcPr>
           <w:p>
             <w:pPr>
@@ -27451,7 +27540,7 @@
         </w:tc>
         <w:tc>
           <w:tcPr>
-            <w:tcW w:w="0" w:type="auto"/>
+            <w:tcW w:w="1464" w:type="dxa"/>
             <w:tcBorders>
               <w:top w:val="single" w:color="000000" w:sz="4" w:space="0"/>
               <w:left w:val="single" w:color="000000" w:sz="4" w:space="0"/>
@@ -27459,7 +27548,7 @@
               <w:right w:val="single" w:color="000000" w:sz="4" w:space="0"/>
             </w:tcBorders>
             <w:shd w:val="clear" w:color="auto" w:fill="FFFFFF"/>
-            <w:vAlign w:val="center"/>
+            <w:vAlign w:val="top"/>
           </w:tcPr>
           <w:p>
             <w:pPr>
@@ -27513,7 +27602,7 @@
         </w:tc>
         <w:tc>
           <w:tcPr>
-            <w:tcW w:w="0" w:type="auto"/>
+            <w:tcW w:w="2245" w:type="dxa"/>
             <w:tcBorders>
               <w:top w:val="single" w:color="000000" w:sz="4" w:space="0"/>
               <w:left w:val="single" w:color="000000" w:sz="4" w:space="0"/>
@@ -27521,7 +27610,7 @@
               <w:right w:val="single" w:color="000000" w:sz="4" w:space="0"/>
             </w:tcBorders>
             <w:shd w:val="clear" w:color="auto" w:fill="FFFFFF"/>
-            <w:vAlign w:val="center"/>
+            <w:vAlign w:val="top"/>
           </w:tcPr>
           <w:p>
             <w:pPr>
@@ -27575,7 +27664,7 @@
         </w:tc>
         <w:tc>
           <w:tcPr>
-            <w:tcW w:w="0" w:type="auto"/>
+            <w:tcW w:w="1722" w:type="dxa"/>
             <w:tcBorders>
               <w:top w:val="single" w:color="000000" w:sz="4" w:space="0"/>
               <w:left w:val="single" w:color="000000" w:sz="4" w:space="0"/>
@@ -27583,7 +27672,7 @@
               <w:right w:val="single" w:color="000000" w:sz="4" w:space="0"/>
             </w:tcBorders>
             <w:shd w:val="clear" w:color="auto" w:fill="FFFFFF"/>
-            <w:vAlign w:val="center"/>
+            <w:vAlign w:val="top"/>
           </w:tcPr>
           <w:p>
             <w:pPr>
@@ -27765,7 +27854,7 @@
               <w:right w:val="single" w:color="000000" w:sz="4" w:space="0"/>
             </w:tcBorders>
             <w:shd w:val="clear" w:color="auto" w:fill="CFCECE" w:themeFill="background2" w:themeFillShade="E5"/>
-            <w:vAlign w:val="center"/>
+            <w:vAlign w:val="top"/>
           </w:tcPr>
           <w:p>
             <w:pPr>
@@ -27816,7 +27905,7 @@
         </w:tc>
         <w:tc>
           <w:tcPr>
-            <w:tcW w:w="0" w:type="auto"/>
+            <w:tcW w:w="1464" w:type="dxa"/>
             <w:tcBorders>
               <w:top w:val="single" w:color="000000" w:sz="4" w:space="0"/>
               <w:left w:val="single" w:color="000000" w:sz="4" w:space="0"/>
@@ -27824,7 +27913,7 @@
               <w:right w:val="single" w:color="000000" w:sz="4" w:space="0"/>
             </w:tcBorders>
             <w:shd w:val="clear" w:color="auto" w:fill="CFCECE" w:themeFill="background2" w:themeFillShade="E5"/>
-            <w:vAlign w:val="center"/>
+            <w:vAlign w:val="top"/>
           </w:tcPr>
           <w:p>
             <w:pPr>
@@ -27878,7 +27967,7 @@
         </w:tc>
         <w:tc>
           <w:tcPr>
-            <w:tcW w:w="0" w:type="auto"/>
+            <w:tcW w:w="2245" w:type="dxa"/>
             <w:tcBorders>
               <w:top w:val="single" w:color="000000" w:sz="4" w:space="0"/>
               <w:left w:val="single" w:color="000000" w:sz="4" w:space="0"/>
@@ -27886,7 +27975,7 @@
               <w:right w:val="single" w:color="000000" w:sz="4" w:space="0"/>
             </w:tcBorders>
             <w:shd w:val="clear" w:color="auto" w:fill="CFCECE" w:themeFill="background2" w:themeFillShade="E5"/>
-            <w:vAlign w:val="center"/>
+            <w:vAlign w:val="top"/>
           </w:tcPr>
           <w:p>
             <w:pPr>
@@ -27940,7 +28029,7 @@
         </w:tc>
         <w:tc>
           <w:tcPr>
-            <w:tcW w:w="0" w:type="auto"/>
+            <w:tcW w:w="1722" w:type="dxa"/>
             <w:tcBorders>
               <w:top w:val="single" w:color="000000" w:sz="4" w:space="0"/>
               <w:left w:val="single" w:color="000000" w:sz="4" w:space="0"/>
@@ -27948,7 +28037,7 @@
               <w:right w:val="single" w:color="000000" w:sz="4" w:space="0"/>
             </w:tcBorders>
             <w:shd w:val="clear" w:color="auto" w:fill="CFCECE" w:themeFill="background2" w:themeFillShade="E5"/>
-            <w:vAlign w:val="center"/>
+            <w:vAlign w:val="top"/>
           </w:tcPr>
           <w:p>
             <w:pPr>
@@ -28019,7 +28108,7 @@
           </w:tblCellMar>
         </w:tblPrEx>
         <w:trPr>
-          <w:trHeight w:val="197" w:hRule="atLeast"/>
+          <w:trHeight w:val="90" w:hRule="atLeast"/>
         </w:trPr>
         <w:tc>
           <w:tcPr>
@@ -28098,7 +28187,7 @@
               <w:right w:val="single" w:color="000000" w:sz="4" w:space="0"/>
             </w:tcBorders>
             <w:shd w:val="clear" w:color="auto" w:fill="FFFFFF"/>
-            <w:vAlign w:val="center"/>
+            <w:vAlign w:val="top"/>
           </w:tcPr>
           <w:p>
             <w:pPr>
@@ -28146,7 +28235,7 @@
         </w:tc>
         <w:tc>
           <w:tcPr>
-            <w:tcW w:w="0" w:type="auto"/>
+            <w:tcW w:w="1464" w:type="dxa"/>
             <w:tcBorders>
               <w:top w:val="single" w:color="000000" w:sz="4" w:space="0"/>
               <w:left w:val="single" w:color="000000" w:sz="4" w:space="0"/>
@@ -28154,7 +28243,7 @@
               <w:right w:val="single" w:color="000000" w:sz="4" w:space="0"/>
             </w:tcBorders>
             <w:shd w:val="clear" w:color="auto" w:fill="FFFFFF"/>
-            <w:vAlign w:val="center"/>
+            <w:vAlign w:val="top"/>
           </w:tcPr>
           <w:p>
             <w:pPr>
@@ -28202,7 +28291,7 @@
         </w:tc>
         <w:tc>
           <w:tcPr>
-            <w:tcW w:w="0" w:type="auto"/>
+            <w:tcW w:w="2245" w:type="dxa"/>
             <w:tcBorders>
               <w:top w:val="single" w:color="000000" w:sz="4" w:space="0"/>
               <w:left w:val="single" w:color="000000" w:sz="4" w:space="0"/>
@@ -28210,7 +28299,7 @@
               <w:right w:val="single" w:color="000000" w:sz="4" w:space="0"/>
             </w:tcBorders>
             <w:shd w:val="clear" w:color="auto" w:fill="FFFFFF"/>
-            <w:vAlign w:val="center"/>
+            <w:vAlign w:val="top"/>
           </w:tcPr>
           <w:p>
             <w:pPr>
@@ -28264,7 +28353,7 @@
         </w:tc>
         <w:tc>
           <w:tcPr>
-            <w:tcW w:w="0" w:type="auto"/>
+            <w:tcW w:w="1722" w:type="dxa"/>
             <w:tcBorders>
               <w:top w:val="single" w:color="000000" w:sz="4" w:space="0"/>
               <w:left w:val="single" w:color="000000" w:sz="4" w:space="0"/>
@@ -28272,7 +28361,7 @@
               <w:right w:val="single" w:color="000000" w:sz="4" w:space="0"/>
             </w:tcBorders>
             <w:shd w:val="clear" w:color="auto" w:fill="FFFFFF"/>
-            <w:vAlign w:val="center"/>
+            <w:vAlign w:val="top"/>
           </w:tcPr>
           <w:p>
             <w:pPr>
@@ -28421,7 +28510,7 @@
               <w:right w:val="single" w:color="000000" w:sz="4" w:space="0"/>
             </w:tcBorders>
             <w:shd w:val="clear" w:color="auto" w:fill="CFCECE" w:themeFill="background2" w:themeFillShade="E5"/>
-            <w:vAlign w:val="center"/>
+            <w:vAlign w:val="top"/>
           </w:tcPr>
           <w:p>
             <w:pPr>
@@ -28452,11 +28541,24 @@
                 <w:lang w:val="en-US" w:eastAsia="en-US"/>
               </w:rPr>
             </w:pPr>
+            <w:r>
+              <w:rPr>
+                <w:rFonts w:hint="eastAsia" w:eastAsia="宋体"/>
+                <w:b w:val="0"/>
+                <w:bCs w:val="0"/>
+                <w:spacing w:val="5"/>
+                <w:sz w:val="24"/>
+                <w:szCs w:val="24"/>
+                <w:vertAlign w:val="baseline"/>
+                <w:lang w:val="en-US" w:eastAsia="zh-CN"/>
+              </w:rPr>
+              <w:t>Success</w:t>
+            </w:r>
           </w:p>
         </w:tc>
         <w:tc>
           <w:tcPr>
-            <w:tcW w:w="0" w:type="auto"/>
+            <w:tcW w:w="1464" w:type="dxa"/>
             <w:tcBorders>
               <w:top w:val="single" w:color="000000" w:sz="4" w:space="0"/>
               <w:left w:val="single" w:color="000000" w:sz="4" w:space="0"/>
@@ -28464,7 +28566,7 @@
               <w:right w:val="single" w:color="000000" w:sz="4" w:space="0"/>
             </w:tcBorders>
             <w:shd w:val="clear" w:color="auto" w:fill="CFCECE" w:themeFill="background2" w:themeFillShade="E5"/>
-            <w:vAlign w:val="center"/>
+            <w:vAlign w:val="top"/>
           </w:tcPr>
           <w:p>
             <w:pPr>
@@ -28495,11 +28597,24 @@
                 <w:lang w:val="en-US" w:eastAsia="zh-CN"/>
               </w:rPr>
             </w:pPr>
+            <w:r>
+              <w:rPr>
+                <w:rFonts w:hint="eastAsia" w:eastAsia="宋体"/>
+                <w:b w:val="0"/>
+                <w:bCs w:val="0"/>
+                <w:spacing w:val="5"/>
+                <w:sz w:val="24"/>
+                <w:szCs w:val="24"/>
+                <w:vertAlign w:val="baseline"/>
+                <w:lang w:val="en-US" w:eastAsia="zh-CN"/>
+              </w:rPr>
+              <w:t>19</w:t>
+            </w:r>
           </w:p>
         </w:tc>
         <w:tc>
           <w:tcPr>
-            <w:tcW w:w="0" w:type="auto"/>
+            <w:tcW w:w="2245" w:type="dxa"/>
             <w:tcBorders>
               <w:top w:val="single" w:color="000000" w:sz="4" w:space="0"/>
               <w:left w:val="single" w:color="000000" w:sz="4" w:space="0"/>
@@ -28507,7 +28622,7 @@
               <w:right w:val="single" w:color="000000" w:sz="4" w:space="0"/>
             </w:tcBorders>
             <w:shd w:val="clear" w:color="auto" w:fill="CFCECE" w:themeFill="background2" w:themeFillShade="E5"/>
-            <w:vAlign w:val="center"/>
+            <w:vAlign w:val="top"/>
           </w:tcPr>
           <w:p>
             <w:pPr>
@@ -28538,11 +28653,24 @@
                 <w:lang w:val="en-US" w:eastAsia="zh-CN"/>
               </w:rPr>
             </w:pPr>
+            <w:r>
+              <w:rPr>
+                <w:rFonts w:hint="default" w:eastAsia="宋体"/>
+                <w:b w:val="0"/>
+                <w:bCs w:val="0"/>
+                <w:spacing w:val="5"/>
+                <w:sz w:val="24"/>
+                <w:szCs w:val="24"/>
+                <w:vertAlign w:val="baseline"/>
+                <w:lang w:val="en-US" w:eastAsia="zh-CN"/>
+              </w:rPr>
+              <w:t>201275</w:t>
+            </w:r>
           </w:p>
         </w:tc>
         <w:tc>
           <w:tcPr>
-            <w:tcW w:w="0" w:type="auto"/>
+            <w:tcW w:w="1722" w:type="dxa"/>
             <w:tcBorders>
               <w:top w:val="single" w:color="000000" w:sz="4" w:space="0"/>
               <w:left w:val="single" w:color="000000" w:sz="4" w:space="0"/>
@@ -28550,7 +28678,7 @@
               <w:right w:val="single" w:color="000000" w:sz="4" w:space="0"/>
             </w:tcBorders>
             <w:shd w:val="clear" w:color="auto" w:fill="CFCECE" w:themeFill="background2" w:themeFillShade="E5"/>
-            <w:vAlign w:val="center"/>
+            <w:vAlign w:val="top"/>
           </w:tcPr>
           <w:p>
             <w:pPr>
@@ -28584,6 +28712,22 @@
                 <w:lang w:val="en-US" w:eastAsia="zh-CN" w:bidi="ar-SA"/>
               </w:rPr>
             </w:pPr>
+            <w:r>
+              <w:rPr>
+                <w:rFonts w:hint="default" w:ascii="Arial" w:hAnsi="Arial" w:eastAsia="宋体" w:cs="Arial"/>
+                <w:b w:val="0"/>
+                <w:bCs w:val="0"/>
+                <w:snapToGrid w:val="0"/>
+                <w:color w:val="000000"/>
+                <w:spacing w:val="5"/>
+                <w:kern w:val="0"/>
+                <w:sz w:val="24"/>
+                <w:szCs w:val="24"/>
+                <w:vertAlign w:val="baseline"/>
+                <w:lang w:val="en-US" w:eastAsia="zh-CN" w:bidi="ar-SA"/>
+              </w:rPr>
+              <w:t>143.877</w:t>
+            </w:r>
           </w:p>
         </w:tc>
       </w:tr>
@@ -28707,6 +28851,14 @@
         <w:tc>
           <w:tcPr>
             <w:tcW w:w="3276" w:type="dxa"/>
+            <w:tcBorders>
+              <w:top w:val="single" w:color="000000" w:sz="4" w:space="0"/>
+              <w:left w:val="single" w:color="000000" w:sz="4" w:space="0"/>
+              <w:bottom w:val="single" w:color="000000" w:sz="4" w:space="0"/>
+              <w:right w:val="single" w:color="000000" w:sz="4" w:space="0"/>
+              <w:tl2br w:val="single" w:color="000000" w:sz="4" w:space="0"/>
+            </w:tcBorders>
+            <w:shd w:val="clear" w:color="auto" w:fill="FFFFFF"/>
             <w:vAlign w:val="center"/>
           </w:tcPr>
           <w:p>
@@ -28742,8 +28894,14 @@
         </w:tc>
         <w:tc>
           <w:tcPr>
-            <w:tcW w:w="0" w:type="auto"/>
-            <w:shd w:val="clear" w:color="auto" w:fill="auto"/>
+            <w:tcW w:w="1616" w:type="dxa"/>
+            <w:tcBorders>
+              <w:top w:val="single" w:color="000000" w:sz="4" w:space="0"/>
+              <w:left w:val="single" w:color="000000" w:sz="4" w:space="0"/>
+              <w:bottom w:val="single" w:color="000000" w:sz="4" w:space="0"/>
+              <w:right w:val="single" w:color="000000" w:sz="4" w:space="0"/>
+            </w:tcBorders>
+            <w:shd w:val="clear" w:color="auto" w:fill="FFFFFF"/>
             <w:vAlign w:val="center"/>
           </w:tcPr>
           <w:p>
@@ -28802,7 +28960,13 @@
         <w:tc>
           <w:tcPr>
             <w:tcW w:w="0" w:type="auto"/>
-            <w:shd w:val="clear" w:color="auto" w:fill="auto"/>
+            <w:tcBorders>
+              <w:top w:val="single" w:color="000000" w:sz="4" w:space="0"/>
+              <w:left w:val="single" w:color="000000" w:sz="4" w:space="0"/>
+              <w:bottom w:val="single" w:color="000000" w:sz="4" w:space="0"/>
+              <w:right w:val="single" w:color="000000" w:sz="4" w:space="0"/>
+            </w:tcBorders>
+            <w:shd w:val="clear" w:color="auto" w:fill="FFFFFF"/>
             <w:vAlign w:val="center"/>
           </w:tcPr>
           <w:p>
@@ -28861,6 +29025,13 @@
         <w:tc>
           <w:tcPr>
             <w:tcW w:w="0" w:type="auto"/>
+            <w:tcBorders>
+              <w:top w:val="single" w:color="000000" w:sz="4" w:space="0"/>
+              <w:left w:val="single" w:color="000000" w:sz="4" w:space="0"/>
+              <w:bottom w:val="single" w:color="000000" w:sz="4" w:space="0"/>
+              <w:right w:val="single" w:color="000000" w:sz="4" w:space="0"/>
+            </w:tcBorders>
+            <w:shd w:val="clear" w:color="auto" w:fill="FFFFFF"/>
             <w:vAlign w:val="center"/>
           </w:tcPr>
           <w:p>
@@ -28914,6 +29085,13 @@
         <w:tc>
           <w:tcPr>
             <w:tcW w:w="0" w:type="auto"/>
+            <w:tcBorders>
+              <w:top w:val="single" w:color="000000" w:sz="4" w:space="0"/>
+              <w:left w:val="single" w:color="000000" w:sz="4" w:space="0"/>
+              <w:bottom w:val="single" w:color="000000" w:sz="4" w:space="0"/>
+              <w:right w:val="single" w:color="000000" w:sz="4" w:space="0"/>
+            </w:tcBorders>
+            <w:shd w:val="clear" w:color="auto" w:fill="FFFFFF"/>
             <w:vAlign w:val="center"/>
           </w:tcPr>
           <w:p>
@@ -28985,6 +29163,12 @@
         <w:tc>
           <w:tcPr>
             <w:tcW w:w="3276" w:type="dxa"/>
+            <w:tcBorders>
+              <w:top w:val="single" w:color="000000" w:sz="4" w:space="0"/>
+              <w:left w:val="single" w:color="000000" w:sz="4" w:space="0"/>
+              <w:bottom w:val="single" w:color="000000" w:sz="4" w:space="0"/>
+              <w:right w:val="single" w:color="000000" w:sz="4" w:space="0"/>
+            </w:tcBorders>
             <w:shd w:val="clear" w:color="auto" w:fill="CFCECE" w:themeFill="background2" w:themeFillShade="E5"/>
             <w:vAlign w:val="center"/>
           </w:tcPr>
@@ -29071,6 +29255,12 @@
           <w:tcPr>
             <w:tcW w:w="7047" w:type="dxa"/>
             <w:gridSpan w:val="4"/>
+            <w:tcBorders>
+              <w:top w:val="single" w:color="000000" w:sz="4" w:space="0"/>
+              <w:left w:val="single" w:color="000000" w:sz="4" w:space="0"/>
+              <w:bottom w:val="single" w:color="000000" w:sz="4" w:space="0"/>
+              <w:right w:val="single" w:color="000000" w:sz="4" w:space="0"/>
+            </w:tcBorders>
             <w:shd w:val="clear" w:color="auto" w:fill="CFCECE" w:themeFill="background2" w:themeFillShade="E5"/>
             <w:vAlign w:val="center"/>
           </w:tcPr>
@@ -29111,6 +29301,7 @@
                 <w:rFonts w:hint="eastAsia" w:eastAsia="宋体"/>
                 <w:b w:val="0"/>
                 <w:bCs w:val="0"/>
+                <w:color w:val="000000"/>
                 <w:spacing w:val="5"/>
                 <w:sz w:val="24"/>
                 <w:szCs w:val="24"/>
@@ -29142,6 +29333,13 @@
         <w:tc>
           <w:tcPr>
             <w:tcW w:w="3276" w:type="dxa"/>
+            <w:tcBorders>
+              <w:top w:val="single" w:color="000000" w:sz="4" w:space="0"/>
+              <w:left w:val="single" w:color="000000" w:sz="4" w:space="0"/>
+              <w:bottom w:val="single" w:color="000000" w:sz="4" w:space="0"/>
+              <w:right w:val="single" w:color="000000" w:sz="4" w:space="0"/>
+            </w:tcBorders>
+            <w:shd w:val="clear" w:color="auto" w:fill="FFFFFF"/>
             <w:vAlign w:val="center"/>
           </w:tcPr>
           <w:p>
@@ -29287,8 +29485,14 @@
           <w:tcPr>
             <w:tcW w:w="7047" w:type="dxa"/>
             <w:gridSpan w:val="4"/>
-            <w:shd w:val="clear" w:color="auto" w:fill="auto"/>
-            <w:vAlign w:val="center"/>
+            <w:tcBorders>
+              <w:top w:val="single" w:color="000000" w:sz="4" w:space="0"/>
+              <w:left w:val="single" w:color="000000" w:sz="4" w:space="0"/>
+              <w:bottom w:val="single" w:color="000000" w:sz="4" w:space="0"/>
+              <w:right w:val="single" w:color="000000" w:sz="4" w:space="0"/>
+            </w:tcBorders>
+            <w:shd w:val="clear" w:color="auto" w:fill="FFFFFF"/>
+            <w:vAlign w:val="top"/>
           </w:tcPr>
           <w:p>
             <w:pPr>
@@ -29358,6 +29562,12 @@
         <w:tc>
           <w:tcPr>
             <w:tcW w:w="3276" w:type="dxa"/>
+            <w:tcBorders>
+              <w:top w:val="single" w:color="000000" w:sz="4" w:space="0"/>
+              <w:left w:val="single" w:color="000000" w:sz="4" w:space="0"/>
+              <w:bottom w:val="single" w:color="000000" w:sz="4" w:space="0"/>
+              <w:right w:val="single" w:color="000000" w:sz="4" w:space="0"/>
+            </w:tcBorders>
             <w:shd w:val="clear" w:color="auto" w:fill="CFCECE" w:themeFill="background2" w:themeFillShade="E5"/>
             <w:vAlign w:val="center"/>
           </w:tcPr>
@@ -29502,9 +29712,16 @@
         </w:tc>
         <w:tc>
           <w:tcPr>
-            <w:tcW w:w="0" w:type="auto"/>
+            <w:tcW w:w="7047" w:type="dxa"/>
+            <w:gridSpan w:val="4"/>
+            <w:tcBorders>
+              <w:top w:val="single" w:color="000000" w:sz="4" w:space="0"/>
+              <w:left w:val="single" w:color="000000" w:sz="4" w:space="0"/>
+              <w:bottom w:val="single" w:color="000000" w:sz="4" w:space="0"/>
+              <w:right w:val="single" w:color="000000" w:sz="4" w:space="0"/>
+            </w:tcBorders>
             <w:shd w:val="clear" w:color="auto" w:fill="CFCECE" w:themeFill="background2" w:themeFillShade="E5"/>
-            <w:vAlign w:val="center"/>
+            <w:vAlign w:val="top"/>
           </w:tcPr>
           <w:p>
             <w:pPr>
@@ -29525,7 +29742,7 @@
               <w:jc w:val="center"/>
               <w:textAlignment w:val="baseline"/>
               <w:rPr>
-                <w:rFonts w:hint="default" w:ascii="Arial" w:hAnsi="Arial" w:eastAsia="Arial" w:cs="Arial"/>
+                <w:rFonts w:hint="default" w:ascii="Arial" w:hAnsi="Arial" w:eastAsia="宋体" w:cs="Arial"/>
                 <w:b w:val="0"/>
                 <w:bCs w:val="0"/>
                 <w:snapToGrid w:val="0"/>
@@ -29535,129 +29752,22 @@
                 <w:sz w:val="24"/>
                 <w:szCs w:val="24"/>
                 <w:vertAlign w:val="baseline"/>
-                <w:lang w:val="en-US" w:eastAsia="en-US" w:bidi="ar-SA"/>
+                <w:lang w:val="en-US" w:eastAsia="zh-CN" w:bidi="ar-SA"/>
               </w:rPr>
             </w:pPr>
-          </w:p>
-        </w:tc>
-        <w:tc>
-          <w:tcPr>
-            <w:tcW w:w="0" w:type="auto"/>
-            <w:shd w:val="clear" w:color="auto" w:fill="CFCECE" w:themeFill="background2" w:themeFillShade="E5"/>
-            <w:vAlign w:val="center"/>
-          </w:tcPr>
-          <w:p>
-            <w:pPr>
-              <w:keepNext w:val="0"/>
-              <w:keepLines w:val="0"/>
-              <w:pageBreakBefore w:val="0"/>
-              <w:widowControl w:val="0"/>
-              <w:kinsoku w:val="0"/>
-              <w:wordWrap/>
-              <w:overflowPunct/>
-              <w:topLinePunct w:val="0"/>
-              <w:autoSpaceDE w:val="0"/>
-              <w:autoSpaceDN w:val="0"/>
-              <w:bidi w:val="0"/>
-              <w:adjustRightInd w:val="0"/>
-              <w:snapToGrid w:val="0"/>
-              <w:spacing w:line="240" w:lineRule="auto"/>
-              <w:jc w:val="center"/>
-              <w:textAlignment w:val="baseline"/>
-              <w:rPr>
-                <w:rFonts w:hint="default" w:ascii="Arial" w:hAnsi="Arial" w:eastAsia="宋体" w:cs="Arial"/>
-                <w:b w:val="0"/>
-                <w:bCs w:val="0"/>
-                <w:snapToGrid w:val="0"/>
-                <w:color w:val="000000"/>
-                <w:spacing w:val="5"/>
-                <w:kern w:val="0"/>
-                <w:sz w:val="24"/>
-                <w:szCs w:val="24"/>
-                <w:vertAlign w:val="baseline"/>
-                <w:lang w:val="en-US" w:eastAsia="zh-CN" w:bidi="ar-SA"/>
-              </w:rPr>
-            </w:pPr>
-          </w:p>
-        </w:tc>
-        <w:tc>
-          <w:tcPr>
-            <w:tcW w:w="0" w:type="auto"/>
-            <w:shd w:val="clear" w:color="auto" w:fill="CFCECE" w:themeFill="background2" w:themeFillShade="E5"/>
-            <w:vAlign w:val="center"/>
-          </w:tcPr>
-          <w:p>
-            <w:pPr>
-              <w:keepNext w:val="0"/>
-              <w:keepLines w:val="0"/>
-              <w:pageBreakBefore w:val="0"/>
-              <w:widowControl w:val="0"/>
-              <w:kinsoku w:val="0"/>
-              <w:wordWrap/>
-              <w:overflowPunct/>
-              <w:topLinePunct w:val="0"/>
-              <w:autoSpaceDE w:val="0"/>
-              <w:autoSpaceDN w:val="0"/>
-              <w:bidi w:val="0"/>
-              <w:adjustRightInd w:val="0"/>
-              <w:snapToGrid w:val="0"/>
-              <w:spacing w:line="240" w:lineRule="auto"/>
-              <w:jc w:val="center"/>
-              <w:textAlignment w:val="baseline"/>
-              <w:rPr>
-                <w:rFonts w:hint="default" w:ascii="Arial" w:hAnsi="Arial" w:eastAsia="宋体" w:cs="Arial"/>
-                <w:b w:val="0"/>
-                <w:bCs w:val="0"/>
-                <w:snapToGrid w:val="0"/>
-                <w:color w:val="000000"/>
-                <w:spacing w:val="5"/>
-                <w:kern w:val="0"/>
-                <w:sz w:val="24"/>
-                <w:szCs w:val="24"/>
-                <w:vertAlign w:val="baseline"/>
-                <w:lang w:val="en-US" w:eastAsia="zh-CN" w:bidi="ar-SA"/>
-              </w:rPr>
-            </w:pPr>
-          </w:p>
-        </w:tc>
-        <w:tc>
-          <w:tcPr>
-            <w:tcW w:w="0" w:type="auto"/>
-            <w:shd w:val="clear" w:color="auto" w:fill="CFCECE" w:themeFill="background2" w:themeFillShade="E5"/>
-            <w:vAlign w:val="center"/>
-          </w:tcPr>
-          <w:p>
-            <w:pPr>
-              <w:keepNext w:val="0"/>
-              <w:keepLines w:val="0"/>
-              <w:pageBreakBefore w:val="0"/>
-              <w:widowControl w:val="0"/>
-              <w:kinsoku w:val="0"/>
-              <w:wordWrap/>
-              <w:overflowPunct/>
-              <w:topLinePunct w:val="0"/>
-              <w:autoSpaceDE w:val="0"/>
-              <w:autoSpaceDN w:val="0"/>
-              <w:bidi w:val="0"/>
-              <w:adjustRightInd w:val="0"/>
-              <w:snapToGrid w:val="0"/>
-              <w:spacing w:line="240" w:lineRule="auto"/>
-              <w:jc w:val="center"/>
-              <w:textAlignment w:val="baseline"/>
-              <w:rPr>
-                <w:rFonts w:hint="default" w:ascii="Arial" w:hAnsi="Arial" w:eastAsia="宋体" w:cs="Arial"/>
-                <w:b w:val="0"/>
-                <w:bCs w:val="0"/>
-                <w:snapToGrid w:val="0"/>
-                <w:color w:val="000000"/>
-                <w:spacing w:val="5"/>
-                <w:kern w:val="0"/>
-                <w:sz w:val="24"/>
-                <w:szCs w:val="24"/>
-                <w:vertAlign w:val="baseline"/>
-                <w:lang w:val="en-US" w:eastAsia="zh-CN" w:bidi="ar-SA"/>
-              </w:rPr>
-            </w:pPr>
+            <w:r>
+              <w:rPr>
+                <w:rFonts w:hint="eastAsia" w:eastAsia="宋体"/>
+                <w:b w:val="0"/>
+                <w:bCs w:val="0"/>
+                <w:spacing w:val="5"/>
+                <w:sz w:val="24"/>
+                <w:szCs w:val="24"/>
+                <w:vertAlign w:val="baseline"/>
+                <w:lang w:val="en-US" w:eastAsia="zh-CN"/>
+              </w:rPr>
+              <w:t>Failed</w:t>
+            </w:r>
           </w:p>
         </w:tc>
       </w:tr>
@@ -29681,6 +29791,13 @@
         <w:tc>
           <w:tcPr>
             <w:tcW w:w="3276" w:type="dxa"/>
+            <w:tcBorders>
+              <w:top w:val="single" w:color="000000" w:sz="4" w:space="0"/>
+              <w:left w:val="single" w:color="000000" w:sz="4" w:space="0"/>
+              <w:bottom w:val="single" w:color="000000" w:sz="4" w:space="0"/>
+              <w:right w:val="single" w:color="000000" w:sz="4" w:space="0"/>
+            </w:tcBorders>
+            <w:shd w:val="clear" w:color="auto" w:fill="FFFFFF"/>
             <w:vAlign w:val="center"/>
           </w:tcPr>
           <w:p>
@@ -29776,8 +29893,15 @@
         </w:tc>
         <w:tc>
           <w:tcPr>
-            <w:tcW w:w="0" w:type="auto"/>
-            <w:vAlign w:val="center"/>
+            <w:tcW w:w="1616" w:type="dxa"/>
+            <w:tcBorders>
+              <w:top w:val="single" w:color="000000" w:sz="4" w:space="0"/>
+              <w:left w:val="single" w:color="000000" w:sz="4" w:space="0"/>
+              <w:bottom w:val="single" w:color="000000" w:sz="4" w:space="0"/>
+              <w:right w:val="single" w:color="000000" w:sz="4" w:space="0"/>
+            </w:tcBorders>
+            <w:shd w:val="clear" w:color="auto" w:fill="FFFFFF"/>
+            <w:vAlign w:val="top"/>
           </w:tcPr>
           <w:p>
             <w:pPr>
@@ -29828,9 +29952,15 @@
         </w:tc>
         <w:tc>
           <w:tcPr>
-            <w:tcW w:w="0" w:type="auto"/>
-            <w:shd w:val="clear" w:color="auto" w:fill="auto"/>
-            <w:vAlign w:val="center"/>
+            <w:tcW w:w="1464" w:type="dxa"/>
+            <w:tcBorders>
+              <w:top w:val="single" w:color="000000" w:sz="4" w:space="0"/>
+              <w:left w:val="single" w:color="000000" w:sz="4" w:space="0"/>
+              <w:bottom w:val="single" w:color="000000" w:sz="4" w:space="0"/>
+              <w:right w:val="single" w:color="000000" w:sz="4" w:space="0"/>
+            </w:tcBorders>
+            <w:shd w:val="clear" w:color="auto" w:fill="FFFFFF"/>
+            <w:vAlign w:val="top"/>
           </w:tcPr>
           <w:p>
             <w:pPr>
@@ -29884,9 +30014,15 @@
         </w:tc>
         <w:tc>
           <w:tcPr>
-            <w:tcW w:w="0" w:type="auto"/>
-            <w:shd w:val="clear" w:color="auto" w:fill="auto"/>
-            <w:vAlign w:val="center"/>
+            <w:tcW w:w="2245" w:type="dxa"/>
+            <w:tcBorders>
+              <w:top w:val="single" w:color="000000" w:sz="4" w:space="0"/>
+              <w:left w:val="single" w:color="000000" w:sz="4" w:space="0"/>
+              <w:bottom w:val="single" w:color="000000" w:sz="4" w:space="0"/>
+              <w:right w:val="single" w:color="000000" w:sz="4" w:space="0"/>
+            </w:tcBorders>
+            <w:shd w:val="clear" w:color="auto" w:fill="FFFFFF"/>
+            <w:vAlign w:val="top"/>
           </w:tcPr>
           <w:p>
             <w:pPr>
@@ -29907,7 +30043,7 @@
               <w:jc w:val="center"/>
               <w:textAlignment w:val="baseline"/>
               <w:rPr>
-                <w:rFonts w:hint="default" w:ascii="Arial" w:hAnsi="Arial" w:eastAsia="宋体" w:cs="Arial"/>
+                <w:rFonts w:hint="default" w:eastAsia="宋体" w:cs="Arial"/>
                 <w:b w:val="0"/>
                 <w:bCs w:val="0"/>
                 <w:snapToGrid w:val="0"/>
@@ -29940,9 +30076,15 @@
         </w:tc>
         <w:tc>
           <w:tcPr>
-            <w:tcW w:w="0" w:type="auto"/>
-            <w:shd w:val="clear" w:color="auto" w:fill="auto"/>
-            <w:vAlign w:val="center"/>
+            <w:tcW w:w="1722" w:type="dxa"/>
+            <w:tcBorders>
+              <w:top w:val="single" w:color="000000" w:sz="4" w:space="0"/>
+              <w:left w:val="single" w:color="000000" w:sz="4" w:space="0"/>
+              <w:bottom w:val="single" w:color="000000" w:sz="4" w:space="0"/>
+              <w:right w:val="single" w:color="000000" w:sz="4" w:space="0"/>
+            </w:tcBorders>
+            <w:shd w:val="clear" w:color="auto" w:fill="FFFFFF"/>
+            <w:vAlign w:val="top"/>
           </w:tcPr>
           <w:p>
             <w:pPr>
@@ -29963,7 +30105,7 @@
               <w:jc w:val="center"/>
               <w:textAlignment w:val="baseline"/>
               <w:rPr>
-                <w:rFonts w:hint="default" w:ascii="Arial" w:hAnsi="Arial" w:eastAsia="宋体" w:cs="Arial"/>
+                <w:rFonts w:hint="default" w:eastAsia="宋体" w:cs="Arial"/>
                 <w:b w:val="0"/>
                 <w:bCs w:val="0"/>
                 <w:snapToGrid w:val="0"/>
@@ -30015,6 +30157,12 @@
         <w:tc>
           <w:tcPr>
             <w:tcW w:w="3276" w:type="dxa"/>
+            <w:tcBorders>
+              <w:top w:val="single" w:color="000000" w:sz="4" w:space="0"/>
+              <w:left w:val="single" w:color="000000" w:sz="4" w:space="0"/>
+              <w:bottom w:val="single" w:color="000000" w:sz="4" w:space="0"/>
+              <w:right w:val="single" w:color="000000" w:sz="4" w:space="0"/>
+            </w:tcBorders>
             <w:shd w:val="clear" w:color="auto" w:fill="CFCECE" w:themeFill="background2" w:themeFillShade="E5"/>
             <w:vAlign w:val="center"/>
           </w:tcPr>
@@ -30110,8 +30258,280 @@
         </w:tc>
         <w:tc>
           <w:tcPr>
-            <w:tcW w:w="0" w:type="auto"/>
+            <w:tcW w:w="1616" w:type="dxa"/>
+            <w:tcBorders>
+              <w:top w:val="single" w:color="000000" w:sz="4" w:space="0"/>
+              <w:left w:val="single" w:color="000000" w:sz="4" w:space="0"/>
+              <w:bottom w:val="single" w:color="000000" w:sz="4" w:space="0"/>
+              <w:right w:val="single" w:color="000000" w:sz="4" w:space="0"/>
+            </w:tcBorders>
             <w:shd w:val="clear" w:color="auto" w:fill="CFCECE" w:themeFill="background2" w:themeFillShade="E5"/>
+            <w:vAlign w:val="top"/>
+          </w:tcPr>
+          <w:p>
+            <w:pPr>
+              <w:keepNext w:val="0"/>
+              <w:keepLines w:val="0"/>
+              <w:pageBreakBefore w:val="0"/>
+              <w:widowControl w:val="0"/>
+              <w:kinsoku w:val="0"/>
+              <w:wordWrap/>
+              <w:overflowPunct/>
+              <w:topLinePunct w:val="0"/>
+              <w:autoSpaceDE w:val="0"/>
+              <w:autoSpaceDN w:val="0"/>
+              <w:bidi w:val="0"/>
+              <w:adjustRightInd w:val="0"/>
+              <w:snapToGrid w:val="0"/>
+              <w:spacing w:line="240" w:lineRule="auto"/>
+              <w:jc w:val="center"/>
+              <w:textAlignment w:val="baseline"/>
+              <w:rPr>
+                <w:rFonts w:hint="eastAsia" w:ascii="Arial" w:hAnsi="Arial" w:eastAsia="宋体" w:cs="Arial"/>
+                <w:b w:val="0"/>
+                <w:bCs w:val="0"/>
+                <w:snapToGrid w:val="0"/>
+                <w:color w:val="000000"/>
+                <w:spacing w:val="5"/>
+                <w:kern w:val="0"/>
+                <w:sz w:val="24"/>
+                <w:szCs w:val="24"/>
+                <w:vertAlign w:val="baseline"/>
+                <w:lang w:val="en-US" w:eastAsia="zh-CN" w:bidi="ar-SA"/>
+              </w:rPr>
+            </w:pPr>
+            <w:r>
+              <w:rPr>
+                <w:rFonts w:hint="eastAsia" w:eastAsia="宋体"/>
+                <w:b w:val="0"/>
+                <w:bCs w:val="0"/>
+                <w:spacing w:val="5"/>
+                <w:sz w:val="24"/>
+                <w:szCs w:val="24"/>
+                <w:vertAlign w:val="baseline"/>
+                <w:lang w:val="en-US" w:eastAsia="zh-CN"/>
+              </w:rPr>
+              <w:t>Success</w:t>
+            </w:r>
+          </w:p>
+        </w:tc>
+        <w:tc>
+          <w:tcPr>
+            <w:tcW w:w="1464" w:type="dxa"/>
+            <w:tcBorders>
+              <w:top w:val="single" w:color="000000" w:sz="4" w:space="0"/>
+              <w:left w:val="single" w:color="000000" w:sz="4" w:space="0"/>
+              <w:bottom w:val="single" w:color="000000" w:sz="4" w:space="0"/>
+              <w:right w:val="single" w:color="000000" w:sz="4" w:space="0"/>
+            </w:tcBorders>
+            <w:shd w:val="clear" w:color="auto" w:fill="CFCECE" w:themeFill="background2" w:themeFillShade="E5"/>
+            <w:vAlign w:val="top"/>
+          </w:tcPr>
+          <w:p>
+            <w:pPr>
+              <w:keepNext w:val="0"/>
+              <w:keepLines w:val="0"/>
+              <w:pageBreakBefore w:val="0"/>
+              <w:widowControl w:val="0"/>
+              <w:kinsoku w:val="0"/>
+              <w:wordWrap/>
+              <w:overflowPunct/>
+              <w:topLinePunct w:val="0"/>
+              <w:autoSpaceDE w:val="0"/>
+              <w:autoSpaceDN w:val="0"/>
+              <w:bidi w:val="0"/>
+              <w:adjustRightInd w:val="0"/>
+              <w:snapToGrid w:val="0"/>
+              <w:spacing w:line="240" w:lineRule="auto"/>
+              <w:jc w:val="center"/>
+              <w:textAlignment w:val="baseline"/>
+              <w:rPr>
+                <w:rFonts w:hint="default" w:ascii="Arial" w:hAnsi="Arial" w:eastAsia="宋体" w:cs="Arial"/>
+                <w:b w:val="0"/>
+                <w:bCs w:val="0"/>
+                <w:snapToGrid w:val="0"/>
+                <w:color w:val="000000"/>
+                <w:spacing w:val="5"/>
+                <w:kern w:val="0"/>
+                <w:sz w:val="24"/>
+                <w:szCs w:val="24"/>
+                <w:vertAlign w:val="baseline"/>
+                <w:lang w:val="en-US" w:eastAsia="zh-CN" w:bidi="ar-SA"/>
+              </w:rPr>
+            </w:pPr>
+            <w:r>
+              <w:rPr>
+                <w:rFonts w:hint="eastAsia" w:eastAsia="宋体" w:cs="Arial"/>
+                <w:b w:val="0"/>
+                <w:bCs w:val="0"/>
+                <w:snapToGrid w:val="0"/>
+                <w:color w:val="000000"/>
+                <w:spacing w:val="5"/>
+                <w:kern w:val="0"/>
+                <w:sz w:val="24"/>
+                <w:szCs w:val="24"/>
+                <w:vertAlign w:val="baseline"/>
+                <w:lang w:val="en-US" w:eastAsia="zh-CN" w:bidi="ar-SA"/>
+              </w:rPr>
+              <w:t>22</w:t>
+            </w:r>
+          </w:p>
+        </w:tc>
+        <w:tc>
+          <w:tcPr>
+            <w:tcW w:w="2245" w:type="dxa"/>
+            <w:tcBorders>
+              <w:top w:val="single" w:color="000000" w:sz="4" w:space="0"/>
+              <w:left w:val="single" w:color="000000" w:sz="4" w:space="0"/>
+              <w:bottom w:val="single" w:color="000000" w:sz="4" w:space="0"/>
+              <w:right w:val="single" w:color="000000" w:sz="4" w:space="0"/>
+            </w:tcBorders>
+            <w:shd w:val="clear" w:color="auto" w:fill="CFCECE" w:themeFill="background2" w:themeFillShade="E5"/>
+            <w:vAlign w:val="top"/>
+          </w:tcPr>
+          <w:p>
+            <w:pPr>
+              <w:keepNext w:val="0"/>
+              <w:keepLines w:val="0"/>
+              <w:pageBreakBefore w:val="0"/>
+              <w:widowControl w:val="0"/>
+              <w:kinsoku w:val="0"/>
+              <w:wordWrap/>
+              <w:overflowPunct/>
+              <w:topLinePunct w:val="0"/>
+              <w:autoSpaceDE w:val="0"/>
+              <w:autoSpaceDN w:val="0"/>
+              <w:bidi w:val="0"/>
+              <w:adjustRightInd w:val="0"/>
+              <w:snapToGrid w:val="0"/>
+              <w:spacing w:line="240" w:lineRule="auto"/>
+              <w:jc w:val="center"/>
+              <w:textAlignment w:val="baseline"/>
+              <w:rPr>
+                <w:rFonts w:hint="default" w:eastAsia="宋体" w:cs="Arial"/>
+                <w:b w:val="0"/>
+                <w:bCs w:val="0"/>
+                <w:snapToGrid w:val="0"/>
+                <w:color w:val="000000"/>
+                <w:spacing w:val="5"/>
+                <w:kern w:val="0"/>
+                <w:sz w:val="24"/>
+                <w:szCs w:val="24"/>
+                <w:vertAlign w:val="baseline"/>
+                <w:lang w:val="en-US" w:eastAsia="zh-CN" w:bidi="ar-SA"/>
+              </w:rPr>
+            </w:pPr>
+            <w:r>
+              <w:rPr>
+                <w:rFonts w:hint="eastAsia" w:eastAsia="宋体" w:cs="Arial"/>
+                <w:b w:val="0"/>
+                <w:bCs w:val="0"/>
+                <w:snapToGrid w:val="0"/>
+                <w:color w:val="000000"/>
+                <w:spacing w:val="5"/>
+                <w:kern w:val="0"/>
+                <w:sz w:val="24"/>
+                <w:szCs w:val="24"/>
+                <w:vertAlign w:val="baseline"/>
+                <w:lang w:val="en-US" w:eastAsia="zh-CN" w:bidi="ar-SA"/>
+              </w:rPr>
+              <w:t>595</w:t>
+            </w:r>
+          </w:p>
+        </w:tc>
+        <w:tc>
+          <w:tcPr>
+            <w:tcW w:w="1722" w:type="dxa"/>
+            <w:tcBorders>
+              <w:top w:val="single" w:color="000000" w:sz="4" w:space="0"/>
+              <w:left w:val="single" w:color="000000" w:sz="4" w:space="0"/>
+              <w:bottom w:val="single" w:color="000000" w:sz="4" w:space="0"/>
+              <w:right w:val="single" w:color="000000" w:sz="4" w:space="0"/>
+            </w:tcBorders>
+            <w:shd w:val="clear" w:color="auto" w:fill="CFCECE" w:themeFill="background2" w:themeFillShade="E5"/>
+            <w:vAlign w:val="top"/>
+          </w:tcPr>
+          <w:p>
+            <w:pPr>
+              <w:keepNext w:val="0"/>
+              <w:keepLines w:val="0"/>
+              <w:pageBreakBefore w:val="0"/>
+              <w:widowControl w:val="0"/>
+              <w:kinsoku w:val="0"/>
+              <w:wordWrap/>
+              <w:overflowPunct/>
+              <w:topLinePunct w:val="0"/>
+              <w:autoSpaceDE w:val="0"/>
+              <w:autoSpaceDN w:val="0"/>
+              <w:bidi w:val="0"/>
+              <w:adjustRightInd w:val="0"/>
+              <w:snapToGrid w:val="0"/>
+              <w:spacing w:line="240" w:lineRule="auto"/>
+              <w:jc w:val="center"/>
+              <w:textAlignment w:val="baseline"/>
+              <w:rPr>
+                <w:rFonts w:hint="default" w:eastAsia="宋体" w:cs="Arial"/>
+                <w:b w:val="0"/>
+                <w:bCs w:val="0"/>
+                <w:snapToGrid w:val="0"/>
+                <w:color w:val="000000"/>
+                <w:spacing w:val="5"/>
+                <w:kern w:val="0"/>
+                <w:sz w:val="24"/>
+                <w:szCs w:val="24"/>
+                <w:vertAlign w:val="baseline"/>
+                <w:lang w:val="en-US" w:eastAsia="zh-CN" w:bidi="ar-SA"/>
+              </w:rPr>
+            </w:pPr>
+            <w:r>
+              <w:rPr>
+                <w:rFonts w:hint="eastAsia" w:eastAsia="宋体" w:cs="Arial"/>
+                <w:b w:val="0"/>
+                <w:bCs w:val="0"/>
+                <w:snapToGrid w:val="0"/>
+                <w:color w:val="000000"/>
+                <w:spacing w:val="5"/>
+                <w:kern w:val="0"/>
+                <w:sz w:val="24"/>
+                <w:szCs w:val="24"/>
+                <w:vertAlign w:val="baseline"/>
+                <w:lang w:val="en-US" w:eastAsia="zh-CN" w:bidi="ar-SA"/>
+              </w:rPr>
+              <w:t>0.3190</w:t>
+            </w:r>
+          </w:p>
+        </w:tc>
+      </w:tr>
+      <w:tr>
+        <w:tblPrEx>
+          <w:tblBorders>
+            <w:top w:val="single" w:color="auto" w:sz="4" w:space="0"/>
+            <w:left w:val="single" w:color="auto" w:sz="4" w:space="0"/>
+            <w:bottom w:val="single" w:color="auto" w:sz="4" w:space="0"/>
+            <w:right w:val="single" w:color="auto" w:sz="4" w:space="0"/>
+            <w:insideH w:val="single" w:color="auto" w:sz="4" w:space="0"/>
+            <w:insideV w:val="single" w:color="auto" w:sz="4" w:space="0"/>
+          </w:tblBorders>
+          <w:tblCellMar>
+            <w:top w:w="0" w:type="dxa"/>
+            <w:left w:w="108" w:type="dxa"/>
+            <w:bottom w:w="0" w:type="dxa"/>
+            <w:right w:w="108" w:type="dxa"/>
+          </w:tblCellMar>
+        </w:tblPrEx>
+        <w:trPr>
+          <w:trHeight w:val="90" w:hRule="atLeast"/>
+        </w:trPr>
+        <w:tc>
+          <w:tcPr>
+            <w:tcW w:w="3276" w:type="dxa"/>
+            <w:tcBorders>
+              <w:top w:val="single" w:color="000000" w:sz="4" w:space="0"/>
+              <w:left w:val="single" w:color="000000" w:sz="4" w:space="0"/>
+              <w:bottom w:val="single" w:color="000000" w:sz="4" w:space="0"/>
+              <w:right w:val="single" w:color="000000" w:sz="4" w:space="0"/>
+            </w:tcBorders>
+            <w:shd w:val="clear" w:color="auto" w:fill="FFFFFF"/>
             <w:vAlign w:val="center"/>
           </w:tcPr>
           <w:p>
@@ -30133,26 +30553,54 @@
               <w:jc w:val="center"/>
               <w:textAlignment w:val="baseline"/>
               <w:rPr>
-                <w:rFonts w:hint="eastAsia" w:ascii="Arial" w:hAnsi="Arial" w:eastAsia="宋体" w:cs="Arial"/>
-                <w:b w:val="0"/>
-                <w:bCs w:val="0"/>
-                <w:snapToGrid w:val="0"/>
-                <w:color w:val="000000"/>
-                <w:spacing w:val="5"/>
-                <w:kern w:val="0"/>
-                <w:sz w:val="24"/>
-                <w:szCs w:val="24"/>
-                <w:vertAlign w:val="baseline"/>
-                <w:lang w:val="en-US" w:eastAsia="zh-CN" w:bidi="ar-SA"/>
+                <w:rFonts w:hint="default" w:eastAsia="宋体"/>
+                <w:b w:val="0"/>
+                <w:bCs w:val="0"/>
+                <w:spacing w:val="5"/>
+                <w:sz w:val="24"/>
+                <w:szCs w:val="24"/>
+                <w:vertAlign w:val="baseline"/>
+                <w:lang w:val="en-US" w:eastAsia="zh-CN"/>
               </w:rPr>
             </w:pPr>
+            <w:r>
+              <w:rPr>
+                <w:rFonts w:hint="default"/>
+                <w:b w:val="0"/>
+                <w:bCs w:val="0"/>
+                <w:spacing w:val="5"/>
+                <w:sz w:val="24"/>
+                <w:szCs w:val="24"/>
+                <w:lang w:val="en-US" w:eastAsia="en-US"/>
+              </w:rPr>
+              <w:t>A*</w:t>
+            </w:r>
+            <w:r>
+              <w:rPr>
+                <w:rFonts w:hint="eastAsia" w:eastAsia="宋体"/>
+                <w:b w:val="0"/>
+                <w:bCs w:val="0"/>
+                <w:spacing w:val="5"/>
+                <w:sz w:val="24"/>
+                <w:szCs w:val="24"/>
+                <w:lang w:val="en-US" w:eastAsia="zh-CN"/>
+              </w:rPr>
+              <w:t>(misplace)</w:t>
+            </w:r>
           </w:p>
         </w:tc>
         <w:tc>
           <w:tcPr>
-            <w:tcW w:w="0" w:type="auto"/>
-            <w:shd w:val="clear" w:color="auto" w:fill="CFCECE" w:themeFill="background2" w:themeFillShade="E5"/>
-            <w:vAlign w:val="center"/>
+            <w:tcW w:w="7047" w:type="dxa"/>
+            <w:gridSpan w:val="4"/>
+            <w:tcBorders>
+              <w:top w:val="single" w:color="000000" w:sz="4" w:space="0"/>
+              <w:left w:val="single" w:color="000000" w:sz="4" w:space="0"/>
+              <w:bottom w:val="single" w:color="000000" w:sz="4" w:space="0"/>
+              <w:right w:val="single" w:color="000000" w:sz="4" w:space="0"/>
+            </w:tcBorders>
+            <w:shd w:val="clear" w:color="auto" w:fill="FFFFFF"/>
+            <w:vAlign w:val="top"/>
           </w:tcPr>
           <w:p>
             <w:pPr>
@@ -30173,7 +30621,7 @@
               <w:jc w:val="center"/>
               <w:textAlignment w:val="baseline"/>
               <w:rPr>
-                <w:rFonts w:hint="default" w:ascii="Arial" w:hAnsi="Arial" w:eastAsia="宋体" w:cs="Arial"/>
+                <w:rFonts w:hint="default" w:eastAsia="宋体" w:cs="Arial"/>
                 <w:b w:val="0"/>
                 <w:bCs w:val="0"/>
                 <w:snapToGrid w:val="0"/>
@@ -30186,88 +30634,19 @@
                 <w:lang w:val="en-US" w:eastAsia="zh-CN" w:bidi="ar-SA"/>
               </w:rPr>
             </w:pPr>
-          </w:p>
-        </w:tc>
-        <w:tc>
-          <w:tcPr>
-            <w:tcW w:w="0" w:type="auto"/>
-            <w:shd w:val="clear" w:color="auto" w:fill="CFCECE" w:themeFill="background2" w:themeFillShade="E5"/>
-            <w:vAlign w:val="center"/>
-          </w:tcPr>
-          <w:p>
-            <w:pPr>
-              <w:keepNext w:val="0"/>
-              <w:keepLines w:val="0"/>
-              <w:pageBreakBefore w:val="0"/>
-              <w:widowControl w:val="0"/>
-              <w:kinsoku w:val="0"/>
-              <w:wordWrap/>
-              <w:overflowPunct/>
-              <w:topLinePunct w:val="0"/>
-              <w:autoSpaceDE w:val="0"/>
-              <w:autoSpaceDN w:val="0"/>
-              <w:bidi w:val="0"/>
-              <w:adjustRightInd w:val="0"/>
-              <w:snapToGrid w:val="0"/>
-              <w:spacing w:line="240" w:lineRule="auto"/>
-              <w:jc w:val="center"/>
-              <w:textAlignment w:val="baseline"/>
-              <w:rPr>
-                <w:rFonts w:hint="default" w:ascii="Arial" w:hAnsi="Arial" w:eastAsia="宋体" w:cs="Arial"/>
-                <w:b w:val="0"/>
-                <w:bCs w:val="0"/>
-                <w:snapToGrid w:val="0"/>
-                <w:color w:val="000000"/>
-                <w:spacing w:val="5"/>
-                <w:kern w:val="0"/>
-                <w:sz w:val="24"/>
-                <w:szCs w:val="24"/>
-                <w:vertAlign w:val="baseline"/>
-                <w:lang w:val="en-US" w:eastAsia="zh-CN" w:bidi="ar-SA"/>
-              </w:rPr>
-            </w:pPr>
-            <w:bookmarkStart w:id="0" w:name="_GoBack"/>
-            <w:bookmarkEnd w:id="0"/>
-          </w:p>
-        </w:tc>
-        <w:tc>
-          <w:tcPr>
-            <w:tcW w:w="0" w:type="auto"/>
-            <w:shd w:val="clear" w:color="auto" w:fill="CFCECE" w:themeFill="background2" w:themeFillShade="E5"/>
-            <w:vAlign w:val="center"/>
-          </w:tcPr>
-          <w:p>
-            <w:pPr>
-              <w:keepNext w:val="0"/>
-              <w:keepLines w:val="0"/>
-              <w:pageBreakBefore w:val="0"/>
-              <w:widowControl w:val="0"/>
-              <w:kinsoku w:val="0"/>
-              <w:wordWrap/>
-              <w:overflowPunct/>
-              <w:topLinePunct w:val="0"/>
-              <w:autoSpaceDE w:val="0"/>
-              <w:autoSpaceDN w:val="0"/>
-              <w:bidi w:val="0"/>
-              <w:adjustRightInd w:val="0"/>
-              <w:snapToGrid w:val="0"/>
-              <w:spacing w:line="240" w:lineRule="auto"/>
-              <w:jc w:val="center"/>
-              <w:textAlignment w:val="baseline"/>
-              <w:rPr>
-                <w:rFonts w:hint="default" w:ascii="Arial" w:hAnsi="Arial" w:eastAsia="宋体" w:cs="Arial"/>
-                <w:b w:val="0"/>
-                <w:bCs w:val="0"/>
-                <w:snapToGrid w:val="0"/>
-                <w:color w:val="000000"/>
-                <w:spacing w:val="5"/>
-                <w:kern w:val="0"/>
-                <w:sz w:val="24"/>
-                <w:szCs w:val="24"/>
-                <w:vertAlign w:val="baseline"/>
-                <w:lang w:val="en-US" w:eastAsia="zh-CN" w:bidi="ar-SA"/>
-              </w:rPr>
-            </w:pPr>
+            <w:r>
+              <w:rPr>
+                <w:rFonts w:hint="eastAsia" w:eastAsia="宋体"/>
+                <w:b w:val="0"/>
+                <w:bCs w:val="0"/>
+                <w:spacing w:val="5"/>
+                <w:sz w:val="24"/>
+                <w:szCs w:val="24"/>
+                <w:vertAlign w:val="baseline"/>
+                <w:lang w:val="en-US" w:eastAsia="zh-CN"/>
+              </w:rPr>
+              <w:t>Failed</w:t>
+            </w:r>
           </w:p>
         </w:tc>
       </w:tr>
@@ -30294,140 +30673,12 @@
         <w:tc>
           <w:tcPr>
             <w:tcW w:w="3276" w:type="dxa"/>
-            <w:vAlign w:val="center"/>
-          </w:tcPr>
-          <w:p>
-            <w:pPr>
-              <w:keepNext w:val="0"/>
-              <w:keepLines w:val="0"/>
-              <w:pageBreakBefore w:val="0"/>
-              <w:widowControl w:val="0"/>
-              <w:kinsoku w:val="0"/>
-              <w:wordWrap/>
-              <w:overflowPunct/>
-              <w:topLinePunct w:val="0"/>
-              <w:autoSpaceDE w:val="0"/>
-              <w:autoSpaceDN w:val="0"/>
-              <w:bidi w:val="0"/>
-              <w:adjustRightInd w:val="0"/>
-              <w:snapToGrid w:val="0"/>
-              <w:spacing w:line="240" w:lineRule="auto"/>
-              <w:jc w:val="center"/>
-              <w:textAlignment w:val="baseline"/>
-              <w:rPr>
-                <w:rFonts w:hint="default" w:eastAsia="宋体"/>
-                <w:b w:val="0"/>
-                <w:bCs w:val="0"/>
-                <w:spacing w:val="5"/>
-                <w:sz w:val="24"/>
-                <w:szCs w:val="24"/>
-                <w:vertAlign w:val="baseline"/>
-                <w:lang w:val="en-US" w:eastAsia="zh-CN"/>
-              </w:rPr>
-            </w:pPr>
-            <w:r>
-              <w:rPr>
-                <w:rFonts w:hint="default"/>
-                <w:b w:val="0"/>
-                <w:bCs w:val="0"/>
-                <w:spacing w:val="5"/>
-                <w:sz w:val="24"/>
-                <w:szCs w:val="24"/>
-                <w:lang w:val="en-US" w:eastAsia="en-US"/>
-              </w:rPr>
-              <w:t>A*</w:t>
-            </w:r>
-            <w:r>
-              <w:rPr>
-                <w:rFonts w:hint="eastAsia" w:eastAsia="宋体"/>
-                <w:b w:val="0"/>
-                <w:bCs w:val="0"/>
-                <w:spacing w:val="5"/>
-                <w:sz w:val="24"/>
-                <w:szCs w:val="24"/>
-                <w:lang w:val="en-US" w:eastAsia="zh-CN"/>
-              </w:rPr>
-              <w:t>(misplace)</w:t>
-            </w:r>
-          </w:p>
-        </w:tc>
-        <w:tc>
-          <w:tcPr>
-            <w:tcW w:w="7047" w:type="dxa"/>
-            <w:gridSpan w:val="4"/>
-            <w:vAlign w:val="center"/>
-          </w:tcPr>
-          <w:p>
-            <w:pPr>
-              <w:keepNext w:val="0"/>
-              <w:keepLines w:val="0"/>
-              <w:pageBreakBefore w:val="0"/>
-              <w:widowControl w:val="0"/>
-              <w:kinsoku w:val="0"/>
-              <w:wordWrap/>
-              <w:overflowPunct/>
-              <w:topLinePunct w:val="0"/>
-              <w:autoSpaceDE w:val="0"/>
-              <w:autoSpaceDN w:val="0"/>
-              <w:bidi w:val="0"/>
-              <w:adjustRightInd w:val="0"/>
-              <w:snapToGrid w:val="0"/>
-              <w:spacing w:line="240" w:lineRule="auto"/>
-              <w:jc w:val="center"/>
-              <w:textAlignment w:val="baseline"/>
-              <w:rPr>
-                <w:rFonts w:hint="default" w:ascii="Arial" w:hAnsi="Arial" w:eastAsia="宋体" w:cs="Arial"/>
-                <w:b w:val="0"/>
-                <w:bCs w:val="0"/>
-                <w:snapToGrid w:val="0"/>
-                <w:color w:val="000000"/>
-                <w:spacing w:val="5"/>
-                <w:kern w:val="0"/>
-                <w:sz w:val="24"/>
-                <w:szCs w:val="24"/>
-                <w:vertAlign w:val="baseline"/>
-                <w:lang w:val="en-US" w:eastAsia="zh-CN" w:bidi="ar-SA"/>
-              </w:rPr>
-            </w:pPr>
-            <w:r>
-              <w:rPr>
-                <w:rFonts w:hint="eastAsia" w:eastAsia="宋体"/>
-                <w:b w:val="0"/>
-                <w:bCs w:val="0"/>
-                <w:spacing w:val="5"/>
-                <w:sz w:val="24"/>
-                <w:szCs w:val="24"/>
-                <w:vertAlign w:val="baseline"/>
-                <w:lang w:val="en-US" w:eastAsia="zh-CN"/>
-              </w:rPr>
-              <w:t>Failed</w:t>
-            </w:r>
-          </w:p>
-        </w:tc>
-      </w:tr>
-      <w:tr>
-        <w:tblPrEx>
-          <w:tblBorders>
-            <w:top w:val="single" w:color="auto" w:sz="4" w:space="0"/>
-            <w:left w:val="single" w:color="auto" w:sz="4" w:space="0"/>
-            <w:bottom w:val="single" w:color="auto" w:sz="4" w:space="0"/>
-            <w:right w:val="single" w:color="auto" w:sz="4" w:space="0"/>
-            <w:insideH w:val="single" w:color="auto" w:sz="4" w:space="0"/>
-            <w:insideV w:val="single" w:color="auto" w:sz="4" w:space="0"/>
-          </w:tblBorders>
-          <w:tblCellMar>
-            <w:top w:w="0" w:type="dxa"/>
-            <w:left w:w="108" w:type="dxa"/>
-            <w:bottom w:w="0" w:type="dxa"/>
-            <w:right w:w="108" w:type="dxa"/>
-          </w:tblCellMar>
-        </w:tblPrEx>
-        <w:trPr>
-          <w:trHeight w:val="197" w:hRule="atLeast"/>
-        </w:trPr>
-        <w:tc>
-          <w:tcPr>
-            <w:tcW w:w="3276" w:type="dxa"/>
+            <w:tcBorders>
+              <w:top w:val="single" w:color="000000" w:sz="4" w:space="0"/>
+              <w:left w:val="single" w:color="000000" w:sz="4" w:space="0"/>
+              <w:bottom w:val="single" w:color="000000" w:sz="4" w:space="0"/>
+              <w:right w:val="single" w:color="000000" w:sz="4" w:space="0"/>
+            </w:tcBorders>
             <w:shd w:val="clear" w:color="auto" w:fill="CFCECE" w:themeFill="background2" w:themeFillShade="E5"/>
             <w:vAlign w:val="center"/>
           </w:tcPr>
@@ -30487,9 +30738,16 @@
         </w:tc>
         <w:tc>
           <w:tcPr>
-            <w:tcW w:w="0" w:type="auto"/>
+            <w:tcW w:w="7047" w:type="dxa"/>
+            <w:gridSpan w:val="4"/>
+            <w:tcBorders>
+              <w:top w:val="single" w:color="000000" w:sz="4" w:space="0"/>
+              <w:left w:val="single" w:color="000000" w:sz="4" w:space="0"/>
+              <w:bottom w:val="single" w:color="000000" w:sz="4" w:space="0"/>
+              <w:right w:val="single" w:color="000000" w:sz="4" w:space="0"/>
+            </w:tcBorders>
             <w:shd w:val="clear" w:color="auto" w:fill="CFCECE" w:themeFill="background2" w:themeFillShade="E5"/>
-            <w:vAlign w:val="center"/>
+            <w:vAlign w:val="top"/>
           </w:tcPr>
           <w:p>
             <w:pPr>
@@ -30510,117 +30768,6 @@
               <w:jc w:val="center"/>
               <w:textAlignment w:val="baseline"/>
               <w:rPr>
-                <w:rFonts w:hint="default" w:eastAsia="宋体"/>
-                <w:b w:val="0"/>
-                <w:bCs w:val="0"/>
-                <w:spacing w:val="5"/>
-                <w:sz w:val="24"/>
-                <w:szCs w:val="24"/>
-                <w:vertAlign w:val="baseline"/>
-                <w:lang w:val="en-US" w:eastAsia="en-US"/>
-              </w:rPr>
-            </w:pPr>
-          </w:p>
-        </w:tc>
-        <w:tc>
-          <w:tcPr>
-            <w:tcW w:w="0" w:type="auto"/>
-            <w:shd w:val="clear" w:color="auto" w:fill="CFCECE" w:themeFill="background2" w:themeFillShade="E5"/>
-            <w:vAlign w:val="center"/>
-          </w:tcPr>
-          <w:p>
-            <w:pPr>
-              <w:keepNext w:val="0"/>
-              <w:keepLines w:val="0"/>
-              <w:pageBreakBefore w:val="0"/>
-              <w:widowControl w:val="0"/>
-              <w:kinsoku w:val="0"/>
-              <w:wordWrap/>
-              <w:overflowPunct/>
-              <w:topLinePunct w:val="0"/>
-              <w:autoSpaceDE w:val="0"/>
-              <w:autoSpaceDN w:val="0"/>
-              <w:bidi w:val="0"/>
-              <w:adjustRightInd w:val="0"/>
-              <w:snapToGrid w:val="0"/>
-              <w:spacing w:line="240" w:lineRule="auto"/>
-              <w:jc w:val="center"/>
-              <w:textAlignment w:val="baseline"/>
-              <w:rPr>
-                <w:rFonts w:hint="default" w:eastAsia="宋体"/>
-                <w:b w:val="0"/>
-                <w:bCs w:val="0"/>
-                <w:spacing w:val="5"/>
-                <w:sz w:val="24"/>
-                <w:szCs w:val="24"/>
-                <w:vertAlign w:val="baseline"/>
-                <w:lang w:val="en-US" w:eastAsia="zh-CN"/>
-              </w:rPr>
-            </w:pPr>
-          </w:p>
-        </w:tc>
-        <w:tc>
-          <w:tcPr>
-            <w:tcW w:w="0" w:type="auto"/>
-            <w:shd w:val="clear" w:color="auto" w:fill="CFCECE" w:themeFill="background2" w:themeFillShade="E5"/>
-            <w:vAlign w:val="center"/>
-          </w:tcPr>
-          <w:p>
-            <w:pPr>
-              <w:keepNext w:val="0"/>
-              <w:keepLines w:val="0"/>
-              <w:pageBreakBefore w:val="0"/>
-              <w:widowControl w:val="0"/>
-              <w:kinsoku w:val="0"/>
-              <w:wordWrap/>
-              <w:overflowPunct/>
-              <w:topLinePunct w:val="0"/>
-              <w:autoSpaceDE w:val="0"/>
-              <w:autoSpaceDN w:val="0"/>
-              <w:bidi w:val="0"/>
-              <w:adjustRightInd w:val="0"/>
-              <w:snapToGrid w:val="0"/>
-              <w:spacing w:line="240" w:lineRule="auto"/>
-              <w:jc w:val="center"/>
-              <w:textAlignment w:val="baseline"/>
-              <w:rPr>
-                <w:rFonts w:hint="default" w:eastAsia="宋体"/>
-                <w:b w:val="0"/>
-                <w:bCs w:val="0"/>
-                <w:spacing w:val="5"/>
-                <w:sz w:val="24"/>
-                <w:szCs w:val="24"/>
-                <w:vertAlign w:val="baseline"/>
-                <w:lang w:val="en-US" w:eastAsia="zh-CN"/>
-              </w:rPr>
-            </w:pPr>
-          </w:p>
-        </w:tc>
-        <w:tc>
-          <w:tcPr>
-            <w:tcW w:w="0" w:type="auto"/>
-            <w:shd w:val="clear" w:color="auto" w:fill="CFCECE" w:themeFill="background2" w:themeFillShade="E5"/>
-            <w:vAlign w:val="center"/>
-          </w:tcPr>
-          <w:p>
-            <w:pPr>
-              <w:keepNext w:val="0"/>
-              <w:keepLines w:val="0"/>
-              <w:pageBreakBefore w:val="0"/>
-              <w:widowControl w:val="0"/>
-              <w:kinsoku w:val="0"/>
-              <w:wordWrap/>
-              <w:overflowPunct/>
-              <w:topLinePunct w:val="0"/>
-              <w:autoSpaceDE w:val="0"/>
-              <w:autoSpaceDN w:val="0"/>
-              <w:bidi w:val="0"/>
-              <w:adjustRightInd w:val="0"/>
-              <w:snapToGrid w:val="0"/>
-              <w:spacing w:line="240" w:lineRule="auto"/>
-              <w:jc w:val="center"/>
-              <w:textAlignment w:val="baseline"/>
-              <w:rPr>
                 <w:rFonts w:hint="default" w:ascii="Arial" w:hAnsi="Arial" w:eastAsia="宋体" w:cs="Arial"/>
                 <w:b w:val="0"/>
                 <w:bCs w:val="0"/>
@@ -30634,6 +30781,19 @@
                 <w:lang w:val="en-US" w:eastAsia="zh-CN" w:bidi="ar-SA"/>
               </w:rPr>
             </w:pPr>
+            <w:r>
+              <w:rPr>
+                <w:rFonts w:hint="eastAsia" w:eastAsia="宋体"/>
+                <w:b w:val="0"/>
+                <w:bCs w:val="0"/>
+                <w:spacing w:val="5"/>
+                <w:sz w:val="24"/>
+                <w:szCs w:val="24"/>
+                <w:vertAlign w:val="baseline"/>
+                <w:lang w:val="en-US" w:eastAsia="zh-CN"/>
+              </w:rPr>
+              <w:t>Failed</w:t>
+            </w:r>
           </w:p>
         </w:tc>
       </w:tr>
@@ -30653,7 +30813,7 @@
         <w:adjustRightInd w:val="0"/>
         <w:snapToGrid w:val="0"/>
         <w:spacing w:line="360" w:lineRule="auto"/>
-        <w:jc w:val="left"/>
+        <w:jc w:val="center"/>
         <w:textAlignment w:val="baseline"/>
         <w:rPr>
           <w:rFonts w:hint="eastAsia" w:eastAsia="宋体"/>

</xml_diff>

<commit_message>
change hard puzzle and change report
</commit_message>
<xml_diff>
--- a/report.docx
+++ b/report.docx
@@ -21,9 +21,38 @@
         <w:jc w:val="center"/>
         <w:textAlignment w:val="baseline"/>
         <w:rPr>
+          <w:rFonts w:hint="eastAsia" w:eastAsia="宋体" w:cs="Arial"/>
+          <w:b/>
+          <w:bCs/>
+          <w:spacing w:val="19"/>
+          <w:sz w:val="24"/>
+          <w:szCs w:val="24"/>
+          <w:lang w:val="en-US" w:eastAsia="zh-CN"/>
+        </w:rPr>
+      </w:pPr>
+    </w:p>
+    <w:p>
+      <w:pPr>
+        <w:pStyle w:val="3"/>
+        <w:keepNext w:val="0"/>
+        <w:keepLines w:val="0"/>
+        <w:pageBreakBefore w:val="0"/>
+        <w:kinsoku w:val="0"/>
+        <w:wordWrap/>
+        <w:overflowPunct/>
+        <w:topLinePunct w:val="0"/>
+        <w:autoSpaceDE w:val="0"/>
+        <w:autoSpaceDN w:val="0"/>
+        <w:bidi w:val="0"/>
+        <w:adjustRightInd w:val="0"/>
+        <w:snapToGrid w:val="0"/>
+        <w:spacing w:before="66" w:line="360" w:lineRule="auto"/>
+        <w:jc w:val="center"/>
+        <w:textAlignment w:val="baseline"/>
+        <w:rPr>
           <w:rFonts w:hint="default" w:ascii="Arial" w:hAnsi="Arial" w:cs="Arial"/>
-          <w:b w:val="0"/>
-          <w:bCs w:val="0"/>
+          <w:b/>
+          <w:bCs/>
           <w:sz w:val="24"/>
           <w:szCs w:val="24"/>
         </w:rPr>
@@ -31,8 +60,8 @@
       <w:r>
         <w:rPr>
           <w:rFonts w:hint="eastAsia" w:eastAsia="宋体" w:cs="Arial"/>
-          <w:b w:val="0"/>
-          <w:bCs w:val="0"/>
+          <w:b/>
+          <w:bCs/>
           <w:spacing w:val="19"/>
           <w:sz w:val="24"/>
           <w:szCs w:val="24"/>
@@ -43,8 +72,8 @@
       <w:r>
         <w:rPr>
           <w:rFonts w:hint="default" w:ascii="Arial" w:hAnsi="Arial" w:cs="Arial"/>
-          <w:b w:val="0"/>
-          <w:bCs w:val="0"/>
+          <w:b/>
+          <w:bCs/>
           <w:spacing w:val="19"/>
           <w:sz w:val="24"/>
           <w:szCs w:val="24"/>
@@ -73,8 +102,8 @@
         <w:outlineLvl w:val="0"/>
         <w:rPr>
           <w:rFonts w:hint="default" w:ascii="Arial" w:hAnsi="Arial" w:cs="Arial"/>
-          <w:b w:val="0"/>
-          <w:bCs w:val="0"/>
+          <w:b/>
+          <w:bCs/>
           <w:sz w:val="24"/>
           <w:szCs w:val="24"/>
         </w:rPr>
@@ -82,8 +111,8 @@
       <w:r>
         <w:rPr>
           <w:rFonts w:hint="default" w:ascii="Arial" w:hAnsi="Arial" w:cs="Arial"/>
-          <w:b w:val="0"/>
-          <w:bCs w:val="0"/>
+          <w:b/>
+          <w:bCs/>
           <w:spacing w:val="2"/>
           <w:sz w:val="24"/>
           <w:szCs w:val="24"/>
@@ -93,8 +122,8 @@
       <w:r>
         <w:rPr>
           <w:rFonts w:hint="default" w:ascii="Arial" w:hAnsi="Arial" w:cs="Arial"/>
-          <w:b w:val="0"/>
-          <w:bCs w:val="0"/>
+          <w:b/>
+          <w:bCs/>
           <w:spacing w:val="44"/>
           <w:sz w:val="24"/>
           <w:szCs w:val="24"/>
@@ -104,8 +133,8 @@
       <w:r>
         <w:rPr>
           <w:rFonts w:hint="default" w:ascii="Arial" w:hAnsi="Arial" w:cs="Arial"/>
-          <w:b w:val="0"/>
-          <w:bCs w:val="0"/>
+          <w:b/>
+          <w:bCs/>
           <w:spacing w:val="2"/>
           <w:sz w:val="24"/>
           <w:szCs w:val="24"/>
@@ -132,8 +161,8 @@
         <w:textAlignment w:val="baseline"/>
         <w:rPr>
           <w:rFonts w:hint="default" w:ascii="Arial" w:hAnsi="Arial" w:cs="Arial"/>
-          <w:b w:val="0"/>
-          <w:bCs w:val="0"/>
+          <w:b/>
+          <w:bCs/>
           <w:spacing w:val="3"/>
           <w:sz w:val="24"/>
           <w:szCs w:val="24"/>
@@ -142,8 +171,8 @@
       <w:r>
         <w:rPr>
           <w:rFonts w:hint="default" w:ascii="Arial" w:hAnsi="Arial" w:cs="Arial"/>
-          <w:b w:val="0"/>
-          <w:bCs w:val="0"/>
+          <w:b/>
+          <w:bCs/>
           <w:spacing w:val="4"/>
           <w:sz w:val="24"/>
           <w:szCs w:val="24"/>
@@ -153,8 +182,8 @@
       <w:r>
         <w:rPr>
           <w:rFonts w:hint="default" w:ascii="Arial" w:hAnsi="Arial" w:cs="Arial"/>
-          <w:b w:val="0"/>
-          <w:bCs w:val="0"/>
+          <w:b/>
+          <w:bCs/>
           <w:spacing w:val="47"/>
           <w:sz w:val="24"/>
           <w:szCs w:val="24"/>
@@ -164,8 +193,8 @@
       <w:r>
         <w:rPr>
           <w:rFonts w:hint="default" w:ascii="Arial" w:hAnsi="Arial" w:cs="Arial"/>
-          <w:b w:val="0"/>
-          <w:bCs w:val="0"/>
+          <w:b/>
+          <w:bCs/>
           <w:spacing w:val="4"/>
           <w:sz w:val="24"/>
           <w:szCs w:val="24"/>
@@ -175,8 +204,8 @@
       <w:r>
         <w:rPr>
           <w:rFonts w:hint="default" w:ascii="Arial" w:hAnsi="Arial" w:cs="Arial"/>
-          <w:b w:val="0"/>
-          <w:bCs w:val="0"/>
+          <w:b/>
+          <w:bCs/>
           <w:spacing w:val="35"/>
           <w:sz w:val="24"/>
           <w:szCs w:val="24"/>
@@ -186,8 +215,8 @@
       <w:r>
         <w:rPr>
           <w:rFonts w:hint="default" w:ascii="Arial" w:hAnsi="Arial" w:cs="Arial"/>
-          <w:b w:val="0"/>
-          <w:bCs w:val="0"/>
+          <w:b/>
+          <w:bCs/>
           <w:spacing w:val="4"/>
           <w:sz w:val="24"/>
           <w:szCs w:val="24"/>
@@ -197,8 +226,8 @@
       <w:r>
         <w:rPr>
           <w:rFonts w:hint="default" w:ascii="Arial" w:hAnsi="Arial" w:cs="Arial"/>
-          <w:b w:val="0"/>
-          <w:bCs w:val="0"/>
+          <w:b/>
+          <w:bCs/>
           <w:spacing w:val="3"/>
           <w:sz w:val="24"/>
           <w:szCs w:val="24"/>
@@ -387,253 +416,6 @@
         <w:textAlignment w:val="baseline"/>
         <w:rPr>
           <w:rFonts w:hint="default" w:ascii="Arial" w:hAnsi="Arial" w:cs="Arial"/>
-          <w:b w:val="0"/>
-          <w:bCs w:val="0"/>
-          <w:spacing w:val="3"/>
-          <w:sz w:val="24"/>
-          <w:szCs w:val="24"/>
-        </w:rPr>
-      </w:pPr>
-      <w:r>
-        <w:rPr>
-          <w:rFonts w:hint="default" w:ascii="Arial" w:hAnsi="Arial" w:cs="Arial"/>
-          <w:b w:val="0"/>
-          <w:bCs w:val="0"/>
-          <w:spacing w:val="3"/>
-          <w:sz w:val="24"/>
-          <w:szCs w:val="24"/>
-        </w:rPr>
-        <w:t>Jin</w:t>
-      </w:r>
-      <w:r>
-        <w:rPr>
-          <w:rFonts w:hint="default" w:ascii="Arial" w:hAnsi="Arial" w:eastAsia="宋体" w:cs="Arial"/>
-          <w:b w:val="0"/>
-          <w:bCs w:val="0"/>
-          <w:spacing w:val="3"/>
-          <w:sz w:val="24"/>
-          <w:szCs w:val="24"/>
-          <w:lang w:val="en-US" w:eastAsia="zh-CN"/>
-        </w:rPr>
-        <w:t>qi</w:t>
-      </w:r>
-      <w:r>
-        <w:rPr>
-          <w:rFonts w:hint="default" w:ascii="Arial" w:hAnsi="Arial" w:cs="Arial"/>
-          <w:b w:val="0"/>
-          <w:bCs w:val="0"/>
-          <w:spacing w:val="3"/>
-          <w:sz w:val="24"/>
-          <w:szCs w:val="24"/>
-        </w:rPr>
-        <w:t xml:space="preserve"> </w:t>
-      </w:r>
-      <w:r>
-        <w:rPr>
-          <w:rFonts w:hint="default" w:ascii="Arial" w:hAnsi="Arial" w:eastAsia="宋体" w:cs="Arial"/>
-          <w:b w:val="0"/>
-          <w:bCs w:val="0"/>
-          <w:spacing w:val="3"/>
-          <w:sz w:val="24"/>
-          <w:szCs w:val="24"/>
-          <w:lang w:val="en-US" w:eastAsia="zh-CN"/>
-        </w:rPr>
-        <w:t>Wang</w:t>
-      </w:r>
-      <w:r>
-        <w:rPr>
-          <w:rFonts w:hint="default" w:ascii="Arial" w:hAnsi="Arial" w:cs="Arial"/>
-          <w:b w:val="0"/>
-          <w:bCs w:val="0"/>
-          <w:spacing w:val="3"/>
-          <w:sz w:val="24"/>
-          <w:szCs w:val="24"/>
-        </w:rPr>
-        <w:t xml:space="preserve"> — sc2</w:t>
-      </w:r>
-      <w:r>
-        <w:rPr>
-          <w:rFonts w:hint="default" w:ascii="Arial" w:hAnsi="Arial" w:eastAsia="宋体" w:cs="Arial"/>
-          <w:b w:val="0"/>
-          <w:bCs w:val="0"/>
-          <w:spacing w:val="3"/>
-          <w:sz w:val="24"/>
-          <w:szCs w:val="24"/>
-          <w:lang w:val="en-US" w:eastAsia="zh-CN"/>
-        </w:rPr>
-        <w:t>2</w:t>
-      </w:r>
-      <w:r>
-        <w:rPr>
-          <w:rFonts w:hint="default" w:ascii="Arial" w:hAnsi="Arial" w:cs="Arial"/>
-          <w:b w:val="0"/>
-          <w:bCs w:val="0"/>
-          <w:spacing w:val="3"/>
-          <w:sz w:val="24"/>
-          <w:szCs w:val="24"/>
-        </w:rPr>
-        <w:t>j</w:t>
-      </w:r>
-      <w:r>
-        <w:rPr>
-          <w:rFonts w:hint="default" w:ascii="Arial" w:hAnsi="Arial" w:eastAsia="宋体" w:cs="Arial"/>
-          <w:b w:val="0"/>
-          <w:bCs w:val="0"/>
-          <w:spacing w:val="3"/>
-          <w:sz w:val="24"/>
-          <w:szCs w:val="24"/>
-          <w:lang w:val="en-US" w:eastAsia="zh-CN"/>
-        </w:rPr>
-        <w:t>w3</w:t>
-      </w:r>
-      <w:r>
-        <w:rPr>
-          <w:rFonts w:hint="default" w:ascii="Arial" w:hAnsi="Arial" w:cs="Arial"/>
-          <w:b w:val="0"/>
-          <w:bCs w:val="0"/>
-          <w:spacing w:val="3"/>
-          <w:sz w:val="24"/>
-          <w:szCs w:val="24"/>
-        </w:rPr>
-        <w:t>@leeds.ac.uk (Submitter)</w:t>
-      </w:r>
-    </w:p>
-    <w:p>
-      <w:pPr>
-        <w:keepNext w:val="0"/>
-        <w:keepLines w:val="0"/>
-        <w:pageBreakBefore w:val="0"/>
-        <w:kinsoku w:val="0"/>
-        <w:wordWrap/>
-        <w:overflowPunct/>
-        <w:topLinePunct w:val="0"/>
-        <w:autoSpaceDE w:val="0"/>
-        <w:autoSpaceDN w:val="0"/>
-        <w:bidi w:val="0"/>
-        <w:adjustRightInd w:val="0"/>
-        <w:snapToGrid w:val="0"/>
-        <w:spacing w:line="360" w:lineRule="auto"/>
-        <w:jc w:val="center"/>
-        <w:textAlignment w:val="baseline"/>
-        <w:rPr>
-          <w:rFonts w:hint="default" w:ascii="Arial" w:hAnsi="Arial" w:cs="Arial"/>
-          <w:b w:val="0"/>
-          <w:bCs w:val="0"/>
-          <w:color w:val="auto"/>
-          <w:spacing w:val="3"/>
-          <w:sz w:val="24"/>
-          <w:szCs w:val="24"/>
-        </w:rPr>
-      </w:pPr>
-      <w:r>
-        <w:rPr>
-          <w:rFonts w:hint="default" w:ascii="Arial" w:hAnsi="Arial" w:eastAsia="宋体" w:cs="Arial"/>
-          <w:b w:val="0"/>
-          <w:bCs w:val="0"/>
-          <w:spacing w:val="3"/>
-          <w:sz w:val="24"/>
-          <w:szCs w:val="24"/>
-          <w:lang w:val="en-US" w:eastAsia="zh-CN"/>
-        </w:rPr>
-        <w:t>Xinyue Wu</w:t>
-      </w:r>
-      <w:r>
-        <w:rPr>
-          <w:rFonts w:hint="default" w:ascii="Arial" w:hAnsi="Arial" w:cs="Arial"/>
-          <w:b w:val="0"/>
-          <w:bCs w:val="0"/>
-          <w:spacing w:val="3"/>
-          <w:sz w:val="24"/>
-          <w:szCs w:val="24"/>
-        </w:rPr>
-        <w:t xml:space="preserve"> — sc222xw</w:t>
-      </w:r>
-      <w:r>
-        <w:rPr>
-          <w:rFonts w:hint="default" w:ascii="Arial" w:hAnsi="Arial" w:cs="Arial"/>
-          <w:b w:val="0"/>
-          <w:bCs w:val="0"/>
-          <w:color w:val="auto"/>
-          <w:spacing w:val="3"/>
-          <w:sz w:val="24"/>
-          <w:szCs w:val="24"/>
-          <w:u w:val="none"/>
-        </w:rPr>
-        <w:fldChar w:fldCharType="begin"/>
-      </w:r>
-      <w:r>
-        <w:rPr>
-          <w:rFonts w:hint="default" w:ascii="Arial" w:hAnsi="Arial" w:cs="Arial"/>
-          <w:b w:val="0"/>
-          <w:bCs w:val="0"/>
-          <w:color w:val="auto"/>
-          <w:spacing w:val="3"/>
-          <w:sz w:val="24"/>
-          <w:szCs w:val="24"/>
-          <w:u w:val="none"/>
-        </w:rPr>
-        <w:instrText xml:space="preserve"> HYPERLINK "mailto:sc21kh@leeds.ac.uk(Submitter)" </w:instrText>
-      </w:r>
-      <w:r>
-        <w:rPr>
-          <w:rFonts w:hint="default" w:ascii="Arial" w:hAnsi="Arial" w:cs="Arial"/>
-          <w:b w:val="0"/>
-          <w:bCs w:val="0"/>
-          <w:color w:val="auto"/>
-          <w:spacing w:val="3"/>
-          <w:sz w:val="24"/>
-          <w:szCs w:val="24"/>
-          <w:u w:val="none"/>
-        </w:rPr>
-        <w:fldChar w:fldCharType="separate"/>
-      </w:r>
-      <w:r>
-        <w:rPr>
-          <w:rStyle w:val="10"/>
-          <w:rFonts w:hint="default" w:ascii="Arial" w:hAnsi="Arial" w:cs="Arial"/>
-          <w:b w:val="0"/>
-          <w:bCs w:val="0"/>
-          <w:color w:val="auto"/>
-          <w:spacing w:val="3"/>
-          <w:sz w:val="24"/>
-          <w:szCs w:val="24"/>
-          <w:u w:val="none"/>
-        </w:rPr>
-        <w:t>@leeds.ac.uk(Submitter)</w:t>
-      </w:r>
-      <w:r>
-        <w:rPr>
-          <w:rFonts w:hint="default" w:ascii="Arial" w:hAnsi="Arial" w:cs="Arial"/>
-          <w:b w:val="0"/>
-          <w:bCs w:val="0"/>
-          <w:color w:val="auto"/>
-          <w:spacing w:val="3"/>
-          <w:sz w:val="24"/>
-          <w:szCs w:val="24"/>
-          <w:u w:val="none"/>
-        </w:rPr>
-        <w:fldChar w:fldCharType="end"/>
-      </w:r>
-    </w:p>
-    <w:p>
-      <w:pPr>
-        <w:keepNext w:val="0"/>
-        <w:keepLines w:val="0"/>
-        <w:pageBreakBefore w:val="0"/>
-        <w:kinsoku w:val="0"/>
-        <w:wordWrap/>
-        <w:overflowPunct/>
-        <w:topLinePunct w:val="0"/>
-        <w:autoSpaceDE w:val="0"/>
-        <w:autoSpaceDN w:val="0"/>
-        <w:bidi w:val="0"/>
-        <w:adjustRightInd w:val="0"/>
-        <w:snapToGrid w:val="0"/>
-        <w:spacing w:line="360" w:lineRule="auto"/>
-        <w:jc w:val="center"/>
-        <w:textAlignment w:val="baseline"/>
-        <w:rPr>
-          <w:rFonts w:hint="default" w:ascii="Arial" w:hAnsi="Arial" w:cs="Arial"/>
           <w:b/>
           <w:bCs/>
           <w:spacing w:val="3"/>
@@ -769,6 +551,253 @@
         <w:textAlignment w:val="baseline"/>
         <w:rPr>
           <w:rFonts w:hint="default" w:ascii="Arial" w:hAnsi="Arial" w:cs="Arial"/>
+          <w:b w:val="0"/>
+          <w:bCs w:val="0"/>
+          <w:spacing w:val="3"/>
+          <w:sz w:val="24"/>
+          <w:szCs w:val="24"/>
+        </w:rPr>
+      </w:pPr>
+      <w:r>
+        <w:rPr>
+          <w:rFonts w:hint="default" w:ascii="Arial" w:hAnsi="Arial" w:cs="Arial"/>
+          <w:b/>
+          <w:bCs/>
+          <w:spacing w:val="3"/>
+          <w:sz w:val="24"/>
+          <w:szCs w:val="24"/>
+        </w:rPr>
+        <w:t>Jin</w:t>
+      </w:r>
+      <w:r>
+        <w:rPr>
+          <w:rFonts w:hint="default" w:ascii="Arial" w:hAnsi="Arial" w:eastAsia="宋体" w:cs="Arial"/>
+          <w:b/>
+          <w:bCs/>
+          <w:spacing w:val="3"/>
+          <w:sz w:val="24"/>
+          <w:szCs w:val="24"/>
+          <w:lang w:val="en-US" w:eastAsia="zh-CN"/>
+        </w:rPr>
+        <w:t>qi</w:t>
+      </w:r>
+      <w:r>
+        <w:rPr>
+          <w:rFonts w:hint="default" w:ascii="Arial" w:hAnsi="Arial" w:cs="Arial"/>
+          <w:b/>
+          <w:bCs/>
+          <w:spacing w:val="3"/>
+          <w:sz w:val="24"/>
+          <w:szCs w:val="24"/>
+        </w:rPr>
+        <w:t xml:space="preserve"> </w:t>
+      </w:r>
+      <w:r>
+        <w:rPr>
+          <w:rFonts w:hint="default" w:ascii="Arial" w:hAnsi="Arial" w:eastAsia="宋体" w:cs="Arial"/>
+          <w:b/>
+          <w:bCs/>
+          <w:spacing w:val="3"/>
+          <w:sz w:val="24"/>
+          <w:szCs w:val="24"/>
+          <w:lang w:val="en-US" w:eastAsia="zh-CN"/>
+        </w:rPr>
+        <w:t>Wang</w:t>
+      </w:r>
+      <w:r>
+        <w:rPr>
+          <w:rFonts w:hint="default" w:ascii="Arial" w:hAnsi="Arial" w:cs="Arial"/>
+          <w:b w:val="0"/>
+          <w:bCs w:val="0"/>
+          <w:spacing w:val="3"/>
+          <w:sz w:val="24"/>
+          <w:szCs w:val="24"/>
+        </w:rPr>
+        <w:t xml:space="preserve"> — sc2</w:t>
+      </w:r>
+      <w:r>
+        <w:rPr>
+          <w:rFonts w:hint="default" w:ascii="Arial" w:hAnsi="Arial" w:eastAsia="宋体" w:cs="Arial"/>
+          <w:b w:val="0"/>
+          <w:bCs w:val="0"/>
+          <w:spacing w:val="3"/>
+          <w:sz w:val="24"/>
+          <w:szCs w:val="24"/>
+          <w:lang w:val="en-US" w:eastAsia="zh-CN"/>
+        </w:rPr>
+        <w:t>2</w:t>
+      </w:r>
+      <w:r>
+        <w:rPr>
+          <w:rFonts w:hint="default" w:ascii="Arial" w:hAnsi="Arial" w:cs="Arial"/>
+          <w:b w:val="0"/>
+          <w:bCs w:val="0"/>
+          <w:spacing w:val="3"/>
+          <w:sz w:val="24"/>
+          <w:szCs w:val="24"/>
+        </w:rPr>
+        <w:t>j</w:t>
+      </w:r>
+      <w:r>
+        <w:rPr>
+          <w:rFonts w:hint="default" w:ascii="Arial" w:hAnsi="Arial" w:eastAsia="宋体" w:cs="Arial"/>
+          <w:b w:val="0"/>
+          <w:bCs w:val="0"/>
+          <w:spacing w:val="3"/>
+          <w:sz w:val="24"/>
+          <w:szCs w:val="24"/>
+          <w:lang w:val="en-US" w:eastAsia="zh-CN"/>
+        </w:rPr>
+        <w:t>w3</w:t>
+      </w:r>
+      <w:r>
+        <w:rPr>
+          <w:rFonts w:hint="default" w:ascii="Arial" w:hAnsi="Arial" w:cs="Arial"/>
+          <w:b w:val="0"/>
+          <w:bCs w:val="0"/>
+          <w:spacing w:val="3"/>
+          <w:sz w:val="24"/>
+          <w:szCs w:val="24"/>
+        </w:rPr>
+        <w:t>@leeds.ac.uk (Submitter)</w:t>
+      </w:r>
+    </w:p>
+    <w:p>
+      <w:pPr>
+        <w:keepNext w:val="0"/>
+        <w:keepLines w:val="0"/>
+        <w:pageBreakBefore w:val="0"/>
+        <w:kinsoku w:val="0"/>
+        <w:wordWrap/>
+        <w:overflowPunct/>
+        <w:topLinePunct w:val="0"/>
+        <w:autoSpaceDE w:val="0"/>
+        <w:autoSpaceDN w:val="0"/>
+        <w:bidi w:val="0"/>
+        <w:adjustRightInd w:val="0"/>
+        <w:snapToGrid w:val="0"/>
+        <w:spacing w:line="360" w:lineRule="auto"/>
+        <w:jc w:val="center"/>
+        <w:textAlignment w:val="baseline"/>
+        <w:rPr>
+          <w:rFonts w:hint="default" w:ascii="Arial" w:hAnsi="Arial" w:cs="Arial"/>
+          <w:b w:val="0"/>
+          <w:bCs w:val="0"/>
+          <w:color w:val="auto"/>
+          <w:spacing w:val="3"/>
+          <w:sz w:val="24"/>
+          <w:szCs w:val="24"/>
+        </w:rPr>
+      </w:pPr>
+      <w:r>
+        <w:rPr>
+          <w:rFonts w:hint="default" w:ascii="Arial" w:hAnsi="Arial" w:eastAsia="宋体" w:cs="Arial"/>
+          <w:b/>
+          <w:bCs/>
+          <w:spacing w:val="3"/>
+          <w:sz w:val="24"/>
+          <w:szCs w:val="24"/>
+          <w:lang w:val="en-US" w:eastAsia="zh-CN"/>
+        </w:rPr>
+        <w:t>Xinyue Wu</w:t>
+      </w:r>
+      <w:r>
+        <w:rPr>
+          <w:rFonts w:hint="default" w:ascii="Arial" w:hAnsi="Arial" w:cs="Arial"/>
+          <w:b w:val="0"/>
+          <w:bCs w:val="0"/>
+          <w:spacing w:val="3"/>
+          <w:sz w:val="24"/>
+          <w:szCs w:val="24"/>
+        </w:rPr>
+        <w:t xml:space="preserve"> — sc222xw</w:t>
+      </w:r>
+      <w:r>
+        <w:rPr>
+          <w:rFonts w:hint="default" w:ascii="Arial" w:hAnsi="Arial" w:cs="Arial"/>
+          <w:b w:val="0"/>
+          <w:bCs w:val="0"/>
+          <w:color w:val="auto"/>
+          <w:spacing w:val="3"/>
+          <w:sz w:val="24"/>
+          <w:szCs w:val="24"/>
+          <w:u w:val="none"/>
+        </w:rPr>
+        <w:fldChar w:fldCharType="begin"/>
+      </w:r>
+      <w:r>
+        <w:rPr>
+          <w:rFonts w:hint="default" w:ascii="Arial" w:hAnsi="Arial" w:cs="Arial"/>
+          <w:b w:val="0"/>
+          <w:bCs w:val="0"/>
+          <w:color w:val="auto"/>
+          <w:spacing w:val="3"/>
+          <w:sz w:val="24"/>
+          <w:szCs w:val="24"/>
+          <w:u w:val="none"/>
+        </w:rPr>
+        <w:instrText xml:space="preserve"> HYPERLINK "mailto:sc21kh@leeds.ac.uk(Submitter)" </w:instrText>
+      </w:r>
+      <w:r>
+        <w:rPr>
+          <w:rFonts w:hint="default" w:ascii="Arial" w:hAnsi="Arial" w:cs="Arial"/>
+          <w:b w:val="0"/>
+          <w:bCs w:val="0"/>
+          <w:color w:val="auto"/>
+          <w:spacing w:val="3"/>
+          <w:sz w:val="24"/>
+          <w:szCs w:val="24"/>
+          <w:u w:val="none"/>
+        </w:rPr>
+        <w:fldChar w:fldCharType="separate"/>
+      </w:r>
+      <w:r>
+        <w:rPr>
+          <w:rStyle w:val="10"/>
+          <w:rFonts w:hint="default" w:ascii="Arial" w:hAnsi="Arial" w:cs="Arial"/>
+          <w:b w:val="0"/>
+          <w:bCs w:val="0"/>
+          <w:color w:val="auto"/>
+          <w:spacing w:val="3"/>
+          <w:sz w:val="24"/>
+          <w:szCs w:val="24"/>
+          <w:u w:val="none"/>
+        </w:rPr>
+        <w:t>@leeds.ac.uk(Submitter)</w:t>
+      </w:r>
+      <w:r>
+        <w:rPr>
+          <w:rFonts w:hint="default" w:ascii="Arial" w:hAnsi="Arial" w:cs="Arial"/>
+          <w:b w:val="0"/>
+          <w:bCs w:val="0"/>
+          <w:color w:val="auto"/>
+          <w:spacing w:val="3"/>
+          <w:sz w:val="24"/>
+          <w:szCs w:val="24"/>
+          <w:u w:val="none"/>
+        </w:rPr>
+        <w:fldChar w:fldCharType="end"/>
+      </w:r>
+    </w:p>
+    <w:p>
+      <w:pPr>
+        <w:keepNext w:val="0"/>
+        <w:keepLines w:val="0"/>
+        <w:pageBreakBefore w:val="0"/>
+        <w:kinsoku w:val="0"/>
+        <w:wordWrap/>
+        <w:overflowPunct/>
+        <w:topLinePunct w:val="0"/>
+        <w:autoSpaceDE w:val="0"/>
+        <w:autoSpaceDN w:val="0"/>
+        <w:bidi w:val="0"/>
+        <w:adjustRightInd w:val="0"/>
+        <w:snapToGrid w:val="0"/>
+        <w:spacing w:line="360" w:lineRule="auto"/>
+        <w:jc w:val="center"/>
+        <w:textAlignment w:val="baseline"/>
+        <w:rPr>
+          <w:rFonts w:hint="default" w:ascii="Arial" w:hAnsi="Arial" w:cs="Arial"/>
           <w:b/>
           <w:bCs/>
           <w:spacing w:val="3"/>
@@ -819,7 +848,7 @@
         <w:adjustRightInd w:val="0"/>
         <w:snapToGrid w:val="0"/>
         <w:spacing w:line="360" w:lineRule="auto"/>
-        <w:jc w:val="both"/>
+        <w:jc w:val="center"/>
         <w:textAlignment w:val="baseline"/>
         <w:rPr>
           <w:rFonts w:hint="default" w:ascii="Arial" w:hAnsi="Arial" w:cs="Arial"/>
@@ -900,6 +929,141 @@
         <w:adjustRightInd w:val="0"/>
         <w:snapToGrid w:val="0"/>
         <w:spacing w:line="360" w:lineRule="auto"/>
+        <w:jc w:val="center"/>
+        <w:textAlignment w:val="baseline"/>
+        <w:rPr>
+          <w:rFonts w:hint="default" w:ascii="Arial" w:hAnsi="Arial" w:cs="Arial"/>
+          <w:b/>
+          <w:bCs/>
+          <w:spacing w:val="3"/>
+          <w:sz w:val="24"/>
+          <w:szCs w:val="24"/>
+        </w:rPr>
+      </w:pPr>
+    </w:p>
+    <w:p>
+      <w:pPr>
+        <w:keepNext w:val="0"/>
+        <w:keepLines w:val="0"/>
+        <w:pageBreakBefore w:val="0"/>
+        <w:kinsoku w:val="0"/>
+        <w:wordWrap/>
+        <w:overflowPunct/>
+        <w:topLinePunct w:val="0"/>
+        <w:autoSpaceDE w:val="0"/>
+        <w:autoSpaceDN w:val="0"/>
+        <w:bidi w:val="0"/>
+        <w:adjustRightInd w:val="0"/>
+        <w:snapToGrid w:val="0"/>
+        <w:spacing w:line="360" w:lineRule="auto"/>
+        <w:jc w:val="center"/>
+        <w:textAlignment w:val="baseline"/>
+        <w:rPr>
+          <w:rFonts w:hint="default" w:ascii="Arial" w:hAnsi="Arial" w:cs="Arial"/>
+          <w:b/>
+          <w:bCs/>
+          <w:spacing w:val="3"/>
+          <w:sz w:val="24"/>
+          <w:szCs w:val="24"/>
+        </w:rPr>
+      </w:pPr>
+    </w:p>
+    <w:p>
+      <w:pPr>
+        <w:keepNext w:val="0"/>
+        <w:keepLines w:val="0"/>
+        <w:pageBreakBefore w:val="0"/>
+        <w:kinsoku w:val="0"/>
+        <w:wordWrap/>
+        <w:overflowPunct/>
+        <w:topLinePunct w:val="0"/>
+        <w:autoSpaceDE w:val="0"/>
+        <w:autoSpaceDN w:val="0"/>
+        <w:bidi w:val="0"/>
+        <w:adjustRightInd w:val="0"/>
+        <w:snapToGrid w:val="0"/>
+        <w:spacing w:line="360" w:lineRule="auto"/>
+        <w:jc w:val="both"/>
+        <w:textAlignment w:val="baseline"/>
+        <w:rPr>
+          <w:rFonts w:hint="default" w:ascii="Arial" w:hAnsi="Arial" w:cs="Arial"/>
+          <w:b/>
+          <w:bCs/>
+          <w:spacing w:val="3"/>
+          <w:sz w:val="24"/>
+          <w:szCs w:val="24"/>
+        </w:rPr>
+      </w:pPr>
+    </w:p>
+    <w:p>
+      <w:pPr>
+        <w:keepNext w:val="0"/>
+        <w:keepLines w:val="0"/>
+        <w:pageBreakBefore w:val="0"/>
+        <w:kinsoku w:val="0"/>
+        <w:wordWrap/>
+        <w:overflowPunct/>
+        <w:topLinePunct w:val="0"/>
+        <w:autoSpaceDE w:val="0"/>
+        <w:autoSpaceDN w:val="0"/>
+        <w:bidi w:val="0"/>
+        <w:adjustRightInd w:val="0"/>
+        <w:snapToGrid w:val="0"/>
+        <w:spacing w:line="360" w:lineRule="auto"/>
+        <w:jc w:val="center"/>
+        <w:textAlignment w:val="baseline"/>
+        <w:rPr>
+          <w:rFonts w:hint="default" w:ascii="Arial" w:hAnsi="Arial" w:cs="Arial"/>
+          <w:b/>
+          <w:bCs/>
+          <w:spacing w:val="3"/>
+          <w:sz w:val="24"/>
+          <w:szCs w:val="24"/>
+        </w:rPr>
+      </w:pPr>
+    </w:p>
+    <w:p>
+      <w:pPr>
+        <w:keepNext w:val="0"/>
+        <w:keepLines w:val="0"/>
+        <w:pageBreakBefore w:val="0"/>
+        <w:kinsoku w:val="0"/>
+        <w:wordWrap/>
+        <w:overflowPunct/>
+        <w:topLinePunct w:val="0"/>
+        <w:autoSpaceDE w:val="0"/>
+        <w:autoSpaceDN w:val="0"/>
+        <w:bidi w:val="0"/>
+        <w:adjustRightInd w:val="0"/>
+        <w:snapToGrid w:val="0"/>
+        <w:spacing w:line="360" w:lineRule="auto"/>
+        <w:jc w:val="center"/>
+        <w:textAlignment w:val="baseline"/>
+        <w:rPr>
+          <w:rFonts w:hint="default" w:ascii="Arial" w:hAnsi="Arial" w:cs="Arial"/>
+          <w:b/>
+          <w:bCs/>
+          <w:spacing w:val="3"/>
+          <w:sz w:val="24"/>
+          <w:szCs w:val="24"/>
+        </w:rPr>
+      </w:pPr>
+    </w:p>
+    <w:p>
+      <w:pPr>
+        <w:keepNext w:val="0"/>
+        <w:keepLines w:val="0"/>
+        <w:pageBreakBefore w:val="0"/>
+        <w:kinsoku w:val="0"/>
+        <w:wordWrap/>
+        <w:overflowPunct/>
+        <w:topLinePunct w:val="0"/>
+        <w:autoSpaceDE w:val="0"/>
+        <w:autoSpaceDN w:val="0"/>
+        <w:bidi w:val="0"/>
+        <w:adjustRightInd w:val="0"/>
+        <w:snapToGrid w:val="0"/>
+        <w:spacing w:line="360" w:lineRule="auto"/>
         <w:jc w:val="both"/>
         <w:textAlignment w:val="baseline"/>
         <w:rPr>
@@ -1273,11 +1437,10 @@
       </w:r>
       <w:r>
         <w:rPr>
-          <w:rFonts w:hint="default" w:ascii="Arial" w:hAnsi="Arial" w:cs="Arial"/>
-          <w:spacing w:val="49"/>
-          <w:w w:val="101"/>
-          <w:sz w:val="24"/>
-          <w:szCs w:val="24"/>
+          <w:rFonts w:hint="eastAsia" w:eastAsia="宋体" w:cs="Arial"/>
+          <w:sz w:val="24"/>
+          <w:szCs w:val="24"/>
+          <w:lang w:val="en-US" w:eastAsia="zh-CN"/>
         </w:rPr>
         <w:t xml:space="preserve"> </w:t>
       </w:r>
@@ -3498,9 +3661,9 @@
               </w:rPr>
               <w:drawing>
                 <wp:inline distT="0" distB="0" distL="114300" distR="114300">
-                  <wp:extent cx="1811020" cy="1800225"/>
-                  <wp:effectExtent l="0" t="0" r="8255" b="0"/>
-                  <wp:docPr id="12" name="图片 8" descr="IMG_256"/>
+                  <wp:extent cx="2279015" cy="1800225"/>
+                  <wp:effectExtent l="0" t="0" r="6985" b="0"/>
+                  <wp:docPr id="12" name="图片 3" descr="IMG_256"/>
                   <wp:cNvGraphicFramePr>
                     <a:graphicFrameLocks xmlns:a="http://schemas.openxmlformats.org/drawingml/2006/main" noChangeAspect="1"/>
                   </wp:cNvGraphicFramePr>
@@ -3508,7 +3671,7 @@
                     <a:graphicData uri="http://schemas.openxmlformats.org/drawingml/2006/picture">
                       <pic:pic xmlns:pic="http://schemas.openxmlformats.org/drawingml/2006/picture">
                         <pic:nvPicPr>
-                          <pic:cNvPr id="12" name="图片 8" descr="IMG_256"/>
+                          <pic:cNvPr id="12" name="图片 3" descr="IMG_256"/>
                           <pic:cNvPicPr>
                             <a:picLocks noChangeAspect="1"/>
                           </pic:cNvPicPr>
@@ -3522,7 +3685,7 @@
                         <pic:spPr>
                           <a:xfrm>
                             <a:off x="0" y="0"/>
-                            <a:ext cx="1811020" cy="1800225"/>
+                            <a:ext cx="2279015" cy="1800225"/>
                           </a:xfrm>
                           <a:prstGeom prst="rect">
                             <a:avLst/>
@@ -3816,7 +3979,7 @@
               <w:adjustRightInd w:val="0"/>
               <w:snapToGrid w:val="0"/>
               <w:spacing w:line="360" w:lineRule="auto"/>
-              <w:jc w:val="center"/>
+              <w:jc w:val="both"/>
               <w:textAlignment w:val="baseline"/>
               <w:rPr>
                 <w:rFonts w:hint="default" w:ascii="Arial" w:hAnsi="Arial" w:eastAsia="Arial" w:cs="Arial"/>
@@ -3830,6 +3993,7 @@
                 <w:lang w:val="en-US" w:eastAsia="en-US" w:bidi="ar-SA"/>
               </w:rPr>
             </w:pPr>
+            <w:bookmarkStart w:id="0" w:name="_GoBack"/>
             <w:r>
               <w:rPr>
                 <w:rFonts w:ascii="宋体" w:hAnsi="宋体" w:eastAsia="宋体" w:cs="宋体"/>
@@ -3838,9 +4002,9 @@
               </w:rPr>
               <w:drawing>
                 <wp:inline distT="0" distB="0" distL="114300" distR="114300">
-                  <wp:extent cx="1811020" cy="1800225"/>
-                  <wp:effectExtent l="0" t="0" r="8255" b="0"/>
-                  <wp:docPr id="10" name="图片 6" descr="IMG_256"/>
+                  <wp:extent cx="2279015" cy="1800225"/>
+                  <wp:effectExtent l="0" t="0" r="6985" b="0"/>
+                  <wp:docPr id="13" name="图片 4" descr="IMG_256"/>
                   <wp:cNvGraphicFramePr>
                     <a:graphicFrameLocks xmlns:a="http://schemas.openxmlformats.org/drawingml/2006/main" noChangeAspect="1"/>
                   </wp:cNvGraphicFramePr>
@@ -3848,7 +4012,7 @@
                     <a:graphicData uri="http://schemas.openxmlformats.org/drawingml/2006/picture">
                       <pic:pic xmlns:pic="http://schemas.openxmlformats.org/drawingml/2006/picture">
                         <pic:nvPicPr>
-                          <pic:cNvPr id="10" name="图片 6" descr="IMG_256"/>
+                          <pic:cNvPr id="13" name="图片 4" descr="IMG_256"/>
                           <pic:cNvPicPr>
                             <a:picLocks noChangeAspect="1"/>
                           </pic:cNvPicPr>
@@ -3862,7 +4026,7 @@
                         <pic:spPr>
                           <a:xfrm>
                             <a:off x="0" y="0"/>
-                            <a:ext cx="1811020" cy="1800225"/>
+                            <a:ext cx="2279015" cy="1800225"/>
                           </a:xfrm>
                           <a:prstGeom prst="rect">
                             <a:avLst/>
@@ -3878,6 +4042,7 @@
                 </wp:inline>
               </w:drawing>
             </w:r>
+            <w:bookmarkEnd w:id="0"/>
           </w:p>
         </w:tc>
       </w:tr>
@@ -8792,9 +8957,9 @@
       <w:tblGrid>
         <w:gridCol w:w="3276"/>
         <w:gridCol w:w="1616"/>
-        <w:gridCol w:w="1464"/>
-        <w:gridCol w:w="2245"/>
-        <w:gridCol w:w="1722"/>
+        <w:gridCol w:w="1475"/>
+        <w:gridCol w:w="2275"/>
+        <w:gridCol w:w="1742"/>
       </w:tblGrid>
       <w:tr>
         <w:tblPrEx>
@@ -8859,7 +9024,7 @@
         </w:tc>
         <w:tc>
           <w:tcPr>
-            <w:tcW w:w="0" w:type="auto"/>
+            <w:tcW w:w="1616" w:type="dxa"/>
             <w:tcBorders>
               <w:bottom w:val="single" w:color="000000" w:sz="6" w:space="0"/>
             </w:tcBorders>
@@ -8921,7 +9086,7 @@
         </w:tc>
         <w:tc>
           <w:tcPr>
-            <w:tcW w:w="0" w:type="auto"/>
+            <w:tcW w:w="1475" w:type="dxa"/>
             <w:tcBorders>
               <w:bottom w:val="single" w:color="000000" w:sz="6" w:space="0"/>
             </w:tcBorders>
@@ -8983,7 +9148,7 @@
         </w:tc>
         <w:tc>
           <w:tcPr>
-            <w:tcW w:w="0" w:type="auto"/>
+            <w:tcW w:w="2275" w:type="dxa"/>
             <w:tcBorders>
               <w:bottom w:val="single" w:color="000000" w:sz="6" w:space="0"/>
             </w:tcBorders>
@@ -9040,7 +9205,7 @@
         </w:tc>
         <w:tc>
           <w:tcPr>
-            <w:tcW w:w="0" w:type="auto"/>
+            <w:tcW w:w="1742" w:type="dxa"/>
             <w:tcBorders>
               <w:bottom w:val="single" w:color="000000" w:sz="6" w:space="0"/>
             </w:tcBorders>
@@ -9174,7 +9339,7 @@
         </w:tc>
         <w:tc>
           <w:tcPr>
-            <w:tcW w:w="0" w:type="auto"/>
+            <w:tcW w:w="1616" w:type="dxa"/>
             <w:tcBorders>
               <w:top w:val="single" w:color="000000" w:sz="6" w:space="0"/>
               <w:tl2br w:val="nil"/>
@@ -9229,7 +9394,7 @@
         </w:tc>
         <w:tc>
           <w:tcPr>
-            <w:tcW w:w="0" w:type="auto"/>
+            <w:tcW w:w="1475" w:type="dxa"/>
             <w:tcBorders>
               <w:top w:val="single" w:color="000000" w:sz="6" w:space="0"/>
               <w:tl2br w:val="nil"/>
@@ -9284,7 +9449,7 @@
         </w:tc>
         <w:tc>
           <w:tcPr>
-            <w:tcW w:w="0" w:type="auto"/>
+            <w:tcW w:w="2275" w:type="dxa"/>
             <w:tcBorders>
               <w:top w:val="single" w:color="000000" w:sz="6" w:space="0"/>
               <w:tl2br w:val="nil"/>
@@ -9339,7 +9504,7 @@
         </w:tc>
         <w:tc>
           <w:tcPr>
-            <w:tcW w:w="0" w:type="auto"/>
+            <w:tcW w:w="1742" w:type="dxa"/>
             <w:tcBorders>
               <w:top w:val="single" w:color="000000" w:sz="6" w:space="0"/>
               <w:tl2br w:val="nil"/>
@@ -9517,8 +9682,7 @@
         </w:tc>
         <w:tc>
           <w:tcPr>
-            <w:tcW w:w="0" w:type="auto"/>
-            <w:gridSpan w:val="4"/>
+            <w:tcW w:w="1616" w:type="dxa"/>
             <w:tcBorders>
               <w:tl2br w:val="nil"/>
               <w:tr2bl w:val="nil"/>
@@ -9568,6 +9732,168 @@
                 <w:lang w:val="en-US" w:eastAsia="zh-CN"/>
               </w:rPr>
               <w:t>Failed</w:t>
+            </w:r>
+          </w:p>
+        </w:tc>
+        <w:tc>
+          <w:tcPr>
+            <w:tcW w:w="1475" w:type="dxa"/>
+            <w:tcBorders>
+              <w:tl2br w:val="nil"/>
+              <w:tr2bl w:val="nil"/>
+            </w:tcBorders>
+            <w:shd w:val="clear" w:color="auto" w:fill="FFFFFF"/>
+            <w:vAlign w:val="center"/>
+          </w:tcPr>
+          <w:p>
+            <w:pPr>
+              <w:keepNext w:val="0"/>
+              <w:keepLines w:val="0"/>
+              <w:pageBreakBefore w:val="0"/>
+              <w:widowControl w:val="0"/>
+              <w:kinsoku w:val="0"/>
+              <w:wordWrap/>
+              <w:overflowPunct/>
+              <w:topLinePunct w:val="0"/>
+              <w:autoSpaceDE w:val="0"/>
+              <w:autoSpaceDN w:val="0"/>
+              <w:bidi w:val="0"/>
+              <w:adjustRightInd w:val="0"/>
+              <w:snapToGrid w:val="0"/>
+              <w:spacing w:line="240" w:lineRule="auto"/>
+              <w:jc w:val="center"/>
+              <w:textAlignment w:val="baseline"/>
+              <w:rPr>
+                <w:rFonts w:hint="default" w:eastAsia="宋体"/>
+                <w:b/>
+                <w:bCs/>
+                <w:spacing w:val="5"/>
+                <w:sz w:val="24"/>
+                <w:szCs w:val="24"/>
+                <w:vertAlign w:val="baseline"/>
+                <w:lang w:val="en-US" w:eastAsia="zh-CN"/>
+              </w:rPr>
+            </w:pPr>
+            <w:r>
+              <w:rPr>
+                <w:rFonts w:hint="eastAsia" w:eastAsia="宋体"/>
+                <w:b w:val="0"/>
+                <w:bCs w:val="0"/>
+                <w:spacing w:val="5"/>
+                <w:sz w:val="24"/>
+                <w:szCs w:val="24"/>
+                <w:vertAlign w:val="baseline"/>
+                <w:lang w:val="en-US" w:eastAsia="zh-CN"/>
+              </w:rPr>
+              <w:t>NaN</w:t>
+            </w:r>
+          </w:p>
+        </w:tc>
+        <w:tc>
+          <w:tcPr>
+            <w:tcW w:w="2275" w:type="dxa"/>
+            <w:tcBorders>
+              <w:tl2br w:val="nil"/>
+              <w:tr2bl w:val="nil"/>
+            </w:tcBorders>
+            <w:shd w:val="clear" w:color="auto" w:fill="FFFFFF"/>
+            <w:vAlign w:val="center"/>
+          </w:tcPr>
+          <w:p>
+            <w:pPr>
+              <w:keepNext w:val="0"/>
+              <w:keepLines w:val="0"/>
+              <w:pageBreakBefore w:val="0"/>
+              <w:widowControl w:val="0"/>
+              <w:kinsoku w:val="0"/>
+              <w:wordWrap/>
+              <w:overflowPunct/>
+              <w:topLinePunct w:val="0"/>
+              <w:autoSpaceDE w:val="0"/>
+              <w:autoSpaceDN w:val="0"/>
+              <w:bidi w:val="0"/>
+              <w:adjustRightInd w:val="0"/>
+              <w:snapToGrid w:val="0"/>
+              <w:spacing w:line="240" w:lineRule="auto"/>
+              <w:jc w:val="center"/>
+              <w:textAlignment w:val="baseline"/>
+              <w:rPr>
+                <w:rFonts w:hint="eastAsia" w:eastAsia="宋体"/>
+                <w:b w:val="0"/>
+                <w:bCs w:val="0"/>
+                <w:spacing w:val="5"/>
+                <w:sz w:val="24"/>
+                <w:szCs w:val="24"/>
+                <w:vertAlign w:val="baseline"/>
+                <w:lang w:val="en-US" w:eastAsia="zh-CN"/>
+              </w:rPr>
+            </w:pPr>
+            <w:r>
+              <w:rPr>
+                <w:rFonts w:hint="eastAsia" w:eastAsia="宋体"/>
+                <w:b w:val="0"/>
+                <w:bCs w:val="0"/>
+                <w:spacing w:val="5"/>
+                <w:sz w:val="24"/>
+                <w:szCs w:val="24"/>
+                <w:vertAlign w:val="baseline"/>
+                <w:lang w:val="en-US" w:eastAsia="zh-CN"/>
+              </w:rPr>
+              <w:t>NaN</w:t>
+            </w:r>
+          </w:p>
+        </w:tc>
+        <w:tc>
+          <w:tcPr>
+            <w:tcW w:w="1742" w:type="dxa"/>
+            <w:tcBorders>
+              <w:tl2br w:val="nil"/>
+              <w:tr2bl w:val="nil"/>
+            </w:tcBorders>
+            <w:shd w:val="clear" w:color="auto" w:fill="FFFFFF"/>
+            <w:vAlign w:val="center"/>
+          </w:tcPr>
+          <w:p>
+            <w:pPr>
+              <w:keepNext w:val="0"/>
+              <w:keepLines w:val="0"/>
+              <w:pageBreakBefore w:val="0"/>
+              <w:widowControl w:val="0"/>
+              <w:kinsoku w:val="0"/>
+              <w:wordWrap/>
+              <w:overflowPunct/>
+              <w:topLinePunct w:val="0"/>
+              <w:autoSpaceDE w:val="0"/>
+              <w:autoSpaceDN w:val="0"/>
+              <w:bidi w:val="0"/>
+              <w:adjustRightInd w:val="0"/>
+              <w:snapToGrid w:val="0"/>
+              <w:spacing w:line="240" w:lineRule="auto"/>
+              <w:jc w:val="center"/>
+              <w:textAlignment w:val="baseline"/>
+              <w:rPr>
+                <w:rFonts w:hint="eastAsia" w:eastAsia="宋体"/>
+                <w:b w:val="0"/>
+                <w:bCs w:val="0"/>
+                <w:spacing w:val="5"/>
+                <w:sz w:val="24"/>
+                <w:szCs w:val="24"/>
+                <w:vertAlign w:val="baseline"/>
+                <w:lang w:val="en-US" w:eastAsia="zh-CN"/>
+              </w:rPr>
+            </w:pPr>
+            <w:r>
+              <w:rPr>
+                <w:rFonts w:hint="eastAsia" w:eastAsia="宋体"/>
+                <w:b w:val="0"/>
+                <w:bCs w:val="0"/>
+                <w:spacing w:val="5"/>
+                <w:sz w:val="24"/>
+                <w:szCs w:val="24"/>
+                <w:vertAlign w:val="baseline"/>
+                <w:lang w:val="en-US" w:eastAsia="zh-CN"/>
+              </w:rPr>
+              <w:t>NaN</w:t>
             </w:r>
           </w:p>
         </w:tc>
@@ -9695,7 +10021,7 @@
         </w:tc>
         <w:tc>
           <w:tcPr>
-            <w:tcW w:w="0" w:type="auto"/>
+            <w:tcW w:w="1616" w:type="dxa"/>
             <w:tcBorders>
               <w:tl2br w:val="nil"/>
               <w:tr2bl w:val="nil"/>
@@ -9749,7 +10075,7 @@
         </w:tc>
         <w:tc>
           <w:tcPr>
-            <w:tcW w:w="0" w:type="auto"/>
+            <w:tcW w:w="1475" w:type="dxa"/>
             <w:tcBorders>
               <w:tl2br w:val="nil"/>
               <w:tr2bl w:val="nil"/>
@@ -9803,7 +10129,7 @@
         </w:tc>
         <w:tc>
           <w:tcPr>
-            <w:tcW w:w="0" w:type="auto"/>
+            <w:tcW w:w="2275" w:type="dxa"/>
             <w:tcBorders>
               <w:tl2br w:val="nil"/>
               <w:tr2bl w:val="nil"/>
@@ -9857,7 +10183,7 @@
         </w:tc>
         <w:tc>
           <w:tcPr>
-            <w:tcW w:w="0" w:type="auto"/>
+            <w:tcW w:w="1742" w:type="dxa"/>
             <w:tcBorders>
               <w:tl2br w:val="nil"/>
               <w:tr2bl w:val="nil"/>
@@ -10033,7 +10359,7 @@
         </w:tc>
         <w:tc>
           <w:tcPr>
-            <w:tcW w:w="0" w:type="auto"/>
+            <w:tcW w:w="1616" w:type="dxa"/>
             <w:tcBorders>
               <w:tl2br w:val="nil"/>
               <w:tr2bl w:val="nil"/>
@@ -10087,7 +10413,7 @@
         </w:tc>
         <w:tc>
           <w:tcPr>
-            <w:tcW w:w="0" w:type="auto"/>
+            <w:tcW w:w="1475" w:type="dxa"/>
             <w:tcBorders>
               <w:tl2br w:val="nil"/>
               <w:tr2bl w:val="nil"/>
@@ -10141,7 +10467,7 @@
         </w:tc>
         <w:tc>
           <w:tcPr>
-            <w:tcW w:w="0" w:type="auto"/>
+            <w:tcW w:w="2275" w:type="dxa"/>
             <w:tcBorders>
               <w:tl2br w:val="nil"/>
               <w:tr2bl w:val="nil"/>
@@ -10195,7 +10521,7 @@
         </w:tc>
         <w:tc>
           <w:tcPr>
-            <w:tcW w:w="0" w:type="auto"/>
+            <w:tcW w:w="1742" w:type="dxa"/>
             <w:tcBorders>
               <w:tl2br w:val="nil"/>
               <w:tr2bl w:val="nil"/>
@@ -10370,7 +10696,7 @@
         </w:tc>
         <w:tc>
           <w:tcPr>
-            <w:tcW w:w="0" w:type="auto"/>
+            <w:tcW w:w="1616" w:type="dxa"/>
             <w:tcBorders>
               <w:tl2br w:val="nil"/>
               <w:tr2bl w:val="nil"/>
@@ -10424,7 +10750,7 @@
         </w:tc>
         <w:tc>
           <w:tcPr>
-            <w:tcW w:w="0" w:type="auto"/>
+            <w:tcW w:w="1475" w:type="dxa"/>
             <w:tcBorders>
               <w:tl2br w:val="nil"/>
               <w:tr2bl w:val="nil"/>
@@ -10478,7 +10804,7 @@
         </w:tc>
         <w:tc>
           <w:tcPr>
-            <w:tcW w:w="0" w:type="auto"/>
+            <w:tcW w:w="2275" w:type="dxa"/>
             <w:tcBorders>
               <w:tl2br w:val="nil"/>
               <w:tr2bl w:val="nil"/>
@@ -10532,7 +10858,7 @@
         </w:tc>
         <w:tc>
           <w:tcPr>
-            <w:tcW w:w="0" w:type="auto"/>
+            <w:tcW w:w="1742" w:type="dxa"/>
             <w:tcBorders>
               <w:tl2br w:val="nil"/>
               <w:tr2bl w:val="nil"/>
@@ -10672,7 +10998,7 @@
         </w:tc>
         <w:tc>
           <w:tcPr>
-            <w:tcW w:w="0" w:type="auto"/>
+            <w:tcW w:w="1616" w:type="dxa"/>
             <w:tcBorders>
               <w:tl2br w:val="nil"/>
               <w:tr2bl w:val="nil"/>
@@ -10726,7 +11052,7 @@
         </w:tc>
         <w:tc>
           <w:tcPr>
-            <w:tcW w:w="0" w:type="auto"/>
+            <w:tcW w:w="1475" w:type="dxa"/>
             <w:tcBorders>
               <w:tl2br w:val="nil"/>
               <w:tr2bl w:val="nil"/>
@@ -10780,7 +11106,7 @@
         </w:tc>
         <w:tc>
           <w:tcPr>
-            <w:tcW w:w="0" w:type="auto"/>
+            <w:tcW w:w="2275" w:type="dxa"/>
             <w:tcBorders>
               <w:tl2br w:val="nil"/>
               <w:tr2bl w:val="nil"/>
@@ -10834,7 +11160,7 @@
         </w:tc>
         <w:tc>
           <w:tcPr>
-            <w:tcW w:w="0" w:type="auto"/>
+            <w:tcW w:w="1742" w:type="dxa"/>
             <w:tcBorders>
               <w:tl2br w:val="nil"/>
               <w:tr2bl w:val="nil"/>
@@ -10974,7 +11300,7 @@
         </w:tc>
         <w:tc>
           <w:tcPr>
-            <w:tcW w:w="0" w:type="auto"/>
+            <w:tcW w:w="1616" w:type="dxa"/>
             <w:tcBorders>
               <w:tl2br w:val="nil"/>
               <w:tr2bl w:val="nil"/>
@@ -11028,7 +11354,7 @@
         </w:tc>
         <w:tc>
           <w:tcPr>
-            <w:tcW w:w="0" w:type="auto"/>
+            <w:tcW w:w="1475" w:type="dxa"/>
             <w:tcBorders>
               <w:tl2br w:val="nil"/>
               <w:tr2bl w:val="nil"/>
@@ -11082,7 +11408,7 @@
         </w:tc>
         <w:tc>
           <w:tcPr>
-            <w:tcW w:w="0" w:type="auto"/>
+            <w:tcW w:w="2275" w:type="dxa"/>
             <w:tcBorders>
               <w:tl2br w:val="nil"/>
               <w:tr2bl w:val="nil"/>
@@ -11136,7 +11462,7 @@
         </w:tc>
         <w:tc>
           <w:tcPr>
-            <w:tcW w:w="0" w:type="auto"/>
+            <w:tcW w:w="1742" w:type="dxa"/>
             <w:tcBorders>
               <w:tl2br w:val="nil"/>
               <w:tr2bl w:val="nil"/>
@@ -13911,7 +14237,7 @@
           <w:szCs w:val="24"/>
           <w:lang w:val="en-US" w:eastAsia="zh-CN"/>
         </w:rPr>
-        <w:t>For the test of middle_puzzle when loop check is False, all tests failed.</w:t>
+        <w:t>For the test of middle_puzzle when loop check is False, all tests failed because the five-minute time limit was exceeded.</w:t>
       </w:r>
     </w:p>
     <w:p>
@@ -13978,8 +14304,8 @@
       <w:tblGrid>
         <w:gridCol w:w="3223"/>
         <w:gridCol w:w="1788"/>
-        <w:gridCol w:w="1661"/>
-        <w:gridCol w:w="2187"/>
+        <w:gridCol w:w="1527"/>
+        <w:gridCol w:w="2321"/>
         <w:gridCol w:w="1823"/>
       </w:tblGrid>
       <w:tr>
@@ -14107,7 +14433,7 @@
         </w:tc>
         <w:tc>
           <w:tcPr>
-            <w:tcW w:w="0" w:type="auto"/>
+            <w:tcW w:w="1527" w:type="dxa"/>
             <w:tcBorders>
               <w:bottom w:val="single" w:color="000000" w:sz="6" w:space="0"/>
             </w:tcBorders>
@@ -14169,7 +14495,7 @@
         </w:tc>
         <w:tc>
           <w:tcPr>
-            <w:tcW w:w="0" w:type="auto"/>
+            <w:tcW w:w="2321" w:type="dxa"/>
             <w:tcBorders>
               <w:bottom w:val="single" w:color="000000" w:sz="6" w:space="0"/>
             </w:tcBorders>
@@ -14415,7 +14741,7 @@
         </w:tc>
         <w:tc>
           <w:tcPr>
-            <w:tcW w:w="1661" w:type="dxa"/>
+            <w:tcW w:w="1527" w:type="dxa"/>
             <w:tcBorders>
               <w:top w:val="single" w:color="000000" w:sz="6" w:space="0"/>
               <w:tl2br w:val="nil"/>
@@ -14440,8 +14766,7 @@
               <w:adjustRightInd w:val="0"/>
               <w:snapToGrid w:val="0"/>
               <w:spacing w:line="240" w:lineRule="auto"/>
-              <w:ind w:firstLine="250" w:firstLineChars="100"/>
-              <w:jc w:val="both"/>
+              <w:jc w:val="center"/>
               <w:textAlignment w:val="baseline"/>
               <w:rPr>
                 <w:rFonts w:hint="default" w:eastAsia="宋体"/>
@@ -14454,11 +14779,26 @@
                 <w:lang w:val="en-US" w:eastAsia="zh-CN"/>
               </w:rPr>
             </w:pPr>
-          </w:p>
-        </w:tc>
-        <w:tc>
-          <w:tcPr>
-            <w:tcW w:w="2187" w:type="dxa"/>
+            <w:r>
+              <w:rPr>
+                <w:rFonts w:hint="eastAsia" w:eastAsia="宋体" w:cs="Arial"/>
+                <w:b w:val="0"/>
+                <w:bCs w:val="0"/>
+                <w:snapToGrid w:val="0"/>
+                <w:color w:val="000000"/>
+                <w:spacing w:val="3"/>
+                <w:kern w:val="0"/>
+                <w:sz w:val="24"/>
+                <w:szCs w:val="24"/>
+                <w:lang w:val="en-US" w:eastAsia="zh-CN" w:bidi="ar-SA"/>
+              </w:rPr>
+              <w:t>NaN</w:t>
+            </w:r>
+          </w:p>
+        </w:tc>
+        <w:tc>
+          <w:tcPr>
+            <w:tcW w:w="2321" w:type="dxa"/>
             <w:tcBorders>
               <w:top w:val="single" w:color="000000" w:sz="6" w:space="0"/>
               <w:tl2br w:val="nil"/>
@@ -14483,8 +14823,7 @@
               <w:adjustRightInd w:val="0"/>
               <w:snapToGrid w:val="0"/>
               <w:spacing w:line="240" w:lineRule="auto"/>
-              <w:ind w:firstLine="250" w:firstLineChars="100"/>
-              <w:jc w:val="both"/>
+              <w:jc w:val="center"/>
               <w:textAlignment w:val="baseline"/>
               <w:rPr>
                 <w:rFonts w:hint="eastAsia" w:eastAsia="宋体"/>
@@ -14497,6 +14836,21 @@
                 <w:lang w:val="en-US" w:eastAsia="zh-CN"/>
               </w:rPr>
             </w:pPr>
+            <w:r>
+              <w:rPr>
+                <w:rFonts w:hint="eastAsia" w:eastAsia="宋体" w:cs="Arial"/>
+                <w:b w:val="0"/>
+                <w:bCs w:val="0"/>
+                <w:snapToGrid w:val="0"/>
+                <w:color w:val="000000"/>
+                <w:spacing w:val="3"/>
+                <w:kern w:val="0"/>
+                <w:sz w:val="24"/>
+                <w:szCs w:val="24"/>
+                <w:lang w:val="en-US" w:eastAsia="zh-CN" w:bidi="ar-SA"/>
+              </w:rPr>
+              <w:t>NaN</w:t>
+            </w:r>
           </w:p>
         </w:tc>
         <w:tc>
@@ -14526,20 +14880,379 @@
               <w:adjustRightInd w:val="0"/>
               <w:snapToGrid w:val="0"/>
               <w:spacing w:line="240" w:lineRule="auto"/>
-              <w:ind w:firstLine="250" w:firstLineChars="100"/>
+              <w:jc w:val="center"/>
+              <w:textAlignment w:val="baseline"/>
+              <w:rPr>
+                <w:rFonts w:hint="eastAsia" w:eastAsia="宋体"/>
+                <w:b w:val="0"/>
+                <w:bCs w:val="0"/>
+                <w:spacing w:val="5"/>
+                <w:sz w:val="24"/>
+                <w:szCs w:val="24"/>
+                <w:vertAlign w:val="baseline"/>
+                <w:lang w:val="en-US" w:eastAsia="zh-CN"/>
+              </w:rPr>
+            </w:pPr>
+            <w:r>
+              <w:rPr>
+                <w:rFonts w:hint="eastAsia" w:eastAsia="宋体" w:cs="Arial"/>
+                <w:b w:val="0"/>
+                <w:bCs w:val="0"/>
+                <w:snapToGrid w:val="0"/>
+                <w:color w:val="000000"/>
+                <w:spacing w:val="3"/>
+                <w:kern w:val="0"/>
+                <w:sz w:val="24"/>
+                <w:szCs w:val="24"/>
+                <w:lang w:val="en-US" w:eastAsia="zh-CN" w:bidi="ar-SA"/>
+              </w:rPr>
+              <w:t>NaN</w:t>
+            </w:r>
+          </w:p>
+        </w:tc>
+      </w:tr>
+      <w:tr>
+        <w:tblPrEx>
+          <w:tblBorders>
+            <w:top w:val="single" w:color="000000" w:sz="12" w:space="0"/>
+            <w:left w:val="none" w:color="auto" w:sz="0" w:space="0"/>
+            <w:bottom w:val="single" w:color="000000" w:sz="12" w:space="0"/>
+            <w:right w:val="none" w:color="auto" w:sz="0" w:space="0"/>
+            <w:insideH w:val="none" w:color="auto" w:sz="0" w:space="0"/>
+            <w:insideV w:val="none" w:color="auto" w:sz="0" w:space="0"/>
+          </w:tblBorders>
+          <w:tblCellMar>
+            <w:top w:w="0" w:type="dxa"/>
+            <w:left w:w="108" w:type="dxa"/>
+            <w:bottom w:w="0" w:type="dxa"/>
+            <w:right w:w="108" w:type="dxa"/>
+          </w:tblCellMar>
+        </w:tblPrEx>
+        <w:trPr>
+          <w:trHeight w:val="90" w:hRule="atLeast"/>
+          <w:jc w:val="center"/>
+        </w:trPr>
+        <w:tc>
+          <w:tcPr>
+            <w:tcW w:w="3223" w:type="dxa"/>
+            <w:tcBorders>
+              <w:tl2br w:val="nil"/>
+              <w:tr2bl w:val="nil"/>
+            </w:tcBorders>
+            <w:shd w:val="clear" w:color="auto" w:fill="FFFFFF"/>
+            <w:vAlign w:val="center"/>
+          </w:tcPr>
+          <w:p>
+            <w:pPr>
+              <w:keepNext w:val="0"/>
+              <w:keepLines w:val="0"/>
+              <w:pageBreakBefore w:val="0"/>
+              <w:widowControl w:val="0"/>
+              <w:kinsoku w:val="0"/>
+              <w:wordWrap/>
+              <w:overflowPunct/>
+              <w:topLinePunct w:val="0"/>
+              <w:autoSpaceDE w:val="0"/>
+              <w:autoSpaceDN w:val="0"/>
+              <w:bidi w:val="0"/>
+              <w:adjustRightInd w:val="0"/>
+              <w:snapToGrid w:val="0"/>
+              <w:spacing w:line="240" w:lineRule="auto"/>
               <w:jc w:val="both"/>
               <w:textAlignment w:val="baseline"/>
               <w:rPr>
+                <w:rFonts w:hint="default" w:eastAsia="宋体"/>
+                <w:b w:val="0"/>
+                <w:bCs w:val="0"/>
+                <w:spacing w:val="5"/>
+                <w:sz w:val="24"/>
+                <w:szCs w:val="24"/>
+                <w:vertAlign w:val="baseline"/>
+                <w:lang w:val="en-US" w:eastAsia="zh-CN"/>
+              </w:rPr>
+            </w:pPr>
+            <w:r>
+              <w:rPr>
                 <w:rFonts w:hint="eastAsia" w:eastAsia="宋体"/>
                 <w:b w:val="0"/>
                 <w:bCs w:val="0"/>
                 <w:spacing w:val="5"/>
                 <w:sz w:val="24"/>
                 <w:szCs w:val="24"/>
-                <w:vertAlign w:val="baseline"/>
-                <w:lang w:val="en-US" w:eastAsia="zh-CN"/>
-              </w:rPr>
-            </w:pPr>
+                <w:lang w:val="en-US" w:eastAsia="zh-CN"/>
+              </w:rPr>
+              <w:t>DFS(F</w:t>
+            </w:r>
+            <w:r>
+              <w:rPr>
+                <w:rFonts w:hint="default"/>
+                <w:b w:val="0"/>
+                <w:bCs w:val="0"/>
+                <w:spacing w:val="5"/>
+                <w:sz w:val="24"/>
+                <w:szCs w:val="24"/>
+                <w:lang w:val="en-US" w:eastAsia="en-US"/>
+              </w:rPr>
+              <w:t xml:space="preserve">ixed </w:t>
+            </w:r>
+            <w:r>
+              <w:rPr>
+                <w:rFonts w:hint="eastAsia" w:eastAsia="宋体"/>
+                <w:b w:val="0"/>
+                <w:bCs w:val="0"/>
+                <w:spacing w:val="5"/>
+                <w:sz w:val="24"/>
+                <w:szCs w:val="24"/>
+                <w:lang w:val="en-US" w:eastAsia="zh-CN"/>
+              </w:rPr>
+              <w:t>O</w:t>
+            </w:r>
+            <w:r>
+              <w:rPr>
+                <w:rFonts w:hint="default"/>
+                <w:b w:val="0"/>
+                <w:bCs w:val="0"/>
+                <w:spacing w:val="5"/>
+                <w:sz w:val="24"/>
+                <w:szCs w:val="24"/>
+                <w:lang w:val="en-US" w:eastAsia="en-US"/>
+              </w:rPr>
+              <w:t>rder</w:t>
+            </w:r>
+            <w:r>
+              <w:rPr>
+                <w:rFonts w:hint="eastAsia" w:eastAsia="宋体"/>
+                <w:b w:val="0"/>
+                <w:bCs w:val="0"/>
+                <w:spacing w:val="5"/>
+                <w:sz w:val="24"/>
+                <w:szCs w:val="24"/>
+                <w:lang w:val="en-US" w:eastAsia="zh-CN"/>
+              </w:rPr>
+              <w:t>)</w:t>
+            </w:r>
+          </w:p>
+        </w:tc>
+        <w:tc>
+          <w:tcPr>
+            <w:tcW w:w="1788" w:type="dxa"/>
+            <w:tcBorders>
+              <w:tl2br w:val="nil"/>
+              <w:tr2bl w:val="nil"/>
+            </w:tcBorders>
+            <w:shd w:val="clear" w:color="auto" w:fill="FFFFFF"/>
+            <w:vAlign w:val="center"/>
+          </w:tcPr>
+          <w:p>
+            <w:pPr>
+              <w:keepNext w:val="0"/>
+              <w:keepLines w:val="0"/>
+              <w:pageBreakBefore w:val="0"/>
+              <w:widowControl w:val="0"/>
+              <w:kinsoku w:val="0"/>
+              <w:wordWrap/>
+              <w:overflowPunct/>
+              <w:topLinePunct w:val="0"/>
+              <w:autoSpaceDE w:val="0"/>
+              <w:autoSpaceDN w:val="0"/>
+              <w:bidi w:val="0"/>
+              <w:adjustRightInd w:val="0"/>
+              <w:snapToGrid w:val="0"/>
+              <w:spacing w:line="240" w:lineRule="auto"/>
+              <w:jc w:val="center"/>
+              <w:textAlignment w:val="baseline"/>
+              <w:rPr>
+                <w:rFonts w:hint="default" w:eastAsia="宋体"/>
+                <w:b w:val="0"/>
+                <w:bCs w:val="0"/>
+                <w:spacing w:val="5"/>
+                <w:sz w:val="24"/>
+                <w:szCs w:val="24"/>
+                <w:vertAlign w:val="baseline"/>
+                <w:lang w:val="en-US" w:eastAsia="zh-CN"/>
+              </w:rPr>
+            </w:pPr>
+            <w:r>
+              <w:rPr>
+                <w:rFonts w:hint="eastAsia" w:eastAsia="宋体"/>
+                <w:b w:val="0"/>
+                <w:bCs w:val="0"/>
+                <w:spacing w:val="5"/>
+                <w:sz w:val="24"/>
+                <w:szCs w:val="24"/>
+                <w:vertAlign w:val="baseline"/>
+                <w:lang w:val="en-US" w:eastAsia="zh-CN"/>
+              </w:rPr>
+              <w:t>Failed</w:t>
+            </w:r>
+          </w:p>
+        </w:tc>
+        <w:tc>
+          <w:tcPr>
+            <w:tcW w:w="1527" w:type="dxa"/>
+            <w:tcBorders>
+              <w:tl2br w:val="nil"/>
+              <w:tr2bl w:val="nil"/>
+            </w:tcBorders>
+            <w:shd w:val="clear" w:color="auto" w:fill="FFFFFF"/>
+            <w:vAlign w:val="center"/>
+          </w:tcPr>
+          <w:p>
+            <w:pPr>
+              <w:keepNext w:val="0"/>
+              <w:keepLines w:val="0"/>
+              <w:pageBreakBefore w:val="0"/>
+              <w:widowControl w:val="0"/>
+              <w:kinsoku w:val="0"/>
+              <w:wordWrap/>
+              <w:overflowPunct/>
+              <w:topLinePunct w:val="0"/>
+              <w:autoSpaceDE w:val="0"/>
+              <w:autoSpaceDN w:val="0"/>
+              <w:bidi w:val="0"/>
+              <w:adjustRightInd w:val="0"/>
+              <w:snapToGrid w:val="0"/>
+              <w:spacing w:line="240" w:lineRule="auto"/>
+              <w:jc w:val="center"/>
+              <w:textAlignment w:val="baseline"/>
+              <w:rPr>
+                <w:rFonts w:hint="eastAsia" w:eastAsia="宋体"/>
+                <w:b w:val="0"/>
+                <w:bCs w:val="0"/>
+                <w:spacing w:val="5"/>
+                <w:sz w:val="24"/>
+                <w:szCs w:val="24"/>
+                <w:vertAlign w:val="baseline"/>
+                <w:lang w:val="en-US" w:eastAsia="zh-CN"/>
+              </w:rPr>
+            </w:pPr>
+            <w:r>
+              <w:rPr>
+                <w:rFonts w:hint="eastAsia" w:eastAsia="宋体" w:cs="Arial"/>
+                <w:b w:val="0"/>
+                <w:bCs w:val="0"/>
+                <w:snapToGrid w:val="0"/>
+                <w:color w:val="000000"/>
+                <w:spacing w:val="3"/>
+                <w:kern w:val="0"/>
+                <w:sz w:val="24"/>
+                <w:szCs w:val="24"/>
+                <w:lang w:val="en-US" w:eastAsia="zh-CN" w:bidi="ar-SA"/>
+              </w:rPr>
+              <w:t>NaN</w:t>
+            </w:r>
+          </w:p>
+        </w:tc>
+        <w:tc>
+          <w:tcPr>
+            <w:tcW w:w="2321" w:type="dxa"/>
+            <w:tcBorders>
+              <w:tl2br w:val="nil"/>
+              <w:tr2bl w:val="nil"/>
+            </w:tcBorders>
+            <w:shd w:val="clear" w:color="auto" w:fill="FFFFFF"/>
+            <w:vAlign w:val="center"/>
+          </w:tcPr>
+          <w:p>
+            <w:pPr>
+              <w:keepNext w:val="0"/>
+              <w:keepLines w:val="0"/>
+              <w:pageBreakBefore w:val="0"/>
+              <w:widowControl w:val="0"/>
+              <w:kinsoku w:val="0"/>
+              <w:wordWrap/>
+              <w:overflowPunct/>
+              <w:topLinePunct w:val="0"/>
+              <w:autoSpaceDE w:val="0"/>
+              <w:autoSpaceDN w:val="0"/>
+              <w:bidi w:val="0"/>
+              <w:adjustRightInd w:val="0"/>
+              <w:snapToGrid w:val="0"/>
+              <w:spacing w:line="240" w:lineRule="auto"/>
+              <w:jc w:val="center"/>
+              <w:textAlignment w:val="baseline"/>
+              <w:rPr>
+                <w:rFonts w:hint="eastAsia" w:eastAsia="宋体"/>
+                <w:b w:val="0"/>
+                <w:bCs w:val="0"/>
+                <w:spacing w:val="5"/>
+                <w:sz w:val="24"/>
+                <w:szCs w:val="24"/>
+                <w:vertAlign w:val="baseline"/>
+                <w:lang w:val="en-US" w:eastAsia="zh-CN"/>
+              </w:rPr>
+            </w:pPr>
+            <w:r>
+              <w:rPr>
+                <w:rFonts w:hint="eastAsia" w:eastAsia="宋体" w:cs="Arial"/>
+                <w:b w:val="0"/>
+                <w:bCs w:val="0"/>
+                <w:snapToGrid w:val="0"/>
+                <w:color w:val="000000"/>
+                <w:spacing w:val="3"/>
+                <w:kern w:val="0"/>
+                <w:sz w:val="24"/>
+                <w:szCs w:val="24"/>
+                <w:lang w:val="en-US" w:eastAsia="zh-CN" w:bidi="ar-SA"/>
+              </w:rPr>
+              <w:t>NaN</w:t>
+            </w:r>
+          </w:p>
+        </w:tc>
+        <w:tc>
+          <w:tcPr>
+            <w:tcW w:w="1823" w:type="dxa"/>
+            <w:tcBorders>
+              <w:tl2br w:val="nil"/>
+              <w:tr2bl w:val="nil"/>
+            </w:tcBorders>
+            <w:shd w:val="clear" w:color="auto" w:fill="FFFFFF"/>
+            <w:vAlign w:val="center"/>
+          </w:tcPr>
+          <w:p>
+            <w:pPr>
+              <w:keepNext w:val="0"/>
+              <w:keepLines w:val="0"/>
+              <w:pageBreakBefore w:val="0"/>
+              <w:widowControl w:val="0"/>
+              <w:kinsoku w:val="0"/>
+              <w:wordWrap/>
+              <w:overflowPunct/>
+              <w:topLinePunct w:val="0"/>
+              <w:autoSpaceDE w:val="0"/>
+              <w:autoSpaceDN w:val="0"/>
+              <w:bidi w:val="0"/>
+              <w:adjustRightInd w:val="0"/>
+              <w:snapToGrid w:val="0"/>
+              <w:spacing w:line="240" w:lineRule="auto"/>
+              <w:jc w:val="center"/>
+              <w:textAlignment w:val="baseline"/>
+              <w:rPr>
+                <w:rFonts w:hint="eastAsia" w:eastAsia="宋体"/>
+                <w:b w:val="0"/>
+                <w:bCs w:val="0"/>
+                <w:spacing w:val="5"/>
+                <w:sz w:val="24"/>
+                <w:szCs w:val="24"/>
+                <w:vertAlign w:val="baseline"/>
+                <w:lang w:val="en-US" w:eastAsia="zh-CN"/>
+              </w:rPr>
+            </w:pPr>
+            <w:r>
+              <w:rPr>
+                <w:rFonts w:hint="eastAsia" w:eastAsia="宋体" w:cs="Arial"/>
+                <w:b w:val="0"/>
+                <w:bCs w:val="0"/>
+                <w:snapToGrid w:val="0"/>
+                <w:color w:val="000000"/>
+                <w:spacing w:val="3"/>
+                <w:kern w:val="0"/>
+                <w:sz w:val="24"/>
+                <w:szCs w:val="24"/>
+                <w:lang w:val="en-US" w:eastAsia="zh-CN" w:bidi="ar-SA"/>
+              </w:rPr>
+              <w:t>NaN</w:t>
+            </w:r>
           </w:p>
         </w:tc>
       </w:tr>
@@ -14592,27 +15305,27 @@
               <w:jc w:val="both"/>
               <w:textAlignment w:val="baseline"/>
               <w:rPr>
-                <w:rFonts w:hint="default" w:eastAsia="宋体"/>
-                <w:b w:val="0"/>
-                <w:bCs w:val="0"/>
-                <w:spacing w:val="5"/>
-                <w:sz w:val="24"/>
-                <w:szCs w:val="24"/>
-                <w:vertAlign w:val="baseline"/>
-                <w:lang w:val="en-US" w:eastAsia="zh-CN"/>
-              </w:rPr>
-            </w:pPr>
-            <w:r>
-              <w:rPr>
                 <w:rFonts w:hint="eastAsia" w:eastAsia="宋体"/>
                 <w:b w:val="0"/>
                 <w:bCs w:val="0"/>
                 <w:spacing w:val="5"/>
                 <w:sz w:val="24"/>
                 <w:szCs w:val="24"/>
-                <w:lang w:val="en-US" w:eastAsia="zh-CN"/>
-              </w:rPr>
-              <w:t>DFS(F</w:t>
+                <w:vertAlign w:val="baseline"/>
+                <w:lang w:val="en-US" w:eastAsia="zh-CN"/>
+              </w:rPr>
+            </w:pPr>
+            <w:r>
+              <w:rPr>
+                <w:rFonts w:hint="eastAsia" w:eastAsia="宋体"/>
+                <w:b w:val="0"/>
+                <w:bCs w:val="0"/>
+                <w:spacing w:val="5"/>
+                <w:sz w:val="24"/>
+                <w:szCs w:val="24"/>
+                <w:lang w:val="en-US" w:eastAsia="zh-CN"/>
+              </w:rPr>
+              <w:t>DFS(R</w:t>
             </w:r>
             <w:r>
               <w:rPr>
@@ -14624,7 +15337,7 @@
                 <w:szCs w:val="24"/>
                 <w:lang w:val="en-US" w:eastAsia="en-US"/>
               </w:rPr>
-              <w:t xml:space="preserve">ixed </w:t>
+              <w:t xml:space="preserve">andom </w:t>
             </w:r>
             <w:r>
               <w:rPr>
@@ -14648,7 +15361,7 @@
                 <w:szCs w:val="24"/>
                 <w:lang w:val="en-US" w:eastAsia="en-US"/>
               </w:rPr>
-              <w:t>rder</w:t>
+              <w:t>rde</w:t>
             </w:r>
             <w:r>
               <w:rPr>
@@ -14660,7 +15373,7 @@
                 <w:szCs w:val="24"/>
                 <w:lang w:val="en-US" w:eastAsia="zh-CN"/>
               </w:rPr>
-              <w:t>)</w:t>
+              <w:t>r)</w:t>
             </w:r>
           </w:p>
         </w:tc>
@@ -14720,7 +15433,7 @@
         </w:tc>
         <w:tc>
           <w:tcPr>
-            <w:tcW w:w="1661" w:type="dxa"/>
+            <w:tcW w:w="1527" w:type="dxa"/>
             <w:tcBorders>
               <w:tl2br w:val="nil"/>
               <w:tr2bl w:val="nil"/>
@@ -14744,8 +15457,7 @@
               <w:adjustRightInd w:val="0"/>
               <w:snapToGrid w:val="0"/>
               <w:spacing w:line="240" w:lineRule="auto"/>
-              <w:ind w:firstLine="250" w:firstLineChars="100"/>
-              <w:jc w:val="both"/>
+              <w:jc w:val="center"/>
               <w:textAlignment w:val="baseline"/>
               <w:rPr>
                 <w:rFonts w:hint="eastAsia" w:eastAsia="宋体"/>
@@ -14758,11 +15470,26 @@
                 <w:lang w:val="en-US" w:eastAsia="zh-CN"/>
               </w:rPr>
             </w:pPr>
-          </w:p>
-        </w:tc>
-        <w:tc>
-          <w:tcPr>
-            <w:tcW w:w="2187" w:type="dxa"/>
+            <w:r>
+              <w:rPr>
+                <w:rFonts w:hint="eastAsia" w:eastAsia="宋体" w:cs="Arial"/>
+                <w:b w:val="0"/>
+                <w:bCs w:val="0"/>
+                <w:snapToGrid w:val="0"/>
+                <w:color w:val="000000"/>
+                <w:spacing w:val="3"/>
+                <w:kern w:val="0"/>
+                <w:sz w:val="24"/>
+                <w:szCs w:val="24"/>
+                <w:lang w:val="en-US" w:eastAsia="zh-CN" w:bidi="ar-SA"/>
+              </w:rPr>
+              <w:t>NaN</w:t>
+            </w:r>
+          </w:p>
+        </w:tc>
+        <w:tc>
+          <w:tcPr>
+            <w:tcW w:w="2321" w:type="dxa"/>
             <w:tcBorders>
               <w:tl2br w:val="nil"/>
               <w:tr2bl w:val="nil"/>
@@ -14786,8 +15513,7 @@
               <w:adjustRightInd w:val="0"/>
               <w:snapToGrid w:val="0"/>
               <w:spacing w:line="240" w:lineRule="auto"/>
-              <w:ind w:firstLine="250" w:firstLineChars="100"/>
-              <w:jc w:val="both"/>
+              <w:jc w:val="center"/>
               <w:textAlignment w:val="baseline"/>
               <w:rPr>
                 <w:rFonts w:hint="eastAsia" w:eastAsia="宋体"/>
@@ -14800,6 +15526,21 @@
                 <w:lang w:val="en-US" w:eastAsia="zh-CN"/>
               </w:rPr>
             </w:pPr>
+            <w:r>
+              <w:rPr>
+                <w:rFonts w:hint="eastAsia" w:eastAsia="宋体" w:cs="Arial"/>
+                <w:b w:val="0"/>
+                <w:bCs w:val="0"/>
+                <w:snapToGrid w:val="0"/>
+                <w:color w:val="000000"/>
+                <w:spacing w:val="3"/>
+                <w:kern w:val="0"/>
+                <w:sz w:val="24"/>
+                <w:szCs w:val="24"/>
+                <w:lang w:val="en-US" w:eastAsia="zh-CN" w:bidi="ar-SA"/>
+              </w:rPr>
+              <w:t>NaN</w:t>
+            </w:r>
           </w:p>
         </w:tc>
         <w:tc>
@@ -14828,8 +15569,7 @@
               <w:adjustRightInd w:val="0"/>
               <w:snapToGrid w:val="0"/>
               <w:spacing w:line="240" w:lineRule="auto"/>
-              <w:ind w:firstLine="250" w:firstLineChars="100"/>
-              <w:jc w:val="both"/>
+              <w:jc w:val="center"/>
               <w:textAlignment w:val="baseline"/>
               <w:rPr>
                 <w:rFonts w:hint="eastAsia" w:eastAsia="宋体"/>
@@ -14842,6 +15582,21 @@
                 <w:lang w:val="en-US" w:eastAsia="zh-CN"/>
               </w:rPr>
             </w:pPr>
+            <w:r>
+              <w:rPr>
+                <w:rFonts w:hint="eastAsia" w:eastAsia="宋体" w:cs="Arial"/>
+                <w:b w:val="0"/>
+                <w:bCs w:val="0"/>
+                <w:snapToGrid w:val="0"/>
+                <w:color w:val="000000"/>
+                <w:spacing w:val="3"/>
+                <w:kern w:val="0"/>
+                <w:sz w:val="24"/>
+                <w:szCs w:val="24"/>
+                <w:lang w:val="en-US" w:eastAsia="zh-CN" w:bidi="ar-SA"/>
+              </w:rPr>
+              <w:t>NaN</w:t>
+            </w:r>
           </w:p>
         </w:tc>
       </w:tr>
@@ -14894,16 +15649,40 @@
               <w:jc w:val="both"/>
               <w:textAlignment w:val="baseline"/>
               <w:rPr>
+                <w:rFonts w:hint="default" w:eastAsia="宋体"/>
+                <w:b w:val="0"/>
+                <w:bCs w:val="0"/>
+                <w:spacing w:val="5"/>
+                <w:sz w:val="24"/>
+                <w:szCs w:val="24"/>
+                <w:vertAlign w:val="baseline"/>
+                <w:lang w:val="en-US" w:eastAsia="zh-CN"/>
+              </w:rPr>
+            </w:pPr>
+            <w:r>
+              <w:rPr>
                 <w:rFonts w:hint="eastAsia" w:eastAsia="宋体"/>
                 <w:b w:val="0"/>
                 <w:bCs w:val="0"/>
                 <w:spacing w:val="5"/>
                 <w:sz w:val="24"/>
                 <w:szCs w:val="24"/>
-                <w:vertAlign w:val="baseline"/>
-                <w:lang w:val="en-US" w:eastAsia="zh-CN"/>
-              </w:rPr>
-            </w:pPr>
+                <w:lang w:val="en-US" w:eastAsia="zh-CN"/>
+              </w:rPr>
+              <w:t>B</w:t>
+            </w:r>
+            <w:r>
+              <w:rPr>
+                <w:rFonts w:hint="default"/>
+                <w:b w:val="0"/>
+                <w:bCs w:val="0"/>
+                <w:spacing w:val="5"/>
+                <w:sz w:val="24"/>
+                <w:szCs w:val="24"/>
+                <w:lang w:val="en-US" w:eastAsia="en-US"/>
+              </w:rPr>
+              <w:t xml:space="preserve">est </w:t>
+            </w:r>
             <w:r>
               <w:rPr>
                 <w:rFonts w:hint="eastAsia" w:eastAsia="宋体"/>
@@ -14914,7 +15693,7 @@
                 <w:szCs w:val="24"/>
                 <w:lang w:val="en-US" w:eastAsia="zh-CN"/>
               </w:rPr>
-              <w:t>DFS(R</w:t>
+              <w:t>F</w:t>
             </w:r>
             <w:r>
               <w:rPr>
@@ -14926,7 +15705,7 @@
                 <w:szCs w:val="24"/>
                 <w:lang w:val="en-US" w:eastAsia="en-US"/>
               </w:rPr>
-              <w:t xml:space="preserve">andom </w:t>
+              <w:t>irst</w:t>
             </w:r>
             <w:r>
               <w:rPr>
@@ -14938,31 +15717,7 @@
                 <w:szCs w:val="24"/>
                 <w:lang w:val="en-US" w:eastAsia="zh-CN"/>
               </w:rPr>
-              <w:t>O</w:t>
-            </w:r>
-            <w:r>
-              <w:rPr>
-                <w:rFonts w:hint="default"/>
-                <w:b w:val="0"/>
-                <w:bCs w:val="0"/>
-                <w:spacing w:val="5"/>
-                <w:sz w:val="24"/>
-                <w:szCs w:val="24"/>
-                <w:lang w:val="en-US" w:eastAsia="en-US"/>
-              </w:rPr>
-              <w:t>rde</w:t>
-            </w:r>
-            <w:r>
-              <w:rPr>
-                <w:rFonts w:hint="eastAsia" w:eastAsia="宋体"/>
-                <w:b w:val="0"/>
-                <w:bCs w:val="0"/>
-                <w:spacing w:val="5"/>
-                <w:sz w:val="24"/>
-                <w:szCs w:val="24"/>
-                <w:lang w:val="en-US" w:eastAsia="zh-CN"/>
-              </w:rPr>
-              <w:t>r)</w:t>
+              <w:t>(Manhattan)</w:t>
             </w:r>
           </w:p>
         </w:tc>
@@ -15002,7 +15757,7 @@
                 <w:sz w:val="24"/>
                 <w:szCs w:val="24"/>
                 <w:vertAlign w:val="baseline"/>
-                <w:lang w:val="en-US" w:eastAsia="zh-CN"/>
+                <w:lang w:val="en-US" w:eastAsia="en-US"/>
               </w:rPr>
             </w:pPr>
             <w:r>
@@ -15016,13 +15771,13 @@
                 <w:vertAlign w:val="baseline"/>
                 <w:lang w:val="en-US" w:eastAsia="zh-CN"/>
               </w:rPr>
-              <w:t>Failed</w:t>
-            </w:r>
-          </w:p>
-        </w:tc>
-        <w:tc>
-          <w:tcPr>
-            <w:tcW w:w="1661" w:type="dxa"/>
+              <w:t>Success</w:t>
+            </w:r>
+          </w:p>
+        </w:tc>
+        <w:tc>
+          <w:tcPr>
+            <w:tcW w:w="1527" w:type="dxa"/>
             <w:tcBorders>
               <w:tl2br w:val="nil"/>
               <w:tr2bl w:val="nil"/>
@@ -15046,25 +15801,49 @@
               <w:adjustRightInd w:val="0"/>
               <w:snapToGrid w:val="0"/>
               <w:spacing w:line="240" w:lineRule="auto"/>
-              <w:ind w:firstLine="250" w:firstLineChars="100"/>
-              <w:jc w:val="both"/>
-              <w:textAlignment w:val="baseline"/>
+              <w:jc w:val="center"/>
+              <w:textAlignment w:val="baseline"/>
+              <w:rPr>
+                <w:rFonts w:hint="default" w:eastAsia="宋体"/>
+                <w:b w:val="0"/>
+                <w:bCs w:val="0"/>
+                <w:color w:val="000000" w:themeColor="text1"/>
+                <w:spacing w:val="5"/>
+                <w:sz w:val="24"/>
+                <w:szCs w:val="24"/>
+                <w:vertAlign w:val="baseline"/>
+                <w:lang w:val="en-US" w:eastAsia="zh-CN"/>
+                <w14:textFill>
+                  <w14:solidFill>
+                    <w14:schemeClr w14:val="tx1"/>
+                  </w14:solidFill>
+                </w14:textFill>
+              </w:rPr>
+            </w:pPr>
+            <w:r>
               <w:rPr>
                 <w:rFonts w:hint="eastAsia" w:eastAsia="宋体"/>
                 <w:b w:val="0"/>
                 <w:bCs w:val="0"/>
-                <w:spacing w:val="5"/>
-                <w:sz w:val="24"/>
-                <w:szCs w:val="24"/>
-                <w:vertAlign w:val="baseline"/>
-                <w:lang w:val="en-US" w:eastAsia="zh-CN"/>
-              </w:rPr>
-            </w:pPr>
-          </w:p>
-        </w:tc>
-        <w:tc>
-          <w:tcPr>
-            <w:tcW w:w="2187" w:type="dxa"/>
+                <w:color w:val="000000" w:themeColor="text1"/>
+                <w:spacing w:val="5"/>
+                <w:sz w:val="24"/>
+                <w:szCs w:val="24"/>
+                <w:vertAlign w:val="baseline"/>
+                <w:lang w:val="en-US" w:eastAsia="zh-CN"/>
+                <w14:textFill>
+                  <w14:solidFill>
+                    <w14:schemeClr w14:val="tx1"/>
+                  </w14:solidFill>
+                </w14:textFill>
+              </w:rPr>
+              <w:t>81</w:t>
+            </w:r>
+          </w:p>
+        </w:tc>
+        <w:tc>
+          <w:tcPr>
+            <w:tcW w:w="2321" w:type="dxa"/>
             <w:tcBorders>
               <w:tl2br w:val="nil"/>
               <w:tr2bl w:val="nil"/>
@@ -15088,25 +15867,49 @@
               <w:adjustRightInd w:val="0"/>
               <w:snapToGrid w:val="0"/>
               <w:spacing w:line="240" w:lineRule="auto"/>
-              <w:ind w:firstLine="250" w:firstLineChars="100"/>
-              <w:jc w:val="both"/>
-              <w:textAlignment w:val="baseline"/>
+              <w:jc w:val="center"/>
+              <w:textAlignment w:val="baseline"/>
+              <w:rPr>
+                <w:rFonts w:hint="default" w:eastAsia="宋体"/>
+                <w:b w:val="0"/>
+                <w:bCs w:val="0"/>
+                <w:color w:val="000000" w:themeColor="text1"/>
+                <w:spacing w:val="5"/>
+                <w:sz w:val="24"/>
+                <w:szCs w:val="24"/>
+                <w:vertAlign w:val="baseline"/>
+                <w:lang w:val="en-US" w:eastAsia="zh-CN"/>
+                <w14:textFill>
+                  <w14:solidFill>
+                    <w14:schemeClr w14:val="tx1"/>
+                  </w14:solidFill>
+                </w14:textFill>
+              </w:rPr>
+            </w:pPr>
+            <w:r>
               <w:rPr>
                 <w:rFonts w:hint="eastAsia" w:eastAsia="宋体"/>
                 <w:b w:val="0"/>
                 <w:bCs w:val="0"/>
-                <w:spacing w:val="5"/>
-                <w:sz w:val="24"/>
-                <w:szCs w:val="24"/>
-                <w:vertAlign w:val="baseline"/>
-                <w:lang w:val="en-US" w:eastAsia="zh-CN"/>
-              </w:rPr>
-            </w:pPr>
-          </w:p>
-        </w:tc>
-        <w:tc>
-          <w:tcPr>
-            <w:tcW w:w="1823" w:type="dxa"/>
+                <w:color w:val="000000" w:themeColor="text1"/>
+                <w:spacing w:val="5"/>
+                <w:sz w:val="24"/>
+                <w:szCs w:val="24"/>
+                <w:vertAlign w:val="baseline"/>
+                <w:lang w:val="en-US" w:eastAsia="zh-CN"/>
+                <w14:textFill>
+                  <w14:solidFill>
+                    <w14:schemeClr w14:val="tx1"/>
+                  </w14:solidFill>
+                </w14:textFill>
+              </w:rPr>
+              <w:t>1446</w:t>
+            </w:r>
+          </w:p>
+        </w:tc>
+        <w:tc>
+          <w:tcPr>
+            <w:tcW w:w="0" w:type="auto"/>
             <w:tcBorders>
               <w:tl2br w:val="nil"/>
               <w:tr2bl w:val="nil"/>
@@ -15130,20 +15933,44 @@
               <w:adjustRightInd w:val="0"/>
               <w:snapToGrid w:val="0"/>
               <w:spacing w:line="240" w:lineRule="auto"/>
-              <w:ind w:firstLine="250" w:firstLineChars="100"/>
-              <w:jc w:val="both"/>
-              <w:textAlignment w:val="baseline"/>
+              <w:jc w:val="center"/>
+              <w:textAlignment w:val="baseline"/>
+              <w:rPr>
+                <w:rFonts w:hint="default" w:eastAsia="宋体"/>
+                <w:b w:val="0"/>
+                <w:bCs w:val="0"/>
+                <w:color w:val="000000" w:themeColor="text1"/>
+                <w:spacing w:val="5"/>
+                <w:sz w:val="24"/>
+                <w:szCs w:val="24"/>
+                <w:vertAlign w:val="baseline"/>
+                <w:lang w:val="en-US" w:eastAsia="zh-CN"/>
+                <w14:textFill>
+                  <w14:solidFill>
+                    <w14:schemeClr w14:val="tx1"/>
+                  </w14:solidFill>
+                </w14:textFill>
+              </w:rPr>
+            </w:pPr>
+            <w:r>
               <w:rPr>
                 <w:rFonts w:hint="eastAsia" w:eastAsia="宋体"/>
                 <w:b w:val="0"/>
                 <w:bCs w:val="0"/>
-                <w:spacing w:val="5"/>
-                <w:sz w:val="24"/>
-                <w:szCs w:val="24"/>
-                <w:vertAlign w:val="baseline"/>
-                <w:lang w:val="en-US" w:eastAsia="zh-CN"/>
-              </w:rPr>
-            </w:pPr>
+                <w:color w:val="000000" w:themeColor="text1"/>
+                <w:spacing w:val="5"/>
+                <w:sz w:val="24"/>
+                <w:szCs w:val="24"/>
+                <w:vertAlign w:val="baseline"/>
+                <w:lang w:val="en-US" w:eastAsia="zh-CN"/>
+                <w14:textFill>
+                  <w14:solidFill>
+                    <w14:schemeClr w14:val="tx1"/>
+                  </w14:solidFill>
+                </w14:textFill>
+              </w:rPr>
+              <w:t>17.1941</w:t>
+            </w:r>
           </w:p>
         </w:tc>
       </w:tr>
@@ -15202,7 +16029,6 @@
                 <w:spacing w:val="5"/>
                 <w:sz w:val="24"/>
                 <w:szCs w:val="24"/>
-                <w:vertAlign w:val="baseline"/>
                 <w:lang w:val="en-US" w:eastAsia="zh-CN"/>
               </w:rPr>
             </w:pPr>
@@ -15264,7 +16090,7 @@
                 <w:szCs w:val="24"/>
                 <w:lang w:val="en-US" w:eastAsia="zh-CN"/>
               </w:rPr>
-              <w:t>(Manhattan)</w:t>
+              <w:t>(Euclidean)</w:t>
             </w:r>
           </w:p>
         </w:tc>
@@ -15324,6 +16150,138 @@
         </w:tc>
         <w:tc>
           <w:tcPr>
+            <w:tcW w:w="1527" w:type="dxa"/>
+            <w:tcBorders>
+              <w:tl2br w:val="nil"/>
+              <w:tr2bl w:val="nil"/>
+            </w:tcBorders>
+            <w:shd w:val="clear" w:color="auto" w:fill="FFFFFF"/>
+            <w:vAlign w:val="center"/>
+          </w:tcPr>
+          <w:p>
+            <w:pPr>
+              <w:keepNext w:val="0"/>
+              <w:keepLines w:val="0"/>
+              <w:pageBreakBefore w:val="0"/>
+              <w:widowControl w:val="0"/>
+              <w:kinsoku w:val="0"/>
+              <w:wordWrap/>
+              <w:overflowPunct/>
+              <w:topLinePunct w:val="0"/>
+              <w:autoSpaceDE w:val="0"/>
+              <w:autoSpaceDN w:val="0"/>
+              <w:bidi w:val="0"/>
+              <w:adjustRightInd w:val="0"/>
+              <w:snapToGrid w:val="0"/>
+              <w:spacing w:line="240" w:lineRule="auto"/>
+              <w:jc w:val="center"/>
+              <w:textAlignment w:val="baseline"/>
+              <w:rPr>
+                <w:rFonts w:hint="default" w:eastAsia="宋体"/>
+                <w:b w:val="0"/>
+                <w:bCs w:val="0"/>
+                <w:color w:val="000000" w:themeColor="text1"/>
+                <w:spacing w:val="5"/>
+                <w:sz w:val="24"/>
+                <w:szCs w:val="24"/>
+                <w:vertAlign w:val="baseline"/>
+                <w:lang w:val="en-US" w:eastAsia="zh-CN"/>
+                <w14:textFill>
+                  <w14:solidFill>
+                    <w14:schemeClr w14:val="tx1"/>
+                  </w14:solidFill>
+                </w14:textFill>
+              </w:rPr>
+            </w:pPr>
+            <w:r>
+              <w:rPr>
+                <w:rFonts w:hint="eastAsia" w:eastAsia="宋体"/>
+                <w:b w:val="0"/>
+                <w:bCs w:val="0"/>
+                <w:color w:val="000000" w:themeColor="text1"/>
+                <w:spacing w:val="5"/>
+                <w:sz w:val="24"/>
+                <w:szCs w:val="24"/>
+                <w:vertAlign w:val="baseline"/>
+                <w:lang w:val="en-US" w:eastAsia="zh-CN"/>
+                <w14:textFill>
+                  <w14:solidFill>
+                    <w14:schemeClr w14:val="tx1"/>
+                  </w14:solidFill>
+                </w14:textFill>
+              </w:rPr>
+              <w:t>113</w:t>
+            </w:r>
+          </w:p>
+        </w:tc>
+        <w:tc>
+          <w:tcPr>
+            <w:tcW w:w="2321" w:type="dxa"/>
+            <w:tcBorders>
+              <w:tl2br w:val="nil"/>
+              <w:tr2bl w:val="nil"/>
+            </w:tcBorders>
+            <w:shd w:val="clear" w:color="auto" w:fill="FFFFFF"/>
+            <w:vAlign w:val="center"/>
+          </w:tcPr>
+          <w:p>
+            <w:pPr>
+              <w:keepNext w:val="0"/>
+              <w:keepLines w:val="0"/>
+              <w:pageBreakBefore w:val="0"/>
+              <w:widowControl w:val="0"/>
+              <w:kinsoku w:val="0"/>
+              <w:wordWrap/>
+              <w:overflowPunct/>
+              <w:topLinePunct w:val="0"/>
+              <w:autoSpaceDE w:val="0"/>
+              <w:autoSpaceDN w:val="0"/>
+              <w:bidi w:val="0"/>
+              <w:adjustRightInd w:val="0"/>
+              <w:snapToGrid w:val="0"/>
+              <w:spacing w:line="240" w:lineRule="auto"/>
+              <w:jc w:val="center"/>
+              <w:textAlignment w:val="baseline"/>
+              <w:rPr>
+                <w:rFonts w:hint="default" w:eastAsia="宋体"/>
+                <w:b w:val="0"/>
+                <w:bCs w:val="0"/>
+                <w:color w:val="000000" w:themeColor="text1"/>
+                <w:spacing w:val="5"/>
+                <w:sz w:val="24"/>
+                <w:szCs w:val="24"/>
+                <w:vertAlign w:val="baseline"/>
+                <w:lang w:val="en-US" w:eastAsia="zh-CN"/>
+                <w14:textFill>
+                  <w14:solidFill>
+                    <w14:schemeClr w14:val="tx1"/>
+                  </w14:solidFill>
+                </w14:textFill>
+              </w:rPr>
+            </w:pPr>
+            <w:r>
+              <w:rPr>
+                <w:rFonts w:hint="eastAsia" w:eastAsia="宋体"/>
+                <w:b w:val="0"/>
+                <w:bCs w:val="0"/>
+                <w:color w:val="000000" w:themeColor="text1"/>
+                <w:spacing w:val="5"/>
+                <w:sz w:val="24"/>
+                <w:szCs w:val="24"/>
+                <w:vertAlign w:val="baseline"/>
+                <w:lang w:val="en-US" w:eastAsia="zh-CN"/>
+                <w14:textFill>
+                  <w14:solidFill>
+                    <w14:schemeClr w14:val="tx1"/>
+                  </w14:solidFill>
+                </w14:textFill>
+              </w:rPr>
+              <w:t>1317</w:t>
+            </w:r>
+          </w:p>
+        </w:tc>
+        <w:tc>
+          <w:tcPr>
             <w:tcW w:w="0" w:type="auto"/>
             <w:tcBorders>
               <w:tl2br w:val="nil"/>
@@ -15354,11 +16312,17 @@
                 <w:rFonts w:hint="default" w:eastAsia="宋体"/>
                 <w:b w:val="0"/>
                 <w:bCs w:val="0"/>
-                <w:spacing w:val="5"/>
-                <w:sz w:val="24"/>
-                <w:szCs w:val="24"/>
-                <w:vertAlign w:val="baseline"/>
-                <w:lang w:val="en-US" w:eastAsia="zh-CN"/>
+                <w:color w:val="000000" w:themeColor="text1"/>
+                <w:spacing w:val="5"/>
+                <w:sz w:val="24"/>
+                <w:szCs w:val="24"/>
+                <w:vertAlign w:val="baseline"/>
+                <w:lang w:val="en-US" w:eastAsia="zh-CN"/>
+                <w14:textFill>
+                  <w14:solidFill>
+                    <w14:schemeClr w14:val="tx1"/>
+                  </w14:solidFill>
+                </w14:textFill>
               </w:rPr>
             </w:pPr>
             <w:r>
@@ -15366,458 +16330,19 @@
                 <w:rFonts w:hint="eastAsia" w:eastAsia="宋体"/>
                 <w:b w:val="0"/>
                 <w:bCs w:val="0"/>
-                <w:spacing w:val="5"/>
-                <w:sz w:val="24"/>
-                <w:szCs w:val="24"/>
-                <w:vertAlign w:val="baseline"/>
-                <w:lang w:val="en-US" w:eastAsia="zh-CN"/>
-              </w:rPr>
-              <w:t>89</w:t>
-            </w:r>
-          </w:p>
-        </w:tc>
-        <w:tc>
-          <w:tcPr>
-            <w:tcW w:w="0" w:type="auto"/>
-            <w:tcBorders>
-              <w:tl2br w:val="nil"/>
-              <w:tr2bl w:val="nil"/>
-            </w:tcBorders>
-            <w:shd w:val="clear" w:color="auto" w:fill="FFFFFF"/>
-            <w:vAlign w:val="center"/>
-          </w:tcPr>
-          <w:p>
-            <w:pPr>
-              <w:keepNext w:val="0"/>
-              <w:keepLines w:val="0"/>
-              <w:pageBreakBefore w:val="0"/>
-              <w:widowControl w:val="0"/>
-              <w:kinsoku w:val="0"/>
-              <w:wordWrap/>
-              <w:overflowPunct/>
-              <w:topLinePunct w:val="0"/>
-              <w:autoSpaceDE w:val="0"/>
-              <w:autoSpaceDN w:val="0"/>
-              <w:bidi w:val="0"/>
-              <w:adjustRightInd w:val="0"/>
-              <w:snapToGrid w:val="0"/>
-              <w:spacing w:line="240" w:lineRule="auto"/>
-              <w:jc w:val="center"/>
-              <w:textAlignment w:val="baseline"/>
-              <w:rPr>
-                <w:rFonts w:hint="default" w:eastAsia="宋体"/>
-                <w:b w:val="0"/>
-                <w:bCs w:val="0"/>
-                <w:spacing w:val="5"/>
-                <w:sz w:val="24"/>
-                <w:szCs w:val="24"/>
-                <w:vertAlign w:val="baseline"/>
-                <w:lang w:val="en-US" w:eastAsia="zh-CN"/>
-              </w:rPr>
-            </w:pPr>
-            <w:r>
-              <w:rPr>
-                <w:rFonts w:hint="eastAsia" w:eastAsia="宋体"/>
-                <w:b w:val="0"/>
-                <w:bCs w:val="0"/>
-                <w:spacing w:val="5"/>
-                <w:sz w:val="24"/>
-                <w:szCs w:val="24"/>
-                <w:vertAlign w:val="baseline"/>
-                <w:lang w:val="en-US" w:eastAsia="zh-CN"/>
-              </w:rPr>
-              <w:t>12666</w:t>
-            </w:r>
-          </w:p>
-        </w:tc>
-        <w:tc>
-          <w:tcPr>
-            <w:tcW w:w="0" w:type="auto"/>
-            <w:tcBorders>
-              <w:tl2br w:val="nil"/>
-              <w:tr2bl w:val="nil"/>
-            </w:tcBorders>
-            <w:shd w:val="clear" w:color="auto" w:fill="FFFFFF"/>
-            <w:vAlign w:val="center"/>
-          </w:tcPr>
-          <w:p>
-            <w:pPr>
-              <w:keepNext w:val="0"/>
-              <w:keepLines w:val="0"/>
-              <w:pageBreakBefore w:val="0"/>
-              <w:widowControl w:val="0"/>
-              <w:kinsoku w:val="0"/>
-              <w:wordWrap/>
-              <w:overflowPunct/>
-              <w:topLinePunct w:val="0"/>
-              <w:autoSpaceDE w:val="0"/>
-              <w:autoSpaceDN w:val="0"/>
-              <w:bidi w:val="0"/>
-              <w:adjustRightInd w:val="0"/>
-              <w:snapToGrid w:val="0"/>
-              <w:spacing w:line="240" w:lineRule="auto"/>
-              <w:jc w:val="center"/>
-              <w:textAlignment w:val="baseline"/>
-              <w:rPr>
-                <w:rFonts w:hint="default" w:eastAsia="宋体"/>
-                <w:b w:val="0"/>
-                <w:bCs w:val="0"/>
-                <w:spacing w:val="5"/>
-                <w:sz w:val="24"/>
-                <w:szCs w:val="24"/>
-                <w:vertAlign w:val="baseline"/>
-                <w:lang w:val="en-US" w:eastAsia="zh-CN"/>
-              </w:rPr>
-            </w:pPr>
-            <w:r>
-              <w:rPr>
-                <w:rFonts w:hint="eastAsia" w:eastAsia="宋体"/>
-                <w:b w:val="0"/>
-                <w:bCs w:val="0"/>
-                <w:spacing w:val="5"/>
-                <w:sz w:val="24"/>
-                <w:szCs w:val="24"/>
-                <w:vertAlign w:val="baseline"/>
-                <w:lang w:val="en-US" w:eastAsia="zh-CN"/>
-              </w:rPr>
-              <w:t>26.1342</w:t>
-            </w:r>
-          </w:p>
-        </w:tc>
-      </w:tr>
-      <w:tr>
-        <w:tblPrEx>
-          <w:tblBorders>
-            <w:top w:val="single" w:color="000000" w:sz="12" w:space="0"/>
-            <w:left w:val="none" w:color="auto" w:sz="0" w:space="0"/>
-            <w:bottom w:val="single" w:color="000000" w:sz="12" w:space="0"/>
-            <w:right w:val="none" w:color="auto" w:sz="0" w:space="0"/>
-            <w:insideH w:val="none" w:color="auto" w:sz="0" w:space="0"/>
-            <w:insideV w:val="none" w:color="auto" w:sz="0" w:space="0"/>
-          </w:tblBorders>
-          <w:tblCellMar>
-            <w:top w:w="0" w:type="dxa"/>
-            <w:left w:w="108" w:type="dxa"/>
-            <w:bottom w:w="0" w:type="dxa"/>
-            <w:right w:w="108" w:type="dxa"/>
-          </w:tblCellMar>
-        </w:tblPrEx>
-        <w:trPr>
-          <w:jc w:val="center"/>
-        </w:trPr>
-        <w:tc>
-          <w:tcPr>
-            <w:tcW w:w="3223" w:type="dxa"/>
-            <w:tcBorders>
-              <w:tl2br w:val="nil"/>
-              <w:tr2bl w:val="nil"/>
-            </w:tcBorders>
-            <w:shd w:val="clear" w:color="auto" w:fill="FFFFFF"/>
-            <w:vAlign w:val="center"/>
-          </w:tcPr>
-          <w:p>
-            <w:pPr>
-              <w:keepNext w:val="0"/>
-              <w:keepLines w:val="0"/>
-              <w:pageBreakBefore w:val="0"/>
-              <w:widowControl w:val="0"/>
-              <w:kinsoku w:val="0"/>
-              <w:wordWrap/>
-              <w:overflowPunct/>
-              <w:topLinePunct w:val="0"/>
-              <w:autoSpaceDE w:val="0"/>
-              <w:autoSpaceDN w:val="0"/>
-              <w:bidi w:val="0"/>
-              <w:adjustRightInd w:val="0"/>
-              <w:snapToGrid w:val="0"/>
-              <w:spacing w:line="240" w:lineRule="auto"/>
-              <w:jc w:val="both"/>
-              <w:textAlignment w:val="baseline"/>
-              <w:rPr>
-                <w:rFonts w:hint="default" w:eastAsia="宋体"/>
-                <w:b w:val="0"/>
-                <w:bCs w:val="0"/>
-                <w:spacing w:val="5"/>
-                <w:sz w:val="24"/>
-                <w:szCs w:val="24"/>
-                <w:lang w:val="en-US" w:eastAsia="zh-CN"/>
-              </w:rPr>
-            </w:pPr>
-            <w:r>
-              <w:rPr>
-                <w:rFonts w:hint="eastAsia" w:eastAsia="宋体"/>
-                <w:b w:val="0"/>
-                <w:bCs w:val="0"/>
-                <w:spacing w:val="5"/>
-                <w:sz w:val="24"/>
-                <w:szCs w:val="24"/>
-                <w:lang w:val="en-US" w:eastAsia="zh-CN"/>
-              </w:rPr>
-              <w:t>B</w:t>
-            </w:r>
-            <w:r>
-              <w:rPr>
-                <w:rFonts w:hint="default"/>
-                <w:b w:val="0"/>
-                <w:bCs w:val="0"/>
-                <w:spacing w:val="5"/>
-                <w:sz w:val="24"/>
-                <w:szCs w:val="24"/>
-                <w:lang w:val="en-US" w:eastAsia="en-US"/>
-              </w:rPr>
-              <w:t xml:space="preserve">est </w:t>
-            </w:r>
-            <w:r>
-              <w:rPr>
-                <w:rFonts w:hint="eastAsia" w:eastAsia="宋体"/>
-                <w:b w:val="0"/>
-                <w:bCs w:val="0"/>
-                <w:spacing w:val="5"/>
-                <w:sz w:val="24"/>
-                <w:szCs w:val="24"/>
-                <w:lang w:val="en-US" w:eastAsia="zh-CN"/>
-              </w:rPr>
-              <w:t>F</w:t>
-            </w:r>
-            <w:r>
-              <w:rPr>
-                <w:rFonts w:hint="default"/>
-                <w:b w:val="0"/>
-                <w:bCs w:val="0"/>
-                <w:spacing w:val="5"/>
-                <w:sz w:val="24"/>
-                <w:szCs w:val="24"/>
-                <w:lang w:val="en-US" w:eastAsia="en-US"/>
-              </w:rPr>
-              <w:t>irst</w:t>
-            </w:r>
-            <w:r>
-              <w:rPr>
-                <w:rFonts w:hint="eastAsia" w:eastAsia="宋体"/>
-                <w:b w:val="0"/>
-                <w:bCs w:val="0"/>
-                <w:spacing w:val="5"/>
-                <w:sz w:val="24"/>
-                <w:szCs w:val="24"/>
-                <w:lang w:val="en-US" w:eastAsia="zh-CN"/>
-              </w:rPr>
-              <w:t>(Euclidean)</w:t>
-            </w:r>
-          </w:p>
-        </w:tc>
-        <w:tc>
-          <w:tcPr>
-            <w:tcW w:w="1788" w:type="dxa"/>
-            <w:tcBorders>
-              <w:tl2br w:val="nil"/>
-              <w:tr2bl w:val="nil"/>
-            </w:tcBorders>
-            <w:shd w:val="clear" w:color="auto" w:fill="FFFFFF"/>
-            <w:vAlign w:val="center"/>
-          </w:tcPr>
-          <w:p>
-            <w:pPr>
-              <w:keepNext w:val="0"/>
-              <w:keepLines w:val="0"/>
-              <w:pageBreakBefore w:val="0"/>
-              <w:widowControl w:val="0"/>
-              <w:kinsoku w:val="0"/>
-              <w:wordWrap/>
-              <w:overflowPunct/>
-              <w:topLinePunct w:val="0"/>
-              <w:autoSpaceDE w:val="0"/>
-              <w:autoSpaceDN w:val="0"/>
-              <w:bidi w:val="0"/>
-              <w:adjustRightInd w:val="0"/>
-              <w:snapToGrid w:val="0"/>
-              <w:spacing w:line="240" w:lineRule="auto"/>
-              <w:jc w:val="center"/>
-              <w:textAlignment w:val="baseline"/>
-              <w:rPr>
-                <w:rFonts w:hint="default" w:eastAsia="宋体"/>
-                <w:b w:val="0"/>
-                <w:bCs w:val="0"/>
-                <w:spacing w:val="5"/>
-                <w:sz w:val="24"/>
-                <w:szCs w:val="24"/>
-                <w:vertAlign w:val="baseline"/>
-                <w:lang w:val="en-US" w:eastAsia="en-US"/>
-              </w:rPr>
-            </w:pPr>
-            <w:r>
-              <w:rPr>
-                <w:rFonts w:hint="eastAsia" w:eastAsia="宋体"/>
-                <w:b w:val="0"/>
-                <w:bCs w:val="0"/>
-                <w:spacing w:val="5"/>
-                <w:sz w:val="24"/>
-                <w:szCs w:val="24"/>
-                <w:vertAlign w:val="baseline"/>
-                <w:lang w:val="en-US" w:eastAsia="zh-CN"/>
-              </w:rPr>
-              <w:t>Success</w:t>
-            </w:r>
-          </w:p>
-        </w:tc>
-        <w:tc>
-          <w:tcPr>
-            <w:tcW w:w="0" w:type="auto"/>
-            <w:tcBorders>
-              <w:tl2br w:val="nil"/>
-              <w:tr2bl w:val="nil"/>
-            </w:tcBorders>
-            <w:shd w:val="clear" w:color="auto" w:fill="FFFFFF"/>
-            <w:vAlign w:val="center"/>
-          </w:tcPr>
-          <w:p>
-            <w:pPr>
-              <w:keepNext w:val="0"/>
-              <w:keepLines w:val="0"/>
-              <w:pageBreakBefore w:val="0"/>
-              <w:widowControl w:val="0"/>
-              <w:kinsoku w:val="0"/>
-              <w:wordWrap/>
-              <w:overflowPunct/>
-              <w:topLinePunct w:val="0"/>
-              <w:autoSpaceDE w:val="0"/>
-              <w:autoSpaceDN w:val="0"/>
-              <w:bidi w:val="0"/>
-              <w:adjustRightInd w:val="0"/>
-              <w:snapToGrid w:val="0"/>
-              <w:spacing w:line="240" w:lineRule="auto"/>
-              <w:jc w:val="center"/>
-              <w:textAlignment w:val="baseline"/>
-              <w:rPr>
-                <w:rFonts w:hint="default" w:eastAsia="宋体"/>
-                <w:b w:val="0"/>
-                <w:bCs w:val="0"/>
-                <w:spacing w:val="5"/>
-                <w:sz w:val="24"/>
-                <w:szCs w:val="24"/>
-                <w:vertAlign w:val="baseline"/>
-                <w:lang w:val="en-US" w:eastAsia="zh-CN"/>
-              </w:rPr>
-            </w:pPr>
-            <w:r>
-              <w:rPr>
-                <w:rFonts w:hint="eastAsia" w:eastAsia="宋体"/>
-                <w:b w:val="0"/>
-                <w:bCs w:val="0"/>
-                <w:spacing w:val="5"/>
-                <w:sz w:val="24"/>
-                <w:szCs w:val="24"/>
-                <w:vertAlign w:val="baseline"/>
-                <w:lang w:val="en-US" w:eastAsia="zh-CN"/>
-              </w:rPr>
-              <w:t>111</w:t>
-            </w:r>
-          </w:p>
-        </w:tc>
-        <w:tc>
-          <w:tcPr>
-            <w:tcW w:w="0" w:type="auto"/>
-            <w:tcBorders>
-              <w:tl2br w:val="nil"/>
-              <w:tr2bl w:val="nil"/>
-            </w:tcBorders>
-            <w:shd w:val="clear" w:color="auto" w:fill="FFFFFF"/>
-            <w:vAlign w:val="center"/>
-          </w:tcPr>
-          <w:p>
-            <w:pPr>
-              <w:keepNext w:val="0"/>
-              <w:keepLines w:val="0"/>
-              <w:pageBreakBefore w:val="0"/>
-              <w:widowControl w:val="0"/>
-              <w:kinsoku w:val="0"/>
-              <w:wordWrap/>
-              <w:overflowPunct/>
-              <w:topLinePunct w:val="0"/>
-              <w:autoSpaceDE w:val="0"/>
-              <w:autoSpaceDN w:val="0"/>
-              <w:bidi w:val="0"/>
-              <w:adjustRightInd w:val="0"/>
-              <w:snapToGrid w:val="0"/>
-              <w:spacing w:line="240" w:lineRule="auto"/>
-              <w:jc w:val="center"/>
-              <w:textAlignment w:val="baseline"/>
-              <w:rPr>
-                <w:rFonts w:hint="default" w:eastAsia="宋体"/>
-                <w:b w:val="0"/>
-                <w:bCs w:val="0"/>
-                <w:spacing w:val="5"/>
-                <w:sz w:val="24"/>
-                <w:szCs w:val="24"/>
-                <w:vertAlign w:val="baseline"/>
-                <w:lang w:val="en-US" w:eastAsia="zh-CN"/>
-              </w:rPr>
-            </w:pPr>
-            <w:r>
-              <w:rPr>
-                <w:rFonts w:hint="eastAsia" w:eastAsia="宋体"/>
-                <w:b w:val="0"/>
-                <w:bCs w:val="0"/>
-                <w:spacing w:val="5"/>
-                <w:sz w:val="24"/>
-                <w:szCs w:val="24"/>
-                <w:vertAlign w:val="baseline"/>
-                <w:lang w:val="en-US" w:eastAsia="zh-CN"/>
-              </w:rPr>
-              <w:t>6963</w:t>
-            </w:r>
-          </w:p>
-        </w:tc>
-        <w:tc>
-          <w:tcPr>
-            <w:tcW w:w="0" w:type="auto"/>
-            <w:tcBorders>
-              <w:tl2br w:val="nil"/>
-              <w:tr2bl w:val="nil"/>
-            </w:tcBorders>
-            <w:shd w:val="clear" w:color="auto" w:fill="FFFFFF"/>
-            <w:vAlign w:val="center"/>
-          </w:tcPr>
-          <w:p>
-            <w:pPr>
-              <w:keepNext w:val="0"/>
-              <w:keepLines w:val="0"/>
-              <w:pageBreakBefore w:val="0"/>
-              <w:widowControl w:val="0"/>
-              <w:kinsoku w:val="0"/>
-              <w:wordWrap/>
-              <w:overflowPunct/>
-              <w:topLinePunct w:val="0"/>
-              <w:autoSpaceDE w:val="0"/>
-              <w:autoSpaceDN w:val="0"/>
-              <w:bidi w:val="0"/>
-              <w:adjustRightInd w:val="0"/>
-              <w:snapToGrid w:val="0"/>
-              <w:spacing w:line="240" w:lineRule="auto"/>
-              <w:jc w:val="center"/>
-              <w:textAlignment w:val="baseline"/>
-              <w:rPr>
-                <w:rFonts w:hint="default" w:eastAsia="宋体"/>
-                <w:b w:val="0"/>
-                <w:bCs w:val="0"/>
-                <w:spacing w:val="5"/>
-                <w:sz w:val="24"/>
-                <w:szCs w:val="24"/>
-                <w:vertAlign w:val="baseline"/>
-                <w:lang w:val="en-US" w:eastAsia="zh-CN"/>
-              </w:rPr>
-            </w:pPr>
-            <w:r>
-              <w:rPr>
-                <w:rFonts w:hint="eastAsia" w:eastAsia="宋体"/>
-                <w:b w:val="0"/>
-                <w:bCs w:val="0"/>
-                <w:spacing w:val="5"/>
-                <w:sz w:val="24"/>
-                <w:szCs w:val="24"/>
-                <w:vertAlign w:val="baseline"/>
-                <w:lang w:val="en-US" w:eastAsia="zh-CN"/>
-              </w:rPr>
-              <w:t>17.5528</w:t>
+                <w:color w:val="000000" w:themeColor="text1"/>
+                <w:spacing w:val="5"/>
+                <w:sz w:val="24"/>
+                <w:szCs w:val="24"/>
+                <w:vertAlign w:val="baseline"/>
+                <w:lang w:val="en-US" w:eastAsia="zh-CN"/>
+                <w14:textFill>
+                  <w14:solidFill>
+                    <w14:schemeClr w14:val="tx1"/>
+                  </w14:solidFill>
+                </w14:textFill>
+              </w:rPr>
+              <w:t>20.2408</w:t>
             </w:r>
           </w:p>
         </w:tc>
@@ -15964,6 +16489,138 @@
         </w:tc>
         <w:tc>
           <w:tcPr>
+            <w:tcW w:w="1527" w:type="dxa"/>
+            <w:tcBorders>
+              <w:tl2br w:val="nil"/>
+              <w:tr2bl w:val="nil"/>
+            </w:tcBorders>
+            <w:shd w:val="clear" w:color="auto" w:fill="FFFFFF"/>
+            <w:vAlign w:val="center"/>
+          </w:tcPr>
+          <w:p>
+            <w:pPr>
+              <w:keepNext w:val="0"/>
+              <w:keepLines w:val="0"/>
+              <w:pageBreakBefore w:val="0"/>
+              <w:widowControl w:val="0"/>
+              <w:kinsoku w:val="0"/>
+              <w:wordWrap/>
+              <w:overflowPunct/>
+              <w:topLinePunct w:val="0"/>
+              <w:autoSpaceDE w:val="0"/>
+              <w:autoSpaceDN w:val="0"/>
+              <w:bidi w:val="0"/>
+              <w:adjustRightInd w:val="0"/>
+              <w:snapToGrid w:val="0"/>
+              <w:spacing w:line="240" w:lineRule="auto"/>
+              <w:jc w:val="center"/>
+              <w:textAlignment w:val="baseline"/>
+              <w:rPr>
+                <w:rFonts w:hint="default" w:eastAsia="宋体"/>
+                <w:b w:val="0"/>
+                <w:bCs w:val="0"/>
+                <w:color w:val="000000" w:themeColor="text1"/>
+                <w:spacing w:val="5"/>
+                <w:sz w:val="24"/>
+                <w:szCs w:val="24"/>
+                <w:vertAlign w:val="baseline"/>
+                <w:lang w:val="en-US" w:eastAsia="zh-CN"/>
+                <w14:textFill>
+                  <w14:solidFill>
+                    <w14:schemeClr w14:val="tx1"/>
+                  </w14:solidFill>
+                </w14:textFill>
+              </w:rPr>
+            </w:pPr>
+            <w:r>
+              <w:rPr>
+                <w:rFonts w:hint="eastAsia" w:eastAsia="宋体"/>
+                <w:b w:val="0"/>
+                <w:bCs w:val="0"/>
+                <w:color w:val="000000" w:themeColor="text1"/>
+                <w:spacing w:val="5"/>
+                <w:sz w:val="24"/>
+                <w:szCs w:val="24"/>
+                <w:vertAlign w:val="baseline"/>
+                <w:lang w:val="en-US" w:eastAsia="zh-CN"/>
+                <w14:textFill>
+                  <w14:solidFill>
+                    <w14:schemeClr w14:val="tx1"/>
+                  </w14:solidFill>
+                </w14:textFill>
+              </w:rPr>
+              <w:t>61</w:t>
+            </w:r>
+          </w:p>
+        </w:tc>
+        <w:tc>
+          <w:tcPr>
+            <w:tcW w:w="2321" w:type="dxa"/>
+            <w:tcBorders>
+              <w:tl2br w:val="nil"/>
+              <w:tr2bl w:val="nil"/>
+            </w:tcBorders>
+            <w:shd w:val="clear" w:color="auto" w:fill="FFFFFF"/>
+            <w:vAlign w:val="center"/>
+          </w:tcPr>
+          <w:p>
+            <w:pPr>
+              <w:keepNext w:val="0"/>
+              <w:keepLines w:val="0"/>
+              <w:pageBreakBefore w:val="0"/>
+              <w:widowControl w:val="0"/>
+              <w:kinsoku w:val="0"/>
+              <w:wordWrap/>
+              <w:overflowPunct/>
+              <w:topLinePunct w:val="0"/>
+              <w:autoSpaceDE w:val="0"/>
+              <w:autoSpaceDN w:val="0"/>
+              <w:bidi w:val="0"/>
+              <w:adjustRightInd w:val="0"/>
+              <w:snapToGrid w:val="0"/>
+              <w:spacing w:line="240" w:lineRule="auto"/>
+              <w:jc w:val="center"/>
+              <w:textAlignment w:val="baseline"/>
+              <w:rPr>
+                <w:rFonts w:hint="default" w:eastAsia="宋体"/>
+                <w:b w:val="0"/>
+                <w:bCs w:val="0"/>
+                <w:color w:val="000000" w:themeColor="text1"/>
+                <w:spacing w:val="5"/>
+                <w:sz w:val="24"/>
+                <w:szCs w:val="24"/>
+                <w:vertAlign w:val="baseline"/>
+                <w:lang w:val="en-US" w:eastAsia="zh-CN"/>
+                <w14:textFill>
+                  <w14:solidFill>
+                    <w14:schemeClr w14:val="tx1"/>
+                  </w14:solidFill>
+                </w14:textFill>
+              </w:rPr>
+            </w:pPr>
+            <w:r>
+              <w:rPr>
+                <w:rFonts w:hint="eastAsia" w:eastAsia="宋体"/>
+                <w:b w:val="0"/>
+                <w:bCs w:val="0"/>
+                <w:color w:val="000000" w:themeColor="text1"/>
+                <w:spacing w:val="5"/>
+                <w:sz w:val="24"/>
+                <w:szCs w:val="24"/>
+                <w:vertAlign w:val="baseline"/>
+                <w:lang w:val="en-US" w:eastAsia="zh-CN"/>
+                <w14:textFill>
+                  <w14:solidFill>
+                    <w14:schemeClr w14:val="tx1"/>
+                  </w14:solidFill>
+                </w14:textFill>
+              </w:rPr>
+              <w:t>5513</w:t>
+            </w:r>
+          </w:p>
+        </w:tc>
+        <w:tc>
+          <w:tcPr>
             <w:tcW w:w="0" w:type="auto"/>
             <w:tcBorders>
               <w:tl2br w:val="nil"/>
@@ -15991,125 +16648,22 @@
               <w:jc w:val="center"/>
               <w:textAlignment w:val="baseline"/>
               <w:rPr>
-                <w:rFonts w:hint="default" w:eastAsia="宋体"/>
-                <w:b w:val="0"/>
-                <w:bCs w:val="0"/>
-                <w:spacing w:val="5"/>
-                <w:sz w:val="24"/>
-                <w:szCs w:val="24"/>
-                <w:vertAlign w:val="baseline"/>
-                <w:lang w:val="en-US" w:eastAsia="zh-CN"/>
-              </w:rPr>
-            </w:pPr>
-            <w:r>
-              <w:rPr>
-                <w:rFonts w:hint="eastAsia" w:eastAsia="宋体"/>
-                <w:b w:val="0"/>
-                <w:bCs w:val="0"/>
-                <w:spacing w:val="5"/>
-                <w:sz w:val="24"/>
-                <w:szCs w:val="24"/>
-                <w:vertAlign w:val="baseline"/>
-                <w:lang w:val="en-US" w:eastAsia="zh-CN"/>
-              </w:rPr>
-              <w:t>62</w:t>
-            </w:r>
-          </w:p>
-        </w:tc>
-        <w:tc>
-          <w:tcPr>
-            <w:tcW w:w="0" w:type="auto"/>
-            <w:tcBorders>
-              <w:tl2br w:val="nil"/>
-              <w:tr2bl w:val="nil"/>
-            </w:tcBorders>
-            <w:shd w:val="clear" w:color="auto" w:fill="FFFFFF"/>
-            <w:vAlign w:val="center"/>
-          </w:tcPr>
-          <w:p>
-            <w:pPr>
-              <w:keepNext w:val="0"/>
-              <w:keepLines w:val="0"/>
-              <w:pageBreakBefore w:val="0"/>
-              <w:widowControl w:val="0"/>
-              <w:kinsoku w:val="0"/>
-              <w:wordWrap/>
-              <w:overflowPunct/>
-              <w:topLinePunct w:val="0"/>
-              <w:autoSpaceDE w:val="0"/>
-              <w:autoSpaceDN w:val="0"/>
-              <w:bidi w:val="0"/>
-              <w:adjustRightInd w:val="0"/>
-              <w:snapToGrid w:val="0"/>
-              <w:spacing w:line="240" w:lineRule="auto"/>
-              <w:jc w:val="center"/>
-              <w:textAlignment w:val="baseline"/>
-              <w:rPr>
-                <w:rFonts w:hint="default" w:eastAsia="宋体"/>
-                <w:b w:val="0"/>
-                <w:bCs w:val="0"/>
-                <w:spacing w:val="5"/>
-                <w:sz w:val="24"/>
-                <w:szCs w:val="24"/>
-                <w:vertAlign w:val="baseline"/>
-                <w:lang w:val="en-US" w:eastAsia="zh-CN"/>
-              </w:rPr>
-            </w:pPr>
-            <w:r>
-              <w:rPr>
-                <w:rFonts w:hint="eastAsia" w:eastAsia="宋体"/>
-                <w:b w:val="0"/>
-                <w:bCs w:val="0"/>
-                <w:spacing w:val="5"/>
-                <w:sz w:val="24"/>
-                <w:szCs w:val="24"/>
-                <w:vertAlign w:val="baseline"/>
-                <w:lang w:val="en-US" w:eastAsia="zh-CN"/>
-              </w:rPr>
-              <w:t>6066</w:t>
-            </w:r>
-          </w:p>
-        </w:tc>
-        <w:tc>
-          <w:tcPr>
-            <w:tcW w:w="0" w:type="auto"/>
-            <w:tcBorders>
-              <w:tl2br w:val="nil"/>
-              <w:tr2bl w:val="nil"/>
-            </w:tcBorders>
-            <w:shd w:val="clear" w:color="auto" w:fill="FFFFFF"/>
-            <w:vAlign w:val="center"/>
-          </w:tcPr>
-          <w:p>
-            <w:pPr>
-              <w:keepNext w:val="0"/>
-              <w:keepLines w:val="0"/>
-              <w:pageBreakBefore w:val="0"/>
-              <w:widowControl w:val="0"/>
-              <w:kinsoku w:val="0"/>
-              <w:wordWrap/>
-              <w:overflowPunct/>
-              <w:topLinePunct w:val="0"/>
-              <w:autoSpaceDE w:val="0"/>
-              <w:autoSpaceDN w:val="0"/>
-              <w:bidi w:val="0"/>
-              <w:adjustRightInd w:val="0"/>
-              <w:snapToGrid w:val="0"/>
-              <w:spacing w:line="240" w:lineRule="auto"/>
-              <w:jc w:val="center"/>
-              <w:textAlignment w:val="baseline"/>
-              <w:rPr>
                 <w:rFonts w:hint="default" w:ascii="Arial" w:hAnsi="Arial" w:eastAsia="宋体" w:cs="Arial"/>
                 <w:b w:val="0"/>
                 <w:bCs w:val="0"/>
                 <w:snapToGrid w:val="0"/>
-                <w:color w:val="000000"/>
+                <w:color w:val="000000" w:themeColor="text1"/>
                 <w:spacing w:val="5"/>
                 <w:kern w:val="0"/>
                 <w:sz w:val="24"/>
                 <w:szCs w:val="24"/>
                 <w:vertAlign w:val="baseline"/>
                 <w:lang w:val="en-US" w:eastAsia="zh-CN" w:bidi="ar-SA"/>
+                <w14:textFill>
+                  <w14:solidFill>
+                    <w14:schemeClr w14:val="tx1"/>
+                  </w14:solidFill>
+                </w14:textFill>
               </w:rPr>
             </w:pPr>
             <w:r>
@@ -16118,15 +16672,20 @@
                 <w:b w:val="0"/>
                 <w:bCs w:val="0"/>
                 <w:snapToGrid w:val="0"/>
-                <w:color w:val="000000"/>
+                <w:color w:val="000000" w:themeColor="text1"/>
                 <w:spacing w:val="5"/>
                 <w:kern w:val="0"/>
                 <w:sz w:val="24"/>
                 <w:szCs w:val="24"/>
                 <w:vertAlign w:val="baseline"/>
                 <w:lang w:val="en-US" w:eastAsia="zh-CN" w:bidi="ar-SA"/>
-              </w:rPr>
-              <w:t>9.5629</w:t>
+                <w14:textFill>
+                  <w14:solidFill>
+                    <w14:schemeClr w14:val="tx1"/>
+                  </w14:solidFill>
+                </w14:textFill>
+              </w:rPr>
+              <w:t>16.836</w:t>
             </w:r>
           </w:p>
         </w:tc>
@@ -16273,6 +16832,138 @@
         </w:tc>
         <w:tc>
           <w:tcPr>
+            <w:tcW w:w="1527" w:type="dxa"/>
+            <w:tcBorders>
+              <w:tl2br w:val="nil"/>
+              <w:tr2bl w:val="nil"/>
+            </w:tcBorders>
+            <w:shd w:val="clear" w:color="auto" w:fill="FFFFFF"/>
+            <w:vAlign w:val="center"/>
+          </w:tcPr>
+          <w:p>
+            <w:pPr>
+              <w:keepNext w:val="0"/>
+              <w:keepLines w:val="0"/>
+              <w:pageBreakBefore w:val="0"/>
+              <w:widowControl w:val="0"/>
+              <w:kinsoku w:val="0"/>
+              <w:wordWrap/>
+              <w:overflowPunct/>
+              <w:topLinePunct w:val="0"/>
+              <w:autoSpaceDE w:val="0"/>
+              <w:autoSpaceDN w:val="0"/>
+              <w:bidi w:val="0"/>
+              <w:adjustRightInd w:val="0"/>
+              <w:snapToGrid w:val="0"/>
+              <w:spacing w:line="240" w:lineRule="auto"/>
+              <w:jc w:val="center"/>
+              <w:textAlignment w:val="baseline"/>
+              <w:rPr>
+                <w:rFonts w:hint="default" w:eastAsia="宋体"/>
+                <w:b w:val="0"/>
+                <w:bCs w:val="0"/>
+                <w:color w:val="000000" w:themeColor="text1"/>
+                <w:spacing w:val="5"/>
+                <w:sz w:val="24"/>
+                <w:szCs w:val="24"/>
+                <w:vertAlign w:val="baseline"/>
+                <w:lang w:val="en-US" w:eastAsia="zh-CN"/>
+                <w14:textFill>
+                  <w14:solidFill>
+                    <w14:schemeClr w14:val="tx1"/>
+                  </w14:solidFill>
+                </w14:textFill>
+              </w:rPr>
+            </w:pPr>
+            <w:r>
+              <w:rPr>
+                <w:rFonts w:hint="eastAsia" w:eastAsia="宋体"/>
+                <w:b w:val="0"/>
+                <w:bCs w:val="0"/>
+                <w:color w:val="000000" w:themeColor="text1"/>
+                <w:spacing w:val="5"/>
+                <w:sz w:val="24"/>
+                <w:szCs w:val="24"/>
+                <w:vertAlign w:val="baseline"/>
+                <w:lang w:val="en-US" w:eastAsia="zh-CN"/>
+                <w14:textFill>
+                  <w14:solidFill>
+                    <w14:schemeClr w14:val="tx1"/>
+                  </w14:solidFill>
+                </w14:textFill>
+              </w:rPr>
+              <w:t>59</w:t>
+            </w:r>
+          </w:p>
+        </w:tc>
+        <w:tc>
+          <w:tcPr>
+            <w:tcW w:w="2321" w:type="dxa"/>
+            <w:tcBorders>
+              <w:tl2br w:val="nil"/>
+              <w:tr2bl w:val="nil"/>
+            </w:tcBorders>
+            <w:shd w:val="clear" w:color="auto" w:fill="FFFFFF"/>
+            <w:vAlign w:val="center"/>
+          </w:tcPr>
+          <w:p>
+            <w:pPr>
+              <w:keepNext w:val="0"/>
+              <w:keepLines w:val="0"/>
+              <w:pageBreakBefore w:val="0"/>
+              <w:widowControl w:val="0"/>
+              <w:kinsoku w:val="0"/>
+              <w:wordWrap/>
+              <w:overflowPunct/>
+              <w:topLinePunct w:val="0"/>
+              <w:autoSpaceDE w:val="0"/>
+              <w:autoSpaceDN w:val="0"/>
+              <w:bidi w:val="0"/>
+              <w:adjustRightInd w:val="0"/>
+              <w:snapToGrid w:val="0"/>
+              <w:spacing w:line="240" w:lineRule="auto"/>
+              <w:jc w:val="center"/>
+              <w:textAlignment w:val="baseline"/>
+              <w:rPr>
+                <w:rFonts w:hint="default" w:eastAsia="宋体"/>
+                <w:b w:val="0"/>
+                <w:bCs w:val="0"/>
+                <w:color w:val="000000" w:themeColor="text1"/>
+                <w:spacing w:val="5"/>
+                <w:sz w:val="24"/>
+                <w:szCs w:val="24"/>
+                <w:vertAlign w:val="baseline"/>
+                <w:lang w:val="en-US" w:eastAsia="zh-CN"/>
+                <w14:textFill>
+                  <w14:solidFill>
+                    <w14:schemeClr w14:val="tx1"/>
+                  </w14:solidFill>
+                </w14:textFill>
+              </w:rPr>
+            </w:pPr>
+            <w:r>
+              <w:rPr>
+                <w:rFonts w:hint="eastAsia" w:eastAsia="宋体"/>
+                <w:b w:val="0"/>
+                <w:bCs w:val="0"/>
+                <w:color w:val="000000" w:themeColor="text1"/>
+                <w:spacing w:val="5"/>
+                <w:sz w:val="24"/>
+                <w:szCs w:val="24"/>
+                <w:vertAlign w:val="baseline"/>
+                <w:lang w:val="en-US" w:eastAsia="zh-CN"/>
+                <w14:textFill>
+                  <w14:solidFill>
+                    <w14:schemeClr w14:val="tx1"/>
+                  </w14:solidFill>
+                </w14:textFill>
+              </w:rPr>
+              <w:t>75169</w:t>
+            </w:r>
+          </w:p>
+        </w:tc>
+        <w:tc>
+          <w:tcPr>
             <w:tcW w:w="0" w:type="auto"/>
             <w:tcBorders>
               <w:tl2br w:val="nil"/>
@@ -16303,11 +16994,17 @@
                 <w:rFonts w:hint="default" w:eastAsia="宋体"/>
                 <w:b w:val="0"/>
                 <w:bCs w:val="0"/>
-                <w:spacing w:val="5"/>
-                <w:sz w:val="24"/>
-                <w:szCs w:val="24"/>
-                <w:vertAlign w:val="baseline"/>
-                <w:lang w:val="en-US" w:eastAsia="zh-CN"/>
+                <w:color w:val="000000" w:themeColor="text1"/>
+                <w:spacing w:val="5"/>
+                <w:sz w:val="24"/>
+                <w:szCs w:val="24"/>
+                <w:vertAlign w:val="baseline"/>
+                <w:lang w:val="en-US" w:eastAsia="zh-CN"/>
+                <w14:textFill>
+                  <w14:solidFill>
+                    <w14:schemeClr w14:val="tx1"/>
+                  </w14:solidFill>
+                </w14:textFill>
               </w:rPr>
             </w:pPr>
             <w:r>
@@ -16315,121 +17012,19 @@
                 <w:rFonts w:hint="eastAsia" w:eastAsia="宋体"/>
                 <w:b w:val="0"/>
                 <w:bCs w:val="0"/>
-                <w:spacing w:val="5"/>
-                <w:sz w:val="24"/>
-                <w:szCs w:val="24"/>
-                <w:vertAlign w:val="baseline"/>
-                <w:lang w:val="en-US" w:eastAsia="zh-CN"/>
-              </w:rPr>
-              <w:t>51</w:t>
-            </w:r>
-          </w:p>
-        </w:tc>
-        <w:tc>
-          <w:tcPr>
-            <w:tcW w:w="0" w:type="auto"/>
-            <w:tcBorders>
-              <w:tl2br w:val="nil"/>
-              <w:tr2bl w:val="nil"/>
-            </w:tcBorders>
-            <w:shd w:val="clear" w:color="auto" w:fill="FFFFFF"/>
-            <w:vAlign w:val="center"/>
-          </w:tcPr>
-          <w:p>
-            <w:pPr>
-              <w:keepNext w:val="0"/>
-              <w:keepLines w:val="0"/>
-              <w:pageBreakBefore w:val="0"/>
-              <w:widowControl w:val="0"/>
-              <w:kinsoku w:val="0"/>
-              <w:wordWrap/>
-              <w:overflowPunct/>
-              <w:topLinePunct w:val="0"/>
-              <w:autoSpaceDE w:val="0"/>
-              <w:autoSpaceDN w:val="0"/>
-              <w:bidi w:val="0"/>
-              <w:adjustRightInd w:val="0"/>
-              <w:snapToGrid w:val="0"/>
-              <w:spacing w:line="240" w:lineRule="auto"/>
-              <w:jc w:val="center"/>
-              <w:textAlignment w:val="baseline"/>
-              <w:rPr>
-                <w:rFonts w:hint="default" w:eastAsia="宋体"/>
-                <w:b w:val="0"/>
-                <w:bCs w:val="0"/>
-                <w:spacing w:val="5"/>
-                <w:sz w:val="24"/>
-                <w:szCs w:val="24"/>
-                <w:vertAlign w:val="baseline"/>
-                <w:lang w:val="en-US" w:eastAsia="zh-CN"/>
-              </w:rPr>
-            </w:pPr>
-            <w:r>
-              <w:rPr>
-                <w:rFonts w:hint="eastAsia" w:eastAsia="宋体"/>
-                <w:b w:val="0"/>
-                <w:bCs w:val="0"/>
-                <w:spacing w:val="5"/>
-                <w:sz w:val="24"/>
-                <w:szCs w:val="24"/>
-                <w:vertAlign w:val="baseline"/>
-                <w:lang w:val="en-US" w:eastAsia="zh-CN"/>
-              </w:rPr>
-              <w:t>2334</w:t>
-            </w:r>
-          </w:p>
-        </w:tc>
-        <w:tc>
-          <w:tcPr>
-            <w:tcW w:w="0" w:type="auto"/>
-            <w:tcBorders>
-              <w:tl2br w:val="nil"/>
-              <w:tr2bl w:val="nil"/>
-            </w:tcBorders>
-            <w:shd w:val="clear" w:color="auto" w:fill="FFFFFF"/>
-            <w:vAlign w:val="center"/>
-          </w:tcPr>
-          <w:p>
-            <w:pPr>
-              <w:keepNext w:val="0"/>
-              <w:keepLines w:val="0"/>
-              <w:pageBreakBefore w:val="0"/>
-              <w:widowControl w:val="0"/>
-              <w:kinsoku w:val="0"/>
-              <w:wordWrap/>
-              <w:overflowPunct/>
-              <w:topLinePunct w:val="0"/>
-              <w:autoSpaceDE w:val="0"/>
-              <w:autoSpaceDN w:val="0"/>
-              <w:bidi w:val="0"/>
-              <w:adjustRightInd w:val="0"/>
-              <w:snapToGrid w:val="0"/>
-              <w:spacing w:line="240" w:lineRule="auto"/>
-              <w:jc w:val="center"/>
-              <w:textAlignment w:val="baseline"/>
-              <w:rPr>
-                <w:rFonts w:hint="default" w:eastAsia="宋体"/>
-                <w:b w:val="0"/>
-                <w:bCs w:val="0"/>
-                <w:spacing w:val="5"/>
-                <w:sz w:val="24"/>
-                <w:szCs w:val="24"/>
-                <w:vertAlign w:val="baseline"/>
-                <w:lang w:val="en-US" w:eastAsia="zh-CN"/>
-              </w:rPr>
-            </w:pPr>
-            <w:r>
-              <w:rPr>
-                <w:rFonts w:hint="eastAsia" w:eastAsia="宋体"/>
-                <w:b w:val="0"/>
-                <w:bCs w:val="0"/>
-                <w:spacing w:val="5"/>
-                <w:sz w:val="24"/>
-                <w:szCs w:val="24"/>
-                <w:vertAlign w:val="baseline"/>
-                <w:lang w:val="en-US" w:eastAsia="zh-CN"/>
-              </w:rPr>
-              <w:t>8.4967</w:t>
+                <w:color w:val="000000" w:themeColor="text1"/>
+                <w:spacing w:val="5"/>
+                <w:sz w:val="24"/>
+                <w:szCs w:val="24"/>
+                <w:vertAlign w:val="baseline"/>
+                <w:lang w:val="en-US" w:eastAsia="zh-CN"/>
+                <w14:textFill>
+                  <w14:solidFill>
+                    <w14:schemeClr w14:val="tx1"/>
+                  </w14:solidFill>
+                </w14:textFill>
+              </w:rPr>
+              <w:t>140.1535</w:t>
             </w:r>
           </w:p>
         </w:tc>
@@ -16480,31 +17075,6 @@
         <w:jc w:val="both"/>
         <w:textAlignment w:val="baseline"/>
         <w:rPr>
-          <w:rFonts w:hint="default" w:eastAsia="宋体"/>
-          <w:b w:val="0"/>
-          <w:bCs w:val="0"/>
-          <w:spacing w:val="5"/>
-          <w:sz w:val="24"/>
-          <w:szCs w:val="24"/>
-          <w:lang w:val="en-US" w:eastAsia="zh-CN"/>
-        </w:rPr>
-      </w:pPr>
-      <w:r>
-        <w:rPr>
-          <w:rFonts w:hint="eastAsia" w:eastAsia="宋体"/>
-          <w:b w:val="0"/>
-          <w:bCs w:val="0"/>
-          <w:spacing w:val="5"/>
-          <w:sz w:val="24"/>
-          <w:szCs w:val="24"/>
-          <w:lang w:val="en-US" w:eastAsia="zh-CN"/>
-        </w:rPr>
-        <w:t>For the test of hard_puzzle when loop check is False, all tests failed.</w:t>
-      </w:r>
-    </w:p>
-    <w:p>
-      <w:pPr>
-        <w:rPr>
           <w:rFonts w:hint="default"/>
           <w:b/>
           <w:bCs/>
@@ -16514,6 +17084,18 @@
           <w:lang w:val="en-US" w:eastAsia="en-US"/>
         </w:rPr>
       </w:pPr>
+      <w:r>
+        <w:rPr>
+          <w:rFonts w:hint="eastAsia" w:eastAsia="宋体"/>
+          <w:b w:val="0"/>
+          <w:bCs w:val="0"/>
+          <w:spacing w:val="5"/>
+          <w:sz w:val="24"/>
+          <w:szCs w:val="24"/>
+          <w:lang w:val="en-US" w:eastAsia="zh-CN"/>
+        </w:rPr>
+        <w:t>For the test of hard_puzzle when loop check is False, all tests failed because the five-minute time limit was exceeded.</w:t>
+      </w:r>
     </w:p>
     <w:p>
       <w:pPr>
@@ -17255,7 +17837,7 @@
           <w:szCs w:val="24"/>
           <w:lang w:val="en-US" w:eastAsia="zh-CN" w:bidi="ar-SA"/>
         </w:rPr>
-        <w:t>The larger the puzzle, the greater the number of tiles, and the farther the tiles need to be moved from their initial to their goal positions, the more difficult the puzzle becomes.</w:t>
+        <w:t>The larger the puzzle, the greater the number of blocks, and the farther the tiles need to be moved from their initial to their goal positions, the more difficult the puzzle becomes. Besides, if the same color blocks appear more than once, the puzzle will also become more difficult.</w:t>
       </w:r>
     </w:p>
     <w:p>
@@ -17867,7 +18449,7 @@
           <w:szCs w:val="28"/>
           <w:lang w:val="en-US" w:eastAsia="zh-CN"/>
         </w:rPr>
-        <w:t>R</w:t>
+        <w:t xml:space="preserve"> R</w:t>
       </w:r>
       <w:r>
         <w:rPr>
@@ -17878,89 +18460,6 @@
           <w:lang w:val="en-US" w:eastAsia="zh-CN"/>
         </w:rPr>
         <w:t>obot worker scenario</w:t>
-      </w:r>
-    </w:p>
-    <w:p>
-      <w:pPr>
-        <w:keepNext w:val="0"/>
-        <w:keepLines w:val="0"/>
-        <w:pageBreakBefore w:val="0"/>
-        <w:numPr>
-          <w:ilvl w:val="0"/>
-          <w:numId w:val="0"/>
-        </w:numPr>
-        <w:kinsoku w:val="0"/>
-        <w:wordWrap/>
-        <w:overflowPunct/>
-        <w:topLinePunct w:val="0"/>
-        <w:autoSpaceDE w:val="0"/>
-        <w:autoSpaceDN w:val="0"/>
-        <w:bidi w:val="0"/>
-        <w:adjustRightInd w:val="0"/>
-        <w:snapToGrid w:val="0"/>
-        <w:spacing w:line="360" w:lineRule="auto"/>
-        <w:jc w:val="left"/>
-        <w:textAlignment w:val="baseline"/>
-        <w:rPr>
-          <w:rFonts w:hint="default" w:eastAsia="宋体"/>
-          <w:b/>
-          <w:bCs/>
-          <w:sz w:val="24"/>
-          <w:szCs w:val="24"/>
-          <w:lang w:val="en-US" w:eastAsia="zh-CN"/>
-        </w:rPr>
-      </w:pPr>
-      <w:r>
-        <w:rPr>
-          <w:rFonts w:hint="default" w:ascii="Arial" w:hAnsi="Arial" w:eastAsia="Arial" w:cs="Arial"/>
-          <w:snapToGrid w:val="0"/>
-          <w:color w:val="000000"/>
-          <w:spacing w:val="3"/>
-          <w:kern w:val="0"/>
-          <w:sz w:val="24"/>
-          <w:szCs w:val="24"/>
-          <w:lang w:val="en-US" w:eastAsia="en-US" w:bidi="ar-SA"/>
-        </w:rPr>
-        <w:t>After some</w:t>
-      </w:r>
-      <w:r>
-        <w:rPr>
-          <w:rFonts w:hint="eastAsia" w:eastAsia="宋体" w:cs="Arial"/>
-          <w:snapToGrid w:val="0"/>
-          <w:color w:val="000000"/>
-          <w:spacing w:val="3"/>
-          <w:kern w:val="0"/>
-          <w:sz w:val="24"/>
-          <w:szCs w:val="24"/>
-          <w:lang w:val="en-US" w:eastAsia="zh-CN" w:bidi="ar-SA"/>
-        </w:rPr>
-        <w:t xml:space="preserve"> </w:t>
-      </w:r>
-      <w:r>
-        <w:rPr>
-          <w:rFonts w:hint="default" w:ascii="Arial" w:hAnsi="Arial" w:eastAsia="Arial" w:cs="Arial"/>
-          <w:snapToGrid w:val="0"/>
-          <w:color w:val="000000"/>
-          <w:spacing w:val="3"/>
-          <w:kern w:val="0"/>
-          <w:sz w:val="24"/>
-          <w:szCs w:val="24"/>
-          <w:lang w:val="en-US" w:eastAsia="en-US" w:bidi="ar-SA"/>
-        </w:rPr>
-        <w:t>experimentation we decided to investigate the following cases</w:t>
-      </w:r>
-      <w:r>
-        <w:rPr>
-          <w:rFonts w:hint="eastAsia" w:eastAsia="宋体" w:cs="Arial"/>
-          <w:snapToGrid w:val="0"/>
-          <w:color w:val="000000"/>
-          <w:spacing w:val="3"/>
-          <w:kern w:val="0"/>
-          <w:sz w:val="24"/>
-          <w:szCs w:val="24"/>
-          <w:lang w:val="en-US" w:eastAsia="zh-CN" w:bidi="ar-SA"/>
-        </w:rPr>
-        <w:t xml:space="preserve"> of Robot worker scenario.</w:t>
       </w:r>
     </w:p>
     <w:p>
@@ -17985,6 +18484,58 @@
         <w:jc w:val="left"/>
         <w:textAlignment w:val="baseline"/>
       </w:pPr>
+      <w:r>
+        <w:rPr>
+          <w:rFonts w:hint="default" w:ascii="Arial" w:hAnsi="Arial" w:eastAsia="Arial" w:cs="Arial"/>
+          <w:snapToGrid w:val="0"/>
+          <w:color w:val="000000"/>
+          <w:spacing w:val="3"/>
+          <w:kern w:val="0"/>
+          <w:sz w:val="24"/>
+          <w:szCs w:val="24"/>
+          <w:lang w:val="en-US" w:eastAsia="en-US" w:bidi="ar-SA"/>
+        </w:rPr>
+        <w:t>After some</w:t>
+      </w:r>
+      <w:r>
+        <w:rPr>
+          <w:rFonts w:hint="eastAsia" w:eastAsia="宋体" w:cs="Arial"/>
+          <w:snapToGrid w:val="0"/>
+          <w:color w:val="000000"/>
+          <w:spacing w:val="3"/>
+          <w:kern w:val="0"/>
+          <w:sz w:val="24"/>
+          <w:szCs w:val="24"/>
+          <w:lang w:val="en-US" w:eastAsia="zh-CN" w:bidi="ar-SA"/>
+        </w:rPr>
+        <w:t xml:space="preserve"> </w:t>
+      </w:r>
+      <w:r>
+        <w:rPr>
+          <w:rFonts w:hint="default" w:ascii="Arial" w:hAnsi="Arial" w:eastAsia="Arial" w:cs="Arial"/>
+          <w:snapToGrid w:val="0"/>
+          <w:color w:val="000000"/>
+          <w:spacing w:val="3"/>
+          <w:kern w:val="0"/>
+          <w:sz w:val="24"/>
+          <w:szCs w:val="24"/>
+          <w:lang w:val="en-US" w:eastAsia="en-US" w:bidi="ar-SA"/>
+        </w:rPr>
+        <w:t>experimentation we decided to investigate the following cases</w:t>
+      </w:r>
+      <w:r>
+        <w:rPr>
+          <w:rFonts w:hint="eastAsia" w:eastAsia="宋体" w:cs="Arial"/>
+          <w:snapToGrid w:val="0"/>
+          <w:color w:val="000000"/>
+          <w:spacing w:val="3"/>
+          <w:kern w:val="0"/>
+          <w:sz w:val="24"/>
+          <w:szCs w:val="24"/>
+          <w:lang w:val="en-US" w:eastAsia="zh-CN" w:bidi="ar-SA"/>
+        </w:rPr>
+        <w:t xml:space="preserve"> of Robot worker scenario.</w:t>
+      </w:r>
     </w:p>
     <w:tbl>
       <w:tblPr>
@@ -18982,8 +19533,8 @@
           <w:color w:val="000000"/>
           <w:spacing w:val="3"/>
           <w:kern w:val="0"/>
-          <w:sz w:val="28"/>
-          <w:szCs w:val="28"/>
+          <w:sz w:val="24"/>
+          <w:szCs w:val="24"/>
           <w:lang w:val="en-US" w:eastAsia="zh-CN" w:bidi="ar-SA"/>
         </w:rPr>
       </w:pPr>
@@ -20049,8 +20600,8 @@
         <w:gridCol w:w="3183"/>
         <w:gridCol w:w="1627"/>
         <w:gridCol w:w="1471"/>
-        <w:gridCol w:w="2206"/>
-        <w:gridCol w:w="1745"/>
+        <w:gridCol w:w="2283"/>
+        <w:gridCol w:w="1725"/>
       </w:tblGrid>
       <w:tr>
         <w:tblPrEx>
@@ -20070,7 +20621,7 @@
           </w:tblCellMar>
         </w:tblPrEx>
         <w:trPr>
-          <w:trHeight w:val="438" w:hRule="atLeast"/>
+          <w:trHeight w:val="333" w:hRule="atLeast"/>
           <w:jc w:val="center"/>
         </w:trPr>
         <w:tc>
@@ -20239,7 +20790,7 @@
         </w:tc>
         <w:tc>
           <w:tcPr>
-            <w:tcW w:w="2206" w:type="dxa"/>
+            <w:tcW w:w="2283" w:type="dxa"/>
             <w:tcBorders>
               <w:bottom w:val="single" w:color="000000" w:sz="6" w:space="0"/>
             </w:tcBorders>
@@ -20296,7 +20847,7 @@
         </w:tc>
         <w:tc>
           <w:tcPr>
-            <w:tcW w:w="1745" w:type="dxa"/>
+            <w:tcW w:w="1725" w:type="dxa"/>
             <w:tcBorders>
               <w:bottom w:val="single" w:color="000000" w:sz="6" w:space="0"/>
             </w:tcBorders>
@@ -20550,7 +21101,7 @@
         </w:tc>
         <w:tc>
           <w:tcPr>
-            <w:tcW w:w="2206" w:type="dxa"/>
+            <w:tcW w:w="2283" w:type="dxa"/>
             <w:tcBorders>
               <w:top w:val="single" w:color="000000" w:sz="6" w:space="0"/>
               <w:tl2br w:val="nil"/>
@@ -20611,7 +21162,7 @@
         </w:tc>
         <w:tc>
           <w:tcPr>
-            <w:tcW w:w="1745" w:type="dxa"/>
+            <w:tcW w:w="1725" w:type="dxa"/>
             <w:tcBorders>
               <w:top w:val="single" w:color="000000" w:sz="6" w:space="0"/>
               <w:tl2br w:val="nil"/>
@@ -20919,7 +21470,7 @@
         </w:tc>
         <w:tc>
           <w:tcPr>
-            <w:tcW w:w="2206" w:type="dxa"/>
+            <w:tcW w:w="2283" w:type="dxa"/>
             <w:tcBorders>
               <w:tl2br w:val="nil"/>
               <w:tr2bl w:val="nil"/>
@@ -20979,7 +21530,7 @@
         </w:tc>
         <w:tc>
           <w:tcPr>
-            <w:tcW w:w="1745" w:type="dxa"/>
+            <w:tcW w:w="1725" w:type="dxa"/>
             <w:tcBorders>
               <w:tl2br w:val="nil"/>
               <w:tr2bl w:val="nil"/>
@@ -21285,7 +21836,7 @@
         </w:tc>
         <w:tc>
           <w:tcPr>
-            <w:tcW w:w="2206" w:type="dxa"/>
+            <w:tcW w:w="2283" w:type="dxa"/>
             <w:tcBorders>
               <w:tl2br w:val="nil"/>
               <w:tr2bl w:val="nil"/>
@@ -21345,7 +21896,7 @@
         </w:tc>
         <w:tc>
           <w:tcPr>
-            <w:tcW w:w="1745" w:type="dxa"/>
+            <w:tcW w:w="1725" w:type="dxa"/>
             <w:tcBorders>
               <w:tl2br w:val="nil"/>
               <w:tr2bl w:val="nil"/>
@@ -21667,7 +22218,7 @@
         </w:tc>
         <w:tc>
           <w:tcPr>
-            <w:tcW w:w="2206" w:type="dxa"/>
+            <w:tcW w:w="2283" w:type="dxa"/>
             <w:tcBorders>
               <w:tl2br w:val="nil"/>
               <w:tr2bl w:val="nil"/>
@@ -21727,7 +22278,7 @@
         </w:tc>
         <w:tc>
           <w:tcPr>
-            <w:tcW w:w="1745" w:type="dxa"/>
+            <w:tcW w:w="1725" w:type="dxa"/>
             <w:tcBorders>
               <w:tl2br w:val="nil"/>
               <w:tr2bl w:val="nil"/>
@@ -22048,7 +22599,7 @@
         </w:tc>
         <w:tc>
           <w:tcPr>
-            <w:tcW w:w="2206" w:type="dxa"/>
+            <w:tcW w:w="2283" w:type="dxa"/>
             <w:tcBorders>
               <w:tl2br w:val="nil"/>
               <w:tr2bl w:val="nil"/>
@@ -22108,7 +22659,7 @@
         </w:tc>
         <w:tc>
           <w:tcPr>
-            <w:tcW w:w="1745" w:type="dxa"/>
+            <w:tcW w:w="1725" w:type="dxa"/>
             <w:tcBorders>
               <w:tl2br w:val="nil"/>
               <w:tr2bl w:val="nil"/>
@@ -22386,7 +22937,7 @@
         </w:tc>
         <w:tc>
           <w:tcPr>
-            <w:tcW w:w="2206" w:type="dxa"/>
+            <w:tcW w:w="2283" w:type="dxa"/>
             <w:tcBorders>
               <w:tl2br w:val="nil"/>
               <w:tr2bl w:val="nil"/>
@@ -22442,7 +22993,7 @@
         </w:tc>
         <w:tc>
           <w:tcPr>
-            <w:tcW w:w="1745" w:type="dxa"/>
+            <w:tcW w:w="1725" w:type="dxa"/>
             <w:tcBorders>
               <w:tl2br w:val="nil"/>
               <w:tr2bl w:val="nil"/>
@@ -22719,7 +23270,7 @@
         </w:tc>
         <w:tc>
           <w:tcPr>
-            <w:tcW w:w="2206" w:type="dxa"/>
+            <w:tcW w:w="2283" w:type="dxa"/>
             <w:tcBorders>
               <w:tl2br w:val="nil"/>
               <w:tr2bl w:val="nil"/>
@@ -22775,7 +23326,7 @@
         </w:tc>
         <w:tc>
           <w:tcPr>
-            <w:tcW w:w="1745" w:type="dxa"/>
+            <w:tcW w:w="1725" w:type="dxa"/>
             <w:tcBorders>
               <w:tl2br w:val="nil"/>
               <w:tr2bl w:val="nil"/>
@@ -34006,7 +34557,7 @@
           <w:szCs w:val="24"/>
           <w:lang w:val="en-US" w:eastAsia="zh-CN"/>
         </w:rPr>
-        <w:t>For the test of hard_puzzle when loop check is False, all tests failed.</w:t>
+        <w:t>For the test of hard_puzzle when loop check is False, all tests failed because the five-minute time limit was exceeded.</w:t>
       </w:r>
     </w:p>
     <w:p>
@@ -34074,8 +34625,6 @@
           <w:lang w:val="en-US" w:eastAsia="zh-CN"/>
         </w:rPr>
       </w:pPr>
-      <w:bookmarkStart w:id="0" w:name="_GoBack"/>
-      <w:bookmarkEnd w:id="0"/>
       <w:r>
         <w:rPr>
           <w:rFonts w:hint="default" w:ascii="Arial" w:hAnsi="Arial" w:cs="Arial"/>

</xml_diff>